<commit_message>
20/10/2017 MAMATHA CHICK IN
</commit_message>
<xml_diff>
--- a/customer _details/GANGAMMA/SEP/TUMKUR/CG/PURCHASE DETAILS.docx
+++ b/customer _details/GANGAMMA/SEP/TUMKUR/CG/PURCHASE DETAILS.docx
@@ -1783,13 +1783,7 @@
         <w:rPr>
           <w:rFonts w:ascii="Courier New" w:hAnsi="Courier New" w:cs="Courier New"/>
         </w:rPr>
-        <w:t>TUE Oct 17</w:t>
-      </w:r>
-      <w:r>
-        <w:rPr>
-          <w:rFonts w:ascii="Courier New" w:hAnsi="Courier New" w:cs="Courier New"/>
-        </w:rPr>
-        <w:t xml:space="preserve"> 11:25:32 PDT 2017</w:t>
+        <w:t>TUE Oct 17 11:25:32 PDT 2017</w:t>
       </w:r>
     </w:p>
     <w:p>
@@ -2071,6 +2065,444 @@
         <w:tab/>
         <w:t>- 3108.0</w:t>
       </w:r>
+    </w:p>
+    <w:p>
+      <w:pPr>
+        <w:pStyle w:val="PlainText"/>
+        <w:rPr>
+          <w:rFonts w:ascii="Courier New" w:hAnsi="Courier New" w:cs="Courier New"/>
+          <w:b/>
+        </w:rPr>
+      </w:pPr>
+    </w:p>
+    <w:p>
+      <w:pPr>
+        <w:pStyle w:val="PlainText"/>
+        <w:rPr>
+          <w:rFonts w:ascii="Courier New" w:hAnsi="Courier New" w:cs="Courier New"/>
+        </w:rPr>
+      </w:pPr>
+      <w:r>
+        <w:rPr>
+          <w:rFonts w:ascii="Courier New" w:hAnsi="Courier New" w:cs="Courier New"/>
+        </w:rPr>
+        <w:t>THU Oct 19</w:t>
+      </w:r>
+      <w:r>
+        <w:rPr>
+          <w:rFonts w:ascii="Courier New" w:hAnsi="Courier New" w:cs="Courier New"/>
+        </w:rPr>
+        <w:t xml:space="preserve"> 11:28:51 PDT 2017</w:t>
+      </w:r>
+    </w:p>
+    <w:p>
+      <w:pPr>
+        <w:pStyle w:val="PlainText"/>
+        <w:rPr>
+          <w:rFonts w:ascii="Courier New" w:hAnsi="Courier New" w:cs="Courier New"/>
+        </w:rPr>
+      </w:pPr>
+      <w:r>
+        <w:rPr>
+          <w:rFonts w:ascii="Courier New" w:hAnsi="Courier New" w:cs="Courier New"/>
+        </w:rPr>
+        <w:t>Person Name</w:t>
+      </w:r>
+      <w:r>
+        <w:rPr>
+          <w:rFonts w:ascii="Courier New" w:hAnsi="Courier New" w:cs="Courier New"/>
+        </w:rPr>
+        <w:tab/>
+      </w:r>
+      <w:r>
+        <w:rPr>
+          <w:rFonts w:ascii="Courier New" w:hAnsi="Courier New" w:cs="Courier New"/>
+        </w:rPr>
+        <w:tab/>
+      </w:r>
+      <w:r>
+        <w:rPr>
+          <w:rFonts w:ascii="Courier New" w:hAnsi="Courier New" w:cs="Courier New"/>
+        </w:rPr>
+        <w:tab/>
+      </w:r>
+      <w:r>
+        <w:rPr>
+          <w:rFonts w:ascii="Courier New" w:hAnsi="Courier New" w:cs="Courier New"/>
+        </w:rPr>
+        <w:tab/>
+        <w:t>- CG</w:t>
+      </w:r>
+    </w:p>
+    <w:p>
+      <w:pPr>
+        <w:pStyle w:val="PlainText"/>
+        <w:rPr>
+          <w:rFonts w:ascii="Courier New" w:hAnsi="Courier New" w:cs="Courier New"/>
+        </w:rPr>
+      </w:pPr>
+      <w:r>
+        <w:rPr>
+          <w:rFonts w:ascii="Courier New" w:hAnsi="Courier New" w:cs="Courier New"/>
+        </w:rPr>
+        <w:t>---------------------------------------------------------------</w:t>
+      </w:r>
+    </w:p>
+    <w:p>
+      <w:pPr>
+        <w:pStyle w:val="PlainText"/>
+        <w:rPr>
+          <w:rFonts w:ascii="Courier New" w:hAnsi="Courier New" w:cs="Courier New"/>
+        </w:rPr>
+      </w:pPr>
+      <w:r>
+        <w:rPr>
+          <w:rFonts w:ascii="Courier New" w:hAnsi="Courier New" w:cs="Courier New"/>
+        </w:rPr>
+        <w:t>Item Name</w:t>
+      </w:r>
+      <w:r>
+        <w:rPr>
+          <w:rFonts w:ascii="Courier New" w:hAnsi="Courier New" w:cs="Courier New"/>
+        </w:rPr>
+        <w:tab/>
+      </w:r>
+      <w:r>
+        <w:rPr>
+          <w:rFonts w:ascii="Courier New" w:hAnsi="Courier New" w:cs="Courier New"/>
+        </w:rPr>
+        <w:tab/>
+      </w:r>
+      <w:r>
+        <w:rPr>
+          <w:rFonts w:ascii="Courier New" w:hAnsi="Courier New" w:cs="Courier New"/>
+        </w:rPr>
+        <w:tab/>
+      </w:r>
+      <w:r>
+        <w:rPr>
+          <w:rFonts w:ascii="Courier New" w:hAnsi="Courier New" w:cs="Courier New"/>
+        </w:rPr>
+        <w:tab/>
+        <w:t>- CHOWCHOW EVE</w:t>
+      </w:r>
+    </w:p>
+    <w:p>
+      <w:pPr>
+        <w:pStyle w:val="PlainText"/>
+        <w:rPr>
+          <w:rFonts w:ascii="Courier New" w:hAnsi="Courier New" w:cs="Courier New"/>
+          <w:color w:val="FF0000"/>
+        </w:rPr>
+      </w:pPr>
+      <w:r>
+        <w:rPr>
+          <w:rFonts w:ascii="Courier New" w:hAnsi="Courier New" w:cs="Courier New"/>
+          <w:color w:val="FF0000"/>
+        </w:rPr>
+        <w:t>Amount Received</w:t>
+      </w:r>
+      <w:r>
+        <w:rPr>
+          <w:rFonts w:ascii="Courier New" w:hAnsi="Courier New" w:cs="Courier New"/>
+          <w:color w:val="FF0000"/>
+        </w:rPr>
+        <w:tab/>
+      </w:r>
+      <w:r>
+        <w:rPr>
+          <w:rFonts w:ascii="Courier New" w:hAnsi="Courier New" w:cs="Courier New"/>
+          <w:color w:val="FF0000"/>
+        </w:rPr>
+        <w:tab/>
+      </w:r>
+      <w:r>
+        <w:rPr>
+          <w:rFonts w:ascii="Courier New" w:hAnsi="Courier New" w:cs="Courier New"/>
+          <w:color w:val="FF0000"/>
+        </w:rPr>
+        <w:tab/>
+        <w:t>- 3108</w:t>
+      </w:r>
+    </w:p>
+    <w:p>
+      <w:pPr>
+        <w:pStyle w:val="PlainText"/>
+        <w:rPr>
+          <w:rFonts w:ascii="Courier New" w:hAnsi="Courier New" w:cs="Courier New"/>
+        </w:rPr>
+      </w:pPr>
+      <w:r>
+        <w:rPr>
+          <w:rFonts w:ascii="Courier New" w:hAnsi="Courier New" w:cs="Courier New"/>
+        </w:rPr>
+        <w:t>Amount Received mode</w:t>
+      </w:r>
+      <w:r>
+        <w:rPr>
+          <w:rFonts w:ascii="Courier New" w:hAnsi="Courier New" w:cs="Courier New"/>
+        </w:rPr>
+        <w:tab/>
+      </w:r>
+      <w:r>
+        <w:rPr>
+          <w:rFonts w:ascii="Courier New" w:hAnsi="Courier New" w:cs="Courier New"/>
+        </w:rPr>
+        <w:tab/>
+        <w:t>- CASH AND CLEARD</w:t>
+      </w:r>
+    </w:p>
+    <w:p>
+      <w:pPr>
+        <w:pStyle w:val="PlainText"/>
+        <w:rPr>
+          <w:rFonts w:ascii="Courier New" w:hAnsi="Courier New" w:cs="Courier New"/>
+        </w:rPr>
+      </w:pPr>
+    </w:p>
+    <w:p>
+      <w:pPr>
+        <w:pStyle w:val="PlainText"/>
+        <w:rPr>
+          <w:rFonts w:ascii="Courier New" w:hAnsi="Courier New" w:cs="Courier New"/>
+        </w:rPr>
+      </w:pPr>
+      <w:r>
+        <w:rPr>
+          <w:rFonts w:ascii="Courier New" w:hAnsi="Courier New" w:cs="Courier New"/>
+        </w:rPr>
+        <w:t>Item Name</w:t>
+      </w:r>
+      <w:r>
+        <w:rPr>
+          <w:rFonts w:ascii="Courier New" w:hAnsi="Courier New" w:cs="Courier New"/>
+        </w:rPr>
+        <w:tab/>
+      </w:r>
+      <w:r>
+        <w:rPr>
+          <w:rFonts w:ascii="Courier New" w:hAnsi="Courier New" w:cs="Courier New"/>
+        </w:rPr>
+        <w:tab/>
+      </w:r>
+      <w:r>
+        <w:rPr>
+          <w:rFonts w:ascii="Courier New" w:hAnsi="Courier New" w:cs="Courier New"/>
+        </w:rPr>
+        <w:tab/>
+      </w:r>
+      <w:r>
+        <w:rPr>
+          <w:rFonts w:ascii="Courier New" w:hAnsi="Courier New" w:cs="Courier New"/>
+        </w:rPr>
+        <w:tab/>
+        <w:t>- CHOWCHOW EVE</w:t>
+      </w:r>
+    </w:p>
+    <w:p>
+      <w:pPr>
+        <w:pStyle w:val="PlainText"/>
+        <w:rPr>
+          <w:rFonts w:ascii="Courier New" w:hAnsi="Courier New" w:cs="Courier New"/>
+        </w:rPr>
+      </w:pPr>
+      <w:r>
+        <w:rPr>
+          <w:rFonts w:ascii="Courier New" w:hAnsi="Courier New" w:cs="Courier New"/>
+        </w:rPr>
+        <w:t>Number of Pockets</w:t>
+      </w:r>
+      <w:r>
+        <w:rPr>
+          <w:rFonts w:ascii="Courier New" w:hAnsi="Courier New" w:cs="Courier New"/>
+        </w:rPr>
+        <w:tab/>
+      </w:r>
+      <w:r>
+        <w:rPr>
+          <w:rFonts w:ascii="Courier New" w:hAnsi="Courier New" w:cs="Courier New"/>
+        </w:rPr>
+        <w:tab/>
+      </w:r>
+      <w:r>
+        <w:rPr>
+          <w:rFonts w:ascii="Courier New" w:hAnsi="Courier New" w:cs="Courier New"/>
+        </w:rPr>
+        <w:tab/>
+        <w:t>- 1</w:t>
+      </w:r>
+    </w:p>
+    <w:p>
+      <w:pPr>
+        <w:pStyle w:val="PlainText"/>
+        <w:rPr>
+          <w:rFonts w:ascii="Courier New" w:hAnsi="Courier New" w:cs="Courier New"/>
+        </w:rPr>
+      </w:pPr>
+      <w:r>
+        <w:rPr>
+          <w:rFonts w:ascii="Courier New" w:hAnsi="Courier New" w:cs="Courier New"/>
+        </w:rPr>
+        <w:t>Number of KGs</w:t>
+      </w:r>
+      <w:r>
+        <w:rPr>
+          <w:rFonts w:ascii="Courier New" w:hAnsi="Courier New" w:cs="Courier New"/>
+        </w:rPr>
+        <w:tab/>
+      </w:r>
+      <w:r>
+        <w:rPr>
+          <w:rFonts w:ascii="Courier New" w:hAnsi="Courier New" w:cs="Courier New"/>
+        </w:rPr>
+        <w:tab/>
+      </w:r>
+      <w:r>
+        <w:rPr>
+          <w:rFonts w:ascii="Courier New" w:hAnsi="Courier New" w:cs="Courier New"/>
+        </w:rPr>
+        <w:tab/>
+        <w:t>- 71</w:t>
+      </w:r>
+    </w:p>
+    <w:p>
+      <w:pPr>
+        <w:pStyle w:val="PlainText"/>
+        <w:rPr>
+          <w:rFonts w:ascii="Courier New" w:hAnsi="Courier New" w:cs="Courier New"/>
+        </w:rPr>
+      </w:pPr>
+      <w:r>
+        <w:rPr>
+          <w:rFonts w:ascii="Courier New" w:hAnsi="Courier New" w:cs="Courier New"/>
+        </w:rPr>
+        <w:t>Rate</w:t>
+      </w:r>
+      <w:r>
+        <w:rPr>
+          <w:rFonts w:ascii="Courier New" w:hAnsi="Courier New" w:cs="Courier New"/>
+        </w:rPr>
+        <w:tab/>
+      </w:r>
+      <w:r>
+        <w:rPr>
+          <w:rFonts w:ascii="Courier New" w:hAnsi="Courier New" w:cs="Courier New"/>
+        </w:rPr>
+        <w:tab/>
+      </w:r>
+      <w:r>
+        <w:rPr>
+          <w:rFonts w:ascii="Courier New" w:hAnsi="Courier New" w:cs="Courier New"/>
+        </w:rPr>
+        <w:tab/>
+      </w:r>
+      <w:r>
+        <w:rPr>
+          <w:rFonts w:ascii="Courier New" w:hAnsi="Courier New" w:cs="Courier New"/>
+        </w:rPr>
+        <w:tab/>
+      </w:r>
+      <w:r>
+        <w:rPr>
+          <w:rFonts w:ascii="Courier New" w:hAnsi="Courier New" w:cs="Courier New"/>
+        </w:rPr>
+        <w:tab/>
+        <w:t>- 15</w:t>
+      </w:r>
+    </w:p>
+    <w:p>
+      <w:pPr>
+        <w:pStyle w:val="PlainText"/>
+        <w:rPr>
+          <w:rFonts w:ascii="Courier New" w:hAnsi="Courier New" w:cs="Courier New"/>
+        </w:rPr>
+      </w:pPr>
+      <w:r>
+        <w:rPr>
+          <w:rFonts w:ascii="Courier New" w:hAnsi="Courier New" w:cs="Courier New"/>
+        </w:rPr>
+        <w:t>Total Price</w:t>
+      </w:r>
+      <w:r>
+        <w:rPr>
+          <w:rFonts w:ascii="Courier New" w:hAnsi="Courier New" w:cs="Courier New"/>
+        </w:rPr>
+        <w:tab/>
+      </w:r>
+      <w:r>
+        <w:rPr>
+          <w:rFonts w:ascii="Courier New" w:hAnsi="Courier New" w:cs="Courier New"/>
+        </w:rPr>
+        <w:tab/>
+      </w:r>
+      <w:r>
+        <w:rPr>
+          <w:rFonts w:ascii="Courier New" w:hAnsi="Courier New" w:cs="Courier New"/>
+        </w:rPr>
+        <w:tab/>
+      </w:r>
+      <w:r>
+        <w:rPr>
+          <w:rFonts w:ascii="Courier New" w:hAnsi="Courier New" w:cs="Courier New"/>
+        </w:rPr>
+        <w:tab/>
+        <w:t>- 1065.0</w:t>
+      </w:r>
+    </w:p>
+    <w:p>
+      <w:pPr>
+        <w:pStyle w:val="PlainText"/>
+        <w:rPr>
+          <w:rFonts w:ascii="Courier New" w:hAnsi="Courier New" w:cs="Courier New"/>
+          <w:b/>
+        </w:rPr>
+      </w:pPr>
+      <w:r>
+        <w:rPr>
+          <w:rFonts w:ascii="Courier New" w:hAnsi="Courier New" w:cs="Courier New"/>
+          <w:b/>
+        </w:rPr>
+        <w:t>Amount balance</w:t>
+      </w:r>
+      <w:r>
+        <w:rPr>
+          <w:rFonts w:ascii="Courier New" w:hAnsi="Courier New" w:cs="Courier New"/>
+          <w:b/>
+        </w:rPr>
+        <w:tab/>
+      </w:r>
+      <w:r>
+        <w:rPr>
+          <w:rFonts w:ascii="Courier New" w:hAnsi="Courier New" w:cs="Courier New"/>
+          <w:b/>
+        </w:rPr>
+        <w:tab/>
+      </w:r>
+      <w:r>
+        <w:rPr>
+          <w:rFonts w:ascii="Courier New" w:hAnsi="Courier New" w:cs="Courier New"/>
+          <w:b/>
+        </w:rPr>
+        <w:tab/>
+        <w:t>- 1065.0</w:t>
+      </w:r>
+    </w:p>
+    <w:p>
+      <w:pPr>
+        <w:pStyle w:val="PlainText"/>
+        <w:rPr>
+          <w:rFonts w:ascii="Courier New" w:hAnsi="Courier New" w:cs="Courier New"/>
+        </w:rPr>
+      </w:pPr>
+    </w:p>
+    <w:p>
+      <w:pPr>
+        <w:pStyle w:val="PlainText"/>
+        <w:rPr>
+          <w:rFonts w:ascii="Courier New" w:hAnsi="Courier New" w:cs="Courier New"/>
+          <w:b/>
+        </w:rPr>
+      </w:pPr>
     </w:p>
     <w:p>
       <w:pPr>

</xml_diff>

<commit_message>
01/05/2018 MAMATHA CHICK IN
</commit_message>
<xml_diff>
--- a/customer _details/GANGAMMA/SEP/TUMKUR/CG/PURCHASE DETAILS.docx
+++ b/customer _details/GANGAMMA/SEP/TUMKUR/CG/PURCHASE DETAILS.docx
@@ -12662,13 +12662,7 @@
         <w:rPr>
           <w:rFonts w:ascii="Courier New" w:hAnsi="Courier New" w:cs="Courier New"/>
         </w:rPr>
-        <w:t>SUN Apr 29</w:t>
-      </w:r>
-      <w:r>
-        <w:rPr>
-          <w:rFonts w:ascii="Courier New" w:hAnsi="Courier New" w:cs="Courier New"/>
-        </w:rPr>
-        <w:t xml:space="preserve"> 11:34:41 IST 2018</w:t>
+        <w:t>SUN Apr 29 11:34:41 IST 2018</w:t>
       </w:r>
     </w:p>
     <w:p>
@@ -13054,6 +13048,369 @@
         <w:tab/>
         <w:t>- CASH</w:t>
       </w:r>
+    </w:p>
+    <w:p>
+      <w:pPr>
+        <w:pStyle w:val="PlainText"/>
+        <w:rPr>
+          <w:rFonts w:ascii="Courier New" w:hAnsi="Courier New" w:cs="Courier New"/>
+        </w:rPr>
+      </w:pPr>
+    </w:p>
+    <w:p>
+      <w:pPr>
+        <w:pStyle w:val="PlainText"/>
+        <w:rPr>
+          <w:rFonts w:ascii="Courier New" w:hAnsi="Courier New" w:cs="Courier New"/>
+        </w:rPr>
+      </w:pPr>
+      <w:r>
+        <w:rPr>
+          <w:rFonts w:ascii="Courier New" w:hAnsi="Courier New" w:cs="Courier New"/>
+        </w:rPr>
+        <w:t>MON APR 30</w:t>
+      </w:r>
+      <w:r>
+        <w:rPr>
+          <w:rFonts w:ascii="Courier New" w:hAnsi="Courier New" w:cs="Courier New"/>
+        </w:rPr>
+        <w:t xml:space="preserve"> 11:12:45 IST 2018</w:t>
+      </w:r>
+    </w:p>
+    <w:p>
+      <w:pPr>
+        <w:pStyle w:val="PlainText"/>
+        <w:rPr>
+          <w:rFonts w:ascii="Courier New" w:hAnsi="Courier New" w:cs="Courier New"/>
+        </w:rPr>
+      </w:pPr>
+      <w:r>
+        <w:rPr>
+          <w:rFonts w:ascii="Courier New" w:hAnsi="Courier New" w:cs="Courier New"/>
+        </w:rPr>
+        <w:t>Person Name</w:t>
+      </w:r>
+      <w:r>
+        <w:rPr>
+          <w:rFonts w:ascii="Courier New" w:hAnsi="Courier New" w:cs="Courier New"/>
+        </w:rPr>
+        <w:tab/>
+      </w:r>
+      <w:r>
+        <w:rPr>
+          <w:rFonts w:ascii="Courier New" w:hAnsi="Courier New" w:cs="Courier New"/>
+        </w:rPr>
+        <w:tab/>
+      </w:r>
+      <w:r>
+        <w:rPr>
+          <w:rFonts w:ascii="Courier New" w:hAnsi="Courier New" w:cs="Courier New"/>
+        </w:rPr>
+        <w:tab/>
+      </w:r>
+      <w:r>
+        <w:rPr>
+          <w:rFonts w:ascii="Courier New" w:hAnsi="Courier New" w:cs="Courier New"/>
+        </w:rPr>
+        <w:tab/>
+        <w:t>- CG</w:t>
+      </w:r>
+    </w:p>
+    <w:p>
+      <w:pPr>
+        <w:pStyle w:val="PlainText"/>
+        <w:rPr>
+          <w:rFonts w:ascii="Courier New" w:hAnsi="Courier New" w:cs="Courier New"/>
+        </w:rPr>
+      </w:pPr>
+      <w:r>
+        <w:rPr>
+          <w:rFonts w:ascii="Courier New" w:hAnsi="Courier New" w:cs="Courier New"/>
+        </w:rPr>
+        <w:t>Bill number</w:t>
+      </w:r>
+      <w:r>
+        <w:rPr>
+          <w:rFonts w:ascii="Courier New" w:hAnsi="Courier New" w:cs="Courier New"/>
+        </w:rPr>
+        <w:tab/>
+      </w:r>
+      <w:r>
+        <w:rPr>
+          <w:rFonts w:ascii="Courier New" w:hAnsi="Courier New" w:cs="Courier New"/>
+        </w:rPr>
+        <w:tab/>
+      </w:r>
+      <w:r>
+        <w:rPr>
+          <w:rFonts w:ascii="Courier New" w:hAnsi="Courier New" w:cs="Courier New"/>
+        </w:rPr>
+        <w:tab/>
+      </w:r>
+      <w:r>
+        <w:rPr>
+          <w:rFonts w:ascii="Courier New" w:hAnsi="Courier New" w:cs="Courier New"/>
+        </w:rPr>
+        <w:tab/>
+        <w:t>- 4922</w:t>
+      </w:r>
+    </w:p>
+    <w:p>
+      <w:pPr>
+        <w:pStyle w:val="PlainText"/>
+        <w:rPr>
+          <w:rFonts w:ascii="Courier New" w:hAnsi="Courier New" w:cs="Courier New"/>
+        </w:rPr>
+      </w:pPr>
+      <w:r>
+        <w:rPr>
+          <w:rFonts w:ascii="Courier New" w:hAnsi="Courier New" w:cs="Courier New"/>
+        </w:rPr>
+        <w:t>---------------------------------------------------------------</w:t>
+      </w:r>
+    </w:p>
+    <w:p>
+      <w:pPr>
+        <w:pStyle w:val="PlainText"/>
+        <w:rPr>
+          <w:rFonts w:ascii="Courier New" w:hAnsi="Courier New" w:cs="Courier New"/>
+        </w:rPr>
+      </w:pPr>
+      <w:r>
+        <w:rPr>
+          <w:rFonts w:ascii="Courier New" w:hAnsi="Courier New" w:cs="Courier New"/>
+        </w:rPr>
+        <w:t>Item Name</w:t>
+      </w:r>
+      <w:r>
+        <w:rPr>
+          <w:rFonts w:ascii="Courier New" w:hAnsi="Courier New" w:cs="Courier New"/>
+        </w:rPr>
+        <w:tab/>
+      </w:r>
+      <w:r>
+        <w:rPr>
+          <w:rFonts w:ascii="Courier New" w:hAnsi="Courier New" w:cs="Courier New"/>
+        </w:rPr>
+        <w:tab/>
+      </w:r>
+      <w:r>
+        <w:rPr>
+          <w:rFonts w:ascii="Courier New" w:hAnsi="Courier New" w:cs="Courier New"/>
+        </w:rPr>
+        <w:tab/>
+      </w:r>
+      <w:r>
+        <w:rPr>
+          <w:rFonts w:ascii="Courier New" w:hAnsi="Courier New" w:cs="Courier New"/>
+        </w:rPr>
+        <w:tab/>
+        <w:t>- CARROT</w:t>
+      </w:r>
+    </w:p>
+    <w:p>
+      <w:pPr>
+        <w:pStyle w:val="PlainText"/>
+        <w:rPr>
+          <w:rFonts w:ascii="Courier New" w:hAnsi="Courier New" w:cs="Courier New"/>
+        </w:rPr>
+      </w:pPr>
+      <w:r>
+        <w:rPr>
+          <w:rFonts w:ascii="Courier New" w:hAnsi="Courier New" w:cs="Courier New"/>
+        </w:rPr>
+        <w:t>Number of Pockets</w:t>
+      </w:r>
+      <w:r>
+        <w:rPr>
+          <w:rFonts w:ascii="Courier New" w:hAnsi="Courier New" w:cs="Courier New"/>
+        </w:rPr>
+        <w:tab/>
+      </w:r>
+      <w:r>
+        <w:rPr>
+          <w:rFonts w:ascii="Courier New" w:hAnsi="Courier New" w:cs="Courier New"/>
+        </w:rPr>
+        <w:tab/>
+      </w:r>
+      <w:r>
+        <w:rPr>
+          <w:rFonts w:ascii="Courier New" w:hAnsi="Courier New" w:cs="Courier New"/>
+        </w:rPr>
+        <w:tab/>
+        <w:t>- 2</w:t>
+      </w:r>
+    </w:p>
+    <w:p>
+      <w:pPr>
+        <w:pStyle w:val="PlainText"/>
+        <w:rPr>
+          <w:rFonts w:ascii="Courier New" w:hAnsi="Courier New" w:cs="Courier New"/>
+        </w:rPr>
+      </w:pPr>
+      <w:r>
+        <w:rPr>
+          <w:rFonts w:ascii="Courier New" w:hAnsi="Courier New" w:cs="Courier New"/>
+        </w:rPr>
+        <w:t>Number of KGs</w:t>
+      </w:r>
+      <w:r>
+        <w:rPr>
+          <w:rFonts w:ascii="Courier New" w:hAnsi="Courier New" w:cs="Courier New"/>
+        </w:rPr>
+        <w:tab/>
+      </w:r>
+      <w:r>
+        <w:rPr>
+          <w:rFonts w:ascii="Courier New" w:hAnsi="Courier New" w:cs="Courier New"/>
+        </w:rPr>
+        <w:tab/>
+      </w:r>
+      <w:r>
+        <w:rPr>
+          <w:rFonts w:ascii="Courier New" w:hAnsi="Courier New" w:cs="Courier New"/>
+        </w:rPr>
+        <w:tab/>
+        <w:t>- 189</w:t>
+      </w:r>
+    </w:p>
+    <w:p>
+      <w:pPr>
+        <w:pStyle w:val="PlainText"/>
+        <w:rPr>
+          <w:rFonts w:ascii="Courier New" w:hAnsi="Courier New" w:cs="Courier New"/>
+        </w:rPr>
+      </w:pPr>
+      <w:r>
+        <w:rPr>
+          <w:rFonts w:ascii="Courier New" w:hAnsi="Courier New" w:cs="Courier New"/>
+        </w:rPr>
+        <w:t>Rate</w:t>
+      </w:r>
+      <w:r>
+        <w:rPr>
+          <w:rFonts w:ascii="Courier New" w:hAnsi="Courier New" w:cs="Courier New"/>
+        </w:rPr>
+        <w:tab/>
+      </w:r>
+      <w:r>
+        <w:rPr>
+          <w:rFonts w:ascii="Courier New" w:hAnsi="Courier New" w:cs="Courier New"/>
+        </w:rPr>
+        <w:tab/>
+      </w:r>
+      <w:r>
+        <w:rPr>
+          <w:rFonts w:ascii="Courier New" w:hAnsi="Courier New" w:cs="Courier New"/>
+        </w:rPr>
+        <w:tab/>
+      </w:r>
+      <w:r>
+        <w:rPr>
+          <w:rFonts w:ascii="Courier New" w:hAnsi="Courier New" w:cs="Courier New"/>
+        </w:rPr>
+        <w:tab/>
+      </w:r>
+      <w:r>
+        <w:rPr>
+          <w:rFonts w:ascii="Courier New" w:hAnsi="Courier New" w:cs="Courier New"/>
+        </w:rPr>
+        <w:tab/>
+        <w:t>- 11</w:t>
+      </w:r>
+    </w:p>
+    <w:p>
+      <w:pPr>
+        <w:pStyle w:val="PlainText"/>
+        <w:rPr>
+          <w:rFonts w:ascii="Courier New" w:hAnsi="Courier New" w:cs="Courier New"/>
+        </w:rPr>
+      </w:pPr>
+      <w:r>
+        <w:rPr>
+          <w:rFonts w:ascii="Courier New" w:hAnsi="Courier New" w:cs="Courier New"/>
+        </w:rPr>
+        <w:t>Total Price</w:t>
+      </w:r>
+      <w:r>
+        <w:rPr>
+          <w:rFonts w:ascii="Courier New" w:hAnsi="Courier New" w:cs="Courier New"/>
+        </w:rPr>
+        <w:tab/>
+      </w:r>
+      <w:r>
+        <w:rPr>
+          <w:rFonts w:ascii="Courier New" w:hAnsi="Courier New" w:cs="Courier New"/>
+        </w:rPr>
+        <w:tab/>
+      </w:r>
+      <w:r>
+        <w:rPr>
+          <w:rFonts w:ascii="Courier New" w:hAnsi="Courier New" w:cs="Courier New"/>
+        </w:rPr>
+        <w:tab/>
+      </w:r>
+      <w:r>
+        <w:rPr>
+          <w:rFonts w:ascii="Courier New" w:hAnsi="Courier New" w:cs="Courier New"/>
+        </w:rPr>
+        <w:tab/>
+        <w:t>- 2079.0</w:t>
+      </w:r>
+    </w:p>
+    <w:p>
+      <w:pPr>
+        <w:pStyle w:val="PlainText"/>
+        <w:rPr>
+          <w:rFonts w:ascii="Courier New" w:hAnsi="Courier New" w:cs="Courier New"/>
+          <w:b/>
+        </w:rPr>
+      </w:pPr>
+      <w:r>
+        <w:rPr>
+          <w:rFonts w:ascii="Courier New" w:hAnsi="Courier New" w:cs="Courier New"/>
+          <w:b/>
+        </w:rPr>
+        <w:t>Amount balance</w:t>
+      </w:r>
+      <w:r>
+        <w:rPr>
+          <w:rFonts w:ascii="Courier New" w:hAnsi="Courier New" w:cs="Courier New"/>
+          <w:b/>
+        </w:rPr>
+        <w:tab/>
+      </w:r>
+      <w:r>
+        <w:rPr>
+          <w:rFonts w:ascii="Courier New" w:hAnsi="Courier New" w:cs="Courier New"/>
+          <w:b/>
+        </w:rPr>
+        <w:tab/>
+      </w:r>
+      <w:r>
+        <w:rPr>
+          <w:rFonts w:ascii="Courier New" w:hAnsi="Courier New" w:cs="Courier New"/>
+          <w:b/>
+        </w:rPr>
+        <w:tab/>
+        <w:t>- 5159.0</w:t>
+      </w:r>
+    </w:p>
+    <w:p>
+      <w:pPr>
+        <w:pStyle w:val="PlainText"/>
+        <w:rPr>
+          <w:rFonts w:ascii="Courier New" w:hAnsi="Courier New" w:cs="Courier New"/>
+        </w:rPr>
+      </w:pPr>
+    </w:p>
+    <w:p>
+      <w:pPr>
+        <w:pStyle w:val="PlainText"/>
+        <w:rPr>
+          <w:rFonts w:ascii="Courier New" w:hAnsi="Courier New" w:cs="Courier New"/>
+        </w:rPr>
+      </w:pPr>
     </w:p>
     <w:p>
       <w:pPr>

</xml_diff>

<commit_message>
12/0/2018 MAMATHA CHICK IN
</commit_message>
<xml_diff>
--- a/customer _details/GANGAMMA/SEP/TUMKUR/CG/PURCHASE DETAILS.docx
+++ b/customer _details/GANGAMMA/SEP/TUMKUR/CG/PURCHASE DETAILS.docx
@@ -22160,13 +22160,7 @@
         <w:rPr>
           <w:rFonts w:ascii="Courier New" w:hAnsi="Courier New" w:cs="Courier New"/>
         </w:rPr>
-        <w:t>SUN Jun 10</w:t>
-      </w:r>
-      <w:r>
-        <w:rPr>
-          <w:rFonts w:ascii="Courier New" w:hAnsi="Courier New" w:cs="Courier New"/>
-        </w:rPr>
-        <w:t xml:space="preserve"> 11:02:20 IST 2018</w:t>
+        <w:t>SUN Jun 10 11:02:20 IST 2018</w:t>
       </w:r>
     </w:p>
     <w:p>
@@ -22782,6 +22776,370 @@
         <w:tab/>
         <w:t>- CASH</w:t>
       </w:r>
+    </w:p>
+    <w:p>
+      <w:pPr>
+        <w:pStyle w:val="PlainText"/>
+        <w:rPr>
+          <w:rFonts w:ascii="Courier New" w:hAnsi="Courier New" w:cs="Courier New"/>
+        </w:rPr>
+      </w:pPr>
+    </w:p>
+    <w:p>
+      <w:pPr>
+        <w:pStyle w:val="PlainText"/>
+        <w:rPr>
+          <w:rFonts w:ascii="Courier New" w:hAnsi="Courier New" w:cs="Courier New"/>
+        </w:rPr>
+      </w:pPr>
+      <w:r>
+        <w:rPr>
+          <w:rFonts w:ascii="Courier New" w:hAnsi="Courier New" w:cs="Courier New"/>
+        </w:rPr>
+        <w:t>MON Jun 11</w:t>
+      </w:r>
+      <w:r>
+        <w:rPr>
+          <w:rFonts w:ascii="Courier New" w:hAnsi="Courier New" w:cs="Courier New"/>
+        </w:rPr>
+        <w:t xml:space="preserve"> 11:14:19 IST 2018</w:t>
+      </w:r>
+    </w:p>
+    <w:p>
+      <w:pPr>
+        <w:pStyle w:val="PlainText"/>
+        <w:rPr>
+          <w:rFonts w:ascii="Courier New" w:hAnsi="Courier New" w:cs="Courier New"/>
+        </w:rPr>
+      </w:pPr>
+      <w:r>
+        <w:rPr>
+          <w:rFonts w:ascii="Courier New" w:hAnsi="Courier New" w:cs="Courier New"/>
+        </w:rPr>
+        <w:t>Person Name</w:t>
+      </w:r>
+      <w:r>
+        <w:rPr>
+          <w:rFonts w:ascii="Courier New" w:hAnsi="Courier New" w:cs="Courier New"/>
+        </w:rPr>
+        <w:tab/>
+      </w:r>
+      <w:r>
+        <w:rPr>
+          <w:rFonts w:ascii="Courier New" w:hAnsi="Courier New" w:cs="Courier New"/>
+        </w:rPr>
+        <w:tab/>
+      </w:r>
+      <w:r>
+        <w:rPr>
+          <w:rFonts w:ascii="Courier New" w:hAnsi="Courier New" w:cs="Courier New"/>
+        </w:rPr>
+        <w:tab/>
+      </w:r>
+      <w:r>
+        <w:rPr>
+          <w:rFonts w:ascii="Courier New" w:hAnsi="Courier New" w:cs="Courier New"/>
+        </w:rPr>
+        <w:tab/>
+        <w:t>- CG</w:t>
+      </w:r>
+    </w:p>
+    <w:p>
+      <w:pPr>
+        <w:pStyle w:val="PlainText"/>
+        <w:rPr>
+          <w:rFonts w:ascii="Courier New" w:hAnsi="Courier New" w:cs="Courier New"/>
+        </w:rPr>
+      </w:pPr>
+      <w:r>
+        <w:rPr>
+          <w:rFonts w:ascii="Courier New" w:hAnsi="Courier New" w:cs="Courier New"/>
+        </w:rPr>
+        <w:t>Bill number</w:t>
+      </w:r>
+      <w:r>
+        <w:rPr>
+          <w:rFonts w:ascii="Courier New" w:hAnsi="Courier New" w:cs="Courier New"/>
+        </w:rPr>
+        <w:tab/>
+      </w:r>
+      <w:r>
+        <w:rPr>
+          <w:rFonts w:ascii="Courier New" w:hAnsi="Courier New" w:cs="Courier New"/>
+        </w:rPr>
+        <w:tab/>
+      </w:r>
+      <w:r>
+        <w:rPr>
+          <w:rFonts w:ascii="Courier New" w:hAnsi="Courier New" w:cs="Courier New"/>
+        </w:rPr>
+        <w:tab/>
+      </w:r>
+      <w:r>
+        <w:rPr>
+          <w:rFonts w:ascii="Courier New" w:hAnsi="Courier New" w:cs="Courier New"/>
+        </w:rPr>
+        <w:tab/>
+        <w:t>- 5848</w:t>
+      </w:r>
+    </w:p>
+    <w:p>
+      <w:pPr>
+        <w:pStyle w:val="PlainText"/>
+        <w:rPr>
+          <w:rFonts w:ascii="Courier New" w:hAnsi="Courier New" w:cs="Courier New"/>
+        </w:rPr>
+      </w:pPr>
+      <w:r>
+        <w:rPr>
+          <w:rFonts w:ascii="Courier New" w:hAnsi="Courier New" w:cs="Courier New"/>
+        </w:rPr>
+        <w:t>---------------------------------------------------------------</w:t>
+      </w:r>
+    </w:p>
+    <w:p>
+      <w:pPr>
+        <w:pStyle w:val="PlainText"/>
+        <w:rPr>
+          <w:rFonts w:ascii="Courier New" w:hAnsi="Courier New" w:cs="Courier New"/>
+        </w:rPr>
+      </w:pPr>
+      <w:r>
+        <w:rPr>
+          <w:rFonts w:ascii="Courier New" w:hAnsi="Courier New" w:cs="Courier New"/>
+        </w:rPr>
+        <w:t>Item Name</w:t>
+      </w:r>
+      <w:r>
+        <w:rPr>
+          <w:rFonts w:ascii="Courier New" w:hAnsi="Courier New" w:cs="Courier New"/>
+        </w:rPr>
+        <w:tab/>
+      </w:r>
+      <w:r>
+        <w:rPr>
+          <w:rFonts w:ascii="Courier New" w:hAnsi="Courier New" w:cs="Courier New"/>
+        </w:rPr>
+        <w:tab/>
+      </w:r>
+      <w:r>
+        <w:rPr>
+          <w:rFonts w:ascii="Courier New" w:hAnsi="Courier New" w:cs="Courier New"/>
+        </w:rPr>
+        <w:tab/>
+      </w:r>
+      <w:r>
+        <w:rPr>
+          <w:rFonts w:ascii="Courier New" w:hAnsi="Courier New" w:cs="Courier New"/>
+        </w:rPr>
+        <w:tab/>
+        <w:t>- CARROT</w:t>
+      </w:r>
+    </w:p>
+    <w:p>
+      <w:pPr>
+        <w:pStyle w:val="PlainText"/>
+        <w:rPr>
+          <w:rFonts w:ascii="Courier New" w:hAnsi="Courier New" w:cs="Courier New"/>
+        </w:rPr>
+      </w:pPr>
+      <w:r>
+        <w:rPr>
+          <w:rFonts w:ascii="Courier New" w:hAnsi="Courier New" w:cs="Courier New"/>
+        </w:rPr>
+        <w:t>Number of Pockets</w:t>
+      </w:r>
+      <w:r>
+        <w:rPr>
+          <w:rFonts w:ascii="Courier New" w:hAnsi="Courier New" w:cs="Courier New"/>
+        </w:rPr>
+        <w:tab/>
+      </w:r>
+      <w:r>
+        <w:rPr>
+          <w:rFonts w:ascii="Courier New" w:hAnsi="Courier New" w:cs="Courier New"/>
+        </w:rPr>
+        <w:tab/>
+      </w:r>
+      <w:r>
+        <w:rPr>
+          <w:rFonts w:ascii="Courier New" w:hAnsi="Courier New" w:cs="Courier New"/>
+        </w:rPr>
+        <w:tab/>
+        <w:t>- 2</w:t>
+      </w:r>
+    </w:p>
+    <w:p>
+      <w:pPr>
+        <w:pStyle w:val="PlainText"/>
+        <w:rPr>
+          <w:rFonts w:ascii="Courier New" w:hAnsi="Courier New" w:cs="Courier New"/>
+        </w:rPr>
+      </w:pPr>
+      <w:r>
+        <w:rPr>
+          <w:rFonts w:ascii="Courier New" w:hAnsi="Courier New" w:cs="Courier New"/>
+        </w:rPr>
+        <w:t>Number of KGs</w:t>
+      </w:r>
+      <w:r>
+        <w:rPr>
+          <w:rFonts w:ascii="Courier New" w:hAnsi="Courier New" w:cs="Courier New"/>
+        </w:rPr>
+        <w:tab/>
+      </w:r>
+      <w:r>
+        <w:rPr>
+          <w:rFonts w:ascii="Courier New" w:hAnsi="Courier New" w:cs="Courier New"/>
+        </w:rPr>
+        <w:tab/>
+      </w:r>
+      <w:r>
+        <w:rPr>
+          <w:rFonts w:ascii="Courier New" w:hAnsi="Courier New" w:cs="Courier New"/>
+        </w:rPr>
+        <w:tab/>
+        <w:t>- 184</w:t>
+      </w:r>
+    </w:p>
+    <w:p>
+      <w:pPr>
+        <w:pStyle w:val="PlainText"/>
+        <w:rPr>
+          <w:rFonts w:ascii="Courier New" w:hAnsi="Courier New" w:cs="Courier New"/>
+        </w:rPr>
+      </w:pPr>
+      <w:r>
+        <w:rPr>
+          <w:rFonts w:ascii="Courier New" w:hAnsi="Courier New" w:cs="Courier New"/>
+        </w:rPr>
+        <w:t>Rate</w:t>
+      </w:r>
+      <w:r>
+        <w:rPr>
+          <w:rFonts w:ascii="Courier New" w:hAnsi="Courier New" w:cs="Courier New"/>
+        </w:rPr>
+        <w:tab/>
+      </w:r>
+      <w:r>
+        <w:rPr>
+          <w:rFonts w:ascii="Courier New" w:hAnsi="Courier New" w:cs="Courier New"/>
+        </w:rPr>
+        <w:tab/>
+      </w:r>
+      <w:r>
+        <w:rPr>
+          <w:rFonts w:ascii="Courier New" w:hAnsi="Courier New" w:cs="Courier New"/>
+        </w:rPr>
+        <w:tab/>
+      </w:r>
+      <w:r>
+        <w:rPr>
+          <w:rFonts w:ascii="Courier New" w:hAnsi="Courier New" w:cs="Courier New"/>
+        </w:rPr>
+        <w:tab/>
+      </w:r>
+      <w:r>
+        <w:rPr>
+          <w:rFonts w:ascii="Courier New" w:hAnsi="Courier New" w:cs="Courier New"/>
+        </w:rPr>
+        <w:tab/>
+        <w:t>- 20</w:t>
+      </w:r>
+    </w:p>
+    <w:p>
+      <w:pPr>
+        <w:pStyle w:val="PlainText"/>
+        <w:rPr>
+          <w:rFonts w:ascii="Courier New" w:hAnsi="Courier New" w:cs="Courier New"/>
+        </w:rPr>
+      </w:pPr>
+      <w:r>
+        <w:rPr>
+          <w:rFonts w:ascii="Courier New" w:hAnsi="Courier New" w:cs="Courier New"/>
+        </w:rPr>
+        <w:t>Total Price</w:t>
+      </w:r>
+      <w:r>
+        <w:rPr>
+          <w:rFonts w:ascii="Courier New" w:hAnsi="Courier New" w:cs="Courier New"/>
+        </w:rPr>
+        <w:tab/>
+      </w:r>
+      <w:r>
+        <w:rPr>
+          <w:rFonts w:ascii="Courier New" w:hAnsi="Courier New" w:cs="Courier New"/>
+        </w:rPr>
+        <w:tab/>
+      </w:r>
+      <w:r>
+        <w:rPr>
+          <w:rFonts w:ascii="Courier New" w:hAnsi="Courier New" w:cs="Courier New"/>
+        </w:rPr>
+        <w:tab/>
+      </w:r>
+      <w:r>
+        <w:rPr>
+          <w:rFonts w:ascii="Courier New" w:hAnsi="Courier New" w:cs="Courier New"/>
+        </w:rPr>
+        <w:tab/>
+        <w:t>- 3680.0</w:t>
+      </w:r>
+    </w:p>
+    <w:p>
+      <w:pPr>
+        <w:pStyle w:val="PlainText"/>
+        <w:rPr>
+          <w:rFonts w:ascii="Courier New" w:hAnsi="Courier New" w:cs="Courier New"/>
+          <w:b/>
+        </w:rPr>
+      </w:pPr>
+      <w:r>
+        <w:rPr>
+          <w:rFonts w:ascii="Courier New" w:hAnsi="Courier New" w:cs="Courier New"/>
+          <w:b/>
+        </w:rPr>
+        <w:t>Amount balance</w:t>
+      </w:r>
+      <w:r>
+        <w:rPr>
+          <w:rFonts w:ascii="Courier New" w:hAnsi="Courier New" w:cs="Courier New"/>
+          <w:b/>
+        </w:rPr>
+        <w:tab/>
+      </w:r>
+      <w:r>
+        <w:rPr>
+          <w:rFonts w:ascii="Courier New" w:hAnsi="Courier New" w:cs="Courier New"/>
+          <w:b/>
+        </w:rPr>
+        <w:tab/>
+      </w:r>
+      <w:r>
+        <w:rPr>
+          <w:rFonts w:ascii="Courier New" w:hAnsi="Courier New" w:cs="Courier New"/>
+          <w:b/>
+        </w:rPr>
+        <w:tab/>
+        <w:t>- 11105.0</w:t>
+      </w:r>
+    </w:p>
+    <w:p>
+      <w:pPr>
+        <w:pStyle w:val="PlainText"/>
+        <w:rPr>
+          <w:rFonts w:ascii="Courier New" w:hAnsi="Courier New" w:cs="Courier New"/>
+          <w:b/>
+        </w:rPr>
+      </w:pPr>
+    </w:p>
+    <w:p>
+      <w:pPr>
+        <w:pStyle w:val="PlainText"/>
+        <w:rPr>
+          <w:rFonts w:ascii="Courier New" w:hAnsi="Courier New" w:cs="Courier New"/>
+        </w:rPr>
+      </w:pPr>
     </w:p>
     <w:p>
       <w:pPr>

</xml_diff>

<commit_message>
15/6/2018 MAMATHA CHICK IN
</commit_message>
<xml_diff>
--- a/customer _details/GANGAMMA/SEP/TUMKUR/CG/PURCHASE DETAILS.docx
+++ b/customer _details/GANGAMMA/SEP/TUMKUR/CG/PURCHASE DETAILS.docx
@@ -22796,13 +22796,7 @@
         <w:rPr>
           <w:rFonts w:ascii="Courier New" w:hAnsi="Courier New" w:cs="Courier New"/>
         </w:rPr>
-        <w:t>MON Jun 11</w:t>
-      </w:r>
-      <w:r>
-        <w:rPr>
-          <w:rFonts w:ascii="Courier New" w:hAnsi="Courier New" w:cs="Courier New"/>
-        </w:rPr>
-        <w:t xml:space="preserve"> 11:14:19 IST 2018</w:t>
+        <w:t>MON Jun 11 11:14:19 IST 2018</w:t>
       </w:r>
     </w:p>
     <w:p>
@@ -23123,6 +23117,436 @@
         <w:tab/>
         <w:t>- 11105.0</w:t>
       </w:r>
+    </w:p>
+    <w:p>
+      <w:pPr>
+        <w:pStyle w:val="PlainText"/>
+        <w:rPr>
+          <w:rFonts w:ascii="Courier New" w:hAnsi="Courier New" w:cs="Courier New"/>
+          <w:b/>
+        </w:rPr>
+      </w:pPr>
+    </w:p>
+    <w:p>
+      <w:pPr>
+        <w:pStyle w:val="PlainText"/>
+        <w:rPr>
+          <w:rFonts w:ascii="Courier New" w:hAnsi="Courier New" w:cs="Courier New"/>
+        </w:rPr>
+      </w:pPr>
+      <w:r>
+        <w:rPr>
+          <w:rFonts w:ascii="Courier New" w:hAnsi="Courier New" w:cs="Courier New"/>
+        </w:rPr>
+        <w:t>THU Jun 14</w:t>
+      </w:r>
+      <w:r>
+        <w:rPr>
+          <w:rFonts w:ascii="Courier New" w:hAnsi="Courier New" w:cs="Courier New"/>
+        </w:rPr>
+        <w:t xml:space="preserve"> 11:34:35 IST 2018</w:t>
+      </w:r>
+    </w:p>
+    <w:p>
+      <w:pPr>
+        <w:pStyle w:val="PlainText"/>
+        <w:rPr>
+          <w:rFonts w:ascii="Courier New" w:hAnsi="Courier New" w:cs="Courier New"/>
+        </w:rPr>
+      </w:pPr>
+      <w:r>
+        <w:rPr>
+          <w:rFonts w:ascii="Courier New" w:hAnsi="Courier New" w:cs="Courier New"/>
+        </w:rPr>
+        <w:t>Person Name</w:t>
+      </w:r>
+      <w:r>
+        <w:rPr>
+          <w:rFonts w:ascii="Courier New" w:hAnsi="Courier New" w:cs="Courier New"/>
+        </w:rPr>
+        <w:tab/>
+      </w:r>
+      <w:r>
+        <w:rPr>
+          <w:rFonts w:ascii="Courier New" w:hAnsi="Courier New" w:cs="Courier New"/>
+        </w:rPr>
+        <w:tab/>
+      </w:r>
+      <w:r>
+        <w:rPr>
+          <w:rFonts w:ascii="Courier New" w:hAnsi="Courier New" w:cs="Courier New"/>
+        </w:rPr>
+        <w:tab/>
+      </w:r>
+      <w:r>
+        <w:rPr>
+          <w:rFonts w:ascii="Courier New" w:hAnsi="Courier New" w:cs="Courier New"/>
+        </w:rPr>
+        <w:tab/>
+        <w:t>- CG</w:t>
+      </w:r>
+    </w:p>
+    <w:p>
+      <w:pPr>
+        <w:pStyle w:val="PlainText"/>
+        <w:rPr>
+          <w:rFonts w:ascii="Courier New" w:hAnsi="Courier New" w:cs="Courier New"/>
+        </w:rPr>
+      </w:pPr>
+      <w:r>
+        <w:rPr>
+          <w:rFonts w:ascii="Courier New" w:hAnsi="Courier New" w:cs="Courier New"/>
+        </w:rPr>
+        <w:t>Bill number</w:t>
+      </w:r>
+      <w:r>
+        <w:rPr>
+          <w:rFonts w:ascii="Courier New" w:hAnsi="Courier New" w:cs="Courier New"/>
+        </w:rPr>
+        <w:tab/>
+      </w:r>
+      <w:r>
+        <w:rPr>
+          <w:rFonts w:ascii="Courier New" w:hAnsi="Courier New" w:cs="Courier New"/>
+        </w:rPr>
+        <w:tab/>
+      </w:r>
+      <w:r>
+        <w:rPr>
+          <w:rFonts w:ascii="Courier New" w:hAnsi="Courier New" w:cs="Courier New"/>
+        </w:rPr>
+        <w:tab/>
+      </w:r>
+      <w:r>
+        <w:rPr>
+          <w:rFonts w:ascii="Courier New" w:hAnsi="Courier New" w:cs="Courier New"/>
+        </w:rPr>
+        <w:tab/>
+        <w:t>- 5899</w:t>
+      </w:r>
+    </w:p>
+    <w:p>
+      <w:pPr>
+        <w:pStyle w:val="PlainText"/>
+        <w:rPr>
+          <w:rFonts w:ascii="Courier New" w:hAnsi="Courier New" w:cs="Courier New"/>
+        </w:rPr>
+      </w:pPr>
+      <w:r>
+        <w:rPr>
+          <w:rFonts w:ascii="Courier New" w:hAnsi="Courier New" w:cs="Courier New"/>
+        </w:rPr>
+        <w:t>---------------------------------------------------------------</w:t>
+      </w:r>
+    </w:p>
+    <w:p>
+      <w:pPr>
+        <w:pStyle w:val="PlainText"/>
+        <w:rPr>
+          <w:rFonts w:ascii="Courier New" w:hAnsi="Courier New" w:cs="Courier New"/>
+        </w:rPr>
+      </w:pPr>
+      <w:r>
+        <w:rPr>
+          <w:rFonts w:ascii="Courier New" w:hAnsi="Courier New" w:cs="Courier New"/>
+        </w:rPr>
+        <w:t>Item Name</w:t>
+      </w:r>
+      <w:r>
+        <w:rPr>
+          <w:rFonts w:ascii="Courier New" w:hAnsi="Courier New" w:cs="Courier New"/>
+        </w:rPr>
+        <w:tab/>
+      </w:r>
+      <w:r>
+        <w:rPr>
+          <w:rFonts w:ascii="Courier New" w:hAnsi="Courier New" w:cs="Courier New"/>
+        </w:rPr>
+        <w:tab/>
+      </w:r>
+      <w:r>
+        <w:rPr>
+          <w:rFonts w:ascii="Courier New" w:hAnsi="Courier New" w:cs="Courier New"/>
+        </w:rPr>
+        <w:tab/>
+      </w:r>
+      <w:r>
+        <w:rPr>
+          <w:rFonts w:ascii="Courier New" w:hAnsi="Courier New" w:cs="Courier New"/>
+        </w:rPr>
+        <w:tab/>
+        <w:t>- CARROT</w:t>
+      </w:r>
+    </w:p>
+    <w:p>
+      <w:pPr>
+        <w:pStyle w:val="PlainText"/>
+        <w:rPr>
+          <w:rFonts w:ascii="Courier New" w:hAnsi="Courier New" w:cs="Courier New"/>
+        </w:rPr>
+      </w:pPr>
+      <w:r>
+        <w:rPr>
+          <w:rFonts w:ascii="Courier New" w:hAnsi="Courier New" w:cs="Courier New"/>
+        </w:rPr>
+        <w:t>Number of Pockets</w:t>
+      </w:r>
+      <w:r>
+        <w:rPr>
+          <w:rFonts w:ascii="Courier New" w:hAnsi="Courier New" w:cs="Courier New"/>
+        </w:rPr>
+        <w:tab/>
+      </w:r>
+      <w:r>
+        <w:rPr>
+          <w:rFonts w:ascii="Courier New" w:hAnsi="Courier New" w:cs="Courier New"/>
+        </w:rPr>
+        <w:tab/>
+      </w:r>
+      <w:r>
+        <w:rPr>
+          <w:rFonts w:ascii="Courier New" w:hAnsi="Courier New" w:cs="Courier New"/>
+        </w:rPr>
+        <w:tab/>
+        <w:t>- 3</w:t>
+      </w:r>
+    </w:p>
+    <w:p>
+      <w:pPr>
+        <w:pStyle w:val="PlainText"/>
+        <w:rPr>
+          <w:rFonts w:ascii="Courier New" w:hAnsi="Courier New" w:cs="Courier New"/>
+        </w:rPr>
+      </w:pPr>
+      <w:r>
+        <w:rPr>
+          <w:rFonts w:ascii="Courier New" w:hAnsi="Courier New" w:cs="Courier New"/>
+        </w:rPr>
+        <w:t>Number of KGs</w:t>
+      </w:r>
+      <w:r>
+        <w:rPr>
+          <w:rFonts w:ascii="Courier New" w:hAnsi="Courier New" w:cs="Courier New"/>
+        </w:rPr>
+        <w:tab/>
+      </w:r>
+      <w:r>
+        <w:rPr>
+          <w:rFonts w:ascii="Courier New" w:hAnsi="Courier New" w:cs="Courier New"/>
+        </w:rPr>
+        <w:tab/>
+      </w:r>
+      <w:r>
+        <w:rPr>
+          <w:rFonts w:ascii="Courier New" w:hAnsi="Courier New" w:cs="Courier New"/>
+        </w:rPr>
+        <w:tab/>
+        <w:t>- 283</w:t>
+      </w:r>
+    </w:p>
+    <w:p>
+      <w:pPr>
+        <w:pStyle w:val="PlainText"/>
+        <w:rPr>
+          <w:rFonts w:ascii="Courier New" w:hAnsi="Courier New" w:cs="Courier New"/>
+        </w:rPr>
+      </w:pPr>
+      <w:r>
+        <w:rPr>
+          <w:rFonts w:ascii="Courier New" w:hAnsi="Courier New" w:cs="Courier New"/>
+        </w:rPr>
+        <w:t>Rate</w:t>
+      </w:r>
+      <w:r>
+        <w:rPr>
+          <w:rFonts w:ascii="Courier New" w:hAnsi="Courier New" w:cs="Courier New"/>
+        </w:rPr>
+        <w:tab/>
+      </w:r>
+      <w:r>
+        <w:rPr>
+          <w:rFonts w:ascii="Courier New" w:hAnsi="Courier New" w:cs="Courier New"/>
+        </w:rPr>
+        <w:tab/>
+      </w:r>
+      <w:r>
+        <w:rPr>
+          <w:rFonts w:ascii="Courier New" w:hAnsi="Courier New" w:cs="Courier New"/>
+        </w:rPr>
+        <w:tab/>
+      </w:r>
+      <w:r>
+        <w:rPr>
+          <w:rFonts w:ascii="Courier New" w:hAnsi="Courier New" w:cs="Courier New"/>
+        </w:rPr>
+        <w:tab/>
+      </w:r>
+      <w:r>
+        <w:rPr>
+          <w:rFonts w:ascii="Courier New" w:hAnsi="Courier New" w:cs="Courier New"/>
+        </w:rPr>
+        <w:tab/>
+        <w:t>- 21</w:t>
+      </w:r>
+    </w:p>
+    <w:p>
+      <w:pPr>
+        <w:pStyle w:val="PlainText"/>
+        <w:rPr>
+          <w:rFonts w:ascii="Courier New" w:hAnsi="Courier New" w:cs="Courier New"/>
+        </w:rPr>
+      </w:pPr>
+      <w:r>
+        <w:rPr>
+          <w:rFonts w:ascii="Courier New" w:hAnsi="Courier New" w:cs="Courier New"/>
+        </w:rPr>
+        <w:t>Total Price</w:t>
+      </w:r>
+      <w:r>
+        <w:rPr>
+          <w:rFonts w:ascii="Courier New" w:hAnsi="Courier New" w:cs="Courier New"/>
+        </w:rPr>
+        <w:tab/>
+      </w:r>
+      <w:r>
+        <w:rPr>
+          <w:rFonts w:ascii="Courier New" w:hAnsi="Courier New" w:cs="Courier New"/>
+        </w:rPr>
+        <w:tab/>
+      </w:r>
+      <w:r>
+        <w:rPr>
+          <w:rFonts w:ascii="Courier New" w:hAnsi="Courier New" w:cs="Courier New"/>
+        </w:rPr>
+        <w:tab/>
+      </w:r>
+      <w:r>
+        <w:rPr>
+          <w:rFonts w:ascii="Courier New" w:hAnsi="Courier New" w:cs="Courier New"/>
+        </w:rPr>
+        <w:tab/>
+        <w:t>- 5943.0</w:t>
+      </w:r>
+    </w:p>
+    <w:p>
+      <w:pPr>
+        <w:pStyle w:val="PlainText"/>
+        <w:rPr>
+          <w:rFonts w:ascii="Courier New" w:hAnsi="Courier New" w:cs="Courier New"/>
+          <w:color w:val="FF0000"/>
+        </w:rPr>
+      </w:pPr>
+      <w:r>
+        <w:rPr>
+          <w:rFonts w:ascii="Courier New" w:hAnsi="Courier New" w:cs="Courier New"/>
+          <w:color w:val="FF0000"/>
+        </w:rPr>
+        <w:t>Amount Received</w:t>
+      </w:r>
+      <w:r>
+        <w:rPr>
+          <w:rFonts w:ascii="Courier New" w:hAnsi="Courier New" w:cs="Courier New"/>
+          <w:color w:val="FF0000"/>
+        </w:rPr>
+        <w:tab/>
+      </w:r>
+      <w:r>
+        <w:rPr>
+          <w:rFonts w:ascii="Courier New" w:hAnsi="Courier New" w:cs="Courier New"/>
+          <w:color w:val="FF0000"/>
+        </w:rPr>
+        <w:tab/>
+      </w:r>
+      <w:r>
+        <w:rPr>
+          <w:rFonts w:ascii="Courier New" w:hAnsi="Courier New" w:cs="Courier New"/>
+          <w:color w:val="FF0000"/>
+        </w:rPr>
+        <w:tab/>
+        <w:t>- 11105</w:t>
+      </w:r>
+    </w:p>
+    <w:p>
+      <w:pPr>
+        <w:pStyle w:val="PlainText"/>
+        <w:rPr>
+          <w:rFonts w:ascii="Courier New" w:hAnsi="Courier New" w:cs="Courier New"/>
+          <w:b/>
+        </w:rPr>
+      </w:pPr>
+      <w:r>
+        <w:rPr>
+          <w:rFonts w:ascii="Courier New" w:hAnsi="Courier New" w:cs="Courier New"/>
+          <w:b/>
+        </w:rPr>
+        <w:t>Amount balance</w:t>
+      </w:r>
+      <w:r>
+        <w:rPr>
+          <w:rFonts w:ascii="Courier New" w:hAnsi="Courier New" w:cs="Courier New"/>
+          <w:b/>
+        </w:rPr>
+        <w:tab/>
+      </w:r>
+      <w:r>
+        <w:rPr>
+          <w:rFonts w:ascii="Courier New" w:hAnsi="Courier New" w:cs="Courier New"/>
+          <w:b/>
+        </w:rPr>
+        <w:tab/>
+      </w:r>
+      <w:r>
+        <w:rPr>
+          <w:rFonts w:ascii="Courier New" w:hAnsi="Courier New" w:cs="Courier New"/>
+          <w:b/>
+        </w:rPr>
+        <w:tab/>
+        <w:t>- 5943.0</w:t>
+      </w:r>
+    </w:p>
+    <w:p>
+      <w:pPr>
+        <w:pStyle w:val="PlainText"/>
+        <w:rPr>
+          <w:rFonts w:ascii="Courier New" w:hAnsi="Courier New" w:cs="Courier New"/>
+        </w:rPr>
+      </w:pPr>
+      <w:r>
+        <w:rPr>
+          <w:rFonts w:ascii="Courier New" w:hAnsi="Courier New" w:cs="Courier New"/>
+        </w:rPr>
+        <w:t>Amount Received mode</w:t>
+      </w:r>
+      <w:r>
+        <w:rPr>
+          <w:rFonts w:ascii="Courier New" w:hAnsi="Courier New" w:cs="Courier New"/>
+        </w:rPr>
+        <w:tab/>
+      </w:r>
+      <w:r>
+        <w:rPr>
+          <w:rFonts w:ascii="Courier New" w:hAnsi="Courier New" w:cs="Courier New"/>
+        </w:rPr>
+        <w:tab/>
+        <w:t>- CASH</w:t>
+      </w:r>
+    </w:p>
+    <w:p>
+      <w:pPr>
+        <w:pStyle w:val="PlainText"/>
+        <w:rPr>
+          <w:rFonts w:ascii="Courier New" w:hAnsi="Courier New" w:cs="Courier New"/>
+        </w:rPr>
+      </w:pPr>
+    </w:p>
+    <w:p>
+      <w:pPr>
+        <w:pStyle w:val="PlainText"/>
+        <w:rPr>
+          <w:rFonts w:ascii="Courier New" w:hAnsi="Courier New" w:cs="Courier New"/>
+          <w:b/>
+        </w:rPr>
+      </w:pPr>
     </w:p>
     <w:p>
       <w:pPr>

</xml_diff>

<commit_message>
19/6/2018 MAMATHA CHICK IN
</commit_message>
<xml_diff>
--- a/customer _details/GANGAMMA/SEP/TUMKUR/CG/PURCHASE DETAILS.docx
+++ b/customer _details/GANGAMMA/SEP/TUMKUR/CG/PURCHASE DETAILS.docx
@@ -23950,13 +23950,7 @@
         <w:rPr>
           <w:rFonts w:ascii="Courier New" w:hAnsi="Courier New" w:cs="Courier New"/>
         </w:rPr>
-        <w:t>SUN Jun 17</w:t>
-      </w:r>
-      <w:r>
-        <w:rPr>
-          <w:rFonts w:ascii="Courier New" w:hAnsi="Courier New" w:cs="Courier New"/>
-        </w:rPr>
-        <w:t xml:space="preserve"> 11:56:24 IST 2018</w:t>
+        <w:t>SUN Jun 17 11:56:24 IST 2018</w:t>
       </w:r>
     </w:p>
     <w:p>
@@ -24277,6 +24271,371 @@
         <w:tab/>
         <w:t>- 12994.0</w:t>
       </w:r>
+    </w:p>
+    <w:p>
+      <w:pPr>
+        <w:pStyle w:val="PlainText"/>
+        <w:rPr>
+          <w:rFonts w:ascii="Courier New" w:hAnsi="Courier New" w:cs="Courier New"/>
+          <w:b/>
+        </w:rPr>
+      </w:pPr>
+    </w:p>
+    <w:p>
+      <w:pPr>
+        <w:pStyle w:val="PlainText"/>
+        <w:rPr>
+          <w:rFonts w:ascii="Courier New" w:hAnsi="Courier New" w:cs="Courier New"/>
+        </w:rPr>
+      </w:pPr>
+      <w:r>
+        <w:rPr>
+          <w:rFonts w:ascii="Courier New" w:hAnsi="Courier New" w:cs="Courier New"/>
+        </w:rPr>
+        <w:t>MON Jun 18</w:t>
+      </w:r>
+      <w:r>
+        <w:rPr>
+          <w:rFonts w:ascii="Courier New" w:hAnsi="Courier New" w:cs="Courier New"/>
+        </w:rPr>
+        <w:t xml:space="preserve"> 11:24:22 IST 2018</w:t>
+      </w:r>
+    </w:p>
+    <w:p>
+      <w:pPr>
+        <w:pStyle w:val="PlainText"/>
+        <w:rPr>
+          <w:rFonts w:ascii="Courier New" w:hAnsi="Courier New" w:cs="Courier New"/>
+        </w:rPr>
+      </w:pPr>
+      <w:r>
+        <w:rPr>
+          <w:rFonts w:ascii="Courier New" w:hAnsi="Courier New" w:cs="Courier New"/>
+        </w:rPr>
+        <w:t>Person Name</w:t>
+      </w:r>
+      <w:r>
+        <w:rPr>
+          <w:rFonts w:ascii="Courier New" w:hAnsi="Courier New" w:cs="Courier New"/>
+        </w:rPr>
+        <w:tab/>
+      </w:r>
+      <w:r>
+        <w:rPr>
+          <w:rFonts w:ascii="Courier New" w:hAnsi="Courier New" w:cs="Courier New"/>
+        </w:rPr>
+        <w:tab/>
+      </w:r>
+      <w:r>
+        <w:rPr>
+          <w:rFonts w:ascii="Courier New" w:hAnsi="Courier New" w:cs="Courier New"/>
+        </w:rPr>
+        <w:tab/>
+      </w:r>
+      <w:r>
+        <w:rPr>
+          <w:rFonts w:ascii="Courier New" w:hAnsi="Courier New" w:cs="Courier New"/>
+        </w:rPr>
+        <w:tab/>
+        <w:t>- CG</w:t>
+      </w:r>
+    </w:p>
+    <w:p>
+      <w:pPr>
+        <w:pStyle w:val="PlainText"/>
+        <w:rPr>
+          <w:rFonts w:ascii="Courier New" w:hAnsi="Courier New" w:cs="Courier New"/>
+        </w:rPr>
+      </w:pPr>
+      <w:r>
+        <w:rPr>
+          <w:rFonts w:ascii="Courier New" w:hAnsi="Courier New" w:cs="Courier New"/>
+        </w:rPr>
+        <w:t>Bill number</w:t>
+      </w:r>
+      <w:r>
+        <w:rPr>
+          <w:rFonts w:ascii="Courier New" w:hAnsi="Courier New" w:cs="Courier New"/>
+        </w:rPr>
+        <w:tab/>
+      </w:r>
+      <w:r>
+        <w:rPr>
+          <w:rFonts w:ascii="Courier New" w:hAnsi="Courier New" w:cs="Courier New"/>
+        </w:rPr>
+        <w:tab/>
+      </w:r>
+      <w:r>
+        <w:rPr>
+          <w:rFonts w:ascii="Courier New" w:hAnsi="Courier New" w:cs="Courier New"/>
+        </w:rPr>
+        <w:tab/>
+      </w:r>
+      <w:r>
+        <w:rPr>
+          <w:rFonts w:ascii="Courier New" w:hAnsi="Courier New" w:cs="Courier New"/>
+        </w:rPr>
+        <w:tab/>
+        <w:t>- 6018</w:t>
+      </w:r>
+    </w:p>
+    <w:p>
+      <w:pPr>
+        <w:pStyle w:val="PlainText"/>
+        <w:rPr>
+          <w:rFonts w:ascii="Courier New" w:hAnsi="Courier New" w:cs="Courier New"/>
+        </w:rPr>
+      </w:pPr>
+      <w:r>
+        <w:rPr>
+          <w:rFonts w:ascii="Courier New" w:hAnsi="Courier New" w:cs="Courier New"/>
+        </w:rPr>
+        <w:t>---------------------------------------------------------------</w:t>
+      </w:r>
+    </w:p>
+    <w:p>
+      <w:pPr>
+        <w:pStyle w:val="PlainText"/>
+        <w:rPr>
+          <w:rFonts w:ascii="Courier New" w:hAnsi="Courier New" w:cs="Courier New"/>
+        </w:rPr>
+      </w:pPr>
+      <w:r>
+        <w:rPr>
+          <w:rFonts w:ascii="Courier New" w:hAnsi="Courier New" w:cs="Courier New"/>
+        </w:rPr>
+        <w:t>Item Name</w:t>
+      </w:r>
+      <w:r>
+        <w:rPr>
+          <w:rFonts w:ascii="Courier New" w:hAnsi="Courier New" w:cs="Courier New"/>
+        </w:rPr>
+        <w:tab/>
+      </w:r>
+      <w:r>
+        <w:rPr>
+          <w:rFonts w:ascii="Courier New" w:hAnsi="Courier New" w:cs="Courier New"/>
+        </w:rPr>
+        <w:tab/>
+      </w:r>
+      <w:r>
+        <w:rPr>
+          <w:rFonts w:ascii="Courier New" w:hAnsi="Courier New" w:cs="Courier New"/>
+        </w:rPr>
+        <w:tab/>
+      </w:r>
+      <w:r>
+        <w:rPr>
+          <w:rFonts w:ascii="Courier New" w:hAnsi="Courier New" w:cs="Courier New"/>
+        </w:rPr>
+        <w:tab/>
+        <w:t>- CARROT</w:t>
+      </w:r>
+    </w:p>
+    <w:p>
+      <w:pPr>
+        <w:pStyle w:val="PlainText"/>
+        <w:rPr>
+          <w:rFonts w:ascii="Courier New" w:hAnsi="Courier New" w:cs="Courier New"/>
+        </w:rPr>
+      </w:pPr>
+      <w:r>
+        <w:rPr>
+          <w:rFonts w:ascii="Courier New" w:hAnsi="Courier New" w:cs="Courier New"/>
+        </w:rPr>
+        <w:t>Number of Pockets</w:t>
+      </w:r>
+      <w:r>
+        <w:rPr>
+          <w:rFonts w:ascii="Courier New" w:hAnsi="Courier New" w:cs="Courier New"/>
+        </w:rPr>
+        <w:tab/>
+      </w:r>
+      <w:r>
+        <w:rPr>
+          <w:rFonts w:ascii="Courier New" w:hAnsi="Courier New" w:cs="Courier New"/>
+        </w:rPr>
+        <w:tab/>
+      </w:r>
+      <w:r>
+        <w:rPr>
+          <w:rFonts w:ascii="Courier New" w:hAnsi="Courier New" w:cs="Courier New"/>
+        </w:rPr>
+        <w:tab/>
+        <w:t>- 2</w:t>
+      </w:r>
+    </w:p>
+    <w:p>
+      <w:pPr>
+        <w:pStyle w:val="PlainText"/>
+        <w:rPr>
+          <w:rFonts w:ascii="Courier New" w:hAnsi="Courier New" w:cs="Courier New"/>
+        </w:rPr>
+      </w:pPr>
+      <w:r>
+        <w:rPr>
+          <w:rFonts w:ascii="Courier New" w:hAnsi="Courier New" w:cs="Courier New"/>
+        </w:rPr>
+        <w:t>Number of KGs</w:t>
+      </w:r>
+      <w:r>
+        <w:rPr>
+          <w:rFonts w:ascii="Courier New" w:hAnsi="Courier New" w:cs="Courier New"/>
+        </w:rPr>
+        <w:tab/>
+      </w:r>
+      <w:r>
+        <w:rPr>
+          <w:rFonts w:ascii="Courier New" w:hAnsi="Courier New" w:cs="Courier New"/>
+        </w:rPr>
+        <w:tab/>
+      </w:r>
+      <w:r>
+        <w:rPr>
+          <w:rFonts w:ascii="Courier New" w:hAnsi="Courier New" w:cs="Courier New"/>
+        </w:rPr>
+        <w:tab/>
+        <w:t>- 172</w:t>
+      </w:r>
+    </w:p>
+    <w:p>
+      <w:pPr>
+        <w:pStyle w:val="PlainText"/>
+        <w:rPr>
+          <w:rFonts w:ascii="Courier New" w:hAnsi="Courier New" w:cs="Courier New"/>
+        </w:rPr>
+      </w:pPr>
+      <w:r>
+        <w:rPr>
+          <w:rFonts w:ascii="Courier New" w:hAnsi="Courier New" w:cs="Courier New"/>
+        </w:rPr>
+        <w:t>Rate</w:t>
+      </w:r>
+      <w:r>
+        <w:rPr>
+          <w:rFonts w:ascii="Courier New" w:hAnsi="Courier New" w:cs="Courier New"/>
+        </w:rPr>
+        <w:tab/>
+      </w:r>
+      <w:r>
+        <w:rPr>
+          <w:rFonts w:ascii="Courier New" w:hAnsi="Courier New" w:cs="Courier New"/>
+        </w:rPr>
+        <w:tab/>
+      </w:r>
+      <w:r>
+        <w:rPr>
+          <w:rFonts w:ascii="Courier New" w:hAnsi="Courier New" w:cs="Courier New"/>
+        </w:rPr>
+        <w:tab/>
+      </w:r>
+      <w:r>
+        <w:rPr>
+          <w:rFonts w:ascii="Courier New" w:hAnsi="Courier New" w:cs="Courier New"/>
+        </w:rPr>
+        <w:tab/>
+      </w:r>
+      <w:r>
+        <w:rPr>
+          <w:rFonts w:ascii="Courier New" w:hAnsi="Courier New" w:cs="Courier New"/>
+        </w:rPr>
+        <w:tab/>
+        <w:t>- 22</w:t>
+      </w:r>
+    </w:p>
+    <w:p>
+      <w:pPr>
+        <w:pStyle w:val="PlainText"/>
+        <w:rPr>
+          <w:rFonts w:ascii="Courier New" w:hAnsi="Courier New" w:cs="Courier New"/>
+        </w:rPr>
+      </w:pPr>
+      <w:r>
+        <w:rPr>
+          <w:rFonts w:ascii="Courier New" w:hAnsi="Courier New" w:cs="Courier New"/>
+        </w:rPr>
+        <w:t>Total Price</w:t>
+      </w:r>
+      <w:r>
+        <w:rPr>
+          <w:rFonts w:ascii="Courier New" w:hAnsi="Courier New" w:cs="Courier New"/>
+        </w:rPr>
+        <w:tab/>
+      </w:r>
+      <w:r>
+        <w:rPr>
+          <w:rFonts w:ascii="Courier New" w:hAnsi="Courier New" w:cs="Courier New"/>
+        </w:rPr>
+        <w:tab/>
+      </w:r>
+      <w:r>
+        <w:rPr>
+          <w:rFonts w:ascii="Courier New" w:hAnsi="Courier New" w:cs="Courier New"/>
+        </w:rPr>
+        <w:tab/>
+      </w:r>
+      <w:r>
+        <w:rPr>
+          <w:rFonts w:ascii="Courier New" w:hAnsi="Courier New" w:cs="Courier New"/>
+        </w:rPr>
+        <w:tab/>
+        <w:t>- 3784.0</w:t>
+      </w:r>
+    </w:p>
+    <w:p>
+      <w:pPr>
+        <w:pStyle w:val="PlainText"/>
+        <w:rPr>
+          <w:rFonts w:ascii="Courier New" w:hAnsi="Courier New" w:cs="Courier New"/>
+          <w:b/>
+        </w:rPr>
+      </w:pPr>
+      <w:r>
+        <w:rPr>
+          <w:rFonts w:ascii="Courier New" w:hAnsi="Courier New" w:cs="Courier New"/>
+          <w:b/>
+        </w:rPr>
+        <w:t>Amount balance</w:t>
+      </w:r>
+      <w:r>
+        <w:rPr>
+          <w:rFonts w:ascii="Courier New" w:hAnsi="Courier New" w:cs="Courier New"/>
+          <w:b/>
+        </w:rPr>
+        <w:tab/>
+      </w:r>
+      <w:r>
+        <w:rPr>
+          <w:rFonts w:ascii="Courier New" w:hAnsi="Courier New" w:cs="Courier New"/>
+          <w:b/>
+        </w:rPr>
+        <w:tab/>
+      </w:r>
+      <w:r>
+        <w:rPr>
+          <w:rFonts w:ascii="Courier New" w:hAnsi="Courier New" w:cs="Courier New"/>
+          <w:b/>
+        </w:rPr>
+        <w:tab/>
+        <w:t>- 16778.0</w:t>
+      </w:r>
+    </w:p>
+    <w:p>
+      <w:pPr>
+        <w:pStyle w:val="PlainText"/>
+        <w:rPr>
+          <w:rFonts w:ascii="Courier New" w:hAnsi="Courier New" w:cs="Courier New"/>
+        </w:rPr>
+      </w:pPr>
+    </w:p>
+    <w:p>
+      <w:pPr>
+        <w:pStyle w:val="PlainText"/>
+        <w:rPr>
+          <w:rFonts w:ascii="Courier New" w:hAnsi="Courier New" w:cs="Courier New"/>
+          <w:b/>
+        </w:rPr>
+      </w:pPr>
     </w:p>
     <w:p>
       <w:pPr>

</xml_diff>

<commit_message>
26/6/2018 MAMATHA CHICK IN
</commit_message>
<xml_diff>
--- a/customer _details/GANGAMMA/SEP/TUMKUR/CG/PURCHASE DETAILS.docx
+++ b/customer _details/GANGAMMA/SEP/TUMKUR/CG/PURCHASE DETAILS.docx
@@ -25908,13 +25908,7 @@
         <w:rPr>
           <w:rFonts w:ascii="Courier New" w:hAnsi="Courier New" w:cs="Courier New"/>
         </w:rPr>
-        <w:t>SUN Jun 24</w:t>
-      </w:r>
-      <w:r>
-        <w:rPr>
-          <w:rFonts w:ascii="Courier New" w:hAnsi="Courier New" w:cs="Courier New"/>
-        </w:rPr>
-        <w:t xml:space="preserve"> 13:12:32 IST 2018</w:t>
+        <w:t>SUN Jun 24 13:12:32 IST 2018</w:t>
       </w:r>
     </w:p>
     <w:p>
@@ -26530,6 +26524,371 @@
         <w:tab/>
         <w:t>- 10910.0</w:t>
       </w:r>
+    </w:p>
+    <w:p>
+      <w:pPr>
+        <w:pStyle w:val="PlainText"/>
+        <w:rPr>
+          <w:rFonts w:ascii="Courier New" w:hAnsi="Courier New" w:cs="Courier New"/>
+          <w:b/>
+        </w:rPr>
+      </w:pPr>
+    </w:p>
+    <w:p>
+      <w:pPr>
+        <w:pStyle w:val="PlainText"/>
+        <w:rPr>
+          <w:rFonts w:ascii="Courier New" w:hAnsi="Courier New" w:cs="Courier New"/>
+        </w:rPr>
+      </w:pPr>
+      <w:r>
+        <w:rPr>
+          <w:rFonts w:ascii="Courier New" w:hAnsi="Courier New" w:cs="Courier New"/>
+        </w:rPr>
+        <w:t>MON Jun 25</w:t>
+      </w:r>
+      <w:r>
+        <w:rPr>
+          <w:rFonts w:ascii="Courier New" w:hAnsi="Courier New" w:cs="Courier New"/>
+        </w:rPr>
+        <w:t xml:space="preserve"> 12:11:19 IST 2018</w:t>
+      </w:r>
+    </w:p>
+    <w:p>
+      <w:pPr>
+        <w:pStyle w:val="PlainText"/>
+        <w:rPr>
+          <w:rFonts w:ascii="Courier New" w:hAnsi="Courier New" w:cs="Courier New"/>
+        </w:rPr>
+      </w:pPr>
+      <w:r>
+        <w:rPr>
+          <w:rFonts w:ascii="Courier New" w:hAnsi="Courier New" w:cs="Courier New"/>
+        </w:rPr>
+        <w:t>Person Name</w:t>
+      </w:r>
+      <w:r>
+        <w:rPr>
+          <w:rFonts w:ascii="Courier New" w:hAnsi="Courier New" w:cs="Courier New"/>
+        </w:rPr>
+        <w:tab/>
+      </w:r>
+      <w:r>
+        <w:rPr>
+          <w:rFonts w:ascii="Courier New" w:hAnsi="Courier New" w:cs="Courier New"/>
+        </w:rPr>
+        <w:tab/>
+      </w:r>
+      <w:r>
+        <w:rPr>
+          <w:rFonts w:ascii="Courier New" w:hAnsi="Courier New" w:cs="Courier New"/>
+        </w:rPr>
+        <w:tab/>
+      </w:r>
+      <w:r>
+        <w:rPr>
+          <w:rFonts w:ascii="Courier New" w:hAnsi="Courier New" w:cs="Courier New"/>
+        </w:rPr>
+        <w:tab/>
+        <w:t>- CG</w:t>
+      </w:r>
+    </w:p>
+    <w:p>
+      <w:pPr>
+        <w:pStyle w:val="PlainText"/>
+        <w:rPr>
+          <w:rFonts w:ascii="Courier New" w:hAnsi="Courier New" w:cs="Courier New"/>
+        </w:rPr>
+      </w:pPr>
+      <w:r>
+        <w:rPr>
+          <w:rFonts w:ascii="Courier New" w:hAnsi="Courier New" w:cs="Courier New"/>
+        </w:rPr>
+        <w:t>Bill number</w:t>
+      </w:r>
+      <w:r>
+        <w:rPr>
+          <w:rFonts w:ascii="Courier New" w:hAnsi="Courier New" w:cs="Courier New"/>
+        </w:rPr>
+        <w:tab/>
+      </w:r>
+      <w:r>
+        <w:rPr>
+          <w:rFonts w:ascii="Courier New" w:hAnsi="Courier New" w:cs="Courier New"/>
+        </w:rPr>
+        <w:tab/>
+      </w:r>
+      <w:r>
+        <w:rPr>
+          <w:rFonts w:ascii="Courier New" w:hAnsi="Courier New" w:cs="Courier New"/>
+        </w:rPr>
+        <w:tab/>
+      </w:r>
+      <w:r>
+        <w:rPr>
+          <w:rFonts w:ascii="Courier New" w:hAnsi="Courier New" w:cs="Courier New"/>
+        </w:rPr>
+        <w:tab/>
+        <w:t>- 6200</w:t>
+      </w:r>
+    </w:p>
+    <w:p>
+      <w:pPr>
+        <w:pStyle w:val="PlainText"/>
+        <w:rPr>
+          <w:rFonts w:ascii="Courier New" w:hAnsi="Courier New" w:cs="Courier New"/>
+        </w:rPr>
+      </w:pPr>
+      <w:r>
+        <w:rPr>
+          <w:rFonts w:ascii="Courier New" w:hAnsi="Courier New" w:cs="Courier New"/>
+        </w:rPr>
+        <w:t>---------------------------------------------------------------</w:t>
+      </w:r>
+    </w:p>
+    <w:p>
+      <w:pPr>
+        <w:pStyle w:val="PlainText"/>
+        <w:rPr>
+          <w:rFonts w:ascii="Courier New" w:hAnsi="Courier New" w:cs="Courier New"/>
+        </w:rPr>
+      </w:pPr>
+      <w:r>
+        <w:rPr>
+          <w:rFonts w:ascii="Courier New" w:hAnsi="Courier New" w:cs="Courier New"/>
+        </w:rPr>
+        <w:t>Item Name</w:t>
+      </w:r>
+      <w:r>
+        <w:rPr>
+          <w:rFonts w:ascii="Courier New" w:hAnsi="Courier New" w:cs="Courier New"/>
+        </w:rPr>
+        <w:tab/>
+      </w:r>
+      <w:r>
+        <w:rPr>
+          <w:rFonts w:ascii="Courier New" w:hAnsi="Courier New" w:cs="Courier New"/>
+        </w:rPr>
+        <w:tab/>
+      </w:r>
+      <w:r>
+        <w:rPr>
+          <w:rFonts w:ascii="Courier New" w:hAnsi="Courier New" w:cs="Courier New"/>
+        </w:rPr>
+        <w:tab/>
+      </w:r>
+      <w:r>
+        <w:rPr>
+          <w:rFonts w:ascii="Courier New" w:hAnsi="Courier New" w:cs="Courier New"/>
+        </w:rPr>
+        <w:tab/>
+        <w:t>- CARROT</w:t>
+      </w:r>
+    </w:p>
+    <w:p>
+      <w:pPr>
+        <w:pStyle w:val="PlainText"/>
+        <w:rPr>
+          <w:rFonts w:ascii="Courier New" w:hAnsi="Courier New" w:cs="Courier New"/>
+        </w:rPr>
+      </w:pPr>
+      <w:r>
+        <w:rPr>
+          <w:rFonts w:ascii="Courier New" w:hAnsi="Courier New" w:cs="Courier New"/>
+        </w:rPr>
+        <w:t>Number of Pockets</w:t>
+      </w:r>
+      <w:r>
+        <w:rPr>
+          <w:rFonts w:ascii="Courier New" w:hAnsi="Courier New" w:cs="Courier New"/>
+        </w:rPr>
+        <w:tab/>
+      </w:r>
+      <w:r>
+        <w:rPr>
+          <w:rFonts w:ascii="Courier New" w:hAnsi="Courier New" w:cs="Courier New"/>
+        </w:rPr>
+        <w:tab/>
+      </w:r>
+      <w:r>
+        <w:rPr>
+          <w:rFonts w:ascii="Courier New" w:hAnsi="Courier New" w:cs="Courier New"/>
+        </w:rPr>
+        <w:tab/>
+        <w:t>- 2</w:t>
+      </w:r>
+    </w:p>
+    <w:p>
+      <w:pPr>
+        <w:pStyle w:val="PlainText"/>
+        <w:rPr>
+          <w:rFonts w:ascii="Courier New" w:hAnsi="Courier New" w:cs="Courier New"/>
+        </w:rPr>
+      </w:pPr>
+      <w:r>
+        <w:rPr>
+          <w:rFonts w:ascii="Courier New" w:hAnsi="Courier New" w:cs="Courier New"/>
+        </w:rPr>
+        <w:t>Number of KGs</w:t>
+      </w:r>
+      <w:r>
+        <w:rPr>
+          <w:rFonts w:ascii="Courier New" w:hAnsi="Courier New" w:cs="Courier New"/>
+        </w:rPr>
+        <w:tab/>
+      </w:r>
+      <w:r>
+        <w:rPr>
+          <w:rFonts w:ascii="Courier New" w:hAnsi="Courier New" w:cs="Courier New"/>
+        </w:rPr>
+        <w:tab/>
+      </w:r>
+      <w:r>
+        <w:rPr>
+          <w:rFonts w:ascii="Courier New" w:hAnsi="Courier New" w:cs="Courier New"/>
+        </w:rPr>
+        <w:tab/>
+        <w:t>- 140</w:t>
+      </w:r>
+    </w:p>
+    <w:p>
+      <w:pPr>
+        <w:pStyle w:val="PlainText"/>
+        <w:rPr>
+          <w:rFonts w:ascii="Courier New" w:hAnsi="Courier New" w:cs="Courier New"/>
+        </w:rPr>
+      </w:pPr>
+      <w:r>
+        <w:rPr>
+          <w:rFonts w:ascii="Courier New" w:hAnsi="Courier New" w:cs="Courier New"/>
+        </w:rPr>
+        <w:t>Rate</w:t>
+      </w:r>
+      <w:r>
+        <w:rPr>
+          <w:rFonts w:ascii="Courier New" w:hAnsi="Courier New" w:cs="Courier New"/>
+        </w:rPr>
+        <w:tab/>
+      </w:r>
+      <w:r>
+        <w:rPr>
+          <w:rFonts w:ascii="Courier New" w:hAnsi="Courier New" w:cs="Courier New"/>
+        </w:rPr>
+        <w:tab/>
+      </w:r>
+      <w:r>
+        <w:rPr>
+          <w:rFonts w:ascii="Courier New" w:hAnsi="Courier New" w:cs="Courier New"/>
+        </w:rPr>
+        <w:tab/>
+      </w:r>
+      <w:r>
+        <w:rPr>
+          <w:rFonts w:ascii="Courier New" w:hAnsi="Courier New" w:cs="Courier New"/>
+        </w:rPr>
+        <w:tab/>
+      </w:r>
+      <w:r>
+        <w:rPr>
+          <w:rFonts w:ascii="Courier New" w:hAnsi="Courier New" w:cs="Courier New"/>
+        </w:rPr>
+        <w:tab/>
+        <w:t>- 18</w:t>
+      </w:r>
+    </w:p>
+    <w:p>
+      <w:pPr>
+        <w:pStyle w:val="PlainText"/>
+        <w:rPr>
+          <w:rFonts w:ascii="Courier New" w:hAnsi="Courier New" w:cs="Courier New"/>
+        </w:rPr>
+      </w:pPr>
+      <w:r>
+        <w:rPr>
+          <w:rFonts w:ascii="Courier New" w:hAnsi="Courier New" w:cs="Courier New"/>
+        </w:rPr>
+        <w:t>Total Price</w:t>
+      </w:r>
+      <w:r>
+        <w:rPr>
+          <w:rFonts w:ascii="Courier New" w:hAnsi="Courier New" w:cs="Courier New"/>
+        </w:rPr>
+        <w:tab/>
+      </w:r>
+      <w:r>
+        <w:rPr>
+          <w:rFonts w:ascii="Courier New" w:hAnsi="Courier New" w:cs="Courier New"/>
+        </w:rPr>
+        <w:tab/>
+      </w:r>
+      <w:r>
+        <w:rPr>
+          <w:rFonts w:ascii="Courier New" w:hAnsi="Courier New" w:cs="Courier New"/>
+        </w:rPr>
+        <w:tab/>
+      </w:r>
+      <w:r>
+        <w:rPr>
+          <w:rFonts w:ascii="Courier New" w:hAnsi="Courier New" w:cs="Courier New"/>
+        </w:rPr>
+        <w:tab/>
+        <w:t>- 2520.0</w:t>
+      </w:r>
+    </w:p>
+    <w:p>
+      <w:pPr>
+        <w:pStyle w:val="PlainText"/>
+        <w:rPr>
+          <w:rFonts w:ascii="Courier New" w:hAnsi="Courier New" w:cs="Courier New"/>
+          <w:b/>
+        </w:rPr>
+      </w:pPr>
+      <w:r>
+        <w:rPr>
+          <w:rFonts w:ascii="Courier New" w:hAnsi="Courier New" w:cs="Courier New"/>
+          <w:b/>
+        </w:rPr>
+        <w:t>Amount balance</w:t>
+      </w:r>
+      <w:r>
+        <w:rPr>
+          <w:rFonts w:ascii="Courier New" w:hAnsi="Courier New" w:cs="Courier New"/>
+          <w:b/>
+        </w:rPr>
+        <w:tab/>
+      </w:r>
+      <w:r>
+        <w:rPr>
+          <w:rFonts w:ascii="Courier New" w:hAnsi="Courier New" w:cs="Courier New"/>
+          <w:b/>
+        </w:rPr>
+        <w:tab/>
+      </w:r>
+      <w:r>
+        <w:rPr>
+          <w:rFonts w:ascii="Courier New" w:hAnsi="Courier New" w:cs="Courier New"/>
+          <w:b/>
+        </w:rPr>
+        <w:tab/>
+        <w:t>- 13430.0</w:t>
+      </w:r>
+    </w:p>
+    <w:p>
+      <w:pPr>
+        <w:pStyle w:val="PlainText"/>
+        <w:rPr>
+          <w:rFonts w:ascii="Courier New" w:hAnsi="Courier New" w:cs="Courier New"/>
+        </w:rPr>
+      </w:pPr>
+    </w:p>
+    <w:p>
+      <w:pPr>
+        <w:pStyle w:val="PlainText"/>
+        <w:rPr>
+          <w:rFonts w:ascii="Courier New" w:hAnsi="Courier New" w:cs="Courier New"/>
+          <w:b/>
+        </w:rPr>
+      </w:pPr>
     </w:p>
     <w:p>
       <w:pPr>

</xml_diff>

<commit_message>
28/06/2018 MAMATHA CHICK IN
</commit_message>
<xml_diff>
--- a/customer _details/GANGAMMA/SEP/TUMKUR/CG/PURCHASE DETAILS.docx
+++ b/customer _details/GANGAMMA/SEP/TUMKUR/CG/PURCHASE DETAILS.docx
@@ -26545,13 +26545,7 @@
         <w:rPr>
           <w:rFonts w:ascii="Courier New" w:hAnsi="Courier New" w:cs="Courier New"/>
         </w:rPr>
-        <w:t>MON Jun 25</w:t>
-      </w:r>
-      <w:r>
-        <w:rPr>
-          <w:rFonts w:ascii="Courier New" w:hAnsi="Courier New" w:cs="Courier New"/>
-        </w:rPr>
-        <w:t xml:space="preserve"> 12:11:19 IST 2018</w:t>
+        <w:t>MON Jun 25 12:11:19 IST 2018</w:t>
       </w:r>
     </w:p>
     <w:p>
@@ -26871,6 +26865,499 @@
         </w:rPr>
         <w:tab/>
         <w:t>- 13430.0</w:t>
+      </w:r>
+    </w:p>
+    <w:p>
+      <w:pPr>
+        <w:pStyle w:val="PlainText"/>
+        <w:rPr>
+          <w:rFonts w:ascii="Courier New" w:hAnsi="Courier New" w:cs="Courier New"/>
+          <w:b/>
+        </w:rPr>
+      </w:pPr>
+    </w:p>
+    <w:p>
+      <w:pPr>
+        <w:pStyle w:val="PlainText"/>
+        <w:rPr>
+          <w:rFonts w:ascii="Courier New" w:hAnsi="Courier New" w:cs="Courier New"/>
+        </w:rPr>
+      </w:pPr>
+      <w:r>
+        <w:rPr>
+          <w:rFonts w:ascii="Courier New" w:hAnsi="Courier New" w:cs="Courier New"/>
+        </w:rPr>
+        <w:t>WED Jun 27</w:t>
+      </w:r>
+      <w:r>
+        <w:rPr>
+          <w:rFonts w:ascii="Courier New" w:hAnsi="Courier New" w:cs="Courier New"/>
+        </w:rPr>
+        <w:t xml:space="preserve"> 15:25:42 IST 2018</w:t>
+      </w:r>
+    </w:p>
+    <w:p>
+      <w:pPr>
+        <w:pStyle w:val="PlainText"/>
+        <w:rPr>
+          <w:rFonts w:ascii="Courier New" w:hAnsi="Courier New" w:cs="Courier New"/>
+        </w:rPr>
+      </w:pPr>
+      <w:r>
+        <w:rPr>
+          <w:rFonts w:ascii="Courier New" w:hAnsi="Courier New" w:cs="Courier New"/>
+        </w:rPr>
+        <w:t>Person Name</w:t>
+      </w:r>
+      <w:r>
+        <w:rPr>
+          <w:rFonts w:ascii="Courier New" w:hAnsi="Courier New" w:cs="Courier New"/>
+        </w:rPr>
+        <w:tab/>
+      </w:r>
+      <w:r>
+        <w:rPr>
+          <w:rFonts w:ascii="Courier New" w:hAnsi="Courier New" w:cs="Courier New"/>
+        </w:rPr>
+        <w:tab/>
+      </w:r>
+      <w:r>
+        <w:rPr>
+          <w:rFonts w:ascii="Courier New" w:hAnsi="Courier New" w:cs="Courier New"/>
+        </w:rPr>
+        <w:tab/>
+      </w:r>
+      <w:r>
+        <w:rPr>
+          <w:rFonts w:ascii="Courier New" w:hAnsi="Courier New" w:cs="Courier New"/>
+        </w:rPr>
+        <w:tab/>
+        <w:t>- CG</w:t>
+      </w:r>
+    </w:p>
+    <w:p>
+      <w:pPr>
+        <w:pStyle w:val="PlainText"/>
+        <w:rPr>
+          <w:rFonts w:ascii="Courier New" w:hAnsi="Courier New" w:cs="Courier New"/>
+        </w:rPr>
+      </w:pPr>
+      <w:r>
+        <w:rPr>
+          <w:rFonts w:ascii="Courier New" w:hAnsi="Courier New" w:cs="Courier New"/>
+        </w:rPr>
+        <w:t>Bill number</w:t>
+      </w:r>
+      <w:r>
+        <w:rPr>
+          <w:rFonts w:ascii="Courier New" w:hAnsi="Courier New" w:cs="Courier New"/>
+        </w:rPr>
+        <w:tab/>
+      </w:r>
+      <w:r>
+        <w:rPr>
+          <w:rFonts w:ascii="Courier New" w:hAnsi="Courier New" w:cs="Courier New"/>
+        </w:rPr>
+        <w:tab/>
+      </w:r>
+      <w:r>
+        <w:rPr>
+          <w:rFonts w:ascii="Courier New" w:hAnsi="Courier New" w:cs="Courier New"/>
+        </w:rPr>
+        <w:tab/>
+      </w:r>
+      <w:r>
+        <w:rPr>
+          <w:rFonts w:ascii="Courier New" w:hAnsi="Courier New" w:cs="Courier New"/>
+        </w:rPr>
+        <w:tab/>
+        <w:t>- 6211</w:t>
+      </w:r>
+    </w:p>
+    <w:p>
+      <w:pPr>
+        <w:pStyle w:val="PlainText"/>
+        <w:rPr>
+          <w:rFonts w:ascii="Courier New" w:hAnsi="Courier New" w:cs="Courier New"/>
+        </w:rPr>
+      </w:pPr>
+      <w:r>
+        <w:rPr>
+          <w:rFonts w:ascii="Courier New" w:hAnsi="Courier New" w:cs="Courier New"/>
+        </w:rPr>
+        <w:t>---------------------------------------------------------------</w:t>
+      </w:r>
+    </w:p>
+    <w:p>
+      <w:pPr>
+        <w:pStyle w:val="PlainText"/>
+        <w:rPr>
+          <w:rFonts w:ascii="Courier New" w:hAnsi="Courier New" w:cs="Courier New"/>
+        </w:rPr>
+      </w:pPr>
+      <w:r>
+        <w:rPr>
+          <w:rFonts w:ascii="Courier New" w:hAnsi="Courier New" w:cs="Courier New"/>
+        </w:rPr>
+        <w:t>Item Name</w:t>
+      </w:r>
+      <w:r>
+        <w:rPr>
+          <w:rFonts w:ascii="Courier New" w:hAnsi="Courier New" w:cs="Courier New"/>
+        </w:rPr>
+        <w:tab/>
+      </w:r>
+      <w:r>
+        <w:rPr>
+          <w:rFonts w:ascii="Courier New" w:hAnsi="Courier New" w:cs="Courier New"/>
+        </w:rPr>
+        <w:tab/>
+      </w:r>
+      <w:r>
+        <w:rPr>
+          <w:rFonts w:ascii="Courier New" w:hAnsi="Courier New" w:cs="Courier New"/>
+        </w:rPr>
+        <w:tab/>
+      </w:r>
+      <w:r>
+        <w:rPr>
+          <w:rFonts w:ascii="Courier New" w:hAnsi="Courier New" w:cs="Courier New"/>
+        </w:rPr>
+        <w:tab/>
+        <w:t>- BEET</w:t>
+      </w:r>
+    </w:p>
+    <w:p>
+      <w:pPr>
+        <w:pStyle w:val="PlainText"/>
+        <w:rPr>
+          <w:rFonts w:ascii="Courier New" w:hAnsi="Courier New" w:cs="Courier New"/>
+        </w:rPr>
+      </w:pPr>
+      <w:r>
+        <w:rPr>
+          <w:rFonts w:ascii="Courier New" w:hAnsi="Courier New" w:cs="Courier New"/>
+        </w:rPr>
+        <w:t>Number of Pockets</w:t>
+      </w:r>
+      <w:r>
+        <w:rPr>
+          <w:rFonts w:ascii="Courier New" w:hAnsi="Courier New" w:cs="Courier New"/>
+        </w:rPr>
+        <w:tab/>
+      </w:r>
+      <w:r>
+        <w:rPr>
+          <w:rFonts w:ascii="Courier New" w:hAnsi="Courier New" w:cs="Courier New"/>
+        </w:rPr>
+        <w:tab/>
+      </w:r>
+      <w:r>
+        <w:rPr>
+          <w:rFonts w:ascii="Courier New" w:hAnsi="Courier New" w:cs="Courier New"/>
+        </w:rPr>
+        <w:tab/>
+        <w:t>- 1</w:t>
+      </w:r>
+    </w:p>
+    <w:p>
+      <w:pPr>
+        <w:pStyle w:val="PlainText"/>
+        <w:rPr>
+          <w:rFonts w:ascii="Courier New" w:hAnsi="Courier New" w:cs="Courier New"/>
+        </w:rPr>
+      </w:pPr>
+      <w:r>
+        <w:rPr>
+          <w:rFonts w:ascii="Courier New" w:hAnsi="Courier New" w:cs="Courier New"/>
+        </w:rPr>
+        <w:t>Number of KGs</w:t>
+      </w:r>
+      <w:r>
+        <w:rPr>
+          <w:rFonts w:ascii="Courier New" w:hAnsi="Courier New" w:cs="Courier New"/>
+        </w:rPr>
+        <w:tab/>
+      </w:r>
+      <w:r>
+        <w:rPr>
+          <w:rFonts w:ascii="Courier New" w:hAnsi="Courier New" w:cs="Courier New"/>
+        </w:rPr>
+        <w:tab/>
+      </w:r>
+      <w:r>
+        <w:rPr>
+          <w:rFonts w:ascii="Courier New" w:hAnsi="Courier New" w:cs="Courier New"/>
+        </w:rPr>
+        <w:tab/>
+        <w:t>- 56</w:t>
+      </w:r>
+    </w:p>
+    <w:p>
+      <w:pPr>
+        <w:pStyle w:val="PlainText"/>
+        <w:rPr>
+          <w:rFonts w:ascii="Courier New" w:hAnsi="Courier New" w:cs="Courier New"/>
+        </w:rPr>
+      </w:pPr>
+      <w:r>
+        <w:rPr>
+          <w:rFonts w:ascii="Courier New" w:hAnsi="Courier New" w:cs="Courier New"/>
+        </w:rPr>
+        <w:t>Rate</w:t>
+      </w:r>
+      <w:r>
+        <w:rPr>
+          <w:rFonts w:ascii="Courier New" w:hAnsi="Courier New" w:cs="Courier New"/>
+        </w:rPr>
+        <w:tab/>
+      </w:r>
+      <w:r>
+        <w:rPr>
+          <w:rFonts w:ascii="Courier New" w:hAnsi="Courier New" w:cs="Courier New"/>
+        </w:rPr>
+        <w:tab/>
+      </w:r>
+      <w:r>
+        <w:rPr>
+          <w:rFonts w:ascii="Courier New" w:hAnsi="Courier New" w:cs="Courier New"/>
+        </w:rPr>
+        <w:tab/>
+      </w:r>
+      <w:r>
+        <w:rPr>
+          <w:rFonts w:ascii="Courier New" w:hAnsi="Courier New" w:cs="Courier New"/>
+        </w:rPr>
+        <w:tab/>
+      </w:r>
+      <w:r>
+        <w:rPr>
+          <w:rFonts w:ascii="Courier New" w:hAnsi="Courier New" w:cs="Courier New"/>
+        </w:rPr>
+        <w:tab/>
+        <w:t>- 18</w:t>
+      </w:r>
+    </w:p>
+    <w:p>
+      <w:pPr>
+        <w:pStyle w:val="PlainText"/>
+        <w:rPr>
+          <w:rFonts w:ascii="Courier New" w:hAnsi="Courier New" w:cs="Courier New"/>
+        </w:rPr>
+      </w:pPr>
+      <w:r>
+        <w:rPr>
+          <w:rFonts w:ascii="Courier New" w:hAnsi="Courier New" w:cs="Courier New"/>
+        </w:rPr>
+        <w:t>Total Price</w:t>
+      </w:r>
+      <w:r>
+        <w:rPr>
+          <w:rFonts w:ascii="Courier New" w:hAnsi="Courier New" w:cs="Courier New"/>
+        </w:rPr>
+        <w:tab/>
+      </w:r>
+      <w:r>
+        <w:rPr>
+          <w:rFonts w:ascii="Courier New" w:hAnsi="Courier New" w:cs="Courier New"/>
+        </w:rPr>
+        <w:tab/>
+      </w:r>
+      <w:r>
+        <w:rPr>
+          <w:rFonts w:ascii="Courier New" w:hAnsi="Courier New" w:cs="Courier New"/>
+        </w:rPr>
+        <w:tab/>
+      </w:r>
+      <w:r>
+        <w:rPr>
+          <w:rFonts w:ascii="Courier New" w:hAnsi="Courier New" w:cs="Courier New"/>
+        </w:rPr>
+        <w:tab/>
+        <w:t>- 1008.0</w:t>
+      </w:r>
+    </w:p>
+    <w:p>
+      <w:pPr>
+        <w:pStyle w:val="PlainText"/>
+        <w:rPr>
+          <w:rFonts w:ascii="Courier New" w:hAnsi="Courier New" w:cs="Courier New"/>
+        </w:rPr>
+      </w:pPr>
+      <w:r>
+        <w:rPr>
+          <w:rFonts w:ascii="Courier New" w:hAnsi="Courier New" w:cs="Courier New"/>
+        </w:rPr>
+        <w:t>Amount balance</w:t>
+      </w:r>
+      <w:r>
+        <w:rPr>
+          <w:rFonts w:ascii="Courier New" w:hAnsi="Courier New" w:cs="Courier New"/>
+        </w:rPr>
+        <w:tab/>
+      </w:r>
+      <w:r>
+        <w:rPr>
+          <w:rFonts w:ascii="Courier New" w:hAnsi="Courier New" w:cs="Courier New"/>
+        </w:rPr>
+        <w:tab/>
+      </w:r>
+      <w:r>
+        <w:rPr>
+          <w:rFonts w:ascii="Courier New" w:hAnsi="Courier New" w:cs="Courier New"/>
+        </w:rPr>
+        <w:tab/>
+        <w:t>- 14438.0</w:t>
+      </w:r>
+    </w:p>
+    <w:p>
+      <w:pPr>
+        <w:pStyle w:val="PlainText"/>
+        <w:rPr>
+          <w:rFonts w:ascii="Courier New" w:hAnsi="Courier New" w:cs="Courier New"/>
+        </w:rPr>
+      </w:pPr>
+    </w:p>
+    <w:p>
+      <w:pPr>
+        <w:pStyle w:val="PlainText"/>
+        <w:rPr>
+          <w:rFonts w:ascii="Courier New" w:hAnsi="Courier New" w:cs="Courier New"/>
+        </w:rPr>
+      </w:pPr>
+      <w:r>
+        <w:rPr>
+          <w:rFonts w:ascii="Courier New" w:hAnsi="Courier New" w:cs="Courier New"/>
+        </w:rPr>
+        <w:t>Item Name</w:t>
+      </w:r>
+      <w:r>
+        <w:rPr>
+          <w:rFonts w:ascii="Courier New" w:hAnsi="Courier New" w:cs="Courier New"/>
+        </w:rPr>
+        <w:tab/>
+      </w:r>
+      <w:r>
+        <w:rPr>
+          <w:rFonts w:ascii="Courier New" w:hAnsi="Courier New" w:cs="Courier New"/>
+        </w:rPr>
+        <w:tab/>
+      </w:r>
+      <w:r>
+        <w:rPr>
+          <w:rFonts w:ascii="Courier New" w:hAnsi="Courier New" w:cs="Courier New"/>
+        </w:rPr>
+        <w:tab/>
+      </w:r>
+      <w:r>
+        <w:rPr>
+          <w:rFonts w:ascii="Courier New" w:hAnsi="Courier New" w:cs="Courier New"/>
+        </w:rPr>
+        <w:tab/>
+        <w:t>- CARROT</w:t>
+      </w:r>
+    </w:p>
+    <w:p>
+      <w:pPr>
+        <w:pStyle w:val="PlainText"/>
+        <w:rPr>
+          <w:rFonts w:ascii="Courier New" w:hAnsi="Courier New" w:cs="Courier New"/>
+          <w:color w:val="FF0000"/>
+        </w:rPr>
+      </w:pPr>
+      <w:r>
+        <w:rPr>
+          <w:rFonts w:ascii="Courier New" w:hAnsi="Courier New" w:cs="Courier New"/>
+          <w:color w:val="FF0000"/>
+        </w:rPr>
+        <w:t>Amount Received</w:t>
+      </w:r>
+      <w:r>
+        <w:rPr>
+          <w:rFonts w:ascii="Courier New" w:hAnsi="Courier New" w:cs="Courier New"/>
+          <w:color w:val="FF0000"/>
+        </w:rPr>
+        <w:tab/>
+      </w:r>
+      <w:r>
+        <w:rPr>
+          <w:rFonts w:ascii="Courier New" w:hAnsi="Courier New" w:cs="Courier New"/>
+          <w:color w:val="FF0000"/>
+        </w:rPr>
+        <w:tab/>
+      </w:r>
+      <w:r>
+        <w:rPr>
+          <w:rFonts w:ascii="Courier New" w:hAnsi="Courier New" w:cs="Courier New"/>
+          <w:color w:val="FF0000"/>
+        </w:rPr>
+        <w:tab/>
+        <w:t>- 8000</w:t>
+      </w:r>
+    </w:p>
+    <w:p>
+      <w:pPr>
+        <w:pStyle w:val="PlainText"/>
+        <w:rPr>
+          <w:rFonts w:ascii="Courier New" w:hAnsi="Courier New" w:cs="Courier New"/>
+          <w:b/>
+        </w:rPr>
+      </w:pPr>
+      <w:r>
+        <w:rPr>
+          <w:rFonts w:ascii="Courier New" w:hAnsi="Courier New" w:cs="Courier New"/>
+          <w:b/>
+        </w:rPr>
+        <w:t>Amount balance</w:t>
+      </w:r>
+      <w:r>
+        <w:rPr>
+          <w:rFonts w:ascii="Courier New" w:hAnsi="Courier New" w:cs="Courier New"/>
+          <w:b/>
+        </w:rPr>
+        <w:tab/>
+      </w:r>
+      <w:r>
+        <w:rPr>
+          <w:rFonts w:ascii="Courier New" w:hAnsi="Courier New" w:cs="Courier New"/>
+          <w:b/>
+        </w:rPr>
+        <w:tab/>
+      </w:r>
+      <w:r>
+        <w:rPr>
+          <w:rFonts w:ascii="Courier New" w:hAnsi="Courier New" w:cs="Courier New"/>
+          <w:b/>
+        </w:rPr>
+        <w:tab/>
+        <w:t>- 6438.0</w:t>
+      </w:r>
+    </w:p>
+    <w:p>
+      <w:pPr>
+        <w:pStyle w:val="PlainText"/>
+        <w:rPr>
+          <w:rFonts w:ascii="Courier New" w:hAnsi="Courier New" w:cs="Courier New"/>
+        </w:rPr>
+      </w:pPr>
+      <w:r>
+        <w:rPr>
+          <w:rFonts w:ascii="Courier New" w:hAnsi="Courier New" w:cs="Courier New"/>
+        </w:rPr>
+        <w:t>Amount Received mode</w:t>
+      </w:r>
+      <w:r>
+        <w:rPr>
+          <w:rFonts w:ascii="Courier New" w:hAnsi="Courier New" w:cs="Courier New"/>
+        </w:rPr>
+        <w:tab/>
+      </w:r>
+      <w:r>
+        <w:rPr>
+          <w:rFonts w:ascii="Courier New" w:hAnsi="Courier New" w:cs="Courier New"/>
+        </w:rPr>
+        <w:tab/>
+        <w:t>- CASH</w:t>
       </w:r>
     </w:p>
     <w:p>

</xml_diff>

<commit_message>
29/06/2018 MAMATHA CHICK IN
</commit_message>
<xml_diff>
--- a/customer _details/GANGAMMA/SEP/TUMKUR/CG/PURCHASE DETAILS.docx
+++ b/customer _details/GANGAMMA/SEP/TUMKUR/CG/PURCHASE DETAILS.docx
@@ -26887,13 +26887,7 @@
         <w:rPr>
           <w:rFonts w:ascii="Courier New" w:hAnsi="Courier New" w:cs="Courier New"/>
         </w:rPr>
-        <w:t>WED Jun 27</w:t>
-      </w:r>
-      <w:r>
-        <w:rPr>
-          <w:rFonts w:ascii="Courier New" w:hAnsi="Courier New" w:cs="Courier New"/>
-        </w:rPr>
-        <w:t xml:space="preserve"> 15:25:42 IST 2018</w:t>
+        <w:t>WED Jun 27 15:25:42 IST 2018</w:t>
       </w:r>
     </w:p>
     <w:p>
@@ -27359,6 +27353,438 @@
         <w:tab/>
         <w:t>- CASH</w:t>
       </w:r>
+    </w:p>
+    <w:p>
+      <w:pPr>
+        <w:pStyle w:val="PlainText"/>
+        <w:rPr>
+          <w:rFonts w:ascii="Courier New" w:hAnsi="Courier New" w:cs="Courier New"/>
+        </w:rPr>
+      </w:pPr>
+    </w:p>
+    <w:p>
+      <w:pPr>
+        <w:pStyle w:val="PlainText"/>
+        <w:rPr>
+          <w:rFonts w:ascii="Courier New" w:hAnsi="Courier New" w:cs="Courier New"/>
+        </w:rPr>
+      </w:pPr>
+      <w:r>
+        <w:rPr>
+          <w:rFonts w:ascii="Courier New" w:hAnsi="Courier New" w:cs="Courier New"/>
+        </w:rPr>
+        <w:t>THU Jun 28</w:t>
+      </w:r>
+      <w:r>
+        <w:rPr>
+          <w:rFonts w:ascii="Courier New" w:hAnsi="Courier New" w:cs="Courier New"/>
+        </w:rPr>
+        <w:t xml:space="preserve"> 12:00:08 IST 2018</w:t>
+      </w:r>
+    </w:p>
+    <w:p>
+      <w:pPr>
+        <w:pStyle w:val="PlainText"/>
+        <w:rPr>
+          <w:rFonts w:ascii="Courier New" w:hAnsi="Courier New" w:cs="Courier New"/>
+        </w:rPr>
+      </w:pPr>
+      <w:r>
+        <w:rPr>
+          <w:rFonts w:ascii="Courier New" w:hAnsi="Courier New" w:cs="Courier New"/>
+        </w:rPr>
+        <w:t>Person Name</w:t>
+      </w:r>
+      <w:r>
+        <w:rPr>
+          <w:rFonts w:ascii="Courier New" w:hAnsi="Courier New" w:cs="Courier New"/>
+        </w:rPr>
+        <w:tab/>
+      </w:r>
+      <w:r>
+        <w:rPr>
+          <w:rFonts w:ascii="Courier New" w:hAnsi="Courier New" w:cs="Courier New"/>
+        </w:rPr>
+        <w:tab/>
+      </w:r>
+      <w:r>
+        <w:rPr>
+          <w:rFonts w:ascii="Courier New" w:hAnsi="Courier New" w:cs="Courier New"/>
+        </w:rPr>
+        <w:tab/>
+      </w:r>
+      <w:r>
+        <w:rPr>
+          <w:rFonts w:ascii="Courier New" w:hAnsi="Courier New" w:cs="Courier New"/>
+        </w:rPr>
+        <w:tab/>
+        <w:t>- CG</w:t>
+      </w:r>
+    </w:p>
+    <w:p>
+      <w:pPr>
+        <w:pStyle w:val="PlainText"/>
+        <w:rPr>
+          <w:rFonts w:ascii="Courier New" w:hAnsi="Courier New" w:cs="Courier New"/>
+        </w:rPr>
+      </w:pPr>
+      <w:r>
+        <w:rPr>
+          <w:rFonts w:ascii="Courier New" w:hAnsi="Courier New" w:cs="Courier New"/>
+        </w:rPr>
+        <w:t>Bill number</w:t>
+      </w:r>
+      <w:r>
+        <w:rPr>
+          <w:rFonts w:ascii="Courier New" w:hAnsi="Courier New" w:cs="Courier New"/>
+        </w:rPr>
+        <w:tab/>
+      </w:r>
+      <w:r>
+        <w:rPr>
+          <w:rFonts w:ascii="Courier New" w:hAnsi="Courier New" w:cs="Courier New"/>
+        </w:rPr>
+        <w:tab/>
+      </w:r>
+      <w:r>
+        <w:rPr>
+          <w:rFonts w:ascii="Courier New" w:hAnsi="Courier New" w:cs="Courier New"/>
+        </w:rPr>
+        <w:tab/>
+      </w:r>
+      <w:r>
+        <w:rPr>
+          <w:rFonts w:ascii="Courier New" w:hAnsi="Courier New" w:cs="Courier New"/>
+        </w:rPr>
+        <w:tab/>
+        <w:t>- 6256</w:t>
+      </w:r>
+    </w:p>
+    <w:p>
+      <w:pPr>
+        <w:pStyle w:val="PlainText"/>
+        <w:rPr>
+          <w:rFonts w:ascii="Courier New" w:hAnsi="Courier New" w:cs="Courier New"/>
+        </w:rPr>
+      </w:pPr>
+      <w:r>
+        <w:rPr>
+          <w:rFonts w:ascii="Courier New" w:hAnsi="Courier New" w:cs="Courier New"/>
+        </w:rPr>
+        <w:t>---------------------------------------------------------------</w:t>
+      </w:r>
+    </w:p>
+    <w:p>
+      <w:pPr>
+        <w:pStyle w:val="PlainText"/>
+        <w:rPr>
+          <w:rFonts w:ascii="Courier New" w:hAnsi="Courier New" w:cs="Courier New"/>
+        </w:rPr>
+      </w:pPr>
+      <w:r>
+        <w:rPr>
+          <w:rFonts w:ascii="Courier New" w:hAnsi="Courier New" w:cs="Courier New"/>
+        </w:rPr>
+        <w:t>Item Name</w:t>
+      </w:r>
+      <w:r>
+        <w:rPr>
+          <w:rFonts w:ascii="Courier New" w:hAnsi="Courier New" w:cs="Courier New"/>
+        </w:rPr>
+        <w:tab/>
+      </w:r>
+      <w:r>
+        <w:rPr>
+          <w:rFonts w:ascii="Courier New" w:hAnsi="Courier New" w:cs="Courier New"/>
+        </w:rPr>
+        <w:tab/>
+      </w:r>
+      <w:r>
+        <w:rPr>
+          <w:rFonts w:ascii="Courier New" w:hAnsi="Courier New" w:cs="Courier New"/>
+        </w:rPr>
+        <w:tab/>
+      </w:r>
+      <w:r>
+        <w:rPr>
+          <w:rFonts w:ascii="Courier New" w:hAnsi="Courier New" w:cs="Courier New"/>
+        </w:rPr>
+        <w:tab/>
+        <w:t>- CARROT</w:t>
+      </w:r>
+    </w:p>
+    <w:p>
+      <w:pPr>
+        <w:pStyle w:val="PlainText"/>
+        <w:rPr>
+          <w:rFonts w:ascii="Courier New" w:hAnsi="Courier New" w:cs="Courier New"/>
+        </w:rPr>
+      </w:pPr>
+      <w:r>
+        <w:rPr>
+          <w:rFonts w:ascii="Courier New" w:hAnsi="Courier New" w:cs="Courier New"/>
+        </w:rPr>
+        <w:t>Number of Pockets</w:t>
+      </w:r>
+      <w:r>
+        <w:rPr>
+          <w:rFonts w:ascii="Courier New" w:hAnsi="Courier New" w:cs="Courier New"/>
+        </w:rPr>
+        <w:tab/>
+      </w:r>
+      <w:r>
+        <w:rPr>
+          <w:rFonts w:ascii="Courier New" w:hAnsi="Courier New" w:cs="Courier New"/>
+        </w:rPr>
+        <w:tab/>
+      </w:r>
+      <w:r>
+        <w:rPr>
+          <w:rFonts w:ascii="Courier New" w:hAnsi="Courier New" w:cs="Courier New"/>
+        </w:rPr>
+        <w:tab/>
+        <w:t>- 3</w:t>
+      </w:r>
+    </w:p>
+    <w:p>
+      <w:pPr>
+        <w:pStyle w:val="PlainText"/>
+        <w:rPr>
+          <w:rFonts w:ascii="Courier New" w:hAnsi="Courier New" w:cs="Courier New"/>
+        </w:rPr>
+      </w:pPr>
+      <w:r>
+        <w:rPr>
+          <w:rFonts w:ascii="Courier New" w:hAnsi="Courier New" w:cs="Courier New"/>
+        </w:rPr>
+        <w:t>Number of KGs</w:t>
+      </w:r>
+      <w:r>
+        <w:rPr>
+          <w:rFonts w:ascii="Courier New" w:hAnsi="Courier New" w:cs="Courier New"/>
+        </w:rPr>
+        <w:tab/>
+      </w:r>
+      <w:r>
+        <w:rPr>
+          <w:rFonts w:ascii="Courier New" w:hAnsi="Courier New" w:cs="Courier New"/>
+        </w:rPr>
+        <w:tab/>
+      </w:r>
+      <w:r>
+        <w:rPr>
+          <w:rFonts w:ascii="Courier New" w:hAnsi="Courier New" w:cs="Courier New"/>
+        </w:rPr>
+        <w:tab/>
+        <w:t>- 245</w:t>
+      </w:r>
+    </w:p>
+    <w:p>
+      <w:pPr>
+        <w:pStyle w:val="PlainText"/>
+        <w:rPr>
+          <w:rFonts w:ascii="Courier New" w:hAnsi="Courier New" w:cs="Courier New"/>
+        </w:rPr>
+      </w:pPr>
+      <w:r>
+        <w:rPr>
+          <w:rFonts w:ascii="Courier New" w:hAnsi="Courier New" w:cs="Courier New"/>
+        </w:rPr>
+        <w:t>Rate</w:t>
+      </w:r>
+      <w:r>
+        <w:rPr>
+          <w:rFonts w:ascii="Courier New" w:hAnsi="Courier New" w:cs="Courier New"/>
+        </w:rPr>
+        <w:tab/>
+      </w:r>
+      <w:r>
+        <w:rPr>
+          <w:rFonts w:ascii="Courier New" w:hAnsi="Courier New" w:cs="Courier New"/>
+        </w:rPr>
+        <w:tab/>
+      </w:r>
+      <w:r>
+        <w:rPr>
+          <w:rFonts w:ascii="Courier New" w:hAnsi="Courier New" w:cs="Courier New"/>
+        </w:rPr>
+        <w:tab/>
+      </w:r>
+      <w:r>
+        <w:rPr>
+          <w:rFonts w:ascii="Courier New" w:hAnsi="Courier New" w:cs="Courier New"/>
+        </w:rPr>
+        <w:tab/>
+      </w:r>
+      <w:r>
+        <w:rPr>
+          <w:rFonts w:ascii="Courier New" w:hAnsi="Courier New" w:cs="Courier New"/>
+        </w:rPr>
+        <w:tab/>
+        <w:t>- 24</w:t>
+      </w:r>
+    </w:p>
+    <w:p>
+      <w:pPr>
+        <w:pStyle w:val="PlainText"/>
+        <w:rPr>
+          <w:rFonts w:ascii="Courier New" w:hAnsi="Courier New" w:cs="Courier New"/>
+        </w:rPr>
+      </w:pPr>
+      <w:r>
+        <w:rPr>
+          <w:rFonts w:ascii="Courier New" w:hAnsi="Courier New" w:cs="Courier New"/>
+        </w:rPr>
+        <w:t>Total Price</w:t>
+      </w:r>
+      <w:r>
+        <w:rPr>
+          <w:rFonts w:ascii="Courier New" w:hAnsi="Courier New" w:cs="Courier New"/>
+        </w:rPr>
+        <w:tab/>
+      </w:r>
+      <w:r>
+        <w:rPr>
+          <w:rFonts w:ascii="Courier New" w:hAnsi="Courier New" w:cs="Courier New"/>
+        </w:rPr>
+        <w:tab/>
+      </w:r>
+      <w:r>
+        <w:rPr>
+          <w:rFonts w:ascii="Courier New" w:hAnsi="Courier New" w:cs="Courier New"/>
+        </w:rPr>
+        <w:tab/>
+      </w:r>
+      <w:r>
+        <w:rPr>
+          <w:rFonts w:ascii="Courier New" w:hAnsi="Courier New" w:cs="Courier New"/>
+        </w:rPr>
+        <w:tab/>
+        <w:t>- 5880.0</w:t>
+      </w:r>
+    </w:p>
+    <w:p>
+      <w:pPr>
+        <w:pStyle w:val="PlainText"/>
+        <w:rPr>
+          <w:rFonts w:ascii="Courier New" w:hAnsi="Courier New" w:cs="Courier New"/>
+          <w:color w:val="FF0000"/>
+        </w:rPr>
+      </w:pPr>
+      <w:r>
+        <w:rPr>
+          <w:rFonts w:ascii="Courier New" w:hAnsi="Courier New" w:cs="Courier New"/>
+          <w:color w:val="FF0000"/>
+        </w:rPr>
+        <w:t>Amount Received</w:t>
+      </w:r>
+      <w:r>
+        <w:rPr>
+          <w:rFonts w:ascii="Courier New" w:hAnsi="Courier New" w:cs="Courier New"/>
+          <w:color w:val="FF0000"/>
+        </w:rPr>
+        <w:tab/>
+      </w:r>
+      <w:r>
+        <w:rPr>
+          <w:rFonts w:ascii="Courier New" w:hAnsi="Courier New" w:cs="Courier New"/>
+          <w:color w:val="FF0000"/>
+        </w:rPr>
+        <w:tab/>
+      </w:r>
+      <w:r>
+        <w:rPr>
+          <w:rFonts w:ascii="Courier New" w:hAnsi="Courier New" w:cs="Courier New"/>
+          <w:color w:val="FF0000"/>
+        </w:rPr>
+        <w:tab/>
+        <w:t>- 6438</w:t>
+      </w:r>
+    </w:p>
+    <w:p>
+      <w:pPr>
+        <w:pStyle w:val="PlainText"/>
+        <w:rPr>
+          <w:rFonts w:ascii="Courier New" w:hAnsi="Courier New" w:cs="Courier New"/>
+          <w:b/>
+        </w:rPr>
+      </w:pPr>
+      <w:r>
+        <w:rPr>
+          <w:rFonts w:ascii="Courier New" w:hAnsi="Courier New" w:cs="Courier New"/>
+          <w:b/>
+        </w:rPr>
+        <w:t>Amount balance</w:t>
+      </w:r>
+      <w:r>
+        <w:rPr>
+          <w:rFonts w:ascii="Courier New" w:hAnsi="Courier New" w:cs="Courier New"/>
+          <w:b/>
+        </w:rPr>
+        <w:tab/>
+      </w:r>
+      <w:r>
+        <w:rPr>
+          <w:rFonts w:ascii="Courier New" w:hAnsi="Courier New" w:cs="Courier New"/>
+          <w:b/>
+        </w:rPr>
+        <w:tab/>
+      </w:r>
+      <w:r>
+        <w:rPr>
+          <w:rFonts w:ascii="Courier New" w:hAnsi="Courier New" w:cs="Courier New"/>
+          <w:b/>
+        </w:rPr>
+        <w:tab/>
+        <w:t>- 5880.0</w:t>
+      </w:r>
+    </w:p>
+    <w:p>
+      <w:pPr>
+        <w:pStyle w:val="PlainText"/>
+        <w:rPr>
+          <w:rFonts w:ascii="Courier New" w:hAnsi="Courier New" w:cs="Courier New"/>
+          <w:b/>
+        </w:rPr>
+      </w:pPr>
+      <w:r>
+        <w:rPr>
+          <w:rFonts w:ascii="Courier New" w:hAnsi="Courier New" w:cs="Courier New"/>
+          <w:b/>
+        </w:rPr>
+        <w:t>Amount Received mode</w:t>
+      </w:r>
+      <w:r>
+        <w:rPr>
+          <w:rFonts w:ascii="Courier New" w:hAnsi="Courier New" w:cs="Courier New"/>
+          <w:b/>
+        </w:rPr>
+        <w:tab/>
+      </w:r>
+      <w:r>
+        <w:rPr>
+          <w:rFonts w:ascii="Courier New" w:hAnsi="Courier New" w:cs="Courier New"/>
+          <w:b/>
+        </w:rPr>
+        <w:tab/>
+        <w:t>- CASH</w:t>
+      </w:r>
+    </w:p>
+    <w:p>
+      <w:pPr>
+        <w:pStyle w:val="PlainText"/>
+        <w:rPr>
+          <w:rFonts w:ascii="Courier New" w:hAnsi="Courier New" w:cs="Courier New"/>
+        </w:rPr>
+      </w:pPr>
+    </w:p>
+    <w:p>
+      <w:pPr>
+        <w:pStyle w:val="PlainText"/>
+        <w:rPr>
+          <w:rFonts w:ascii="Courier New" w:hAnsi="Courier New" w:cs="Courier New"/>
+        </w:rPr>
+      </w:pPr>
     </w:p>
     <w:p>
       <w:pPr>

</xml_diff>

<commit_message>
03/07/2018 MAMATHA CHICK IN
</commit_message>
<xml_diff>
--- a/customer _details/GANGAMMA/SEP/TUMKUR/CG/PURCHASE DETAILS.docx
+++ b/customer _details/GANGAMMA/SEP/TUMKUR/CG/PURCHASE DETAILS.docx
@@ -28190,13 +28190,7 @@
         <w:rPr>
           <w:rFonts w:ascii="Courier New" w:hAnsi="Courier New" w:cs="Courier New"/>
         </w:rPr>
-        <w:t>SUN Jul 01</w:t>
-      </w:r>
-      <w:r>
-        <w:rPr>
-          <w:rFonts w:ascii="Courier New" w:hAnsi="Courier New" w:cs="Courier New"/>
-        </w:rPr>
-        <w:t xml:space="preserve"> 12:08:57 IST 2018</w:t>
+        <w:t>SUN Jul 01 12:08:57 IST 2018</w:t>
       </w:r>
     </w:p>
     <w:p>
@@ -28517,6 +28511,516 @@
         <w:tab/>
         <w:t>- 13656.0</w:t>
       </w:r>
+    </w:p>
+    <w:p>
+      <w:pPr>
+        <w:pStyle w:val="PlainText"/>
+        <w:rPr>
+          <w:rFonts w:ascii="Courier New" w:hAnsi="Courier New" w:cs="Courier New"/>
+          <w:b/>
+        </w:rPr>
+      </w:pPr>
+    </w:p>
+    <w:p>
+      <w:pPr>
+        <w:pStyle w:val="PlainText"/>
+        <w:rPr>
+          <w:rFonts w:ascii="Courier New" w:hAnsi="Courier New" w:cs="Courier New"/>
+        </w:rPr>
+      </w:pPr>
+      <w:r>
+        <w:rPr>
+          <w:rFonts w:ascii="Courier New" w:hAnsi="Courier New" w:cs="Courier New"/>
+        </w:rPr>
+        <w:t>MON Jul 02</w:t>
+      </w:r>
+      <w:r>
+        <w:rPr>
+          <w:rFonts w:ascii="Courier New" w:hAnsi="Courier New" w:cs="Courier New"/>
+        </w:rPr>
+        <w:t xml:space="preserve"> 11:41:01 IST 2018</w:t>
+      </w:r>
+    </w:p>
+    <w:p>
+      <w:pPr>
+        <w:pStyle w:val="PlainText"/>
+        <w:rPr>
+          <w:rFonts w:ascii="Courier New" w:hAnsi="Courier New" w:cs="Courier New"/>
+        </w:rPr>
+      </w:pPr>
+      <w:r>
+        <w:rPr>
+          <w:rFonts w:ascii="Courier New" w:hAnsi="Courier New" w:cs="Courier New"/>
+        </w:rPr>
+        <w:t>Person Name</w:t>
+      </w:r>
+      <w:r>
+        <w:rPr>
+          <w:rFonts w:ascii="Courier New" w:hAnsi="Courier New" w:cs="Courier New"/>
+        </w:rPr>
+        <w:tab/>
+      </w:r>
+      <w:r>
+        <w:rPr>
+          <w:rFonts w:ascii="Courier New" w:hAnsi="Courier New" w:cs="Courier New"/>
+        </w:rPr>
+        <w:tab/>
+      </w:r>
+      <w:r>
+        <w:rPr>
+          <w:rFonts w:ascii="Courier New" w:hAnsi="Courier New" w:cs="Courier New"/>
+        </w:rPr>
+        <w:tab/>
+      </w:r>
+      <w:r>
+        <w:rPr>
+          <w:rFonts w:ascii="Courier New" w:hAnsi="Courier New" w:cs="Courier New"/>
+        </w:rPr>
+        <w:tab/>
+        <w:t>- CG</w:t>
+      </w:r>
+    </w:p>
+    <w:p>
+      <w:pPr>
+        <w:pStyle w:val="PlainText"/>
+        <w:rPr>
+          <w:rFonts w:ascii="Courier New" w:hAnsi="Courier New" w:cs="Courier New"/>
+        </w:rPr>
+      </w:pPr>
+      <w:r>
+        <w:rPr>
+          <w:rFonts w:ascii="Courier New" w:hAnsi="Courier New" w:cs="Courier New"/>
+        </w:rPr>
+        <w:t>Bill number</w:t>
+      </w:r>
+      <w:r>
+        <w:rPr>
+          <w:rFonts w:ascii="Courier New" w:hAnsi="Courier New" w:cs="Courier New"/>
+        </w:rPr>
+        <w:tab/>
+      </w:r>
+      <w:r>
+        <w:rPr>
+          <w:rFonts w:ascii="Courier New" w:hAnsi="Courier New" w:cs="Courier New"/>
+        </w:rPr>
+        <w:tab/>
+      </w:r>
+      <w:r>
+        <w:rPr>
+          <w:rFonts w:ascii="Courier New" w:hAnsi="Courier New" w:cs="Courier New"/>
+        </w:rPr>
+        <w:tab/>
+      </w:r>
+      <w:r>
+        <w:rPr>
+          <w:rFonts w:ascii="Courier New" w:hAnsi="Courier New" w:cs="Courier New"/>
+        </w:rPr>
+        <w:tab/>
+        <w:t>- 6370</w:t>
+      </w:r>
+    </w:p>
+    <w:p>
+      <w:pPr>
+        <w:pStyle w:val="PlainText"/>
+        <w:rPr>
+          <w:rFonts w:ascii="Courier New" w:hAnsi="Courier New" w:cs="Courier New"/>
+        </w:rPr>
+      </w:pPr>
+      <w:r>
+        <w:rPr>
+          <w:rFonts w:ascii="Courier New" w:hAnsi="Courier New" w:cs="Courier New"/>
+        </w:rPr>
+        <w:t>---------------------------------------------------------------</w:t>
+      </w:r>
+    </w:p>
+    <w:p>
+      <w:pPr>
+        <w:pStyle w:val="PlainText"/>
+        <w:rPr>
+          <w:rFonts w:ascii="Courier New" w:hAnsi="Courier New" w:cs="Courier New"/>
+        </w:rPr>
+      </w:pPr>
+      <w:r>
+        <w:rPr>
+          <w:rFonts w:ascii="Courier New" w:hAnsi="Courier New" w:cs="Courier New"/>
+        </w:rPr>
+        <w:t>Item Name</w:t>
+      </w:r>
+      <w:r>
+        <w:rPr>
+          <w:rFonts w:ascii="Courier New" w:hAnsi="Courier New" w:cs="Courier New"/>
+        </w:rPr>
+        <w:tab/>
+      </w:r>
+      <w:r>
+        <w:rPr>
+          <w:rFonts w:ascii="Courier New" w:hAnsi="Courier New" w:cs="Courier New"/>
+        </w:rPr>
+        <w:tab/>
+      </w:r>
+      <w:r>
+        <w:rPr>
+          <w:rFonts w:ascii="Courier New" w:hAnsi="Courier New" w:cs="Courier New"/>
+        </w:rPr>
+        <w:tab/>
+      </w:r>
+      <w:r>
+        <w:rPr>
+          <w:rFonts w:ascii="Courier New" w:hAnsi="Courier New" w:cs="Courier New"/>
+        </w:rPr>
+        <w:tab/>
+        <w:t>- TOMOTO</w:t>
+      </w:r>
+    </w:p>
+    <w:p>
+      <w:pPr>
+        <w:pStyle w:val="PlainText"/>
+        <w:rPr>
+          <w:rFonts w:ascii="Courier New" w:hAnsi="Courier New" w:cs="Courier New"/>
+          <w:color w:val="FF0000"/>
+        </w:rPr>
+      </w:pPr>
+      <w:r>
+        <w:rPr>
+          <w:rFonts w:ascii="Courier New" w:hAnsi="Courier New" w:cs="Courier New"/>
+          <w:color w:val="FF0000"/>
+        </w:rPr>
+        <w:t>Amount Received</w:t>
+      </w:r>
+      <w:r>
+        <w:rPr>
+          <w:rFonts w:ascii="Courier New" w:hAnsi="Courier New" w:cs="Courier New"/>
+          <w:color w:val="FF0000"/>
+        </w:rPr>
+        <w:tab/>
+      </w:r>
+      <w:r>
+        <w:rPr>
+          <w:rFonts w:ascii="Courier New" w:hAnsi="Courier New" w:cs="Courier New"/>
+          <w:color w:val="FF0000"/>
+        </w:rPr>
+        <w:tab/>
+      </w:r>
+      <w:r>
+        <w:rPr>
+          <w:rFonts w:ascii="Courier New" w:hAnsi="Courier New" w:cs="Courier New"/>
+          <w:color w:val="FF0000"/>
+        </w:rPr>
+        <w:tab/>
+        <w:t>- 5000</w:t>
+      </w:r>
+    </w:p>
+    <w:p>
+      <w:pPr>
+        <w:pStyle w:val="PlainText"/>
+        <w:rPr>
+          <w:rFonts w:ascii="Courier New" w:hAnsi="Courier New" w:cs="Courier New"/>
+        </w:rPr>
+      </w:pPr>
+      <w:r>
+        <w:rPr>
+          <w:rFonts w:ascii="Courier New" w:hAnsi="Courier New" w:cs="Courier New"/>
+        </w:rPr>
+        <w:t>Amount balance</w:t>
+      </w:r>
+      <w:r>
+        <w:rPr>
+          <w:rFonts w:ascii="Courier New" w:hAnsi="Courier New" w:cs="Courier New"/>
+        </w:rPr>
+        <w:tab/>
+      </w:r>
+      <w:r>
+        <w:rPr>
+          <w:rFonts w:ascii="Courier New" w:hAnsi="Courier New" w:cs="Courier New"/>
+        </w:rPr>
+        <w:tab/>
+      </w:r>
+      <w:r>
+        <w:rPr>
+          <w:rFonts w:ascii="Courier New" w:hAnsi="Courier New" w:cs="Courier New"/>
+        </w:rPr>
+        <w:tab/>
+        <w:t>- 8656.0</w:t>
+      </w:r>
+    </w:p>
+    <w:p>
+      <w:pPr>
+        <w:pStyle w:val="PlainText"/>
+        <w:rPr>
+          <w:rFonts w:ascii="Courier New" w:hAnsi="Courier New" w:cs="Courier New"/>
+        </w:rPr>
+      </w:pPr>
+      <w:r>
+        <w:rPr>
+          <w:rFonts w:ascii="Courier New" w:hAnsi="Courier New" w:cs="Courier New"/>
+        </w:rPr>
+        <w:t>Amount Received mode</w:t>
+      </w:r>
+      <w:r>
+        <w:rPr>
+          <w:rFonts w:ascii="Courier New" w:hAnsi="Courier New" w:cs="Courier New"/>
+        </w:rPr>
+        <w:tab/>
+      </w:r>
+      <w:r>
+        <w:rPr>
+          <w:rFonts w:ascii="Courier New" w:hAnsi="Courier New" w:cs="Courier New"/>
+        </w:rPr>
+        <w:tab/>
+        <w:t>- CASH</w:t>
+      </w:r>
+    </w:p>
+    <w:p>
+      <w:pPr>
+        <w:pStyle w:val="PlainText"/>
+        <w:rPr>
+          <w:rFonts w:ascii="Courier New" w:hAnsi="Courier New" w:cs="Courier New"/>
+        </w:rPr>
+      </w:pPr>
+    </w:p>
+    <w:p>
+      <w:pPr>
+        <w:pStyle w:val="PlainText"/>
+        <w:rPr>
+          <w:rFonts w:ascii="Courier New" w:hAnsi="Courier New" w:cs="Courier New"/>
+        </w:rPr>
+      </w:pPr>
+      <w:r>
+        <w:rPr>
+          <w:rFonts w:ascii="Courier New" w:hAnsi="Courier New" w:cs="Courier New"/>
+        </w:rPr>
+        <w:t>Item Name</w:t>
+      </w:r>
+      <w:r>
+        <w:rPr>
+          <w:rFonts w:ascii="Courier New" w:hAnsi="Courier New" w:cs="Courier New"/>
+        </w:rPr>
+        <w:tab/>
+      </w:r>
+      <w:r>
+        <w:rPr>
+          <w:rFonts w:ascii="Courier New" w:hAnsi="Courier New" w:cs="Courier New"/>
+        </w:rPr>
+        <w:tab/>
+      </w:r>
+      <w:r>
+        <w:rPr>
+          <w:rFonts w:ascii="Courier New" w:hAnsi="Courier New" w:cs="Courier New"/>
+        </w:rPr>
+        <w:tab/>
+      </w:r>
+      <w:r>
+        <w:rPr>
+          <w:rFonts w:ascii="Courier New" w:hAnsi="Courier New" w:cs="Courier New"/>
+        </w:rPr>
+        <w:tab/>
+        <w:t>- CARROT</w:t>
+      </w:r>
+    </w:p>
+    <w:p>
+      <w:pPr>
+        <w:pStyle w:val="PlainText"/>
+        <w:rPr>
+          <w:rFonts w:ascii="Courier New" w:hAnsi="Courier New" w:cs="Courier New"/>
+        </w:rPr>
+      </w:pPr>
+      <w:r>
+        <w:rPr>
+          <w:rFonts w:ascii="Courier New" w:hAnsi="Courier New" w:cs="Courier New"/>
+        </w:rPr>
+        <w:t>Number of Pockets</w:t>
+      </w:r>
+      <w:r>
+        <w:rPr>
+          <w:rFonts w:ascii="Courier New" w:hAnsi="Courier New" w:cs="Courier New"/>
+        </w:rPr>
+        <w:tab/>
+      </w:r>
+      <w:r>
+        <w:rPr>
+          <w:rFonts w:ascii="Courier New" w:hAnsi="Courier New" w:cs="Courier New"/>
+        </w:rPr>
+        <w:tab/>
+      </w:r>
+      <w:r>
+        <w:rPr>
+          <w:rFonts w:ascii="Courier New" w:hAnsi="Courier New" w:cs="Courier New"/>
+        </w:rPr>
+        <w:tab/>
+        <w:t>- 1</w:t>
+      </w:r>
+    </w:p>
+    <w:p>
+      <w:pPr>
+        <w:pStyle w:val="PlainText"/>
+        <w:rPr>
+          <w:rFonts w:ascii="Courier New" w:hAnsi="Courier New" w:cs="Courier New"/>
+        </w:rPr>
+      </w:pPr>
+      <w:r>
+        <w:rPr>
+          <w:rFonts w:ascii="Courier New" w:hAnsi="Courier New" w:cs="Courier New"/>
+        </w:rPr>
+        <w:t>Number of KGs</w:t>
+      </w:r>
+      <w:r>
+        <w:rPr>
+          <w:rFonts w:ascii="Courier New" w:hAnsi="Courier New" w:cs="Courier New"/>
+        </w:rPr>
+        <w:tab/>
+      </w:r>
+      <w:r>
+        <w:rPr>
+          <w:rFonts w:ascii="Courier New" w:hAnsi="Courier New" w:cs="Courier New"/>
+        </w:rPr>
+        <w:tab/>
+      </w:r>
+      <w:r>
+        <w:rPr>
+          <w:rFonts w:ascii="Courier New" w:hAnsi="Courier New" w:cs="Courier New"/>
+        </w:rPr>
+        <w:tab/>
+        <w:t>- 98</w:t>
+      </w:r>
+    </w:p>
+    <w:p>
+      <w:pPr>
+        <w:pStyle w:val="PlainText"/>
+        <w:rPr>
+          <w:rFonts w:ascii="Courier New" w:hAnsi="Courier New" w:cs="Courier New"/>
+        </w:rPr>
+      </w:pPr>
+      <w:r>
+        <w:rPr>
+          <w:rFonts w:ascii="Courier New" w:hAnsi="Courier New" w:cs="Courier New"/>
+        </w:rPr>
+        <w:t>Rate</w:t>
+      </w:r>
+      <w:r>
+        <w:rPr>
+          <w:rFonts w:ascii="Courier New" w:hAnsi="Courier New" w:cs="Courier New"/>
+        </w:rPr>
+        <w:tab/>
+      </w:r>
+      <w:r>
+        <w:rPr>
+          <w:rFonts w:ascii="Courier New" w:hAnsi="Courier New" w:cs="Courier New"/>
+        </w:rPr>
+        <w:tab/>
+      </w:r>
+      <w:r>
+        <w:rPr>
+          <w:rFonts w:ascii="Courier New" w:hAnsi="Courier New" w:cs="Courier New"/>
+        </w:rPr>
+        <w:tab/>
+      </w:r>
+      <w:r>
+        <w:rPr>
+          <w:rFonts w:ascii="Courier New" w:hAnsi="Courier New" w:cs="Courier New"/>
+        </w:rPr>
+        <w:tab/>
+      </w:r>
+      <w:r>
+        <w:rPr>
+          <w:rFonts w:ascii="Courier New" w:hAnsi="Courier New" w:cs="Courier New"/>
+        </w:rPr>
+        <w:tab/>
+        <w:t>- 23</w:t>
+      </w:r>
+    </w:p>
+    <w:p>
+      <w:pPr>
+        <w:pStyle w:val="PlainText"/>
+        <w:rPr>
+          <w:rFonts w:ascii="Courier New" w:hAnsi="Courier New" w:cs="Courier New"/>
+        </w:rPr>
+      </w:pPr>
+      <w:r>
+        <w:rPr>
+          <w:rFonts w:ascii="Courier New" w:hAnsi="Courier New" w:cs="Courier New"/>
+        </w:rPr>
+        <w:t>Total Price</w:t>
+      </w:r>
+      <w:r>
+        <w:rPr>
+          <w:rFonts w:ascii="Courier New" w:hAnsi="Courier New" w:cs="Courier New"/>
+        </w:rPr>
+        <w:tab/>
+      </w:r>
+      <w:r>
+        <w:rPr>
+          <w:rFonts w:ascii="Courier New" w:hAnsi="Courier New" w:cs="Courier New"/>
+        </w:rPr>
+        <w:tab/>
+      </w:r>
+      <w:r>
+        <w:rPr>
+          <w:rFonts w:ascii="Courier New" w:hAnsi="Courier New" w:cs="Courier New"/>
+        </w:rPr>
+        <w:tab/>
+      </w:r>
+      <w:r>
+        <w:rPr>
+          <w:rFonts w:ascii="Courier New" w:hAnsi="Courier New" w:cs="Courier New"/>
+        </w:rPr>
+        <w:tab/>
+        <w:t>- 2254.0</w:t>
+      </w:r>
+    </w:p>
+    <w:p>
+      <w:pPr>
+        <w:pStyle w:val="PlainText"/>
+        <w:rPr>
+          <w:rFonts w:ascii="Courier New" w:hAnsi="Courier New" w:cs="Courier New"/>
+          <w:b/>
+        </w:rPr>
+      </w:pPr>
+      <w:r>
+        <w:rPr>
+          <w:rFonts w:ascii="Courier New" w:hAnsi="Courier New" w:cs="Courier New"/>
+          <w:b/>
+        </w:rPr>
+        <w:t>Amount balance</w:t>
+      </w:r>
+      <w:r>
+        <w:rPr>
+          <w:rFonts w:ascii="Courier New" w:hAnsi="Courier New" w:cs="Courier New"/>
+          <w:b/>
+        </w:rPr>
+        <w:tab/>
+      </w:r>
+      <w:r>
+        <w:rPr>
+          <w:rFonts w:ascii="Courier New" w:hAnsi="Courier New" w:cs="Courier New"/>
+          <w:b/>
+        </w:rPr>
+        <w:tab/>
+      </w:r>
+      <w:r>
+        <w:rPr>
+          <w:rFonts w:ascii="Courier New" w:hAnsi="Courier New" w:cs="Courier New"/>
+          <w:b/>
+        </w:rPr>
+        <w:tab/>
+        <w:t>- 10910.0</w:t>
+      </w:r>
+    </w:p>
+    <w:p>
+      <w:pPr>
+        <w:pStyle w:val="PlainText"/>
+        <w:rPr>
+          <w:rFonts w:ascii="Courier New" w:hAnsi="Courier New" w:cs="Courier New"/>
+        </w:rPr>
+      </w:pPr>
+    </w:p>
+    <w:p>
+      <w:pPr>
+        <w:pStyle w:val="PlainText"/>
+        <w:rPr>
+          <w:rFonts w:ascii="Courier New" w:hAnsi="Courier New" w:cs="Courier New"/>
+          <w:b/>
+        </w:rPr>
+      </w:pPr>
     </w:p>
     <w:p>
       <w:pPr>

</xml_diff>

<commit_message>
6/7/2018 MAMATHA CHICK IN
</commit_message>
<xml_diff>
--- a/customer _details/GANGAMMA/SEP/TUMKUR/CG/PURCHASE DETAILS.docx
+++ b/customer _details/GANGAMMA/SEP/TUMKUR/CG/PURCHASE DETAILS.docx
@@ -28532,13 +28532,7 @@
         <w:rPr>
           <w:rFonts w:ascii="Courier New" w:hAnsi="Courier New" w:cs="Courier New"/>
         </w:rPr>
-        <w:t>MON Jul 02</w:t>
-      </w:r>
-      <w:r>
-        <w:rPr>
-          <w:rFonts w:ascii="Courier New" w:hAnsi="Courier New" w:cs="Courier New"/>
-        </w:rPr>
-        <w:t xml:space="preserve"> 11:41:01 IST 2018</w:t>
+        <w:t>MON Jul 02 11:41:01 IST 2018</w:t>
       </w:r>
     </w:p>
     <w:p>
@@ -29004,6 +28998,436 @@
         <w:tab/>
         <w:t>- 10910.0</w:t>
       </w:r>
+    </w:p>
+    <w:p>
+      <w:pPr>
+        <w:pStyle w:val="PlainText"/>
+        <w:rPr>
+          <w:rFonts w:ascii="Courier New" w:hAnsi="Courier New" w:cs="Courier New"/>
+          <w:b/>
+        </w:rPr>
+      </w:pPr>
+    </w:p>
+    <w:p>
+      <w:pPr>
+        <w:pStyle w:val="PlainText"/>
+        <w:rPr>
+          <w:rFonts w:ascii="Courier New" w:hAnsi="Courier New" w:cs="Courier New"/>
+        </w:rPr>
+      </w:pPr>
+      <w:r>
+        <w:rPr>
+          <w:rFonts w:ascii="Courier New" w:hAnsi="Courier New" w:cs="Courier New"/>
+        </w:rPr>
+        <w:t>THU Jul 05</w:t>
+      </w:r>
+      <w:r>
+        <w:rPr>
+          <w:rFonts w:ascii="Courier New" w:hAnsi="Courier New" w:cs="Courier New"/>
+        </w:rPr>
+        <w:t xml:space="preserve"> 11:30:06 IST 2018</w:t>
+      </w:r>
+    </w:p>
+    <w:p>
+      <w:pPr>
+        <w:pStyle w:val="PlainText"/>
+        <w:rPr>
+          <w:rFonts w:ascii="Courier New" w:hAnsi="Courier New" w:cs="Courier New"/>
+        </w:rPr>
+      </w:pPr>
+      <w:r>
+        <w:rPr>
+          <w:rFonts w:ascii="Courier New" w:hAnsi="Courier New" w:cs="Courier New"/>
+        </w:rPr>
+        <w:t>Person Name</w:t>
+      </w:r>
+      <w:r>
+        <w:rPr>
+          <w:rFonts w:ascii="Courier New" w:hAnsi="Courier New" w:cs="Courier New"/>
+        </w:rPr>
+        <w:tab/>
+      </w:r>
+      <w:r>
+        <w:rPr>
+          <w:rFonts w:ascii="Courier New" w:hAnsi="Courier New" w:cs="Courier New"/>
+        </w:rPr>
+        <w:tab/>
+      </w:r>
+      <w:r>
+        <w:rPr>
+          <w:rFonts w:ascii="Courier New" w:hAnsi="Courier New" w:cs="Courier New"/>
+        </w:rPr>
+        <w:tab/>
+      </w:r>
+      <w:r>
+        <w:rPr>
+          <w:rFonts w:ascii="Courier New" w:hAnsi="Courier New" w:cs="Courier New"/>
+        </w:rPr>
+        <w:tab/>
+        <w:t>- CG</w:t>
+      </w:r>
+    </w:p>
+    <w:p>
+      <w:pPr>
+        <w:pStyle w:val="PlainText"/>
+        <w:rPr>
+          <w:rFonts w:ascii="Courier New" w:hAnsi="Courier New" w:cs="Courier New"/>
+        </w:rPr>
+      </w:pPr>
+      <w:r>
+        <w:rPr>
+          <w:rFonts w:ascii="Courier New" w:hAnsi="Courier New" w:cs="Courier New"/>
+        </w:rPr>
+        <w:t>Bill number</w:t>
+      </w:r>
+      <w:r>
+        <w:rPr>
+          <w:rFonts w:ascii="Courier New" w:hAnsi="Courier New" w:cs="Courier New"/>
+        </w:rPr>
+        <w:tab/>
+      </w:r>
+      <w:r>
+        <w:rPr>
+          <w:rFonts w:ascii="Courier New" w:hAnsi="Courier New" w:cs="Courier New"/>
+        </w:rPr>
+        <w:tab/>
+      </w:r>
+      <w:r>
+        <w:rPr>
+          <w:rFonts w:ascii="Courier New" w:hAnsi="Courier New" w:cs="Courier New"/>
+        </w:rPr>
+        <w:tab/>
+      </w:r>
+      <w:r>
+        <w:rPr>
+          <w:rFonts w:ascii="Courier New" w:hAnsi="Courier New" w:cs="Courier New"/>
+        </w:rPr>
+        <w:tab/>
+        <w:t>- 6422</w:t>
+      </w:r>
+    </w:p>
+    <w:p>
+      <w:pPr>
+        <w:pStyle w:val="PlainText"/>
+        <w:rPr>
+          <w:rFonts w:ascii="Courier New" w:hAnsi="Courier New" w:cs="Courier New"/>
+        </w:rPr>
+      </w:pPr>
+      <w:r>
+        <w:rPr>
+          <w:rFonts w:ascii="Courier New" w:hAnsi="Courier New" w:cs="Courier New"/>
+        </w:rPr>
+        <w:t>---------------------------------------------------------------</w:t>
+      </w:r>
+    </w:p>
+    <w:p>
+      <w:pPr>
+        <w:pStyle w:val="PlainText"/>
+        <w:rPr>
+          <w:rFonts w:ascii="Courier New" w:hAnsi="Courier New" w:cs="Courier New"/>
+        </w:rPr>
+      </w:pPr>
+      <w:r>
+        <w:rPr>
+          <w:rFonts w:ascii="Courier New" w:hAnsi="Courier New" w:cs="Courier New"/>
+        </w:rPr>
+        <w:t>Item Name</w:t>
+      </w:r>
+      <w:r>
+        <w:rPr>
+          <w:rFonts w:ascii="Courier New" w:hAnsi="Courier New" w:cs="Courier New"/>
+        </w:rPr>
+        <w:tab/>
+      </w:r>
+      <w:r>
+        <w:rPr>
+          <w:rFonts w:ascii="Courier New" w:hAnsi="Courier New" w:cs="Courier New"/>
+        </w:rPr>
+        <w:tab/>
+      </w:r>
+      <w:r>
+        <w:rPr>
+          <w:rFonts w:ascii="Courier New" w:hAnsi="Courier New" w:cs="Courier New"/>
+        </w:rPr>
+        <w:tab/>
+      </w:r>
+      <w:r>
+        <w:rPr>
+          <w:rFonts w:ascii="Courier New" w:hAnsi="Courier New" w:cs="Courier New"/>
+        </w:rPr>
+        <w:tab/>
+        <w:t>- CARROT</w:t>
+      </w:r>
+    </w:p>
+    <w:p>
+      <w:pPr>
+        <w:pStyle w:val="PlainText"/>
+        <w:rPr>
+          <w:rFonts w:ascii="Courier New" w:hAnsi="Courier New" w:cs="Courier New"/>
+        </w:rPr>
+      </w:pPr>
+      <w:r>
+        <w:rPr>
+          <w:rFonts w:ascii="Courier New" w:hAnsi="Courier New" w:cs="Courier New"/>
+        </w:rPr>
+        <w:t>Number of Pockets</w:t>
+      </w:r>
+      <w:r>
+        <w:rPr>
+          <w:rFonts w:ascii="Courier New" w:hAnsi="Courier New" w:cs="Courier New"/>
+        </w:rPr>
+        <w:tab/>
+      </w:r>
+      <w:r>
+        <w:rPr>
+          <w:rFonts w:ascii="Courier New" w:hAnsi="Courier New" w:cs="Courier New"/>
+        </w:rPr>
+        <w:tab/>
+      </w:r>
+      <w:r>
+        <w:rPr>
+          <w:rFonts w:ascii="Courier New" w:hAnsi="Courier New" w:cs="Courier New"/>
+        </w:rPr>
+        <w:tab/>
+        <w:t>- 3</w:t>
+      </w:r>
+    </w:p>
+    <w:p>
+      <w:pPr>
+        <w:pStyle w:val="PlainText"/>
+        <w:rPr>
+          <w:rFonts w:ascii="Courier New" w:hAnsi="Courier New" w:cs="Courier New"/>
+        </w:rPr>
+      </w:pPr>
+      <w:r>
+        <w:rPr>
+          <w:rFonts w:ascii="Courier New" w:hAnsi="Courier New" w:cs="Courier New"/>
+        </w:rPr>
+        <w:t>Number of KGs</w:t>
+      </w:r>
+      <w:r>
+        <w:rPr>
+          <w:rFonts w:ascii="Courier New" w:hAnsi="Courier New" w:cs="Courier New"/>
+        </w:rPr>
+        <w:tab/>
+      </w:r>
+      <w:r>
+        <w:rPr>
+          <w:rFonts w:ascii="Courier New" w:hAnsi="Courier New" w:cs="Courier New"/>
+        </w:rPr>
+        <w:tab/>
+      </w:r>
+      <w:r>
+        <w:rPr>
+          <w:rFonts w:ascii="Courier New" w:hAnsi="Courier New" w:cs="Courier New"/>
+        </w:rPr>
+        <w:tab/>
+        <w:t>- 282</w:t>
+      </w:r>
+    </w:p>
+    <w:p>
+      <w:pPr>
+        <w:pStyle w:val="PlainText"/>
+        <w:rPr>
+          <w:rFonts w:ascii="Courier New" w:hAnsi="Courier New" w:cs="Courier New"/>
+        </w:rPr>
+      </w:pPr>
+      <w:r>
+        <w:rPr>
+          <w:rFonts w:ascii="Courier New" w:hAnsi="Courier New" w:cs="Courier New"/>
+        </w:rPr>
+        <w:t>Rate</w:t>
+      </w:r>
+      <w:r>
+        <w:rPr>
+          <w:rFonts w:ascii="Courier New" w:hAnsi="Courier New" w:cs="Courier New"/>
+        </w:rPr>
+        <w:tab/>
+      </w:r>
+      <w:r>
+        <w:rPr>
+          <w:rFonts w:ascii="Courier New" w:hAnsi="Courier New" w:cs="Courier New"/>
+        </w:rPr>
+        <w:tab/>
+      </w:r>
+      <w:r>
+        <w:rPr>
+          <w:rFonts w:ascii="Courier New" w:hAnsi="Courier New" w:cs="Courier New"/>
+        </w:rPr>
+        <w:tab/>
+      </w:r>
+      <w:r>
+        <w:rPr>
+          <w:rFonts w:ascii="Courier New" w:hAnsi="Courier New" w:cs="Courier New"/>
+        </w:rPr>
+        <w:tab/>
+      </w:r>
+      <w:r>
+        <w:rPr>
+          <w:rFonts w:ascii="Courier New" w:hAnsi="Courier New" w:cs="Courier New"/>
+        </w:rPr>
+        <w:tab/>
+        <w:t>- 24</w:t>
+      </w:r>
+    </w:p>
+    <w:p>
+      <w:pPr>
+        <w:pStyle w:val="PlainText"/>
+        <w:rPr>
+          <w:rFonts w:ascii="Courier New" w:hAnsi="Courier New" w:cs="Courier New"/>
+        </w:rPr>
+      </w:pPr>
+      <w:r>
+        <w:rPr>
+          <w:rFonts w:ascii="Courier New" w:hAnsi="Courier New" w:cs="Courier New"/>
+        </w:rPr>
+        <w:t>Total Price</w:t>
+      </w:r>
+      <w:r>
+        <w:rPr>
+          <w:rFonts w:ascii="Courier New" w:hAnsi="Courier New" w:cs="Courier New"/>
+        </w:rPr>
+        <w:tab/>
+      </w:r>
+      <w:r>
+        <w:rPr>
+          <w:rFonts w:ascii="Courier New" w:hAnsi="Courier New" w:cs="Courier New"/>
+        </w:rPr>
+        <w:tab/>
+      </w:r>
+      <w:r>
+        <w:rPr>
+          <w:rFonts w:ascii="Courier New" w:hAnsi="Courier New" w:cs="Courier New"/>
+        </w:rPr>
+        <w:tab/>
+      </w:r>
+      <w:r>
+        <w:rPr>
+          <w:rFonts w:ascii="Courier New" w:hAnsi="Courier New" w:cs="Courier New"/>
+        </w:rPr>
+        <w:tab/>
+        <w:t>- 6768.0</w:t>
+      </w:r>
+    </w:p>
+    <w:p>
+      <w:pPr>
+        <w:pStyle w:val="PlainText"/>
+        <w:rPr>
+          <w:rFonts w:ascii="Courier New" w:hAnsi="Courier New" w:cs="Courier New"/>
+          <w:color w:val="FF0000"/>
+        </w:rPr>
+      </w:pPr>
+      <w:r>
+        <w:rPr>
+          <w:rFonts w:ascii="Courier New" w:hAnsi="Courier New" w:cs="Courier New"/>
+          <w:color w:val="FF0000"/>
+        </w:rPr>
+        <w:t>Amount Received</w:t>
+      </w:r>
+      <w:r>
+        <w:rPr>
+          <w:rFonts w:ascii="Courier New" w:hAnsi="Courier New" w:cs="Courier New"/>
+          <w:color w:val="FF0000"/>
+        </w:rPr>
+        <w:tab/>
+      </w:r>
+      <w:r>
+        <w:rPr>
+          <w:rFonts w:ascii="Courier New" w:hAnsi="Courier New" w:cs="Courier New"/>
+          <w:color w:val="FF0000"/>
+        </w:rPr>
+        <w:tab/>
+      </w:r>
+      <w:r>
+        <w:rPr>
+          <w:rFonts w:ascii="Courier New" w:hAnsi="Courier New" w:cs="Courier New"/>
+          <w:color w:val="FF0000"/>
+        </w:rPr>
+        <w:tab/>
+        <w:t>- 10910</w:t>
+      </w:r>
+    </w:p>
+    <w:p>
+      <w:pPr>
+        <w:pStyle w:val="PlainText"/>
+        <w:rPr>
+          <w:rFonts w:ascii="Courier New" w:hAnsi="Courier New" w:cs="Courier New"/>
+          <w:b/>
+        </w:rPr>
+      </w:pPr>
+      <w:r>
+        <w:rPr>
+          <w:rFonts w:ascii="Courier New" w:hAnsi="Courier New" w:cs="Courier New"/>
+          <w:b/>
+        </w:rPr>
+        <w:t>Amount balance</w:t>
+      </w:r>
+      <w:r>
+        <w:rPr>
+          <w:rFonts w:ascii="Courier New" w:hAnsi="Courier New" w:cs="Courier New"/>
+          <w:b/>
+        </w:rPr>
+        <w:tab/>
+      </w:r>
+      <w:r>
+        <w:rPr>
+          <w:rFonts w:ascii="Courier New" w:hAnsi="Courier New" w:cs="Courier New"/>
+          <w:b/>
+        </w:rPr>
+        <w:tab/>
+      </w:r>
+      <w:r>
+        <w:rPr>
+          <w:rFonts w:ascii="Courier New" w:hAnsi="Courier New" w:cs="Courier New"/>
+          <w:b/>
+        </w:rPr>
+        <w:tab/>
+        <w:t>- 6768.0</w:t>
+      </w:r>
+    </w:p>
+    <w:p>
+      <w:pPr>
+        <w:pStyle w:val="PlainText"/>
+        <w:rPr>
+          <w:rFonts w:ascii="Courier New" w:hAnsi="Courier New" w:cs="Courier New"/>
+        </w:rPr>
+      </w:pPr>
+      <w:r>
+        <w:rPr>
+          <w:rFonts w:ascii="Courier New" w:hAnsi="Courier New" w:cs="Courier New"/>
+        </w:rPr>
+        <w:t>Amount Received mode</w:t>
+      </w:r>
+      <w:r>
+        <w:rPr>
+          <w:rFonts w:ascii="Courier New" w:hAnsi="Courier New" w:cs="Courier New"/>
+        </w:rPr>
+        <w:tab/>
+      </w:r>
+      <w:r>
+        <w:rPr>
+          <w:rFonts w:ascii="Courier New" w:hAnsi="Courier New" w:cs="Courier New"/>
+        </w:rPr>
+        <w:tab/>
+        <w:t>- CASH</w:t>
+      </w:r>
+    </w:p>
+    <w:p>
+      <w:pPr>
+        <w:pStyle w:val="PlainText"/>
+        <w:rPr>
+          <w:rFonts w:ascii="Courier New" w:hAnsi="Courier New" w:cs="Courier New"/>
+        </w:rPr>
+      </w:pPr>
+    </w:p>
+    <w:p>
+      <w:pPr>
+        <w:pStyle w:val="PlainText"/>
+        <w:rPr>
+          <w:rFonts w:ascii="Courier New" w:hAnsi="Courier New" w:cs="Courier New"/>
+          <w:b/>
+        </w:rPr>
+      </w:pPr>
     </w:p>
     <w:p>
       <w:pPr>

</xml_diff>

<commit_message>
10/07/2018 MAMATHA CHICK IN
</commit_message>
<xml_diff>
--- a/customer _details/GANGAMMA/SEP/TUMKUR/CG/PURCHASE DETAILS.docx
+++ b/customer _details/GANGAMMA/SEP/TUMKUR/CG/PURCHASE DETAILS.docx
@@ -29831,13 +29831,7 @@
         <w:rPr>
           <w:rFonts w:ascii="Courier New" w:hAnsi="Courier New" w:cs="Courier New"/>
         </w:rPr>
-        <w:t>SUN Jul 08</w:t>
-      </w:r>
-      <w:r>
-        <w:rPr>
-          <w:rFonts w:ascii="Courier New" w:hAnsi="Courier New" w:cs="Courier New"/>
-        </w:rPr>
-        <w:t xml:space="preserve"> 12:26:15 IST 2018</w:t>
+        <w:t>SUN Jul 08 12:26:15 IST 2018</w:t>
       </w:r>
     </w:p>
     <w:p>
@@ -30223,6 +30217,369 @@
         <w:tab/>
         <w:t>- CASH</w:t>
       </w:r>
+    </w:p>
+    <w:p>
+      <w:pPr>
+        <w:pStyle w:val="PlainText"/>
+        <w:rPr>
+          <w:rFonts w:ascii="Courier New" w:hAnsi="Courier New" w:cs="Courier New"/>
+        </w:rPr>
+      </w:pPr>
+    </w:p>
+    <w:p>
+      <w:pPr>
+        <w:pStyle w:val="PlainText"/>
+        <w:rPr>
+          <w:rFonts w:ascii="Courier New" w:hAnsi="Courier New" w:cs="Courier New"/>
+        </w:rPr>
+      </w:pPr>
+      <w:r>
+        <w:rPr>
+          <w:rFonts w:ascii="Courier New" w:hAnsi="Courier New" w:cs="Courier New"/>
+        </w:rPr>
+        <w:t>MON Jul 09</w:t>
+      </w:r>
+      <w:r>
+        <w:rPr>
+          <w:rFonts w:ascii="Courier New" w:hAnsi="Courier New" w:cs="Courier New"/>
+        </w:rPr>
+        <w:t xml:space="preserve"> 12:45:32 IST 2018</w:t>
+      </w:r>
+    </w:p>
+    <w:p>
+      <w:pPr>
+        <w:pStyle w:val="PlainText"/>
+        <w:rPr>
+          <w:rFonts w:ascii="Courier New" w:hAnsi="Courier New" w:cs="Courier New"/>
+        </w:rPr>
+      </w:pPr>
+      <w:r>
+        <w:rPr>
+          <w:rFonts w:ascii="Courier New" w:hAnsi="Courier New" w:cs="Courier New"/>
+        </w:rPr>
+        <w:t>Person Name</w:t>
+      </w:r>
+      <w:r>
+        <w:rPr>
+          <w:rFonts w:ascii="Courier New" w:hAnsi="Courier New" w:cs="Courier New"/>
+        </w:rPr>
+        <w:tab/>
+      </w:r>
+      <w:r>
+        <w:rPr>
+          <w:rFonts w:ascii="Courier New" w:hAnsi="Courier New" w:cs="Courier New"/>
+        </w:rPr>
+        <w:tab/>
+      </w:r>
+      <w:r>
+        <w:rPr>
+          <w:rFonts w:ascii="Courier New" w:hAnsi="Courier New" w:cs="Courier New"/>
+        </w:rPr>
+        <w:tab/>
+      </w:r>
+      <w:r>
+        <w:rPr>
+          <w:rFonts w:ascii="Courier New" w:hAnsi="Courier New" w:cs="Courier New"/>
+        </w:rPr>
+        <w:tab/>
+        <w:t>- CG</w:t>
+      </w:r>
+    </w:p>
+    <w:p>
+      <w:pPr>
+        <w:pStyle w:val="PlainText"/>
+        <w:rPr>
+          <w:rFonts w:ascii="Courier New" w:hAnsi="Courier New" w:cs="Courier New"/>
+        </w:rPr>
+      </w:pPr>
+      <w:r>
+        <w:rPr>
+          <w:rFonts w:ascii="Courier New" w:hAnsi="Courier New" w:cs="Courier New"/>
+        </w:rPr>
+        <w:t>Bill number</w:t>
+      </w:r>
+      <w:r>
+        <w:rPr>
+          <w:rFonts w:ascii="Courier New" w:hAnsi="Courier New" w:cs="Courier New"/>
+        </w:rPr>
+        <w:tab/>
+      </w:r>
+      <w:r>
+        <w:rPr>
+          <w:rFonts w:ascii="Courier New" w:hAnsi="Courier New" w:cs="Courier New"/>
+        </w:rPr>
+        <w:tab/>
+      </w:r>
+      <w:r>
+        <w:rPr>
+          <w:rFonts w:ascii="Courier New" w:hAnsi="Courier New" w:cs="Courier New"/>
+        </w:rPr>
+        <w:tab/>
+      </w:r>
+      <w:r>
+        <w:rPr>
+          <w:rFonts w:ascii="Courier New" w:hAnsi="Courier New" w:cs="Courier New"/>
+        </w:rPr>
+        <w:tab/>
+        <w:t>- 6535</w:t>
+      </w:r>
+    </w:p>
+    <w:p>
+      <w:pPr>
+        <w:pStyle w:val="PlainText"/>
+        <w:rPr>
+          <w:rFonts w:ascii="Courier New" w:hAnsi="Courier New" w:cs="Courier New"/>
+        </w:rPr>
+      </w:pPr>
+      <w:r>
+        <w:rPr>
+          <w:rFonts w:ascii="Courier New" w:hAnsi="Courier New" w:cs="Courier New"/>
+        </w:rPr>
+        <w:t>---------------------------------------------------------------</w:t>
+      </w:r>
+    </w:p>
+    <w:p>
+      <w:pPr>
+        <w:pStyle w:val="PlainText"/>
+        <w:rPr>
+          <w:rFonts w:ascii="Courier New" w:hAnsi="Courier New" w:cs="Courier New"/>
+        </w:rPr>
+      </w:pPr>
+      <w:r>
+        <w:rPr>
+          <w:rFonts w:ascii="Courier New" w:hAnsi="Courier New" w:cs="Courier New"/>
+        </w:rPr>
+        <w:t>Item Name</w:t>
+      </w:r>
+      <w:r>
+        <w:rPr>
+          <w:rFonts w:ascii="Courier New" w:hAnsi="Courier New" w:cs="Courier New"/>
+        </w:rPr>
+        <w:tab/>
+      </w:r>
+      <w:r>
+        <w:rPr>
+          <w:rFonts w:ascii="Courier New" w:hAnsi="Courier New" w:cs="Courier New"/>
+        </w:rPr>
+        <w:tab/>
+      </w:r>
+      <w:r>
+        <w:rPr>
+          <w:rFonts w:ascii="Courier New" w:hAnsi="Courier New" w:cs="Courier New"/>
+        </w:rPr>
+        <w:tab/>
+      </w:r>
+      <w:r>
+        <w:rPr>
+          <w:rFonts w:ascii="Courier New" w:hAnsi="Courier New" w:cs="Courier New"/>
+        </w:rPr>
+        <w:tab/>
+        <w:t>- CARROT</w:t>
+      </w:r>
+    </w:p>
+    <w:p>
+      <w:pPr>
+        <w:pStyle w:val="PlainText"/>
+        <w:rPr>
+          <w:rFonts w:ascii="Courier New" w:hAnsi="Courier New" w:cs="Courier New"/>
+        </w:rPr>
+      </w:pPr>
+      <w:r>
+        <w:rPr>
+          <w:rFonts w:ascii="Courier New" w:hAnsi="Courier New" w:cs="Courier New"/>
+        </w:rPr>
+        <w:t>Number of Pockets</w:t>
+      </w:r>
+      <w:r>
+        <w:rPr>
+          <w:rFonts w:ascii="Courier New" w:hAnsi="Courier New" w:cs="Courier New"/>
+        </w:rPr>
+        <w:tab/>
+      </w:r>
+      <w:r>
+        <w:rPr>
+          <w:rFonts w:ascii="Courier New" w:hAnsi="Courier New" w:cs="Courier New"/>
+        </w:rPr>
+        <w:tab/>
+      </w:r>
+      <w:r>
+        <w:rPr>
+          <w:rFonts w:ascii="Courier New" w:hAnsi="Courier New" w:cs="Courier New"/>
+        </w:rPr>
+        <w:tab/>
+        <w:t>- 2</w:t>
+      </w:r>
+    </w:p>
+    <w:p>
+      <w:pPr>
+        <w:pStyle w:val="PlainText"/>
+        <w:rPr>
+          <w:rFonts w:ascii="Courier New" w:hAnsi="Courier New" w:cs="Courier New"/>
+        </w:rPr>
+      </w:pPr>
+      <w:r>
+        <w:rPr>
+          <w:rFonts w:ascii="Courier New" w:hAnsi="Courier New" w:cs="Courier New"/>
+        </w:rPr>
+        <w:t>Number of KGs</w:t>
+      </w:r>
+      <w:r>
+        <w:rPr>
+          <w:rFonts w:ascii="Courier New" w:hAnsi="Courier New" w:cs="Courier New"/>
+        </w:rPr>
+        <w:tab/>
+      </w:r>
+      <w:r>
+        <w:rPr>
+          <w:rFonts w:ascii="Courier New" w:hAnsi="Courier New" w:cs="Courier New"/>
+        </w:rPr>
+        <w:tab/>
+      </w:r>
+      <w:r>
+        <w:rPr>
+          <w:rFonts w:ascii="Courier New" w:hAnsi="Courier New" w:cs="Courier New"/>
+        </w:rPr>
+        <w:tab/>
+        <w:t>- 171</w:t>
+      </w:r>
+    </w:p>
+    <w:p>
+      <w:pPr>
+        <w:pStyle w:val="PlainText"/>
+        <w:rPr>
+          <w:rFonts w:ascii="Courier New" w:hAnsi="Courier New" w:cs="Courier New"/>
+        </w:rPr>
+      </w:pPr>
+      <w:r>
+        <w:rPr>
+          <w:rFonts w:ascii="Courier New" w:hAnsi="Courier New" w:cs="Courier New"/>
+        </w:rPr>
+        <w:t>Rate</w:t>
+      </w:r>
+      <w:r>
+        <w:rPr>
+          <w:rFonts w:ascii="Courier New" w:hAnsi="Courier New" w:cs="Courier New"/>
+        </w:rPr>
+        <w:tab/>
+      </w:r>
+      <w:r>
+        <w:rPr>
+          <w:rFonts w:ascii="Courier New" w:hAnsi="Courier New" w:cs="Courier New"/>
+        </w:rPr>
+        <w:tab/>
+      </w:r>
+      <w:r>
+        <w:rPr>
+          <w:rFonts w:ascii="Courier New" w:hAnsi="Courier New" w:cs="Courier New"/>
+        </w:rPr>
+        <w:tab/>
+      </w:r>
+      <w:r>
+        <w:rPr>
+          <w:rFonts w:ascii="Courier New" w:hAnsi="Courier New" w:cs="Courier New"/>
+        </w:rPr>
+        <w:tab/>
+      </w:r>
+      <w:r>
+        <w:rPr>
+          <w:rFonts w:ascii="Courier New" w:hAnsi="Courier New" w:cs="Courier New"/>
+        </w:rPr>
+        <w:tab/>
+        <w:t>- 22</w:t>
+      </w:r>
+    </w:p>
+    <w:p>
+      <w:pPr>
+        <w:pStyle w:val="PlainText"/>
+        <w:rPr>
+          <w:rFonts w:ascii="Courier New" w:hAnsi="Courier New" w:cs="Courier New"/>
+        </w:rPr>
+      </w:pPr>
+      <w:r>
+        <w:rPr>
+          <w:rFonts w:ascii="Courier New" w:hAnsi="Courier New" w:cs="Courier New"/>
+        </w:rPr>
+        <w:t>Total Price</w:t>
+      </w:r>
+      <w:r>
+        <w:rPr>
+          <w:rFonts w:ascii="Courier New" w:hAnsi="Courier New" w:cs="Courier New"/>
+        </w:rPr>
+        <w:tab/>
+      </w:r>
+      <w:r>
+        <w:rPr>
+          <w:rFonts w:ascii="Courier New" w:hAnsi="Courier New" w:cs="Courier New"/>
+        </w:rPr>
+        <w:tab/>
+      </w:r>
+      <w:r>
+        <w:rPr>
+          <w:rFonts w:ascii="Courier New" w:hAnsi="Courier New" w:cs="Courier New"/>
+        </w:rPr>
+        <w:tab/>
+      </w:r>
+      <w:r>
+        <w:rPr>
+          <w:rFonts w:ascii="Courier New" w:hAnsi="Courier New" w:cs="Courier New"/>
+        </w:rPr>
+        <w:tab/>
+        <w:t>- 3762.0</w:t>
+      </w:r>
+    </w:p>
+    <w:p>
+      <w:pPr>
+        <w:pStyle w:val="PlainText"/>
+        <w:rPr>
+          <w:rFonts w:ascii="Courier New" w:hAnsi="Courier New" w:cs="Courier New"/>
+          <w:b/>
+        </w:rPr>
+      </w:pPr>
+      <w:r>
+        <w:rPr>
+          <w:rFonts w:ascii="Courier New" w:hAnsi="Courier New" w:cs="Courier New"/>
+          <w:b/>
+        </w:rPr>
+        <w:t>Amount balance</w:t>
+      </w:r>
+      <w:r>
+        <w:rPr>
+          <w:rFonts w:ascii="Courier New" w:hAnsi="Courier New" w:cs="Courier New"/>
+          <w:b/>
+        </w:rPr>
+        <w:tab/>
+      </w:r>
+      <w:r>
+        <w:rPr>
+          <w:rFonts w:ascii="Courier New" w:hAnsi="Courier New" w:cs="Courier New"/>
+          <w:b/>
+        </w:rPr>
+        <w:tab/>
+      </w:r>
+      <w:r>
+        <w:rPr>
+          <w:rFonts w:ascii="Courier New" w:hAnsi="Courier New" w:cs="Courier New"/>
+          <w:b/>
+        </w:rPr>
+        <w:tab/>
+        <w:t>- 8178.0</w:t>
+      </w:r>
+    </w:p>
+    <w:p>
+      <w:pPr>
+        <w:pStyle w:val="PlainText"/>
+        <w:rPr>
+          <w:rFonts w:ascii="Courier New" w:hAnsi="Courier New" w:cs="Courier New"/>
+        </w:rPr>
+      </w:pPr>
+    </w:p>
+    <w:p>
+      <w:pPr>
+        <w:pStyle w:val="PlainText"/>
+        <w:rPr>
+          <w:rFonts w:ascii="Courier New" w:hAnsi="Courier New" w:cs="Courier New"/>
+        </w:rPr>
+      </w:pPr>
     </w:p>
     <w:p>
       <w:pPr>

</xml_diff>

<commit_message>
13/7/2018 MAMATHA CHICK IN
</commit_message>
<xml_diff>
--- a/customer _details/GANGAMMA/SEP/TUMKUR/CG/PURCHASE DETAILS.docx
+++ b/customer _details/GANGAMMA/SEP/TUMKUR/CG/PURCHASE DETAILS.docx
@@ -30237,13 +30237,7 @@
         <w:rPr>
           <w:rFonts w:ascii="Courier New" w:hAnsi="Courier New" w:cs="Courier New"/>
         </w:rPr>
-        <w:t>MON Jul 09</w:t>
-      </w:r>
-      <w:r>
-        <w:rPr>
-          <w:rFonts w:ascii="Courier New" w:hAnsi="Courier New" w:cs="Courier New"/>
-        </w:rPr>
-        <w:t xml:space="preserve"> 12:45:32 IST 2018</w:t>
+        <w:t>MON Jul 09 12:45:32 IST 2018</w:t>
       </w:r>
     </w:p>
     <w:p>
@@ -30564,6 +30558,666 @@
         <w:tab/>
         <w:t>- 8178.0</w:t>
       </w:r>
+    </w:p>
+    <w:p>
+      <w:pPr>
+        <w:pStyle w:val="PlainText"/>
+        <w:rPr>
+          <w:rFonts w:ascii="Courier New" w:hAnsi="Courier New" w:cs="Courier New"/>
+          <w:b/>
+        </w:rPr>
+      </w:pPr>
+    </w:p>
+    <w:p>
+      <w:pPr>
+        <w:pStyle w:val="PlainText"/>
+        <w:rPr>
+          <w:rFonts w:ascii="Courier New" w:hAnsi="Courier New" w:cs="Courier New"/>
+        </w:rPr>
+      </w:pPr>
+      <w:r>
+        <w:rPr>
+          <w:rFonts w:ascii="Courier New" w:hAnsi="Courier New" w:cs="Courier New"/>
+        </w:rPr>
+        <w:t>THU Jul 12</w:t>
+      </w:r>
+      <w:r>
+        <w:rPr>
+          <w:rFonts w:ascii="Courier New" w:hAnsi="Courier New" w:cs="Courier New"/>
+        </w:rPr>
+        <w:t xml:space="preserve"> 12:18:11 IST 2018</w:t>
+      </w:r>
+    </w:p>
+    <w:p>
+      <w:pPr>
+        <w:pStyle w:val="PlainText"/>
+        <w:rPr>
+          <w:rFonts w:ascii="Courier New" w:hAnsi="Courier New" w:cs="Courier New"/>
+        </w:rPr>
+      </w:pPr>
+      <w:r>
+        <w:rPr>
+          <w:rFonts w:ascii="Courier New" w:hAnsi="Courier New" w:cs="Courier New"/>
+        </w:rPr>
+        <w:t>Person Name</w:t>
+      </w:r>
+      <w:r>
+        <w:rPr>
+          <w:rFonts w:ascii="Courier New" w:hAnsi="Courier New" w:cs="Courier New"/>
+        </w:rPr>
+        <w:tab/>
+      </w:r>
+      <w:r>
+        <w:rPr>
+          <w:rFonts w:ascii="Courier New" w:hAnsi="Courier New" w:cs="Courier New"/>
+        </w:rPr>
+        <w:tab/>
+      </w:r>
+      <w:r>
+        <w:rPr>
+          <w:rFonts w:ascii="Courier New" w:hAnsi="Courier New" w:cs="Courier New"/>
+        </w:rPr>
+        <w:tab/>
+      </w:r>
+      <w:r>
+        <w:rPr>
+          <w:rFonts w:ascii="Courier New" w:hAnsi="Courier New" w:cs="Courier New"/>
+        </w:rPr>
+        <w:tab/>
+        <w:t>- CG</w:t>
+      </w:r>
+    </w:p>
+    <w:p>
+      <w:pPr>
+        <w:pStyle w:val="PlainText"/>
+        <w:rPr>
+          <w:rFonts w:ascii="Courier New" w:hAnsi="Courier New" w:cs="Courier New"/>
+        </w:rPr>
+      </w:pPr>
+      <w:r>
+        <w:rPr>
+          <w:rFonts w:ascii="Courier New" w:hAnsi="Courier New" w:cs="Courier New"/>
+        </w:rPr>
+        <w:t>Bill number</w:t>
+      </w:r>
+      <w:r>
+        <w:rPr>
+          <w:rFonts w:ascii="Courier New" w:hAnsi="Courier New" w:cs="Courier New"/>
+        </w:rPr>
+        <w:tab/>
+      </w:r>
+      <w:r>
+        <w:rPr>
+          <w:rFonts w:ascii="Courier New" w:hAnsi="Courier New" w:cs="Courier New"/>
+        </w:rPr>
+        <w:tab/>
+      </w:r>
+      <w:r>
+        <w:rPr>
+          <w:rFonts w:ascii="Courier New" w:hAnsi="Courier New" w:cs="Courier New"/>
+        </w:rPr>
+        <w:tab/>
+      </w:r>
+      <w:r>
+        <w:rPr>
+          <w:rFonts w:ascii="Courier New" w:hAnsi="Courier New" w:cs="Courier New"/>
+        </w:rPr>
+        <w:tab/>
+        <w:t>- 6581</w:t>
+      </w:r>
+    </w:p>
+    <w:p>
+      <w:pPr>
+        <w:pStyle w:val="PlainText"/>
+        <w:rPr>
+          <w:rFonts w:ascii="Courier New" w:hAnsi="Courier New" w:cs="Courier New"/>
+        </w:rPr>
+      </w:pPr>
+      <w:r>
+        <w:rPr>
+          <w:rFonts w:ascii="Courier New" w:hAnsi="Courier New" w:cs="Courier New"/>
+        </w:rPr>
+        <w:t>---------------------------------------------------------------</w:t>
+      </w:r>
+    </w:p>
+    <w:p>
+      <w:pPr>
+        <w:pStyle w:val="PlainText"/>
+        <w:rPr>
+          <w:rFonts w:ascii="Courier New" w:hAnsi="Courier New" w:cs="Courier New"/>
+        </w:rPr>
+      </w:pPr>
+      <w:r>
+        <w:rPr>
+          <w:rFonts w:ascii="Courier New" w:hAnsi="Courier New" w:cs="Courier New"/>
+        </w:rPr>
+        <w:t>Item Name</w:t>
+      </w:r>
+      <w:r>
+        <w:rPr>
+          <w:rFonts w:ascii="Courier New" w:hAnsi="Courier New" w:cs="Courier New"/>
+        </w:rPr>
+        <w:tab/>
+      </w:r>
+      <w:r>
+        <w:rPr>
+          <w:rFonts w:ascii="Courier New" w:hAnsi="Courier New" w:cs="Courier New"/>
+        </w:rPr>
+        <w:tab/>
+      </w:r>
+      <w:r>
+        <w:rPr>
+          <w:rFonts w:ascii="Courier New" w:hAnsi="Courier New" w:cs="Courier New"/>
+        </w:rPr>
+        <w:tab/>
+      </w:r>
+      <w:r>
+        <w:rPr>
+          <w:rFonts w:ascii="Courier New" w:hAnsi="Courier New" w:cs="Courier New"/>
+        </w:rPr>
+        <w:tab/>
+        <w:t>- CARROT</w:t>
+      </w:r>
+    </w:p>
+    <w:p>
+      <w:pPr>
+        <w:pStyle w:val="PlainText"/>
+        <w:rPr>
+          <w:rFonts w:ascii="Courier New" w:hAnsi="Courier New" w:cs="Courier New"/>
+        </w:rPr>
+      </w:pPr>
+      <w:r>
+        <w:rPr>
+          <w:rFonts w:ascii="Courier New" w:hAnsi="Courier New" w:cs="Courier New"/>
+        </w:rPr>
+        <w:t>Number of Pockets</w:t>
+      </w:r>
+      <w:r>
+        <w:rPr>
+          <w:rFonts w:ascii="Courier New" w:hAnsi="Courier New" w:cs="Courier New"/>
+        </w:rPr>
+        <w:tab/>
+      </w:r>
+      <w:r>
+        <w:rPr>
+          <w:rFonts w:ascii="Courier New" w:hAnsi="Courier New" w:cs="Courier New"/>
+        </w:rPr>
+        <w:tab/>
+      </w:r>
+      <w:r>
+        <w:rPr>
+          <w:rFonts w:ascii="Courier New" w:hAnsi="Courier New" w:cs="Courier New"/>
+        </w:rPr>
+        <w:tab/>
+        <w:t>- 3</w:t>
+      </w:r>
+    </w:p>
+    <w:p>
+      <w:pPr>
+        <w:pStyle w:val="PlainText"/>
+        <w:rPr>
+          <w:rFonts w:ascii="Courier New" w:hAnsi="Courier New" w:cs="Courier New"/>
+        </w:rPr>
+      </w:pPr>
+      <w:r>
+        <w:rPr>
+          <w:rFonts w:ascii="Courier New" w:hAnsi="Courier New" w:cs="Courier New"/>
+        </w:rPr>
+        <w:t>Number of KGs</w:t>
+      </w:r>
+      <w:r>
+        <w:rPr>
+          <w:rFonts w:ascii="Courier New" w:hAnsi="Courier New" w:cs="Courier New"/>
+        </w:rPr>
+        <w:tab/>
+      </w:r>
+      <w:r>
+        <w:rPr>
+          <w:rFonts w:ascii="Courier New" w:hAnsi="Courier New" w:cs="Courier New"/>
+        </w:rPr>
+        <w:tab/>
+      </w:r>
+      <w:r>
+        <w:rPr>
+          <w:rFonts w:ascii="Courier New" w:hAnsi="Courier New" w:cs="Courier New"/>
+        </w:rPr>
+        <w:tab/>
+        <w:t>- 279</w:t>
+      </w:r>
+    </w:p>
+    <w:p>
+      <w:pPr>
+        <w:pStyle w:val="PlainText"/>
+        <w:rPr>
+          <w:rFonts w:ascii="Courier New" w:hAnsi="Courier New" w:cs="Courier New"/>
+        </w:rPr>
+      </w:pPr>
+      <w:r>
+        <w:rPr>
+          <w:rFonts w:ascii="Courier New" w:hAnsi="Courier New" w:cs="Courier New"/>
+        </w:rPr>
+        <w:t>Rate</w:t>
+      </w:r>
+      <w:r>
+        <w:rPr>
+          <w:rFonts w:ascii="Courier New" w:hAnsi="Courier New" w:cs="Courier New"/>
+        </w:rPr>
+        <w:tab/>
+      </w:r>
+      <w:r>
+        <w:rPr>
+          <w:rFonts w:ascii="Courier New" w:hAnsi="Courier New" w:cs="Courier New"/>
+        </w:rPr>
+        <w:tab/>
+      </w:r>
+      <w:r>
+        <w:rPr>
+          <w:rFonts w:ascii="Courier New" w:hAnsi="Courier New" w:cs="Courier New"/>
+        </w:rPr>
+        <w:tab/>
+      </w:r>
+      <w:r>
+        <w:rPr>
+          <w:rFonts w:ascii="Courier New" w:hAnsi="Courier New" w:cs="Courier New"/>
+        </w:rPr>
+        <w:tab/>
+      </w:r>
+      <w:r>
+        <w:rPr>
+          <w:rFonts w:ascii="Courier New" w:hAnsi="Courier New" w:cs="Courier New"/>
+        </w:rPr>
+        <w:tab/>
+        <w:t>- 24</w:t>
+      </w:r>
+    </w:p>
+    <w:p>
+      <w:pPr>
+        <w:pStyle w:val="PlainText"/>
+        <w:rPr>
+          <w:rFonts w:ascii="Courier New" w:hAnsi="Courier New" w:cs="Courier New"/>
+        </w:rPr>
+      </w:pPr>
+      <w:r>
+        <w:rPr>
+          <w:rFonts w:ascii="Courier New" w:hAnsi="Courier New" w:cs="Courier New"/>
+        </w:rPr>
+        <w:t>Total Price</w:t>
+      </w:r>
+      <w:r>
+        <w:rPr>
+          <w:rFonts w:ascii="Courier New" w:hAnsi="Courier New" w:cs="Courier New"/>
+        </w:rPr>
+        <w:tab/>
+      </w:r>
+      <w:r>
+        <w:rPr>
+          <w:rFonts w:ascii="Courier New" w:hAnsi="Courier New" w:cs="Courier New"/>
+        </w:rPr>
+        <w:tab/>
+      </w:r>
+      <w:r>
+        <w:rPr>
+          <w:rFonts w:ascii="Courier New" w:hAnsi="Courier New" w:cs="Courier New"/>
+        </w:rPr>
+        <w:tab/>
+      </w:r>
+      <w:r>
+        <w:rPr>
+          <w:rFonts w:ascii="Courier New" w:hAnsi="Courier New" w:cs="Courier New"/>
+        </w:rPr>
+        <w:tab/>
+        <w:t>- 6696.0</w:t>
+      </w:r>
+    </w:p>
+    <w:p>
+      <w:pPr>
+        <w:pStyle w:val="PlainText"/>
+        <w:rPr>
+          <w:rFonts w:ascii="Courier New" w:hAnsi="Courier New" w:cs="Courier New"/>
+          <w:color w:val="FF0000"/>
+        </w:rPr>
+      </w:pPr>
+      <w:r>
+        <w:rPr>
+          <w:rFonts w:ascii="Courier New" w:hAnsi="Courier New" w:cs="Courier New"/>
+          <w:color w:val="FF0000"/>
+        </w:rPr>
+        <w:t>Amount Received</w:t>
+      </w:r>
+      <w:r>
+        <w:rPr>
+          <w:rFonts w:ascii="Courier New" w:hAnsi="Courier New" w:cs="Courier New"/>
+          <w:color w:val="FF0000"/>
+        </w:rPr>
+        <w:tab/>
+      </w:r>
+      <w:r>
+        <w:rPr>
+          <w:rFonts w:ascii="Courier New" w:hAnsi="Courier New" w:cs="Courier New"/>
+          <w:color w:val="FF0000"/>
+        </w:rPr>
+        <w:tab/>
+      </w:r>
+      <w:r>
+        <w:rPr>
+          <w:rFonts w:ascii="Courier New" w:hAnsi="Courier New" w:cs="Courier New"/>
+          <w:color w:val="FF0000"/>
+        </w:rPr>
+        <w:tab/>
+        <w:t>- 8178</w:t>
+      </w:r>
+    </w:p>
+    <w:p>
+      <w:pPr>
+        <w:pStyle w:val="PlainText"/>
+        <w:rPr>
+          <w:rFonts w:ascii="Courier New" w:hAnsi="Courier New" w:cs="Courier New"/>
+        </w:rPr>
+      </w:pPr>
+      <w:r>
+        <w:rPr>
+          <w:rFonts w:ascii="Courier New" w:hAnsi="Courier New" w:cs="Courier New"/>
+        </w:rPr>
+        <w:t>Amount balance</w:t>
+      </w:r>
+      <w:r>
+        <w:rPr>
+          <w:rFonts w:ascii="Courier New" w:hAnsi="Courier New" w:cs="Courier New"/>
+        </w:rPr>
+        <w:tab/>
+      </w:r>
+      <w:r>
+        <w:rPr>
+          <w:rFonts w:ascii="Courier New" w:hAnsi="Courier New" w:cs="Courier New"/>
+        </w:rPr>
+        <w:tab/>
+      </w:r>
+      <w:r>
+        <w:rPr>
+          <w:rFonts w:ascii="Courier New" w:hAnsi="Courier New" w:cs="Courier New"/>
+        </w:rPr>
+        <w:tab/>
+        <w:t>- 6696.0</w:t>
+      </w:r>
+    </w:p>
+    <w:p>
+      <w:pPr>
+        <w:pStyle w:val="PlainText"/>
+        <w:rPr>
+          <w:rFonts w:ascii="Courier New" w:hAnsi="Courier New" w:cs="Courier New"/>
+        </w:rPr>
+      </w:pPr>
+      <w:r>
+        <w:rPr>
+          <w:rFonts w:ascii="Courier New" w:hAnsi="Courier New" w:cs="Courier New"/>
+        </w:rPr>
+        <w:t>Amount Received mode</w:t>
+      </w:r>
+      <w:r>
+        <w:rPr>
+          <w:rFonts w:ascii="Courier New" w:hAnsi="Courier New" w:cs="Courier New"/>
+        </w:rPr>
+        <w:tab/>
+      </w:r>
+      <w:r>
+        <w:rPr>
+          <w:rFonts w:ascii="Courier New" w:hAnsi="Courier New" w:cs="Courier New"/>
+        </w:rPr>
+        <w:tab/>
+        <w:t>- CASH</w:t>
+      </w:r>
+    </w:p>
+    <w:p>
+      <w:pPr>
+        <w:pStyle w:val="PlainText"/>
+        <w:rPr>
+          <w:rFonts w:ascii="Courier New" w:hAnsi="Courier New" w:cs="Courier New"/>
+        </w:rPr>
+      </w:pPr>
+    </w:p>
+    <w:p>
+      <w:pPr>
+        <w:pStyle w:val="PlainText"/>
+        <w:rPr>
+          <w:rFonts w:ascii="Courier New" w:hAnsi="Courier New" w:cs="Courier New"/>
+        </w:rPr>
+      </w:pPr>
+      <w:r>
+        <w:rPr>
+          <w:rFonts w:ascii="Courier New" w:hAnsi="Courier New" w:cs="Courier New"/>
+        </w:rPr>
+        <w:t>Item Name</w:t>
+      </w:r>
+      <w:r>
+        <w:rPr>
+          <w:rFonts w:ascii="Courier New" w:hAnsi="Courier New" w:cs="Courier New"/>
+        </w:rPr>
+        <w:tab/>
+      </w:r>
+      <w:r>
+        <w:rPr>
+          <w:rFonts w:ascii="Courier New" w:hAnsi="Courier New" w:cs="Courier New"/>
+        </w:rPr>
+        <w:tab/>
+      </w:r>
+      <w:r>
+        <w:rPr>
+          <w:rFonts w:ascii="Courier New" w:hAnsi="Courier New" w:cs="Courier New"/>
+        </w:rPr>
+        <w:tab/>
+      </w:r>
+      <w:r>
+        <w:rPr>
+          <w:rFonts w:ascii="Courier New" w:hAnsi="Courier New" w:cs="Courier New"/>
+        </w:rPr>
+        <w:tab/>
+        <w:t>- BEET</w:t>
+      </w:r>
+    </w:p>
+    <w:p>
+      <w:pPr>
+        <w:pStyle w:val="PlainText"/>
+        <w:rPr>
+          <w:rFonts w:ascii="Courier New" w:hAnsi="Courier New" w:cs="Courier New"/>
+        </w:rPr>
+      </w:pPr>
+      <w:r>
+        <w:rPr>
+          <w:rFonts w:ascii="Courier New" w:hAnsi="Courier New" w:cs="Courier New"/>
+        </w:rPr>
+        <w:t>Number of Pockets</w:t>
+      </w:r>
+      <w:r>
+        <w:rPr>
+          <w:rFonts w:ascii="Courier New" w:hAnsi="Courier New" w:cs="Courier New"/>
+        </w:rPr>
+        <w:tab/>
+      </w:r>
+      <w:r>
+        <w:rPr>
+          <w:rFonts w:ascii="Courier New" w:hAnsi="Courier New" w:cs="Courier New"/>
+        </w:rPr>
+        <w:tab/>
+      </w:r>
+      <w:r>
+        <w:rPr>
+          <w:rFonts w:ascii="Courier New" w:hAnsi="Courier New" w:cs="Courier New"/>
+        </w:rPr>
+        <w:tab/>
+        <w:t>- 2</w:t>
+      </w:r>
+    </w:p>
+    <w:p>
+      <w:pPr>
+        <w:pStyle w:val="PlainText"/>
+        <w:rPr>
+          <w:rFonts w:ascii="Courier New" w:hAnsi="Courier New" w:cs="Courier New"/>
+        </w:rPr>
+      </w:pPr>
+      <w:r>
+        <w:rPr>
+          <w:rFonts w:ascii="Courier New" w:hAnsi="Courier New" w:cs="Courier New"/>
+        </w:rPr>
+        <w:t>Number of KGs</w:t>
+      </w:r>
+      <w:r>
+        <w:rPr>
+          <w:rFonts w:ascii="Courier New" w:hAnsi="Courier New" w:cs="Courier New"/>
+        </w:rPr>
+        <w:tab/>
+      </w:r>
+      <w:r>
+        <w:rPr>
+          <w:rFonts w:ascii="Courier New" w:hAnsi="Courier New" w:cs="Courier New"/>
+        </w:rPr>
+        <w:tab/>
+      </w:r>
+      <w:r>
+        <w:rPr>
+          <w:rFonts w:ascii="Courier New" w:hAnsi="Courier New" w:cs="Courier New"/>
+        </w:rPr>
+        <w:tab/>
+        <w:t>- 110</w:t>
+      </w:r>
+    </w:p>
+    <w:p>
+      <w:pPr>
+        <w:pStyle w:val="PlainText"/>
+        <w:rPr>
+          <w:rFonts w:ascii="Courier New" w:hAnsi="Courier New" w:cs="Courier New"/>
+        </w:rPr>
+      </w:pPr>
+      <w:r>
+        <w:rPr>
+          <w:rFonts w:ascii="Courier New" w:hAnsi="Courier New" w:cs="Courier New"/>
+        </w:rPr>
+        <w:t>Rate</w:t>
+      </w:r>
+      <w:r>
+        <w:rPr>
+          <w:rFonts w:ascii="Courier New" w:hAnsi="Courier New" w:cs="Courier New"/>
+        </w:rPr>
+        <w:tab/>
+      </w:r>
+      <w:r>
+        <w:rPr>
+          <w:rFonts w:ascii="Courier New" w:hAnsi="Courier New" w:cs="Courier New"/>
+        </w:rPr>
+        <w:tab/>
+      </w:r>
+      <w:r>
+        <w:rPr>
+          <w:rFonts w:ascii="Courier New" w:hAnsi="Courier New" w:cs="Courier New"/>
+        </w:rPr>
+        <w:tab/>
+      </w:r>
+      <w:r>
+        <w:rPr>
+          <w:rFonts w:ascii="Courier New" w:hAnsi="Courier New" w:cs="Courier New"/>
+        </w:rPr>
+        <w:tab/>
+      </w:r>
+      <w:r>
+        <w:rPr>
+          <w:rFonts w:ascii="Courier New" w:hAnsi="Courier New" w:cs="Courier New"/>
+        </w:rPr>
+        <w:tab/>
+        <w:t>- 22</w:t>
+      </w:r>
+    </w:p>
+    <w:p>
+      <w:pPr>
+        <w:pStyle w:val="PlainText"/>
+        <w:rPr>
+          <w:rFonts w:ascii="Courier New" w:hAnsi="Courier New" w:cs="Courier New"/>
+        </w:rPr>
+      </w:pPr>
+      <w:r>
+        <w:rPr>
+          <w:rFonts w:ascii="Courier New" w:hAnsi="Courier New" w:cs="Courier New"/>
+        </w:rPr>
+        <w:t>Total Price</w:t>
+      </w:r>
+      <w:r>
+        <w:rPr>
+          <w:rFonts w:ascii="Courier New" w:hAnsi="Courier New" w:cs="Courier New"/>
+        </w:rPr>
+        <w:tab/>
+      </w:r>
+      <w:r>
+        <w:rPr>
+          <w:rFonts w:ascii="Courier New" w:hAnsi="Courier New" w:cs="Courier New"/>
+        </w:rPr>
+        <w:tab/>
+      </w:r>
+      <w:r>
+        <w:rPr>
+          <w:rFonts w:ascii="Courier New" w:hAnsi="Courier New" w:cs="Courier New"/>
+        </w:rPr>
+        <w:tab/>
+      </w:r>
+      <w:r>
+        <w:rPr>
+          <w:rFonts w:ascii="Courier New" w:hAnsi="Courier New" w:cs="Courier New"/>
+        </w:rPr>
+        <w:tab/>
+        <w:t>- 2420.0</w:t>
+      </w:r>
+    </w:p>
+    <w:p>
+      <w:pPr>
+        <w:pStyle w:val="PlainText"/>
+        <w:rPr>
+          <w:rFonts w:ascii="Courier New" w:hAnsi="Courier New" w:cs="Courier New"/>
+          <w:b/>
+        </w:rPr>
+      </w:pPr>
+      <w:r>
+        <w:rPr>
+          <w:rFonts w:ascii="Courier New" w:hAnsi="Courier New" w:cs="Courier New"/>
+          <w:b/>
+        </w:rPr>
+        <w:t>Amount balance</w:t>
+      </w:r>
+      <w:r>
+        <w:rPr>
+          <w:rFonts w:ascii="Courier New" w:hAnsi="Courier New" w:cs="Courier New"/>
+          <w:b/>
+        </w:rPr>
+        <w:tab/>
+      </w:r>
+      <w:r>
+        <w:rPr>
+          <w:rFonts w:ascii="Courier New" w:hAnsi="Courier New" w:cs="Courier New"/>
+          <w:b/>
+        </w:rPr>
+        <w:tab/>
+      </w:r>
+      <w:r>
+        <w:rPr>
+          <w:rFonts w:ascii="Courier New" w:hAnsi="Courier New" w:cs="Courier New"/>
+          <w:b/>
+        </w:rPr>
+        <w:tab/>
+        <w:t>- 9116.0</w:t>
+      </w:r>
+    </w:p>
+    <w:p>
+      <w:pPr>
+        <w:pStyle w:val="PlainText"/>
+        <w:rPr>
+          <w:rFonts w:ascii="Courier New" w:hAnsi="Courier New" w:cs="Courier New"/>
+        </w:rPr>
+      </w:pPr>
+    </w:p>
+    <w:p>
+      <w:pPr>
+        <w:pStyle w:val="PlainText"/>
+        <w:rPr>
+          <w:rFonts w:ascii="Courier New" w:hAnsi="Courier New" w:cs="Courier New"/>
+          <w:b/>
+        </w:rPr>
+      </w:pPr>
     </w:p>
     <w:p>
       <w:pPr>

</xml_diff>

<commit_message>
17/07/2018 MAMATHA CHICK IN
</commit_message>
<xml_diff>
--- a/customer _details/GANGAMMA/SEP/TUMKUR/CG/PURCHASE DETAILS.docx
+++ b/customer _details/GANGAMMA/SEP/TUMKUR/CG/PURCHASE DETAILS.docx
@@ -31622,13 +31622,7 @@
         <w:rPr>
           <w:rFonts w:ascii="Courier New" w:hAnsi="Courier New" w:cs="Courier New"/>
         </w:rPr>
-        <w:t>SUN Jul 15</w:t>
-      </w:r>
-      <w:r>
-        <w:rPr>
-          <w:rFonts w:ascii="Courier New" w:hAnsi="Courier New" w:cs="Courier New"/>
-        </w:rPr>
-        <w:t xml:space="preserve"> 11:51:06 IST 2018</w:t>
+        <w:t>SUN Jul 15 11:51:06 IST 2018</w:t>
       </w:r>
     </w:p>
     <w:p>
@@ -31949,6 +31943,371 @@
         <w:tab/>
         <w:t>- 13934.0</w:t>
       </w:r>
+    </w:p>
+    <w:p>
+      <w:pPr>
+        <w:pStyle w:val="PlainText"/>
+        <w:rPr>
+          <w:rFonts w:ascii="Courier New" w:hAnsi="Courier New" w:cs="Courier New"/>
+          <w:b/>
+        </w:rPr>
+      </w:pPr>
+    </w:p>
+    <w:p>
+      <w:pPr>
+        <w:pStyle w:val="PlainText"/>
+        <w:rPr>
+          <w:rFonts w:ascii="Courier New" w:hAnsi="Courier New" w:cs="Courier New"/>
+        </w:rPr>
+      </w:pPr>
+      <w:r>
+        <w:rPr>
+          <w:rFonts w:ascii="Courier New" w:hAnsi="Courier New" w:cs="Courier New"/>
+        </w:rPr>
+        <w:t>MON Jul 16</w:t>
+      </w:r>
+      <w:r>
+        <w:rPr>
+          <w:rFonts w:ascii="Courier New" w:hAnsi="Courier New" w:cs="Courier New"/>
+        </w:rPr>
+        <w:t xml:space="preserve"> 11:20:02 IST 2018</w:t>
+      </w:r>
+    </w:p>
+    <w:p>
+      <w:pPr>
+        <w:pStyle w:val="PlainText"/>
+        <w:rPr>
+          <w:rFonts w:ascii="Courier New" w:hAnsi="Courier New" w:cs="Courier New"/>
+        </w:rPr>
+      </w:pPr>
+      <w:r>
+        <w:rPr>
+          <w:rFonts w:ascii="Courier New" w:hAnsi="Courier New" w:cs="Courier New"/>
+        </w:rPr>
+        <w:t>Person Name</w:t>
+      </w:r>
+      <w:r>
+        <w:rPr>
+          <w:rFonts w:ascii="Courier New" w:hAnsi="Courier New" w:cs="Courier New"/>
+        </w:rPr>
+        <w:tab/>
+      </w:r>
+      <w:r>
+        <w:rPr>
+          <w:rFonts w:ascii="Courier New" w:hAnsi="Courier New" w:cs="Courier New"/>
+        </w:rPr>
+        <w:tab/>
+      </w:r>
+      <w:r>
+        <w:rPr>
+          <w:rFonts w:ascii="Courier New" w:hAnsi="Courier New" w:cs="Courier New"/>
+        </w:rPr>
+        <w:tab/>
+      </w:r>
+      <w:r>
+        <w:rPr>
+          <w:rFonts w:ascii="Courier New" w:hAnsi="Courier New" w:cs="Courier New"/>
+        </w:rPr>
+        <w:tab/>
+        <w:t>- CG</w:t>
+      </w:r>
+    </w:p>
+    <w:p>
+      <w:pPr>
+        <w:pStyle w:val="PlainText"/>
+        <w:rPr>
+          <w:rFonts w:ascii="Courier New" w:hAnsi="Courier New" w:cs="Courier New"/>
+        </w:rPr>
+      </w:pPr>
+      <w:r>
+        <w:rPr>
+          <w:rFonts w:ascii="Courier New" w:hAnsi="Courier New" w:cs="Courier New"/>
+        </w:rPr>
+        <w:t>Bill number</w:t>
+      </w:r>
+      <w:r>
+        <w:rPr>
+          <w:rFonts w:ascii="Courier New" w:hAnsi="Courier New" w:cs="Courier New"/>
+        </w:rPr>
+        <w:tab/>
+      </w:r>
+      <w:r>
+        <w:rPr>
+          <w:rFonts w:ascii="Courier New" w:hAnsi="Courier New" w:cs="Courier New"/>
+        </w:rPr>
+        <w:tab/>
+      </w:r>
+      <w:r>
+        <w:rPr>
+          <w:rFonts w:ascii="Courier New" w:hAnsi="Courier New" w:cs="Courier New"/>
+        </w:rPr>
+        <w:tab/>
+      </w:r>
+      <w:r>
+        <w:rPr>
+          <w:rFonts w:ascii="Courier New" w:hAnsi="Courier New" w:cs="Courier New"/>
+        </w:rPr>
+        <w:tab/>
+        <w:t>- 6678</w:t>
+      </w:r>
+    </w:p>
+    <w:p>
+      <w:pPr>
+        <w:pStyle w:val="PlainText"/>
+        <w:rPr>
+          <w:rFonts w:ascii="Courier New" w:hAnsi="Courier New" w:cs="Courier New"/>
+        </w:rPr>
+      </w:pPr>
+      <w:r>
+        <w:rPr>
+          <w:rFonts w:ascii="Courier New" w:hAnsi="Courier New" w:cs="Courier New"/>
+        </w:rPr>
+        <w:t>---------------------------------------------------------------</w:t>
+      </w:r>
+    </w:p>
+    <w:p>
+      <w:pPr>
+        <w:pStyle w:val="PlainText"/>
+        <w:rPr>
+          <w:rFonts w:ascii="Courier New" w:hAnsi="Courier New" w:cs="Courier New"/>
+        </w:rPr>
+      </w:pPr>
+      <w:r>
+        <w:rPr>
+          <w:rFonts w:ascii="Courier New" w:hAnsi="Courier New" w:cs="Courier New"/>
+        </w:rPr>
+        <w:t>Item Name</w:t>
+      </w:r>
+      <w:r>
+        <w:rPr>
+          <w:rFonts w:ascii="Courier New" w:hAnsi="Courier New" w:cs="Courier New"/>
+        </w:rPr>
+        <w:tab/>
+      </w:r>
+      <w:r>
+        <w:rPr>
+          <w:rFonts w:ascii="Courier New" w:hAnsi="Courier New" w:cs="Courier New"/>
+        </w:rPr>
+        <w:tab/>
+      </w:r>
+      <w:r>
+        <w:rPr>
+          <w:rFonts w:ascii="Courier New" w:hAnsi="Courier New" w:cs="Courier New"/>
+        </w:rPr>
+        <w:tab/>
+      </w:r>
+      <w:r>
+        <w:rPr>
+          <w:rFonts w:ascii="Courier New" w:hAnsi="Courier New" w:cs="Courier New"/>
+        </w:rPr>
+        <w:tab/>
+        <w:t>- CARROT</w:t>
+      </w:r>
+    </w:p>
+    <w:p>
+      <w:pPr>
+        <w:pStyle w:val="PlainText"/>
+        <w:rPr>
+          <w:rFonts w:ascii="Courier New" w:hAnsi="Courier New" w:cs="Courier New"/>
+        </w:rPr>
+      </w:pPr>
+      <w:r>
+        <w:rPr>
+          <w:rFonts w:ascii="Courier New" w:hAnsi="Courier New" w:cs="Courier New"/>
+        </w:rPr>
+        <w:t>Number of Pockets</w:t>
+      </w:r>
+      <w:r>
+        <w:rPr>
+          <w:rFonts w:ascii="Courier New" w:hAnsi="Courier New" w:cs="Courier New"/>
+        </w:rPr>
+        <w:tab/>
+      </w:r>
+      <w:r>
+        <w:rPr>
+          <w:rFonts w:ascii="Courier New" w:hAnsi="Courier New" w:cs="Courier New"/>
+        </w:rPr>
+        <w:tab/>
+      </w:r>
+      <w:r>
+        <w:rPr>
+          <w:rFonts w:ascii="Courier New" w:hAnsi="Courier New" w:cs="Courier New"/>
+        </w:rPr>
+        <w:tab/>
+        <w:t>- 2</w:t>
+      </w:r>
+    </w:p>
+    <w:p>
+      <w:pPr>
+        <w:pStyle w:val="PlainText"/>
+        <w:rPr>
+          <w:rFonts w:ascii="Courier New" w:hAnsi="Courier New" w:cs="Courier New"/>
+        </w:rPr>
+      </w:pPr>
+      <w:r>
+        <w:rPr>
+          <w:rFonts w:ascii="Courier New" w:hAnsi="Courier New" w:cs="Courier New"/>
+        </w:rPr>
+        <w:t>Number of KGs</w:t>
+      </w:r>
+      <w:r>
+        <w:rPr>
+          <w:rFonts w:ascii="Courier New" w:hAnsi="Courier New" w:cs="Courier New"/>
+        </w:rPr>
+        <w:tab/>
+      </w:r>
+      <w:r>
+        <w:rPr>
+          <w:rFonts w:ascii="Courier New" w:hAnsi="Courier New" w:cs="Courier New"/>
+        </w:rPr>
+        <w:tab/>
+      </w:r>
+      <w:r>
+        <w:rPr>
+          <w:rFonts w:ascii="Courier New" w:hAnsi="Courier New" w:cs="Courier New"/>
+        </w:rPr>
+        <w:tab/>
+        <w:t>- 189</w:t>
+      </w:r>
+    </w:p>
+    <w:p>
+      <w:pPr>
+        <w:pStyle w:val="PlainText"/>
+        <w:rPr>
+          <w:rFonts w:ascii="Courier New" w:hAnsi="Courier New" w:cs="Courier New"/>
+        </w:rPr>
+      </w:pPr>
+      <w:r>
+        <w:rPr>
+          <w:rFonts w:ascii="Courier New" w:hAnsi="Courier New" w:cs="Courier New"/>
+        </w:rPr>
+        <w:t>Rate</w:t>
+      </w:r>
+      <w:r>
+        <w:rPr>
+          <w:rFonts w:ascii="Courier New" w:hAnsi="Courier New" w:cs="Courier New"/>
+        </w:rPr>
+        <w:tab/>
+      </w:r>
+      <w:r>
+        <w:rPr>
+          <w:rFonts w:ascii="Courier New" w:hAnsi="Courier New" w:cs="Courier New"/>
+        </w:rPr>
+        <w:tab/>
+      </w:r>
+      <w:r>
+        <w:rPr>
+          <w:rFonts w:ascii="Courier New" w:hAnsi="Courier New" w:cs="Courier New"/>
+        </w:rPr>
+        <w:tab/>
+      </w:r>
+      <w:r>
+        <w:rPr>
+          <w:rFonts w:ascii="Courier New" w:hAnsi="Courier New" w:cs="Courier New"/>
+        </w:rPr>
+        <w:tab/>
+      </w:r>
+      <w:r>
+        <w:rPr>
+          <w:rFonts w:ascii="Courier New" w:hAnsi="Courier New" w:cs="Courier New"/>
+        </w:rPr>
+        <w:tab/>
+        <w:t>- 26</w:t>
+      </w:r>
+    </w:p>
+    <w:p>
+      <w:pPr>
+        <w:pStyle w:val="PlainText"/>
+        <w:rPr>
+          <w:rFonts w:ascii="Courier New" w:hAnsi="Courier New" w:cs="Courier New"/>
+        </w:rPr>
+      </w:pPr>
+      <w:r>
+        <w:rPr>
+          <w:rFonts w:ascii="Courier New" w:hAnsi="Courier New" w:cs="Courier New"/>
+        </w:rPr>
+        <w:t>Total Price</w:t>
+      </w:r>
+      <w:r>
+        <w:rPr>
+          <w:rFonts w:ascii="Courier New" w:hAnsi="Courier New" w:cs="Courier New"/>
+        </w:rPr>
+        <w:tab/>
+      </w:r>
+      <w:r>
+        <w:rPr>
+          <w:rFonts w:ascii="Courier New" w:hAnsi="Courier New" w:cs="Courier New"/>
+        </w:rPr>
+        <w:tab/>
+      </w:r>
+      <w:r>
+        <w:rPr>
+          <w:rFonts w:ascii="Courier New" w:hAnsi="Courier New" w:cs="Courier New"/>
+        </w:rPr>
+        <w:tab/>
+      </w:r>
+      <w:r>
+        <w:rPr>
+          <w:rFonts w:ascii="Courier New" w:hAnsi="Courier New" w:cs="Courier New"/>
+        </w:rPr>
+        <w:tab/>
+        <w:t>- 4914.0</w:t>
+      </w:r>
+    </w:p>
+    <w:p>
+      <w:pPr>
+        <w:pStyle w:val="PlainText"/>
+        <w:rPr>
+          <w:rFonts w:ascii="Courier New" w:hAnsi="Courier New" w:cs="Courier New"/>
+          <w:b/>
+        </w:rPr>
+      </w:pPr>
+      <w:r>
+        <w:rPr>
+          <w:rFonts w:ascii="Courier New" w:hAnsi="Courier New" w:cs="Courier New"/>
+          <w:b/>
+        </w:rPr>
+        <w:t>Amount balance</w:t>
+      </w:r>
+      <w:r>
+        <w:rPr>
+          <w:rFonts w:ascii="Courier New" w:hAnsi="Courier New" w:cs="Courier New"/>
+          <w:b/>
+        </w:rPr>
+        <w:tab/>
+      </w:r>
+      <w:r>
+        <w:rPr>
+          <w:rFonts w:ascii="Courier New" w:hAnsi="Courier New" w:cs="Courier New"/>
+          <w:b/>
+        </w:rPr>
+        <w:tab/>
+      </w:r>
+      <w:r>
+        <w:rPr>
+          <w:rFonts w:ascii="Courier New" w:hAnsi="Courier New" w:cs="Courier New"/>
+          <w:b/>
+        </w:rPr>
+        <w:tab/>
+        <w:t>- 18848.0</w:t>
+      </w:r>
+    </w:p>
+    <w:p>
+      <w:pPr>
+        <w:pStyle w:val="PlainText"/>
+        <w:rPr>
+          <w:rFonts w:ascii="Courier New" w:hAnsi="Courier New" w:cs="Courier New"/>
+        </w:rPr>
+      </w:pPr>
+    </w:p>
+    <w:p>
+      <w:pPr>
+        <w:pStyle w:val="PlainText"/>
+        <w:rPr>
+          <w:rFonts w:ascii="Courier New" w:hAnsi="Courier New" w:cs="Courier New"/>
+          <w:b/>
+        </w:rPr>
+      </w:pPr>
     </w:p>
     <w:p>
       <w:pPr>

</xml_diff>

<commit_message>
27/07/2018 MAMATHA CHICK IN
</commit_message>
<xml_diff>
--- a/customer _details/GANGAMMA/SEP/TUMKUR/CG/PURCHASE DETAILS.docx
+++ b/customer _details/GANGAMMA/SEP/TUMKUR/CG/PURCHASE DETAILS.docx
@@ -33830,13 +33830,7 @@
         <w:rPr>
           <w:rFonts w:ascii="Courier New" w:hAnsi="Courier New" w:cs="Courier New"/>
         </w:rPr>
-        <w:t>MON Jul 23</w:t>
-      </w:r>
-      <w:r>
-        <w:rPr>
-          <w:rFonts w:ascii="Courier New" w:hAnsi="Courier New" w:cs="Courier New"/>
-        </w:rPr>
-        <w:t xml:space="preserve"> 13:58:13 IST 2018</w:t>
+        <w:t>MON Jul 23 13:58:13 IST 2018</w:t>
       </w:r>
     </w:p>
     <w:p>
@@ -34157,6 +34151,483 @@
         <w:tab/>
         <w:t>- 8949.0</w:t>
       </w:r>
+    </w:p>
+    <w:p>
+      <w:pPr>
+        <w:pStyle w:val="PlainText"/>
+        <w:rPr>
+          <w:rFonts w:ascii="Courier New" w:hAnsi="Courier New" w:cs="Courier New"/>
+          <w:b/>
+        </w:rPr>
+      </w:pPr>
+    </w:p>
+    <w:p>
+      <w:pPr>
+        <w:pStyle w:val="PlainText"/>
+        <w:rPr>
+          <w:rFonts w:ascii="Courier New" w:hAnsi="Courier New" w:cs="Courier New"/>
+        </w:rPr>
+      </w:pPr>
+      <w:r>
+        <w:rPr>
+          <w:rFonts w:ascii="Courier New" w:hAnsi="Courier New" w:cs="Courier New"/>
+        </w:rPr>
+        <w:t>THU Jul 26</w:t>
+      </w:r>
+      <w:r>
+        <w:rPr>
+          <w:rFonts w:ascii="Courier New" w:hAnsi="Courier New" w:cs="Courier New"/>
+        </w:rPr>
+        <w:t xml:space="preserve"> 12:24:46 IST 2018</w:t>
+      </w:r>
+    </w:p>
+    <w:p>
+      <w:pPr>
+        <w:pStyle w:val="PlainText"/>
+        <w:rPr>
+          <w:rFonts w:ascii="Courier New" w:hAnsi="Courier New" w:cs="Courier New"/>
+        </w:rPr>
+      </w:pPr>
+      <w:r>
+        <w:rPr>
+          <w:rFonts w:ascii="Courier New" w:hAnsi="Courier New" w:cs="Courier New"/>
+        </w:rPr>
+        <w:t>Person Name</w:t>
+      </w:r>
+      <w:r>
+        <w:rPr>
+          <w:rFonts w:ascii="Courier New" w:hAnsi="Courier New" w:cs="Courier New"/>
+        </w:rPr>
+        <w:tab/>
+      </w:r>
+      <w:r>
+        <w:rPr>
+          <w:rFonts w:ascii="Courier New" w:hAnsi="Courier New" w:cs="Courier New"/>
+        </w:rPr>
+        <w:tab/>
+      </w:r>
+      <w:r>
+        <w:rPr>
+          <w:rFonts w:ascii="Courier New" w:hAnsi="Courier New" w:cs="Courier New"/>
+        </w:rPr>
+        <w:tab/>
+      </w:r>
+      <w:r>
+        <w:rPr>
+          <w:rFonts w:ascii="Courier New" w:hAnsi="Courier New" w:cs="Courier New"/>
+        </w:rPr>
+        <w:tab/>
+        <w:t>- CG</w:t>
+      </w:r>
+    </w:p>
+    <w:p>
+      <w:pPr>
+        <w:pStyle w:val="PlainText"/>
+        <w:rPr>
+          <w:rFonts w:ascii="Courier New" w:hAnsi="Courier New" w:cs="Courier New"/>
+        </w:rPr>
+      </w:pPr>
+      <w:r>
+        <w:rPr>
+          <w:rFonts w:ascii="Courier New" w:hAnsi="Courier New" w:cs="Courier New"/>
+        </w:rPr>
+        <w:t>Bill number</w:t>
+      </w:r>
+      <w:r>
+        <w:rPr>
+          <w:rFonts w:ascii="Courier New" w:hAnsi="Courier New" w:cs="Courier New"/>
+        </w:rPr>
+        <w:tab/>
+      </w:r>
+      <w:r>
+        <w:rPr>
+          <w:rFonts w:ascii="Courier New" w:hAnsi="Courier New" w:cs="Courier New"/>
+        </w:rPr>
+        <w:tab/>
+      </w:r>
+      <w:r>
+        <w:rPr>
+          <w:rFonts w:ascii="Courier New" w:hAnsi="Courier New" w:cs="Courier New"/>
+        </w:rPr>
+        <w:tab/>
+      </w:r>
+      <w:r>
+        <w:rPr>
+          <w:rFonts w:ascii="Courier New" w:hAnsi="Courier New" w:cs="Courier New"/>
+        </w:rPr>
+        <w:tab/>
+        <w:t>- 6891</w:t>
+      </w:r>
+    </w:p>
+    <w:p>
+      <w:pPr>
+        <w:pStyle w:val="PlainText"/>
+        <w:rPr>
+          <w:rFonts w:ascii="Courier New" w:hAnsi="Courier New" w:cs="Courier New"/>
+        </w:rPr>
+      </w:pPr>
+      <w:r>
+        <w:rPr>
+          <w:rFonts w:ascii="Courier New" w:hAnsi="Courier New" w:cs="Courier New"/>
+        </w:rPr>
+        <w:t>---------------------------------------------------------------</w:t>
+      </w:r>
+    </w:p>
+    <w:p>
+      <w:pPr>
+        <w:pStyle w:val="PlainText"/>
+        <w:rPr>
+          <w:rFonts w:ascii="Courier New" w:hAnsi="Courier New" w:cs="Courier New"/>
+        </w:rPr>
+      </w:pPr>
+      <w:r>
+        <w:rPr>
+          <w:rFonts w:ascii="Courier New" w:hAnsi="Courier New" w:cs="Courier New"/>
+        </w:rPr>
+        <w:t>Item Name</w:t>
+      </w:r>
+      <w:r>
+        <w:rPr>
+          <w:rFonts w:ascii="Courier New" w:hAnsi="Courier New" w:cs="Courier New"/>
+        </w:rPr>
+        <w:tab/>
+      </w:r>
+      <w:r>
+        <w:rPr>
+          <w:rFonts w:ascii="Courier New" w:hAnsi="Courier New" w:cs="Courier New"/>
+        </w:rPr>
+        <w:tab/>
+      </w:r>
+      <w:r>
+        <w:rPr>
+          <w:rFonts w:ascii="Courier New" w:hAnsi="Courier New" w:cs="Courier New"/>
+        </w:rPr>
+        <w:tab/>
+      </w:r>
+      <w:r>
+        <w:rPr>
+          <w:rFonts w:ascii="Courier New" w:hAnsi="Courier New" w:cs="Courier New"/>
+        </w:rPr>
+        <w:tab/>
+        <w:t>- BEET</w:t>
+      </w:r>
+    </w:p>
+    <w:p>
+      <w:pPr>
+        <w:pStyle w:val="PlainText"/>
+        <w:rPr>
+          <w:rFonts w:ascii="Courier New" w:hAnsi="Courier New" w:cs="Courier New"/>
+          <w:color w:val="FF0000"/>
+        </w:rPr>
+      </w:pPr>
+      <w:r>
+        <w:rPr>
+          <w:rFonts w:ascii="Courier New" w:hAnsi="Courier New" w:cs="Courier New"/>
+          <w:color w:val="FF0000"/>
+        </w:rPr>
+        <w:t>Amount Received</w:t>
+      </w:r>
+      <w:r>
+        <w:rPr>
+          <w:rFonts w:ascii="Courier New" w:hAnsi="Courier New" w:cs="Courier New"/>
+          <w:color w:val="FF0000"/>
+        </w:rPr>
+        <w:tab/>
+      </w:r>
+      <w:r>
+        <w:rPr>
+          <w:rFonts w:ascii="Courier New" w:hAnsi="Courier New" w:cs="Courier New"/>
+          <w:color w:val="FF0000"/>
+        </w:rPr>
+        <w:tab/>
+      </w:r>
+      <w:r>
+        <w:rPr>
+          <w:rFonts w:ascii="Courier New" w:hAnsi="Courier New" w:cs="Courier New"/>
+          <w:color w:val="FF0000"/>
+        </w:rPr>
+        <w:tab/>
+        <w:t>- 8949</w:t>
+      </w:r>
+    </w:p>
+    <w:p>
+      <w:pPr>
+        <w:pStyle w:val="PlainText"/>
+        <w:rPr>
+          <w:rFonts w:ascii="Courier New" w:hAnsi="Courier New" w:cs="Courier New"/>
+        </w:rPr>
+      </w:pPr>
+      <w:r>
+        <w:rPr>
+          <w:rFonts w:ascii="Courier New" w:hAnsi="Courier New" w:cs="Courier New"/>
+        </w:rPr>
+        <w:t>Amount Received mode</w:t>
+      </w:r>
+      <w:r>
+        <w:rPr>
+          <w:rFonts w:ascii="Courier New" w:hAnsi="Courier New" w:cs="Courier New"/>
+        </w:rPr>
+        <w:tab/>
+      </w:r>
+      <w:r>
+        <w:rPr>
+          <w:rFonts w:ascii="Courier New" w:hAnsi="Courier New" w:cs="Courier New"/>
+        </w:rPr>
+        <w:tab/>
+        <w:t>- CASH AND CLEARD</w:t>
+      </w:r>
+    </w:p>
+    <w:p>
+      <w:pPr>
+        <w:pStyle w:val="PlainText"/>
+        <w:rPr>
+          <w:rFonts w:ascii="Courier New" w:hAnsi="Courier New" w:cs="Courier New"/>
+        </w:rPr>
+      </w:pPr>
+    </w:p>
+    <w:p>
+      <w:pPr>
+        <w:pStyle w:val="PlainText"/>
+        <w:rPr>
+          <w:rFonts w:ascii="Courier New" w:hAnsi="Courier New" w:cs="Courier New"/>
+        </w:rPr>
+      </w:pPr>
+      <w:r>
+        <w:rPr>
+          <w:rFonts w:ascii="Courier New" w:hAnsi="Courier New" w:cs="Courier New"/>
+        </w:rPr>
+        <w:t>Item Name</w:t>
+      </w:r>
+      <w:r>
+        <w:rPr>
+          <w:rFonts w:ascii="Courier New" w:hAnsi="Courier New" w:cs="Courier New"/>
+        </w:rPr>
+        <w:tab/>
+      </w:r>
+      <w:r>
+        <w:rPr>
+          <w:rFonts w:ascii="Courier New" w:hAnsi="Courier New" w:cs="Courier New"/>
+        </w:rPr>
+        <w:tab/>
+      </w:r>
+      <w:r>
+        <w:rPr>
+          <w:rFonts w:ascii="Courier New" w:hAnsi="Courier New" w:cs="Courier New"/>
+        </w:rPr>
+        <w:tab/>
+      </w:r>
+      <w:r>
+        <w:rPr>
+          <w:rFonts w:ascii="Courier New" w:hAnsi="Courier New" w:cs="Courier New"/>
+        </w:rPr>
+        <w:tab/>
+        <w:t>- CARROT</w:t>
+      </w:r>
+    </w:p>
+    <w:p>
+      <w:pPr>
+        <w:pStyle w:val="PlainText"/>
+        <w:rPr>
+          <w:rFonts w:ascii="Courier New" w:hAnsi="Courier New" w:cs="Courier New"/>
+        </w:rPr>
+      </w:pPr>
+      <w:r>
+        <w:rPr>
+          <w:rFonts w:ascii="Courier New" w:hAnsi="Courier New" w:cs="Courier New"/>
+        </w:rPr>
+        <w:t>Number of Pockets</w:t>
+      </w:r>
+      <w:r>
+        <w:rPr>
+          <w:rFonts w:ascii="Courier New" w:hAnsi="Courier New" w:cs="Courier New"/>
+        </w:rPr>
+        <w:tab/>
+      </w:r>
+      <w:r>
+        <w:rPr>
+          <w:rFonts w:ascii="Courier New" w:hAnsi="Courier New" w:cs="Courier New"/>
+        </w:rPr>
+        <w:tab/>
+      </w:r>
+      <w:r>
+        <w:rPr>
+          <w:rFonts w:ascii="Courier New" w:hAnsi="Courier New" w:cs="Courier New"/>
+        </w:rPr>
+        <w:tab/>
+        <w:t>- 2</w:t>
+      </w:r>
+    </w:p>
+    <w:p>
+      <w:pPr>
+        <w:pStyle w:val="PlainText"/>
+        <w:rPr>
+          <w:rFonts w:ascii="Courier New" w:hAnsi="Courier New" w:cs="Courier New"/>
+        </w:rPr>
+      </w:pPr>
+      <w:r>
+        <w:rPr>
+          <w:rFonts w:ascii="Courier New" w:hAnsi="Courier New" w:cs="Courier New"/>
+        </w:rPr>
+        <w:t>Number of KGs</w:t>
+      </w:r>
+      <w:r>
+        <w:rPr>
+          <w:rFonts w:ascii="Courier New" w:hAnsi="Courier New" w:cs="Courier New"/>
+        </w:rPr>
+        <w:tab/>
+      </w:r>
+      <w:r>
+        <w:rPr>
+          <w:rFonts w:ascii="Courier New" w:hAnsi="Courier New" w:cs="Courier New"/>
+        </w:rPr>
+        <w:tab/>
+      </w:r>
+      <w:r>
+        <w:rPr>
+          <w:rFonts w:ascii="Courier New" w:hAnsi="Courier New" w:cs="Courier New"/>
+        </w:rPr>
+        <w:tab/>
+        <w:t>- 192</w:t>
+      </w:r>
+    </w:p>
+    <w:p>
+      <w:pPr>
+        <w:pStyle w:val="PlainText"/>
+        <w:rPr>
+          <w:rFonts w:ascii="Courier New" w:hAnsi="Courier New" w:cs="Courier New"/>
+        </w:rPr>
+      </w:pPr>
+      <w:r>
+        <w:rPr>
+          <w:rFonts w:ascii="Courier New" w:hAnsi="Courier New" w:cs="Courier New"/>
+        </w:rPr>
+        <w:t>Rate</w:t>
+      </w:r>
+      <w:r>
+        <w:rPr>
+          <w:rFonts w:ascii="Courier New" w:hAnsi="Courier New" w:cs="Courier New"/>
+        </w:rPr>
+        <w:tab/>
+      </w:r>
+      <w:r>
+        <w:rPr>
+          <w:rFonts w:ascii="Courier New" w:hAnsi="Courier New" w:cs="Courier New"/>
+        </w:rPr>
+        <w:tab/>
+      </w:r>
+      <w:r>
+        <w:rPr>
+          <w:rFonts w:ascii="Courier New" w:hAnsi="Courier New" w:cs="Courier New"/>
+        </w:rPr>
+        <w:tab/>
+      </w:r>
+      <w:r>
+        <w:rPr>
+          <w:rFonts w:ascii="Courier New" w:hAnsi="Courier New" w:cs="Courier New"/>
+        </w:rPr>
+        <w:tab/>
+      </w:r>
+      <w:r>
+        <w:rPr>
+          <w:rFonts w:ascii="Courier New" w:hAnsi="Courier New" w:cs="Courier New"/>
+        </w:rPr>
+        <w:tab/>
+        <w:t>- 30</w:t>
+      </w:r>
+    </w:p>
+    <w:p>
+      <w:pPr>
+        <w:pStyle w:val="PlainText"/>
+        <w:rPr>
+          <w:rFonts w:ascii="Courier New" w:hAnsi="Courier New" w:cs="Courier New"/>
+        </w:rPr>
+      </w:pPr>
+      <w:r>
+        <w:rPr>
+          <w:rFonts w:ascii="Courier New" w:hAnsi="Courier New" w:cs="Courier New"/>
+        </w:rPr>
+        <w:t>Total Price</w:t>
+      </w:r>
+      <w:r>
+        <w:rPr>
+          <w:rFonts w:ascii="Courier New" w:hAnsi="Courier New" w:cs="Courier New"/>
+        </w:rPr>
+        <w:tab/>
+      </w:r>
+      <w:r>
+        <w:rPr>
+          <w:rFonts w:ascii="Courier New" w:hAnsi="Courier New" w:cs="Courier New"/>
+        </w:rPr>
+        <w:tab/>
+      </w:r>
+      <w:r>
+        <w:rPr>
+          <w:rFonts w:ascii="Courier New" w:hAnsi="Courier New" w:cs="Courier New"/>
+        </w:rPr>
+        <w:tab/>
+      </w:r>
+      <w:r>
+        <w:rPr>
+          <w:rFonts w:ascii="Courier New" w:hAnsi="Courier New" w:cs="Courier New"/>
+        </w:rPr>
+        <w:tab/>
+        <w:t>- 5760.0</w:t>
+      </w:r>
+    </w:p>
+    <w:p>
+      <w:pPr>
+        <w:pStyle w:val="PlainText"/>
+        <w:rPr>
+          <w:rFonts w:ascii="Courier New" w:hAnsi="Courier New" w:cs="Courier New"/>
+          <w:b/>
+        </w:rPr>
+      </w:pPr>
+      <w:r>
+        <w:rPr>
+          <w:rFonts w:ascii="Courier New" w:hAnsi="Courier New" w:cs="Courier New"/>
+          <w:b/>
+        </w:rPr>
+        <w:t>Amount balance</w:t>
+      </w:r>
+      <w:r>
+        <w:rPr>
+          <w:rFonts w:ascii="Courier New" w:hAnsi="Courier New" w:cs="Courier New"/>
+          <w:b/>
+        </w:rPr>
+        <w:tab/>
+      </w:r>
+      <w:r>
+        <w:rPr>
+          <w:rFonts w:ascii="Courier New" w:hAnsi="Courier New" w:cs="Courier New"/>
+          <w:b/>
+        </w:rPr>
+        <w:tab/>
+      </w:r>
+      <w:r>
+        <w:rPr>
+          <w:rFonts w:ascii="Courier New" w:hAnsi="Courier New" w:cs="Courier New"/>
+          <w:b/>
+        </w:rPr>
+        <w:tab/>
+        <w:t>- 5760.0</w:t>
+      </w:r>
+    </w:p>
+    <w:p>
+      <w:pPr>
+        <w:pStyle w:val="PlainText"/>
+        <w:rPr>
+          <w:rFonts w:ascii="Courier New" w:hAnsi="Courier New" w:cs="Courier New"/>
+        </w:rPr>
+      </w:pPr>
+    </w:p>
+    <w:p>
+      <w:pPr>
+        <w:pStyle w:val="PlainText"/>
+        <w:rPr>
+          <w:rFonts w:ascii="Courier New" w:hAnsi="Courier New" w:cs="Courier New"/>
+          <w:b/>
+        </w:rPr>
+      </w:pPr>
     </w:p>
     <w:p>
       <w:pPr>

</xml_diff>

<commit_message>
03/08/2018 MAMATHA CHICK IN
</commit_message>
<xml_diff>
--- a/customer _details/GANGAMMA/SEP/TUMKUR/CG/PURCHASE DETAILS.docx
+++ b/customer _details/GANGAMMA/SEP/TUMKUR/CG/PURCHASE DETAILS.docx
@@ -35032,13 +35032,7 @@
         <w:rPr>
           <w:rFonts w:ascii="Courier New" w:hAnsi="Courier New" w:cs="Courier New"/>
         </w:rPr>
-        <w:t>SUN Jul 29</w:t>
-      </w:r>
-      <w:r>
-        <w:rPr>
-          <w:rFonts w:ascii="Courier New" w:hAnsi="Courier New" w:cs="Courier New"/>
-        </w:rPr>
-        <w:t xml:space="preserve"> 12:11:54 IST 2018</w:t>
+        <w:t>SUN Jul 29 12:11:54 IST 2018</w:t>
       </w:r>
     </w:p>
     <w:p>
@@ -35424,6 +35418,481 @@
         <w:tab/>
         <w:t>- CASH</w:t>
       </w:r>
+    </w:p>
+    <w:p>
+      <w:pPr>
+        <w:pStyle w:val="PlainText"/>
+        <w:rPr>
+          <w:rFonts w:ascii="Courier New" w:hAnsi="Courier New" w:cs="Courier New"/>
+        </w:rPr>
+      </w:pPr>
+    </w:p>
+    <w:p>
+      <w:pPr>
+        <w:pStyle w:val="PlainText"/>
+        <w:rPr>
+          <w:rFonts w:ascii="Courier New" w:hAnsi="Courier New" w:cs="Courier New"/>
+        </w:rPr>
+      </w:pPr>
+      <w:r>
+        <w:rPr>
+          <w:rFonts w:ascii="Courier New" w:hAnsi="Courier New" w:cs="Courier New"/>
+        </w:rPr>
+        <w:t>THU Aug 02</w:t>
+      </w:r>
+      <w:r>
+        <w:rPr>
+          <w:rFonts w:ascii="Courier New" w:hAnsi="Courier New" w:cs="Courier New"/>
+        </w:rPr>
+        <w:t xml:space="preserve"> 11:49:36 IST 2018</w:t>
+      </w:r>
+    </w:p>
+    <w:p>
+      <w:pPr>
+        <w:pStyle w:val="PlainText"/>
+        <w:rPr>
+          <w:rFonts w:ascii="Courier New" w:hAnsi="Courier New" w:cs="Courier New"/>
+        </w:rPr>
+      </w:pPr>
+      <w:r>
+        <w:rPr>
+          <w:rFonts w:ascii="Courier New" w:hAnsi="Courier New" w:cs="Courier New"/>
+        </w:rPr>
+        <w:t>Person Name</w:t>
+      </w:r>
+      <w:r>
+        <w:rPr>
+          <w:rFonts w:ascii="Courier New" w:hAnsi="Courier New" w:cs="Courier New"/>
+        </w:rPr>
+        <w:tab/>
+      </w:r>
+      <w:r>
+        <w:rPr>
+          <w:rFonts w:ascii="Courier New" w:hAnsi="Courier New" w:cs="Courier New"/>
+        </w:rPr>
+        <w:tab/>
+      </w:r>
+      <w:r>
+        <w:rPr>
+          <w:rFonts w:ascii="Courier New" w:hAnsi="Courier New" w:cs="Courier New"/>
+        </w:rPr>
+        <w:tab/>
+      </w:r>
+      <w:r>
+        <w:rPr>
+          <w:rFonts w:ascii="Courier New" w:hAnsi="Courier New" w:cs="Courier New"/>
+        </w:rPr>
+        <w:tab/>
+        <w:t>- CG</w:t>
+      </w:r>
+    </w:p>
+    <w:p>
+      <w:pPr>
+        <w:pStyle w:val="PlainText"/>
+        <w:rPr>
+          <w:rFonts w:ascii="Courier New" w:hAnsi="Courier New" w:cs="Courier New"/>
+        </w:rPr>
+      </w:pPr>
+      <w:r>
+        <w:rPr>
+          <w:rFonts w:ascii="Courier New" w:hAnsi="Courier New" w:cs="Courier New"/>
+        </w:rPr>
+        <w:t>Bill number</w:t>
+      </w:r>
+      <w:r>
+        <w:rPr>
+          <w:rFonts w:ascii="Courier New" w:hAnsi="Courier New" w:cs="Courier New"/>
+        </w:rPr>
+        <w:tab/>
+      </w:r>
+      <w:r>
+        <w:rPr>
+          <w:rFonts w:ascii="Courier New" w:hAnsi="Courier New" w:cs="Courier New"/>
+        </w:rPr>
+        <w:tab/>
+      </w:r>
+      <w:r>
+        <w:rPr>
+          <w:rFonts w:ascii="Courier New" w:hAnsi="Courier New" w:cs="Courier New"/>
+        </w:rPr>
+        <w:tab/>
+      </w:r>
+      <w:r>
+        <w:rPr>
+          <w:rFonts w:ascii="Courier New" w:hAnsi="Courier New" w:cs="Courier New"/>
+        </w:rPr>
+        <w:tab/>
+        <w:t>- 7033</w:t>
+      </w:r>
+    </w:p>
+    <w:p>
+      <w:pPr>
+        <w:pStyle w:val="PlainText"/>
+        <w:rPr>
+          <w:rFonts w:ascii="Courier New" w:hAnsi="Courier New" w:cs="Courier New"/>
+        </w:rPr>
+      </w:pPr>
+      <w:r>
+        <w:rPr>
+          <w:rFonts w:ascii="Courier New" w:hAnsi="Courier New" w:cs="Courier New"/>
+        </w:rPr>
+        <w:t>---------------------------------------------------------------</w:t>
+      </w:r>
+    </w:p>
+    <w:p>
+      <w:pPr>
+        <w:pStyle w:val="PlainText"/>
+        <w:rPr>
+          <w:rFonts w:ascii="Courier New" w:hAnsi="Courier New" w:cs="Courier New"/>
+        </w:rPr>
+      </w:pPr>
+      <w:r>
+        <w:rPr>
+          <w:rFonts w:ascii="Courier New" w:hAnsi="Courier New" w:cs="Courier New"/>
+        </w:rPr>
+        <w:t>Item Name</w:t>
+      </w:r>
+      <w:r>
+        <w:rPr>
+          <w:rFonts w:ascii="Courier New" w:hAnsi="Courier New" w:cs="Courier New"/>
+        </w:rPr>
+        <w:tab/>
+      </w:r>
+      <w:r>
+        <w:rPr>
+          <w:rFonts w:ascii="Courier New" w:hAnsi="Courier New" w:cs="Courier New"/>
+        </w:rPr>
+        <w:tab/>
+      </w:r>
+      <w:r>
+        <w:rPr>
+          <w:rFonts w:ascii="Courier New" w:hAnsi="Courier New" w:cs="Courier New"/>
+        </w:rPr>
+        <w:tab/>
+      </w:r>
+      <w:r>
+        <w:rPr>
+          <w:rFonts w:ascii="Courier New" w:hAnsi="Courier New" w:cs="Courier New"/>
+        </w:rPr>
+        <w:tab/>
+        <w:t>- BEET</w:t>
+      </w:r>
+    </w:p>
+    <w:p>
+      <w:pPr>
+        <w:pStyle w:val="PlainText"/>
+        <w:rPr>
+          <w:rFonts w:ascii="Courier New" w:hAnsi="Courier New" w:cs="Courier New"/>
+          <w:color w:val="FF0000"/>
+        </w:rPr>
+      </w:pPr>
+      <w:r>
+        <w:rPr>
+          <w:rFonts w:ascii="Courier New" w:hAnsi="Courier New" w:cs="Courier New"/>
+          <w:color w:val="FF0000"/>
+        </w:rPr>
+        <w:t>Amount Received</w:t>
+      </w:r>
+      <w:r>
+        <w:rPr>
+          <w:rFonts w:ascii="Courier New" w:hAnsi="Courier New" w:cs="Courier New"/>
+          <w:color w:val="FF0000"/>
+        </w:rPr>
+        <w:tab/>
+      </w:r>
+      <w:r>
+        <w:rPr>
+          <w:rFonts w:ascii="Courier New" w:hAnsi="Courier New" w:cs="Courier New"/>
+          <w:color w:val="FF0000"/>
+        </w:rPr>
+        <w:tab/>
+      </w:r>
+      <w:r>
+        <w:rPr>
+          <w:rFonts w:ascii="Courier New" w:hAnsi="Courier New" w:cs="Courier New"/>
+          <w:color w:val="FF0000"/>
+        </w:rPr>
+        <w:tab/>
+        <w:t>- 8340</w:t>
+      </w:r>
+    </w:p>
+    <w:p>
+      <w:pPr>
+        <w:pStyle w:val="PlainText"/>
+        <w:rPr>
+          <w:rFonts w:ascii="Courier New" w:hAnsi="Courier New" w:cs="Courier New"/>
+        </w:rPr>
+      </w:pPr>
+      <w:r>
+        <w:rPr>
+          <w:rFonts w:ascii="Courier New" w:hAnsi="Courier New" w:cs="Courier New"/>
+        </w:rPr>
+        <w:t>Amount Received mode</w:t>
+      </w:r>
+      <w:r>
+        <w:rPr>
+          <w:rFonts w:ascii="Courier New" w:hAnsi="Courier New" w:cs="Courier New"/>
+        </w:rPr>
+        <w:tab/>
+      </w:r>
+      <w:r>
+        <w:rPr>
+          <w:rFonts w:ascii="Courier New" w:hAnsi="Courier New" w:cs="Courier New"/>
+        </w:rPr>
+        <w:tab/>
+        <w:t>- CASH AND CLEARD</w:t>
+      </w:r>
+    </w:p>
+    <w:p>
+      <w:pPr>
+        <w:pStyle w:val="PlainText"/>
+        <w:rPr>
+          <w:rFonts w:ascii="Courier New" w:hAnsi="Courier New" w:cs="Courier New"/>
+        </w:rPr>
+      </w:pPr>
+    </w:p>
+    <w:p>
+      <w:pPr>
+        <w:pStyle w:val="PlainText"/>
+        <w:rPr>
+          <w:rFonts w:ascii="Courier New" w:hAnsi="Courier New" w:cs="Courier New"/>
+        </w:rPr>
+      </w:pPr>
+      <w:r>
+        <w:rPr>
+          <w:rFonts w:ascii="Courier New" w:hAnsi="Courier New" w:cs="Courier New"/>
+        </w:rPr>
+        <w:t>Item Name</w:t>
+      </w:r>
+      <w:r>
+        <w:rPr>
+          <w:rFonts w:ascii="Courier New" w:hAnsi="Courier New" w:cs="Courier New"/>
+        </w:rPr>
+        <w:tab/>
+      </w:r>
+      <w:r>
+        <w:rPr>
+          <w:rFonts w:ascii="Courier New" w:hAnsi="Courier New" w:cs="Courier New"/>
+        </w:rPr>
+        <w:tab/>
+      </w:r>
+      <w:r>
+        <w:rPr>
+          <w:rFonts w:ascii="Courier New" w:hAnsi="Courier New" w:cs="Courier New"/>
+        </w:rPr>
+        <w:tab/>
+      </w:r>
+      <w:r>
+        <w:rPr>
+          <w:rFonts w:ascii="Courier New" w:hAnsi="Courier New" w:cs="Courier New"/>
+        </w:rPr>
+        <w:tab/>
+        <w:t>- CARROT</w:t>
+      </w:r>
+    </w:p>
+    <w:p>
+      <w:pPr>
+        <w:pStyle w:val="PlainText"/>
+        <w:rPr>
+          <w:rFonts w:ascii="Courier New" w:hAnsi="Courier New" w:cs="Courier New"/>
+        </w:rPr>
+      </w:pPr>
+      <w:r>
+        <w:rPr>
+          <w:rFonts w:ascii="Courier New" w:hAnsi="Courier New" w:cs="Courier New"/>
+        </w:rPr>
+        <w:t>Number of Pockets</w:t>
+      </w:r>
+      <w:r>
+        <w:rPr>
+          <w:rFonts w:ascii="Courier New" w:hAnsi="Courier New" w:cs="Courier New"/>
+        </w:rPr>
+        <w:tab/>
+      </w:r>
+      <w:r>
+        <w:rPr>
+          <w:rFonts w:ascii="Courier New" w:hAnsi="Courier New" w:cs="Courier New"/>
+        </w:rPr>
+        <w:tab/>
+      </w:r>
+      <w:r>
+        <w:rPr>
+          <w:rFonts w:ascii="Courier New" w:hAnsi="Courier New" w:cs="Courier New"/>
+        </w:rPr>
+        <w:tab/>
+        <w:t>- 2</w:t>
+      </w:r>
+    </w:p>
+    <w:p>
+      <w:pPr>
+        <w:pStyle w:val="PlainText"/>
+        <w:rPr>
+          <w:rFonts w:ascii="Courier New" w:hAnsi="Courier New" w:cs="Courier New"/>
+        </w:rPr>
+      </w:pPr>
+      <w:r>
+        <w:rPr>
+          <w:rFonts w:ascii="Courier New" w:hAnsi="Courier New" w:cs="Courier New"/>
+        </w:rPr>
+        <w:t>Number of KGs</w:t>
+      </w:r>
+      <w:r>
+        <w:rPr>
+          <w:rFonts w:ascii="Courier New" w:hAnsi="Courier New" w:cs="Courier New"/>
+        </w:rPr>
+        <w:tab/>
+      </w:r>
+      <w:r>
+        <w:rPr>
+          <w:rFonts w:ascii="Courier New" w:hAnsi="Courier New" w:cs="Courier New"/>
+        </w:rPr>
+        <w:tab/>
+      </w:r>
+      <w:r>
+        <w:rPr>
+          <w:rFonts w:ascii="Courier New" w:hAnsi="Courier New" w:cs="Courier New"/>
+        </w:rPr>
+        <w:tab/>
+        <w:t>- 196</w:t>
+      </w:r>
+    </w:p>
+    <w:p>
+      <w:pPr>
+        <w:pStyle w:val="PlainText"/>
+        <w:rPr>
+          <w:rFonts w:ascii="Courier New" w:hAnsi="Courier New" w:cs="Courier New"/>
+        </w:rPr>
+      </w:pPr>
+      <w:r>
+        <w:rPr>
+          <w:rFonts w:ascii="Courier New" w:hAnsi="Courier New" w:cs="Courier New"/>
+        </w:rPr>
+        <w:t>Rate</w:t>
+      </w:r>
+      <w:r>
+        <w:rPr>
+          <w:rFonts w:ascii="Courier New" w:hAnsi="Courier New" w:cs="Courier New"/>
+        </w:rPr>
+        <w:tab/>
+      </w:r>
+      <w:r>
+        <w:rPr>
+          <w:rFonts w:ascii="Courier New" w:hAnsi="Courier New" w:cs="Courier New"/>
+        </w:rPr>
+        <w:tab/>
+      </w:r>
+      <w:r>
+        <w:rPr>
+          <w:rFonts w:ascii="Courier New" w:hAnsi="Courier New" w:cs="Courier New"/>
+        </w:rPr>
+        <w:tab/>
+      </w:r>
+      <w:r>
+        <w:rPr>
+          <w:rFonts w:ascii="Courier New" w:hAnsi="Courier New" w:cs="Courier New"/>
+        </w:rPr>
+        <w:tab/>
+      </w:r>
+      <w:r>
+        <w:rPr>
+          <w:rFonts w:ascii="Courier New" w:hAnsi="Courier New" w:cs="Courier New"/>
+        </w:rPr>
+        <w:tab/>
+        <w:t>- 36</w:t>
+      </w:r>
+    </w:p>
+    <w:p>
+      <w:pPr>
+        <w:pStyle w:val="PlainText"/>
+        <w:rPr>
+          <w:rFonts w:ascii="Courier New" w:hAnsi="Courier New" w:cs="Courier New"/>
+        </w:rPr>
+      </w:pPr>
+      <w:r>
+        <w:rPr>
+          <w:rFonts w:ascii="Courier New" w:hAnsi="Courier New" w:cs="Courier New"/>
+        </w:rPr>
+        <w:t>Total Price</w:t>
+      </w:r>
+      <w:r>
+        <w:rPr>
+          <w:rFonts w:ascii="Courier New" w:hAnsi="Courier New" w:cs="Courier New"/>
+        </w:rPr>
+        <w:tab/>
+      </w:r>
+      <w:r>
+        <w:rPr>
+          <w:rFonts w:ascii="Courier New" w:hAnsi="Courier New" w:cs="Courier New"/>
+        </w:rPr>
+        <w:tab/>
+      </w:r>
+      <w:r>
+        <w:rPr>
+          <w:rFonts w:ascii="Courier New" w:hAnsi="Courier New" w:cs="Courier New"/>
+        </w:rPr>
+        <w:tab/>
+      </w:r>
+      <w:r>
+        <w:rPr>
+          <w:rFonts w:ascii="Courier New" w:hAnsi="Courier New" w:cs="Courier New"/>
+        </w:rPr>
+        <w:tab/>
+        <w:t>- 7056.0</w:t>
+      </w:r>
+    </w:p>
+    <w:p>
+      <w:pPr>
+        <w:pStyle w:val="PlainText"/>
+        <w:rPr>
+          <w:rFonts w:ascii="Courier New" w:hAnsi="Courier New" w:cs="Courier New"/>
+          <w:b/>
+        </w:rPr>
+      </w:pPr>
+      <w:r>
+        <w:rPr>
+          <w:rFonts w:ascii="Courier New" w:hAnsi="Courier New" w:cs="Courier New"/>
+          <w:b/>
+        </w:rPr>
+        <w:t>Amount balance</w:t>
+      </w:r>
+      <w:r>
+        <w:rPr>
+          <w:rFonts w:ascii="Courier New" w:hAnsi="Courier New" w:cs="Courier New"/>
+          <w:b/>
+        </w:rPr>
+        <w:tab/>
+      </w:r>
+      <w:r>
+        <w:rPr>
+          <w:rFonts w:ascii="Courier New" w:hAnsi="Courier New" w:cs="Courier New"/>
+          <w:b/>
+        </w:rPr>
+        <w:tab/>
+      </w:r>
+      <w:r>
+        <w:rPr>
+          <w:rFonts w:ascii="Courier New" w:hAnsi="Courier New" w:cs="Courier New"/>
+          <w:b/>
+        </w:rPr>
+        <w:tab/>
+        <w:t>- 7056.0</w:t>
+      </w:r>
+    </w:p>
+    <w:p>
+      <w:pPr>
+        <w:pStyle w:val="PlainText"/>
+        <w:rPr>
+          <w:rFonts w:ascii="Courier New" w:hAnsi="Courier New" w:cs="Courier New"/>
+        </w:rPr>
+      </w:pPr>
+    </w:p>
+    <w:p>
+      <w:pPr>
+        <w:pStyle w:val="PlainText"/>
+        <w:rPr>
+          <w:rFonts w:ascii="Courier New" w:hAnsi="Courier New" w:cs="Courier New"/>
+        </w:rPr>
+      </w:pPr>
     </w:p>
     <w:p>
       <w:pPr>

</xml_diff>

<commit_message>
25/08/2018 MAMATHA CHICK IN
</commit_message>
<xml_diff>
--- a/customer _details/GANGAMMA/SEP/TUMKUR/CG/PURCHASE DETAILS.docx
+++ b/customer _details/GANGAMMA/SEP/TUMKUR/CG/PURCHASE DETAILS.docx
@@ -41043,13 +41043,7 @@
         <w:rPr>
           <w:rFonts w:ascii="Courier New" w:hAnsi="Courier New" w:cs="Courier New"/>
         </w:rPr>
-        <w:t>WED Aug 22</w:t>
-      </w:r>
-      <w:r>
-        <w:rPr>
-          <w:rFonts w:ascii="Courier New" w:hAnsi="Courier New" w:cs="Courier New"/>
-        </w:rPr>
-        <w:t xml:space="preserve"> 12:49:20 IST 2018</w:t>
+        <w:t>WED Aug 22 12:49:20 IST 2018</w:t>
       </w:r>
     </w:p>
     <w:p>
@@ -41365,6 +41359,434 @@
         <w:tab/>
         <w:t>- 13116.0</w:t>
       </w:r>
+    </w:p>
+    <w:p>
+      <w:pPr>
+        <w:pStyle w:val="PlainText"/>
+        <w:rPr>
+          <w:rFonts w:ascii="Courier New" w:hAnsi="Courier New" w:cs="Courier New"/>
+        </w:rPr>
+      </w:pPr>
+    </w:p>
+    <w:p>
+      <w:pPr>
+        <w:pStyle w:val="PlainText"/>
+        <w:rPr>
+          <w:rFonts w:ascii="Courier New" w:hAnsi="Courier New" w:cs="Courier New"/>
+        </w:rPr>
+      </w:pPr>
+      <w:r>
+        <w:rPr>
+          <w:rFonts w:ascii="Courier New" w:hAnsi="Courier New" w:cs="Courier New"/>
+        </w:rPr>
+        <w:t>THU Aug 23</w:t>
+      </w:r>
+      <w:r>
+        <w:rPr>
+          <w:rFonts w:ascii="Courier New" w:hAnsi="Courier New" w:cs="Courier New"/>
+        </w:rPr>
+        <w:t xml:space="preserve"> 11:26:27 IST 2018</w:t>
+      </w:r>
+    </w:p>
+    <w:p>
+      <w:pPr>
+        <w:pStyle w:val="PlainText"/>
+        <w:rPr>
+          <w:rFonts w:ascii="Courier New" w:hAnsi="Courier New" w:cs="Courier New"/>
+        </w:rPr>
+      </w:pPr>
+      <w:r>
+        <w:rPr>
+          <w:rFonts w:ascii="Courier New" w:hAnsi="Courier New" w:cs="Courier New"/>
+        </w:rPr>
+        <w:t>Person Name</w:t>
+      </w:r>
+      <w:r>
+        <w:rPr>
+          <w:rFonts w:ascii="Courier New" w:hAnsi="Courier New" w:cs="Courier New"/>
+        </w:rPr>
+        <w:tab/>
+      </w:r>
+      <w:r>
+        <w:rPr>
+          <w:rFonts w:ascii="Courier New" w:hAnsi="Courier New" w:cs="Courier New"/>
+        </w:rPr>
+        <w:tab/>
+      </w:r>
+      <w:r>
+        <w:rPr>
+          <w:rFonts w:ascii="Courier New" w:hAnsi="Courier New" w:cs="Courier New"/>
+        </w:rPr>
+        <w:tab/>
+      </w:r>
+      <w:r>
+        <w:rPr>
+          <w:rFonts w:ascii="Courier New" w:hAnsi="Courier New" w:cs="Courier New"/>
+        </w:rPr>
+        <w:tab/>
+        <w:t>- CG</w:t>
+      </w:r>
+    </w:p>
+    <w:p>
+      <w:pPr>
+        <w:pStyle w:val="PlainText"/>
+        <w:rPr>
+          <w:rFonts w:ascii="Courier New" w:hAnsi="Courier New" w:cs="Courier New"/>
+        </w:rPr>
+      </w:pPr>
+      <w:r>
+        <w:rPr>
+          <w:rFonts w:ascii="Courier New" w:hAnsi="Courier New" w:cs="Courier New"/>
+        </w:rPr>
+        <w:t>Bill number</w:t>
+      </w:r>
+      <w:r>
+        <w:rPr>
+          <w:rFonts w:ascii="Courier New" w:hAnsi="Courier New" w:cs="Courier New"/>
+        </w:rPr>
+        <w:tab/>
+      </w:r>
+      <w:r>
+        <w:rPr>
+          <w:rFonts w:ascii="Courier New" w:hAnsi="Courier New" w:cs="Courier New"/>
+        </w:rPr>
+        <w:tab/>
+      </w:r>
+      <w:r>
+        <w:rPr>
+          <w:rFonts w:ascii="Courier New" w:hAnsi="Courier New" w:cs="Courier New"/>
+        </w:rPr>
+        <w:tab/>
+      </w:r>
+      <w:r>
+        <w:rPr>
+          <w:rFonts w:ascii="Courier New" w:hAnsi="Courier New" w:cs="Courier New"/>
+        </w:rPr>
+        <w:tab/>
+        <w:t>- 7393</w:t>
+      </w:r>
+    </w:p>
+    <w:p>
+      <w:pPr>
+        <w:pStyle w:val="PlainText"/>
+        <w:rPr>
+          <w:rFonts w:ascii="Courier New" w:hAnsi="Courier New" w:cs="Courier New"/>
+        </w:rPr>
+      </w:pPr>
+      <w:r>
+        <w:rPr>
+          <w:rFonts w:ascii="Courier New" w:hAnsi="Courier New" w:cs="Courier New"/>
+        </w:rPr>
+        <w:t>---------------------------------------------------------------</w:t>
+      </w:r>
+    </w:p>
+    <w:p>
+      <w:pPr>
+        <w:pStyle w:val="PlainText"/>
+        <w:rPr>
+          <w:rFonts w:ascii="Courier New" w:hAnsi="Courier New" w:cs="Courier New"/>
+        </w:rPr>
+      </w:pPr>
+      <w:r>
+        <w:rPr>
+          <w:rFonts w:ascii="Courier New" w:hAnsi="Courier New" w:cs="Courier New"/>
+        </w:rPr>
+        <w:t>Item Name</w:t>
+      </w:r>
+      <w:r>
+        <w:rPr>
+          <w:rFonts w:ascii="Courier New" w:hAnsi="Courier New" w:cs="Courier New"/>
+        </w:rPr>
+        <w:tab/>
+      </w:r>
+      <w:r>
+        <w:rPr>
+          <w:rFonts w:ascii="Courier New" w:hAnsi="Courier New" w:cs="Courier New"/>
+        </w:rPr>
+        <w:tab/>
+      </w:r>
+      <w:r>
+        <w:rPr>
+          <w:rFonts w:ascii="Courier New" w:hAnsi="Courier New" w:cs="Courier New"/>
+        </w:rPr>
+        <w:tab/>
+      </w:r>
+      <w:r>
+        <w:rPr>
+          <w:rFonts w:ascii="Courier New" w:hAnsi="Courier New" w:cs="Courier New"/>
+        </w:rPr>
+        <w:tab/>
+        <w:t>- POTATO</w:t>
+      </w:r>
+    </w:p>
+    <w:p>
+      <w:pPr>
+        <w:pStyle w:val="PlainText"/>
+        <w:rPr>
+          <w:rFonts w:ascii="Courier New" w:hAnsi="Courier New" w:cs="Courier New"/>
+        </w:rPr>
+      </w:pPr>
+      <w:r>
+        <w:rPr>
+          <w:rFonts w:ascii="Courier New" w:hAnsi="Courier New" w:cs="Courier New"/>
+        </w:rPr>
+        <w:t>Number of Pockets</w:t>
+      </w:r>
+      <w:r>
+        <w:rPr>
+          <w:rFonts w:ascii="Courier New" w:hAnsi="Courier New" w:cs="Courier New"/>
+        </w:rPr>
+        <w:tab/>
+      </w:r>
+      <w:r>
+        <w:rPr>
+          <w:rFonts w:ascii="Courier New" w:hAnsi="Courier New" w:cs="Courier New"/>
+        </w:rPr>
+        <w:tab/>
+      </w:r>
+      <w:r>
+        <w:rPr>
+          <w:rFonts w:ascii="Courier New" w:hAnsi="Courier New" w:cs="Courier New"/>
+        </w:rPr>
+        <w:tab/>
+        <w:t>- 3</w:t>
+      </w:r>
+    </w:p>
+    <w:p>
+      <w:pPr>
+        <w:pStyle w:val="PlainText"/>
+        <w:rPr>
+          <w:rFonts w:ascii="Courier New" w:hAnsi="Courier New" w:cs="Courier New"/>
+        </w:rPr>
+      </w:pPr>
+      <w:r>
+        <w:rPr>
+          <w:rFonts w:ascii="Courier New" w:hAnsi="Courier New" w:cs="Courier New"/>
+        </w:rPr>
+        <w:t>Number of KGs</w:t>
+      </w:r>
+      <w:r>
+        <w:rPr>
+          <w:rFonts w:ascii="Courier New" w:hAnsi="Courier New" w:cs="Courier New"/>
+        </w:rPr>
+        <w:tab/>
+      </w:r>
+      <w:r>
+        <w:rPr>
+          <w:rFonts w:ascii="Courier New" w:hAnsi="Courier New" w:cs="Courier New"/>
+        </w:rPr>
+        <w:tab/>
+      </w:r>
+      <w:r>
+        <w:rPr>
+          <w:rFonts w:ascii="Courier New" w:hAnsi="Courier New" w:cs="Courier New"/>
+        </w:rPr>
+        <w:tab/>
+        <w:t>- 168</w:t>
+      </w:r>
+    </w:p>
+    <w:p>
+      <w:pPr>
+        <w:pStyle w:val="PlainText"/>
+        <w:rPr>
+          <w:rFonts w:ascii="Courier New" w:hAnsi="Courier New" w:cs="Courier New"/>
+        </w:rPr>
+      </w:pPr>
+      <w:r>
+        <w:rPr>
+          <w:rFonts w:ascii="Courier New" w:hAnsi="Courier New" w:cs="Courier New"/>
+        </w:rPr>
+        <w:t>Rate</w:t>
+      </w:r>
+      <w:r>
+        <w:rPr>
+          <w:rFonts w:ascii="Courier New" w:hAnsi="Courier New" w:cs="Courier New"/>
+        </w:rPr>
+        <w:tab/>
+      </w:r>
+      <w:r>
+        <w:rPr>
+          <w:rFonts w:ascii="Courier New" w:hAnsi="Courier New" w:cs="Courier New"/>
+        </w:rPr>
+        <w:tab/>
+      </w:r>
+      <w:r>
+        <w:rPr>
+          <w:rFonts w:ascii="Courier New" w:hAnsi="Courier New" w:cs="Courier New"/>
+        </w:rPr>
+        <w:tab/>
+      </w:r>
+      <w:r>
+        <w:rPr>
+          <w:rFonts w:ascii="Courier New" w:hAnsi="Courier New" w:cs="Courier New"/>
+        </w:rPr>
+        <w:tab/>
+      </w:r>
+      <w:r>
+        <w:rPr>
+          <w:rFonts w:ascii="Courier New" w:hAnsi="Courier New" w:cs="Courier New"/>
+        </w:rPr>
+        <w:tab/>
+        <w:t>- 21</w:t>
+      </w:r>
+    </w:p>
+    <w:p>
+      <w:pPr>
+        <w:pStyle w:val="PlainText"/>
+        <w:rPr>
+          <w:rFonts w:ascii="Courier New" w:hAnsi="Courier New" w:cs="Courier New"/>
+        </w:rPr>
+      </w:pPr>
+      <w:r>
+        <w:rPr>
+          <w:rFonts w:ascii="Courier New" w:hAnsi="Courier New" w:cs="Courier New"/>
+        </w:rPr>
+        <w:t>Total Price</w:t>
+      </w:r>
+      <w:r>
+        <w:rPr>
+          <w:rFonts w:ascii="Courier New" w:hAnsi="Courier New" w:cs="Courier New"/>
+        </w:rPr>
+        <w:tab/>
+      </w:r>
+      <w:r>
+        <w:rPr>
+          <w:rFonts w:ascii="Courier New" w:hAnsi="Courier New" w:cs="Courier New"/>
+        </w:rPr>
+        <w:tab/>
+      </w:r>
+      <w:r>
+        <w:rPr>
+          <w:rFonts w:ascii="Courier New" w:hAnsi="Courier New" w:cs="Courier New"/>
+        </w:rPr>
+        <w:tab/>
+      </w:r>
+      <w:r>
+        <w:rPr>
+          <w:rFonts w:ascii="Courier New" w:hAnsi="Courier New" w:cs="Courier New"/>
+        </w:rPr>
+        <w:tab/>
+        <w:t>- 3528.0</w:t>
+      </w:r>
+    </w:p>
+    <w:p>
+      <w:pPr>
+        <w:pStyle w:val="PlainText"/>
+        <w:rPr>
+          <w:rFonts w:ascii="Courier New" w:hAnsi="Courier New" w:cs="Courier New"/>
+          <w:color w:val="FF0000"/>
+        </w:rPr>
+      </w:pPr>
+      <w:r>
+        <w:rPr>
+          <w:rFonts w:ascii="Courier New" w:hAnsi="Courier New" w:cs="Courier New"/>
+          <w:color w:val="FF0000"/>
+        </w:rPr>
+        <w:t>Amount Received</w:t>
+      </w:r>
+      <w:r>
+        <w:rPr>
+          <w:rFonts w:ascii="Courier New" w:hAnsi="Courier New" w:cs="Courier New"/>
+          <w:color w:val="FF0000"/>
+        </w:rPr>
+        <w:tab/>
+      </w:r>
+      <w:r>
+        <w:rPr>
+          <w:rFonts w:ascii="Courier New" w:hAnsi="Courier New" w:cs="Courier New"/>
+          <w:color w:val="FF0000"/>
+        </w:rPr>
+        <w:tab/>
+      </w:r>
+      <w:r>
+        <w:rPr>
+          <w:rFonts w:ascii="Courier New" w:hAnsi="Courier New" w:cs="Courier New"/>
+          <w:color w:val="FF0000"/>
+        </w:rPr>
+        <w:tab/>
+        <w:t>- 10000</w:t>
+      </w:r>
+    </w:p>
+    <w:p>
+      <w:pPr>
+        <w:pStyle w:val="PlainText"/>
+        <w:rPr>
+          <w:rFonts w:ascii="Courier New" w:hAnsi="Courier New" w:cs="Courier New"/>
+          <w:b/>
+        </w:rPr>
+      </w:pPr>
+      <w:r>
+        <w:rPr>
+          <w:rFonts w:ascii="Courier New" w:hAnsi="Courier New" w:cs="Courier New"/>
+          <w:b/>
+        </w:rPr>
+        <w:t>Amount balance</w:t>
+      </w:r>
+      <w:r>
+        <w:rPr>
+          <w:rFonts w:ascii="Courier New" w:hAnsi="Courier New" w:cs="Courier New"/>
+          <w:b/>
+        </w:rPr>
+        <w:tab/>
+      </w:r>
+      <w:r>
+        <w:rPr>
+          <w:rFonts w:ascii="Courier New" w:hAnsi="Courier New" w:cs="Courier New"/>
+          <w:b/>
+        </w:rPr>
+        <w:tab/>
+      </w:r>
+      <w:r>
+        <w:rPr>
+          <w:rFonts w:ascii="Courier New" w:hAnsi="Courier New" w:cs="Courier New"/>
+          <w:b/>
+        </w:rPr>
+        <w:tab/>
+        <w:t>- 6644.0</w:t>
+      </w:r>
+    </w:p>
+    <w:p>
+      <w:pPr>
+        <w:pStyle w:val="PlainText"/>
+        <w:rPr>
+          <w:rFonts w:ascii="Courier New" w:hAnsi="Courier New" w:cs="Courier New"/>
+        </w:rPr>
+      </w:pPr>
+      <w:r>
+        <w:rPr>
+          <w:rFonts w:ascii="Courier New" w:hAnsi="Courier New" w:cs="Courier New"/>
+        </w:rPr>
+        <w:t>Amount Received mode</w:t>
+      </w:r>
+      <w:r>
+        <w:rPr>
+          <w:rFonts w:ascii="Courier New" w:hAnsi="Courier New" w:cs="Courier New"/>
+        </w:rPr>
+        <w:tab/>
+      </w:r>
+      <w:r>
+        <w:rPr>
+          <w:rFonts w:ascii="Courier New" w:hAnsi="Courier New" w:cs="Courier New"/>
+        </w:rPr>
+        <w:tab/>
+        <w:t>- CASH</w:t>
+      </w:r>
+    </w:p>
+    <w:p>
+      <w:pPr>
+        <w:pStyle w:val="PlainText"/>
+        <w:rPr>
+          <w:rFonts w:ascii="Courier New" w:hAnsi="Courier New" w:cs="Courier New"/>
+        </w:rPr>
+      </w:pPr>
+    </w:p>
+    <w:p>
+      <w:pPr>
+        <w:pStyle w:val="PlainText"/>
+        <w:rPr>
+          <w:rFonts w:ascii="Courier New" w:hAnsi="Courier New" w:cs="Courier New"/>
+        </w:rPr>
+      </w:pPr>
     </w:p>
     <w:p>
       <w:pPr>

</xml_diff>

<commit_message>
31/08/2018 MAMATHA CHICK IN
</commit_message>
<xml_diff>
--- a/customer _details/GANGAMMA/SEP/TUMKUR/CG/PURCHASE DETAILS.docx
+++ b/customer _details/GANGAMMA/SEP/TUMKUR/CG/PURCHASE DETAILS.docx
@@ -41793,13 +41793,7 @@
         <w:rPr>
           <w:rFonts w:ascii="Courier New" w:hAnsi="Courier New" w:cs="Courier New"/>
         </w:rPr>
-        <w:t>SAT Aug 25</w:t>
-      </w:r>
-      <w:r>
-        <w:rPr>
-          <w:rFonts w:ascii="Courier New" w:hAnsi="Courier New" w:cs="Courier New"/>
-        </w:rPr>
-        <w:t xml:space="preserve"> 11:42:36 IST 2018</w:t>
+        <w:t>SAT Aug 25 11:42:36 IST 2018</w:t>
       </w:r>
     </w:p>
     <w:p>
@@ -42185,6 +42179,207 @@
         <w:tab/>
         <w:t>- CASH</w:t>
       </w:r>
+    </w:p>
+    <w:p>
+      <w:pPr>
+        <w:pStyle w:val="PlainText"/>
+        <w:rPr>
+          <w:rFonts w:ascii="Courier New" w:hAnsi="Courier New" w:cs="Courier New"/>
+        </w:rPr>
+      </w:pPr>
+    </w:p>
+    <w:p>
+      <w:pPr>
+        <w:pStyle w:val="PlainText"/>
+        <w:rPr>
+          <w:rFonts w:ascii="Courier New" w:hAnsi="Courier New" w:cs="Courier New"/>
+        </w:rPr>
+      </w:pPr>
+      <w:r>
+        <w:rPr>
+          <w:rFonts w:ascii="Courier New" w:hAnsi="Courier New" w:cs="Courier New"/>
+        </w:rPr>
+        <w:t>THU Aug 30</w:t>
+      </w:r>
+      <w:r>
+        <w:rPr>
+          <w:rFonts w:ascii="Courier New" w:hAnsi="Courier New" w:cs="Courier New"/>
+        </w:rPr>
+        <w:t xml:space="preserve"> 12:02:02 IST 2018</w:t>
+      </w:r>
+    </w:p>
+    <w:p>
+      <w:pPr>
+        <w:pStyle w:val="PlainText"/>
+        <w:rPr>
+          <w:rFonts w:ascii="Courier New" w:hAnsi="Courier New" w:cs="Courier New"/>
+        </w:rPr>
+      </w:pPr>
+      <w:r>
+        <w:rPr>
+          <w:rFonts w:ascii="Courier New" w:hAnsi="Courier New" w:cs="Courier New"/>
+        </w:rPr>
+        <w:t>Person Name</w:t>
+      </w:r>
+      <w:r>
+        <w:rPr>
+          <w:rFonts w:ascii="Courier New" w:hAnsi="Courier New" w:cs="Courier New"/>
+        </w:rPr>
+        <w:tab/>
+      </w:r>
+      <w:r>
+        <w:rPr>
+          <w:rFonts w:ascii="Courier New" w:hAnsi="Courier New" w:cs="Courier New"/>
+        </w:rPr>
+        <w:tab/>
+      </w:r>
+      <w:r>
+        <w:rPr>
+          <w:rFonts w:ascii="Courier New" w:hAnsi="Courier New" w:cs="Courier New"/>
+        </w:rPr>
+        <w:tab/>
+      </w:r>
+      <w:r>
+        <w:rPr>
+          <w:rFonts w:ascii="Courier New" w:hAnsi="Courier New" w:cs="Courier New"/>
+        </w:rPr>
+        <w:tab/>
+        <w:t>- CG</w:t>
+      </w:r>
+    </w:p>
+    <w:p>
+      <w:pPr>
+        <w:pStyle w:val="PlainText"/>
+        <w:rPr>
+          <w:rFonts w:ascii="Courier New" w:hAnsi="Courier New" w:cs="Courier New"/>
+        </w:rPr>
+      </w:pPr>
+      <w:r>
+        <w:rPr>
+          <w:rFonts w:ascii="Courier New" w:hAnsi="Courier New" w:cs="Courier New"/>
+        </w:rPr>
+        <w:t>---------------------------------------------------------------</w:t>
+      </w:r>
+    </w:p>
+    <w:p>
+      <w:pPr>
+        <w:pStyle w:val="PlainText"/>
+        <w:rPr>
+          <w:rFonts w:ascii="Courier New" w:hAnsi="Courier New" w:cs="Courier New"/>
+        </w:rPr>
+      </w:pPr>
+      <w:r>
+        <w:rPr>
+          <w:rFonts w:ascii="Courier New" w:hAnsi="Courier New" w:cs="Courier New"/>
+        </w:rPr>
+        <w:t>Item Name</w:t>
+      </w:r>
+      <w:r>
+        <w:rPr>
+          <w:rFonts w:ascii="Courier New" w:hAnsi="Courier New" w:cs="Courier New"/>
+        </w:rPr>
+        <w:tab/>
+      </w:r>
+      <w:r>
+        <w:rPr>
+          <w:rFonts w:ascii="Courier New" w:hAnsi="Courier New" w:cs="Courier New"/>
+        </w:rPr>
+        <w:tab/>
+      </w:r>
+      <w:r>
+        <w:rPr>
+          <w:rFonts w:ascii="Courier New" w:hAnsi="Courier New" w:cs="Courier New"/>
+        </w:rPr>
+        <w:tab/>
+      </w:r>
+      <w:r>
+        <w:rPr>
+          <w:rFonts w:ascii="Courier New" w:hAnsi="Courier New" w:cs="Courier New"/>
+        </w:rPr>
+        <w:tab/>
+        <w:t>- BEET</w:t>
+      </w:r>
+    </w:p>
+    <w:p>
+      <w:pPr>
+        <w:pStyle w:val="PlainText"/>
+        <w:rPr>
+          <w:rFonts w:ascii="Courier New" w:hAnsi="Courier New" w:cs="Courier New"/>
+          <w:color w:val="FF0000"/>
+        </w:rPr>
+      </w:pPr>
+      <w:r>
+        <w:rPr>
+          <w:rFonts w:ascii="Courier New" w:hAnsi="Courier New" w:cs="Courier New"/>
+          <w:color w:val="FF0000"/>
+        </w:rPr>
+        <w:t>Amount Received</w:t>
+      </w:r>
+      <w:r>
+        <w:rPr>
+          <w:rFonts w:ascii="Courier New" w:hAnsi="Courier New" w:cs="Courier New"/>
+          <w:color w:val="FF0000"/>
+        </w:rPr>
+        <w:tab/>
+      </w:r>
+      <w:r>
+        <w:rPr>
+          <w:rFonts w:ascii="Courier New" w:hAnsi="Courier New" w:cs="Courier New"/>
+          <w:color w:val="FF0000"/>
+        </w:rPr>
+        <w:tab/>
+      </w:r>
+      <w:r>
+        <w:rPr>
+          <w:rFonts w:ascii="Courier New" w:hAnsi="Courier New" w:cs="Courier New"/>
+          <w:color w:val="FF0000"/>
+        </w:rPr>
+        <w:tab/>
+        <w:t>- 8148</w:t>
+      </w:r>
+    </w:p>
+    <w:p>
+      <w:pPr>
+        <w:pStyle w:val="PlainText"/>
+        <w:rPr>
+          <w:rFonts w:ascii="Courier New" w:hAnsi="Courier New" w:cs="Courier New"/>
+        </w:rPr>
+      </w:pPr>
+      <w:r>
+        <w:rPr>
+          <w:rFonts w:ascii="Courier New" w:hAnsi="Courier New" w:cs="Courier New"/>
+        </w:rPr>
+        <w:t>Amount Received mode</w:t>
+      </w:r>
+      <w:r>
+        <w:rPr>
+          <w:rFonts w:ascii="Courier New" w:hAnsi="Courier New" w:cs="Courier New"/>
+        </w:rPr>
+        <w:tab/>
+      </w:r>
+      <w:r>
+        <w:rPr>
+          <w:rFonts w:ascii="Courier New" w:hAnsi="Courier New" w:cs="Courier New"/>
+        </w:rPr>
+        <w:tab/>
+        <w:t>- CASH AND CLEARD</w:t>
+      </w:r>
+    </w:p>
+    <w:p>
+      <w:pPr>
+        <w:pStyle w:val="PlainText"/>
+        <w:rPr>
+          <w:rFonts w:ascii="Courier New" w:hAnsi="Courier New" w:cs="Courier New"/>
+        </w:rPr>
+      </w:pPr>
+    </w:p>
+    <w:p>
+      <w:pPr>
+        <w:pStyle w:val="PlainText"/>
+        <w:rPr>
+          <w:rFonts w:ascii="Courier New" w:hAnsi="Courier New" w:cs="Courier New"/>
+        </w:rPr>
+      </w:pPr>
     </w:p>
     <w:p>
       <w:pPr>

</xml_diff>

<commit_message>
03/09/2018 MAMATHA CHICK IN
</commit_message>
<xml_diff>
--- a/customer _details/GANGAMMA/SEP/TUMKUR/CG/PURCHASE DETAILS.docx
+++ b/customer _details/GANGAMMA/SEP/TUMKUR/CG/PURCHASE DETAILS.docx
@@ -43437,13 +43437,7 @@
         <w:rPr>
           <w:rFonts w:ascii="Courier New" w:hAnsi="Courier New" w:cs="Courier New"/>
         </w:rPr>
-        <w:t>SUN Sep 02</w:t>
-      </w:r>
-      <w:r>
-        <w:rPr>
-          <w:rFonts w:ascii="Courier New" w:hAnsi="Courier New" w:cs="Courier New"/>
-        </w:rPr>
-        <w:t xml:space="preserve"> 12:41:59 IST 2018</w:t>
+        <w:t>SUN Sep 02 12:41:59 IST 2018</w:t>
       </w:r>
     </w:p>
     <w:p>
@@ -43764,6 +43758,371 @@
         <w:tab/>
         <w:t>- 15264.0</w:t>
       </w:r>
+    </w:p>
+    <w:p>
+      <w:pPr>
+        <w:pStyle w:val="PlainText"/>
+        <w:rPr>
+          <w:rFonts w:ascii="Courier New" w:hAnsi="Courier New" w:cs="Courier New"/>
+          <w:b/>
+        </w:rPr>
+      </w:pPr>
+    </w:p>
+    <w:p>
+      <w:pPr>
+        <w:pStyle w:val="PlainText"/>
+        <w:rPr>
+          <w:rFonts w:ascii="Courier New" w:hAnsi="Courier New" w:cs="Courier New"/>
+        </w:rPr>
+      </w:pPr>
+      <w:r>
+        <w:rPr>
+          <w:rFonts w:ascii="Courier New" w:hAnsi="Courier New" w:cs="Courier New"/>
+        </w:rPr>
+        <w:t>MON Sep 03</w:t>
+      </w:r>
+      <w:r>
+        <w:rPr>
+          <w:rFonts w:ascii="Courier New" w:hAnsi="Courier New" w:cs="Courier New"/>
+        </w:rPr>
+        <w:t xml:space="preserve"> 15:37:47 IST 2018</w:t>
+      </w:r>
+    </w:p>
+    <w:p>
+      <w:pPr>
+        <w:pStyle w:val="PlainText"/>
+        <w:rPr>
+          <w:rFonts w:ascii="Courier New" w:hAnsi="Courier New" w:cs="Courier New"/>
+        </w:rPr>
+      </w:pPr>
+      <w:r>
+        <w:rPr>
+          <w:rFonts w:ascii="Courier New" w:hAnsi="Courier New" w:cs="Courier New"/>
+        </w:rPr>
+        <w:t>Person Name</w:t>
+      </w:r>
+      <w:r>
+        <w:rPr>
+          <w:rFonts w:ascii="Courier New" w:hAnsi="Courier New" w:cs="Courier New"/>
+        </w:rPr>
+        <w:tab/>
+      </w:r>
+      <w:r>
+        <w:rPr>
+          <w:rFonts w:ascii="Courier New" w:hAnsi="Courier New" w:cs="Courier New"/>
+        </w:rPr>
+        <w:tab/>
+      </w:r>
+      <w:r>
+        <w:rPr>
+          <w:rFonts w:ascii="Courier New" w:hAnsi="Courier New" w:cs="Courier New"/>
+        </w:rPr>
+        <w:tab/>
+      </w:r>
+      <w:r>
+        <w:rPr>
+          <w:rFonts w:ascii="Courier New" w:hAnsi="Courier New" w:cs="Courier New"/>
+        </w:rPr>
+        <w:tab/>
+        <w:t>- CG</w:t>
+      </w:r>
+    </w:p>
+    <w:p>
+      <w:pPr>
+        <w:pStyle w:val="PlainText"/>
+        <w:rPr>
+          <w:rFonts w:ascii="Courier New" w:hAnsi="Courier New" w:cs="Courier New"/>
+        </w:rPr>
+      </w:pPr>
+      <w:r>
+        <w:rPr>
+          <w:rFonts w:ascii="Courier New" w:hAnsi="Courier New" w:cs="Courier New"/>
+        </w:rPr>
+        <w:t>Bill number</w:t>
+      </w:r>
+      <w:r>
+        <w:rPr>
+          <w:rFonts w:ascii="Courier New" w:hAnsi="Courier New" w:cs="Courier New"/>
+        </w:rPr>
+        <w:tab/>
+      </w:r>
+      <w:r>
+        <w:rPr>
+          <w:rFonts w:ascii="Courier New" w:hAnsi="Courier New" w:cs="Courier New"/>
+        </w:rPr>
+        <w:tab/>
+      </w:r>
+      <w:r>
+        <w:rPr>
+          <w:rFonts w:ascii="Courier New" w:hAnsi="Courier New" w:cs="Courier New"/>
+        </w:rPr>
+        <w:tab/>
+      </w:r>
+      <w:r>
+        <w:rPr>
+          <w:rFonts w:ascii="Courier New" w:hAnsi="Courier New" w:cs="Courier New"/>
+        </w:rPr>
+        <w:tab/>
+        <w:t>- 7596</w:t>
+      </w:r>
+    </w:p>
+    <w:p>
+      <w:pPr>
+        <w:pStyle w:val="PlainText"/>
+        <w:rPr>
+          <w:rFonts w:ascii="Courier New" w:hAnsi="Courier New" w:cs="Courier New"/>
+        </w:rPr>
+      </w:pPr>
+      <w:r>
+        <w:rPr>
+          <w:rFonts w:ascii="Courier New" w:hAnsi="Courier New" w:cs="Courier New"/>
+        </w:rPr>
+        <w:t>---------------------------------------------------------------</w:t>
+      </w:r>
+    </w:p>
+    <w:p>
+      <w:pPr>
+        <w:pStyle w:val="PlainText"/>
+        <w:rPr>
+          <w:rFonts w:ascii="Courier New" w:hAnsi="Courier New" w:cs="Courier New"/>
+        </w:rPr>
+      </w:pPr>
+      <w:r>
+        <w:rPr>
+          <w:rFonts w:ascii="Courier New" w:hAnsi="Courier New" w:cs="Courier New"/>
+        </w:rPr>
+        <w:t>Item Name</w:t>
+      </w:r>
+      <w:r>
+        <w:rPr>
+          <w:rFonts w:ascii="Courier New" w:hAnsi="Courier New" w:cs="Courier New"/>
+        </w:rPr>
+        <w:tab/>
+      </w:r>
+      <w:r>
+        <w:rPr>
+          <w:rFonts w:ascii="Courier New" w:hAnsi="Courier New" w:cs="Courier New"/>
+        </w:rPr>
+        <w:tab/>
+      </w:r>
+      <w:r>
+        <w:rPr>
+          <w:rFonts w:ascii="Courier New" w:hAnsi="Courier New" w:cs="Courier New"/>
+        </w:rPr>
+        <w:tab/>
+      </w:r>
+      <w:r>
+        <w:rPr>
+          <w:rFonts w:ascii="Courier New" w:hAnsi="Courier New" w:cs="Courier New"/>
+        </w:rPr>
+        <w:tab/>
+        <w:t>- CARROT</w:t>
+      </w:r>
+    </w:p>
+    <w:p>
+      <w:pPr>
+        <w:pStyle w:val="PlainText"/>
+        <w:rPr>
+          <w:rFonts w:ascii="Courier New" w:hAnsi="Courier New" w:cs="Courier New"/>
+        </w:rPr>
+      </w:pPr>
+      <w:r>
+        <w:rPr>
+          <w:rFonts w:ascii="Courier New" w:hAnsi="Courier New" w:cs="Courier New"/>
+        </w:rPr>
+        <w:t>Number of Pockets</w:t>
+      </w:r>
+      <w:r>
+        <w:rPr>
+          <w:rFonts w:ascii="Courier New" w:hAnsi="Courier New" w:cs="Courier New"/>
+        </w:rPr>
+        <w:tab/>
+      </w:r>
+      <w:r>
+        <w:rPr>
+          <w:rFonts w:ascii="Courier New" w:hAnsi="Courier New" w:cs="Courier New"/>
+        </w:rPr>
+        <w:tab/>
+      </w:r>
+      <w:r>
+        <w:rPr>
+          <w:rFonts w:ascii="Courier New" w:hAnsi="Courier New" w:cs="Courier New"/>
+        </w:rPr>
+        <w:tab/>
+        <w:t>- 1</w:t>
+      </w:r>
+    </w:p>
+    <w:p>
+      <w:pPr>
+        <w:pStyle w:val="PlainText"/>
+        <w:rPr>
+          <w:rFonts w:ascii="Courier New" w:hAnsi="Courier New" w:cs="Courier New"/>
+        </w:rPr>
+      </w:pPr>
+      <w:r>
+        <w:rPr>
+          <w:rFonts w:ascii="Courier New" w:hAnsi="Courier New" w:cs="Courier New"/>
+        </w:rPr>
+        <w:t>Number of KGs</w:t>
+      </w:r>
+      <w:r>
+        <w:rPr>
+          <w:rFonts w:ascii="Courier New" w:hAnsi="Courier New" w:cs="Courier New"/>
+        </w:rPr>
+        <w:tab/>
+      </w:r>
+      <w:r>
+        <w:rPr>
+          <w:rFonts w:ascii="Courier New" w:hAnsi="Courier New" w:cs="Courier New"/>
+        </w:rPr>
+        <w:tab/>
+      </w:r>
+      <w:r>
+        <w:rPr>
+          <w:rFonts w:ascii="Courier New" w:hAnsi="Courier New" w:cs="Courier New"/>
+        </w:rPr>
+        <w:tab/>
+        <w:t>- 100</w:t>
+      </w:r>
+    </w:p>
+    <w:p>
+      <w:pPr>
+        <w:pStyle w:val="PlainText"/>
+        <w:rPr>
+          <w:rFonts w:ascii="Courier New" w:hAnsi="Courier New" w:cs="Courier New"/>
+        </w:rPr>
+      </w:pPr>
+      <w:r>
+        <w:rPr>
+          <w:rFonts w:ascii="Courier New" w:hAnsi="Courier New" w:cs="Courier New"/>
+        </w:rPr>
+        <w:t>Rate</w:t>
+      </w:r>
+      <w:r>
+        <w:rPr>
+          <w:rFonts w:ascii="Courier New" w:hAnsi="Courier New" w:cs="Courier New"/>
+        </w:rPr>
+        <w:tab/>
+      </w:r>
+      <w:r>
+        <w:rPr>
+          <w:rFonts w:ascii="Courier New" w:hAnsi="Courier New" w:cs="Courier New"/>
+        </w:rPr>
+        <w:tab/>
+      </w:r>
+      <w:r>
+        <w:rPr>
+          <w:rFonts w:ascii="Courier New" w:hAnsi="Courier New" w:cs="Courier New"/>
+        </w:rPr>
+        <w:tab/>
+      </w:r>
+      <w:r>
+        <w:rPr>
+          <w:rFonts w:ascii="Courier New" w:hAnsi="Courier New" w:cs="Courier New"/>
+        </w:rPr>
+        <w:tab/>
+      </w:r>
+      <w:r>
+        <w:rPr>
+          <w:rFonts w:ascii="Courier New" w:hAnsi="Courier New" w:cs="Courier New"/>
+        </w:rPr>
+        <w:tab/>
+        <w:t>- 26</w:t>
+      </w:r>
+    </w:p>
+    <w:p>
+      <w:pPr>
+        <w:pStyle w:val="PlainText"/>
+        <w:rPr>
+          <w:rFonts w:ascii="Courier New" w:hAnsi="Courier New" w:cs="Courier New"/>
+        </w:rPr>
+      </w:pPr>
+      <w:r>
+        <w:rPr>
+          <w:rFonts w:ascii="Courier New" w:hAnsi="Courier New" w:cs="Courier New"/>
+        </w:rPr>
+        <w:t>Total Price</w:t>
+      </w:r>
+      <w:r>
+        <w:rPr>
+          <w:rFonts w:ascii="Courier New" w:hAnsi="Courier New" w:cs="Courier New"/>
+        </w:rPr>
+        <w:tab/>
+      </w:r>
+      <w:r>
+        <w:rPr>
+          <w:rFonts w:ascii="Courier New" w:hAnsi="Courier New" w:cs="Courier New"/>
+        </w:rPr>
+        <w:tab/>
+      </w:r>
+      <w:r>
+        <w:rPr>
+          <w:rFonts w:ascii="Courier New" w:hAnsi="Courier New" w:cs="Courier New"/>
+        </w:rPr>
+        <w:tab/>
+      </w:r>
+      <w:r>
+        <w:rPr>
+          <w:rFonts w:ascii="Courier New" w:hAnsi="Courier New" w:cs="Courier New"/>
+        </w:rPr>
+        <w:tab/>
+        <w:t>- 2600.0</w:t>
+      </w:r>
+    </w:p>
+    <w:p>
+      <w:pPr>
+        <w:pStyle w:val="PlainText"/>
+        <w:rPr>
+          <w:rFonts w:ascii="Courier New" w:hAnsi="Courier New" w:cs="Courier New"/>
+          <w:b/>
+        </w:rPr>
+      </w:pPr>
+      <w:r>
+        <w:rPr>
+          <w:rFonts w:ascii="Courier New" w:hAnsi="Courier New" w:cs="Courier New"/>
+          <w:b/>
+        </w:rPr>
+        <w:t>Amount balance</w:t>
+      </w:r>
+      <w:r>
+        <w:rPr>
+          <w:rFonts w:ascii="Courier New" w:hAnsi="Courier New" w:cs="Courier New"/>
+          <w:b/>
+        </w:rPr>
+        <w:tab/>
+      </w:r>
+      <w:r>
+        <w:rPr>
+          <w:rFonts w:ascii="Courier New" w:hAnsi="Courier New" w:cs="Courier New"/>
+          <w:b/>
+        </w:rPr>
+        <w:tab/>
+      </w:r>
+      <w:r>
+        <w:rPr>
+          <w:rFonts w:ascii="Courier New" w:hAnsi="Courier New" w:cs="Courier New"/>
+          <w:b/>
+        </w:rPr>
+        <w:tab/>
+        <w:t>- 17864.0</w:t>
+      </w:r>
+    </w:p>
+    <w:p>
+      <w:pPr>
+        <w:pStyle w:val="PlainText"/>
+        <w:rPr>
+          <w:rFonts w:ascii="Courier New" w:hAnsi="Courier New" w:cs="Courier New"/>
+        </w:rPr>
+      </w:pPr>
+    </w:p>
+    <w:p>
+      <w:pPr>
+        <w:pStyle w:val="PlainText"/>
+        <w:rPr>
+          <w:rFonts w:ascii="Courier New" w:hAnsi="Courier New" w:cs="Courier New"/>
+          <w:b/>
+        </w:rPr>
+      </w:pPr>
     </w:p>
     <w:p>
       <w:pPr>

</xml_diff>

<commit_message>
18/09/2018 MAMATHA CHICK IN
</commit_message>
<xml_diff>
--- a/customer _details/GANGAMMA/SEP/TUMKUR/CG/PURCHASE DETAILS.docx
+++ b/customer _details/GANGAMMA/SEP/TUMKUR/CG/PURCHASE DETAILS.docx
@@ -46652,13 +46652,7 @@
         <w:rPr>
           <w:rFonts w:ascii="Courier New" w:hAnsi="Courier New" w:cs="Courier New"/>
         </w:rPr>
-        <w:t>SUN Sep 16</w:t>
-      </w:r>
-      <w:r>
-        <w:rPr>
-          <w:rFonts w:ascii="Courier New" w:hAnsi="Courier New" w:cs="Courier New"/>
-        </w:rPr>
-        <w:t xml:space="preserve"> 12:27:43 IST 2018</w:t>
+        <w:t>SUN Sep 16 12:27:43 IST 2018</w:t>
       </w:r>
     </w:p>
     <w:p>
@@ -46979,6 +46973,371 @@
         <w:tab/>
         <w:t>- 17542.0</w:t>
       </w:r>
+    </w:p>
+    <w:p>
+      <w:pPr>
+        <w:pStyle w:val="PlainText"/>
+        <w:rPr>
+          <w:rFonts w:ascii="Courier New" w:hAnsi="Courier New" w:cs="Courier New"/>
+          <w:b/>
+        </w:rPr>
+      </w:pPr>
+    </w:p>
+    <w:p>
+      <w:pPr>
+        <w:pStyle w:val="PlainText"/>
+        <w:rPr>
+          <w:rFonts w:ascii="Courier New" w:hAnsi="Courier New" w:cs="Courier New"/>
+        </w:rPr>
+      </w:pPr>
+      <w:r>
+        <w:rPr>
+          <w:rFonts w:ascii="Courier New" w:hAnsi="Courier New" w:cs="Courier New"/>
+        </w:rPr>
+        <w:t>MON Sep 17</w:t>
+      </w:r>
+      <w:r>
+        <w:rPr>
+          <w:rFonts w:ascii="Courier New" w:hAnsi="Courier New" w:cs="Courier New"/>
+        </w:rPr>
+        <w:t xml:space="preserve"> 12:20:16 IST 2018</w:t>
+      </w:r>
+    </w:p>
+    <w:p>
+      <w:pPr>
+        <w:pStyle w:val="PlainText"/>
+        <w:rPr>
+          <w:rFonts w:ascii="Courier New" w:hAnsi="Courier New" w:cs="Courier New"/>
+        </w:rPr>
+      </w:pPr>
+      <w:r>
+        <w:rPr>
+          <w:rFonts w:ascii="Courier New" w:hAnsi="Courier New" w:cs="Courier New"/>
+        </w:rPr>
+        <w:t>Person Name</w:t>
+      </w:r>
+      <w:r>
+        <w:rPr>
+          <w:rFonts w:ascii="Courier New" w:hAnsi="Courier New" w:cs="Courier New"/>
+        </w:rPr>
+        <w:tab/>
+      </w:r>
+      <w:r>
+        <w:rPr>
+          <w:rFonts w:ascii="Courier New" w:hAnsi="Courier New" w:cs="Courier New"/>
+        </w:rPr>
+        <w:tab/>
+      </w:r>
+      <w:r>
+        <w:rPr>
+          <w:rFonts w:ascii="Courier New" w:hAnsi="Courier New" w:cs="Courier New"/>
+        </w:rPr>
+        <w:tab/>
+      </w:r>
+      <w:r>
+        <w:rPr>
+          <w:rFonts w:ascii="Courier New" w:hAnsi="Courier New" w:cs="Courier New"/>
+        </w:rPr>
+        <w:tab/>
+        <w:t>- CG</w:t>
+      </w:r>
+    </w:p>
+    <w:p>
+      <w:pPr>
+        <w:pStyle w:val="PlainText"/>
+        <w:rPr>
+          <w:rFonts w:ascii="Courier New" w:hAnsi="Courier New" w:cs="Courier New"/>
+        </w:rPr>
+      </w:pPr>
+      <w:r>
+        <w:rPr>
+          <w:rFonts w:ascii="Courier New" w:hAnsi="Courier New" w:cs="Courier New"/>
+        </w:rPr>
+        <w:t>Bill number</w:t>
+      </w:r>
+      <w:r>
+        <w:rPr>
+          <w:rFonts w:ascii="Courier New" w:hAnsi="Courier New" w:cs="Courier New"/>
+        </w:rPr>
+        <w:tab/>
+      </w:r>
+      <w:r>
+        <w:rPr>
+          <w:rFonts w:ascii="Courier New" w:hAnsi="Courier New" w:cs="Courier New"/>
+        </w:rPr>
+        <w:tab/>
+      </w:r>
+      <w:r>
+        <w:rPr>
+          <w:rFonts w:ascii="Courier New" w:hAnsi="Courier New" w:cs="Courier New"/>
+        </w:rPr>
+        <w:tab/>
+      </w:r>
+      <w:r>
+        <w:rPr>
+          <w:rFonts w:ascii="Courier New" w:hAnsi="Courier New" w:cs="Courier New"/>
+        </w:rPr>
+        <w:tab/>
+        <w:t>- 7875</w:t>
+      </w:r>
+    </w:p>
+    <w:p>
+      <w:pPr>
+        <w:pStyle w:val="PlainText"/>
+        <w:rPr>
+          <w:rFonts w:ascii="Courier New" w:hAnsi="Courier New" w:cs="Courier New"/>
+        </w:rPr>
+      </w:pPr>
+      <w:r>
+        <w:rPr>
+          <w:rFonts w:ascii="Courier New" w:hAnsi="Courier New" w:cs="Courier New"/>
+        </w:rPr>
+        <w:t>---------------------------------------------------------------</w:t>
+      </w:r>
+    </w:p>
+    <w:p>
+      <w:pPr>
+        <w:pStyle w:val="PlainText"/>
+        <w:rPr>
+          <w:rFonts w:ascii="Courier New" w:hAnsi="Courier New" w:cs="Courier New"/>
+        </w:rPr>
+      </w:pPr>
+      <w:r>
+        <w:rPr>
+          <w:rFonts w:ascii="Courier New" w:hAnsi="Courier New" w:cs="Courier New"/>
+        </w:rPr>
+        <w:t>Item Name</w:t>
+      </w:r>
+      <w:r>
+        <w:rPr>
+          <w:rFonts w:ascii="Courier New" w:hAnsi="Courier New" w:cs="Courier New"/>
+        </w:rPr>
+        <w:tab/>
+      </w:r>
+      <w:r>
+        <w:rPr>
+          <w:rFonts w:ascii="Courier New" w:hAnsi="Courier New" w:cs="Courier New"/>
+        </w:rPr>
+        <w:tab/>
+      </w:r>
+      <w:r>
+        <w:rPr>
+          <w:rFonts w:ascii="Courier New" w:hAnsi="Courier New" w:cs="Courier New"/>
+        </w:rPr>
+        <w:tab/>
+      </w:r>
+      <w:r>
+        <w:rPr>
+          <w:rFonts w:ascii="Courier New" w:hAnsi="Courier New" w:cs="Courier New"/>
+        </w:rPr>
+        <w:tab/>
+        <w:t>- CARROT</w:t>
+      </w:r>
+    </w:p>
+    <w:p>
+      <w:pPr>
+        <w:pStyle w:val="PlainText"/>
+        <w:rPr>
+          <w:rFonts w:ascii="Courier New" w:hAnsi="Courier New" w:cs="Courier New"/>
+        </w:rPr>
+      </w:pPr>
+      <w:r>
+        <w:rPr>
+          <w:rFonts w:ascii="Courier New" w:hAnsi="Courier New" w:cs="Courier New"/>
+        </w:rPr>
+        <w:t>Number of Pockets</w:t>
+      </w:r>
+      <w:r>
+        <w:rPr>
+          <w:rFonts w:ascii="Courier New" w:hAnsi="Courier New" w:cs="Courier New"/>
+        </w:rPr>
+        <w:tab/>
+      </w:r>
+      <w:r>
+        <w:rPr>
+          <w:rFonts w:ascii="Courier New" w:hAnsi="Courier New" w:cs="Courier New"/>
+        </w:rPr>
+        <w:tab/>
+      </w:r>
+      <w:r>
+        <w:rPr>
+          <w:rFonts w:ascii="Courier New" w:hAnsi="Courier New" w:cs="Courier New"/>
+        </w:rPr>
+        <w:tab/>
+        <w:t>- 1</w:t>
+      </w:r>
+    </w:p>
+    <w:p>
+      <w:pPr>
+        <w:pStyle w:val="PlainText"/>
+        <w:rPr>
+          <w:rFonts w:ascii="Courier New" w:hAnsi="Courier New" w:cs="Courier New"/>
+        </w:rPr>
+      </w:pPr>
+      <w:r>
+        <w:rPr>
+          <w:rFonts w:ascii="Courier New" w:hAnsi="Courier New" w:cs="Courier New"/>
+        </w:rPr>
+        <w:t>Number of KGs</w:t>
+      </w:r>
+      <w:r>
+        <w:rPr>
+          <w:rFonts w:ascii="Courier New" w:hAnsi="Courier New" w:cs="Courier New"/>
+        </w:rPr>
+        <w:tab/>
+      </w:r>
+      <w:r>
+        <w:rPr>
+          <w:rFonts w:ascii="Courier New" w:hAnsi="Courier New" w:cs="Courier New"/>
+        </w:rPr>
+        <w:tab/>
+      </w:r>
+      <w:r>
+        <w:rPr>
+          <w:rFonts w:ascii="Courier New" w:hAnsi="Courier New" w:cs="Courier New"/>
+        </w:rPr>
+        <w:tab/>
+        <w:t>- 89</w:t>
+      </w:r>
+    </w:p>
+    <w:p>
+      <w:pPr>
+        <w:pStyle w:val="PlainText"/>
+        <w:rPr>
+          <w:rFonts w:ascii="Courier New" w:hAnsi="Courier New" w:cs="Courier New"/>
+        </w:rPr>
+      </w:pPr>
+      <w:r>
+        <w:rPr>
+          <w:rFonts w:ascii="Courier New" w:hAnsi="Courier New" w:cs="Courier New"/>
+        </w:rPr>
+        <w:t>Rate</w:t>
+      </w:r>
+      <w:r>
+        <w:rPr>
+          <w:rFonts w:ascii="Courier New" w:hAnsi="Courier New" w:cs="Courier New"/>
+        </w:rPr>
+        <w:tab/>
+      </w:r>
+      <w:r>
+        <w:rPr>
+          <w:rFonts w:ascii="Courier New" w:hAnsi="Courier New" w:cs="Courier New"/>
+        </w:rPr>
+        <w:tab/>
+      </w:r>
+      <w:r>
+        <w:rPr>
+          <w:rFonts w:ascii="Courier New" w:hAnsi="Courier New" w:cs="Courier New"/>
+        </w:rPr>
+        <w:tab/>
+      </w:r>
+      <w:r>
+        <w:rPr>
+          <w:rFonts w:ascii="Courier New" w:hAnsi="Courier New" w:cs="Courier New"/>
+        </w:rPr>
+        <w:tab/>
+      </w:r>
+      <w:r>
+        <w:rPr>
+          <w:rFonts w:ascii="Courier New" w:hAnsi="Courier New" w:cs="Courier New"/>
+        </w:rPr>
+        <w:tab/>
+        <w:t>- 26</w:t>
+      </w:r>
+    </w:p>
+    <w:p>
+      <w:pPr>
+        <w:pStyle w:val="PlainText"/>
+        <w:rPr>
+          <w:rFonts w:ascii="Courier New" w:hAnsi="Courier New" w:cs="Courier New"/>
+        </w:rPr>
+      </w:pPr>
+      <w:r>
+        <w:rPr>
+          <w:rFonts w:ascii="Courier New" w:hAnsi="Courier New" w:cs="Courier New"/>
+        </w:rPr>
+        <w:t>Total Price</w:t>
+      </w:r>
+      <w:r>
+        <w:rPr>
+          <w:rFonts w:ascii="Courier New" w:hAnsi="Courier New" w:cs="Courier New"/>
+        </w:rPr>
+        <w:tab/>
+      </w:r>
+      <w:r>
+        <w:rPr>
+          <w:rFonts w:ascii="Courier New" w:hAnsi="Courier New" w:cs="Courier New"/>
+        </w:rPr>
+        <w:tab/>
+      </w:r>
+      <w:r>
+        <w:rPr>
+          <w:rFonts w:ascii="Courier New" w:hAnsi="Courier New" w:cs="Courier New"/>
+        </w:rPr>
+        <w:tab/>
+      </w:r>
+      <w:r>
+        <w:rPr>
+          <w:rFonts w:ascii="Courier New" w:hAnsi="Courier New" w:cs="Courier New"/>
+        </w:rPr>
+        <w:tab/>
+        <w:t>- 2314.0</w:t>
+      </w:r>
+    </w:p>
+    <w:p>
+      <w:pPr>
+        <w:pStyle w:val="PlainText"/>
+        <w:rPr>
+          <w:rFonts w:ascii="Courier New" w:hAnsi="Courier New" w:cs="Courier New"/>
+          <w:b/>
+        </w:rPr>
+      </w:pPr>
+      <w:r>
+        <w:rPr>
+          <w:rFonts w:ascii="Courier New" w:hAnsi="Courier New" w:cs="Courier New"/>
+          <w:b/>
+        </w:rPr>
+        <w:t>Amount balance</w:t>
+      </w:r>
+      <w:r>
+        <w:rPr>
+          <w:rFonts w:ascii="Courier New" w:hAnsi="Courier New" w:cs="Courier New"/>
+          <w:b/>
+        </w:rPr>
+        <w:tab/>
+      </w:r>
+      <w:r>
+        <w:rPr>
+          <w:rFonts w:ascii="Courier New" w:hAnsi="Courier New" w:cs="Courier New"/>
+          <w:b/>
+        </w:rPr>
+        <w:tab/>
+      </w:r>
+      <w:r>
+        <w:rPr>
+          <w:rFonts w:ascii="Courier New" w:hAnsi="Courier New" w:cs="Courier New"/>
+          <w:b/>
+        </w:rPr>
+        <w:tab/>
+        <w:t>- 19856.0</w:t>
+      </w:r>
+    </w:p>
+    <w:p>
+      <w:pPr>
+        <w:pStyle w:val="PlainText"/>
+        <w:rPr>
+          <w:rFonts w:ascii="Courier New" w:hAnsi="Courier New" w:cs="Courier New"/>
+        </w:rPr>
+      </w:pPr>
+    </w:p>
+    <w:p>
+      <w:pPr>
+        <w:pStyle w:val="PlainText"/>
+        <w:rPr>
+          <w:rFonts w:ascii="Courier New" w:hAnsi="Courier New" w:cs="Courier New"/>
+          <w:b/>
+        </w:rPr>
+      </w:pPr>
     </w:p>
     <w:p>
       <w:pPr>

</xml_diff>

<commit_message>
13/10/2018 MAMATHA CHICK IN
</commit_message>
<xml_diff>
--- a/customer _details/GANGAMMA/SEP/TUMKUR/CG/PURCHASE DETAILS.docx
+++ b/customer _details/GANGAMMA/SEP/TUMKUR/CG/PURCHASE DETAILS.docx
@@ -52598,13 +52598,7 @@
         <w:rPr>
           <w:rFonts w:ascii="Courier New" w:hAnsi="Courier New" w:cs="Courier New"/>
         </w:rPr>
-        <w:t>TUE Oct 10</w:t>
-      </w:r>
-      <w:r>
-        <w:rPr>
-          <w:rFonts w:ascii="Courier New" w:hAnsi="Courier New" w:cs="Courier New"/>
-        </w:rPr>
-        <w:t xml:space="preserve"> 11:28:35 IST 2018</w:t>
+        <w:t>TUE Oct 10 11:28:35 IST 2018</w:t>
       </w:r>
     </w:p>
     <w:p>
@@ -52801,6 +52795,369 @@
         <w:tab/>
         <w:t>- CASH</w:t>
       </w:r>
+    </w:p>
+    <w:p>
+      <w:pPr>
+        <w:pStyle w:val="PlainText"/>
+        <w:rPr>
+          <w:rFonts w:ascii="Courier New" w:hAnsi="Courier New" w:cs="Courier New"/>
+        </w:rPr>
+      </w:pPr>
+    </w:p>
+    <w:p>
+      <w:pPr>
+        <w:pStyle w:val="PlainText"/>
+        <w:rPr>
+          <w:rFonts w:ascii="Courier New" w:hAnsi="Courier New" w:cs="Courier New"/>
+        </w:rPr>
+      </w:pPr>
+      <w:r>
+        <w:rPr>
+          <w:rFonts w:ascii="Courier New" w:hAnsi="Courier New" w:cs="Courier New"/>
+        </w:rPr>
+        <w:t>FRI Oct 12</w:t>
+      </w:r>
+      <w:r>
+        <w:rPr>
+          <w:rFonts w:ascii="Courier New" w:hAnsi="Courier New" w:cs="Courier New"/>
+        </w:rPr>
+        <w:t xml:space="preserve"> 11:24:00 IST 2018</w:t>
+      </w:r>
+    </w:p>
+    <w:p>
+      <w:pPr>
+        <w:pStyle w:val="PlainText"/>
+        <w:rPr>
+          <w:rFonts w:ascii="Courier New" w:hAnsi="Courier New" w:cs="Courier New"/>
+        </w:rPr>
+      </w:pPr>
+      <w:r>
+        <w:rPr>
+          <w:rFonts w:ascii="Courier New" w:hAnsi="Courier New" w:cs="Courier New"/>
+        </w:rPr>
+        <w:t>Person Name</w:t>
+      </w:r>
+      <w:r>
+        <w:rPr>
+          <w:rFonts w:ascii="Courier New" w:hAnsi="Courier New" w:cs="Courier New"/>
+        </w:rPr>
+        <w:tab/>
+      </w:r>
+      <w:r>
+        <w:rPr>
+          <w:rFonts w:ascii="Courier New" w:hAnsi="Courier New" w:cs="Courier New"/>
+        </w:rPr>
+        <w:tab/>
+      </w:r>
+      <w:r>
+        <w:rPr>
+          <w:rFonts w:ascii="Courier New" w:hAnsi="Courier New" w:cs="Courier New"/>
+        </w:rPr>
+        <w:tab/>
+      </w:r>
+      <w:r>
+        <w:rPr>
+          <w:rFonts w:ascii="Courier New" w:hAnsi="Courier New" w:cs="Courier New"/>
+        </w:rPr>
+        <w:tab/>
+        <w:t>- CG</w:t>
+      </w:r>
+    </w:p>
+    <w:p>
+      <w:pPr>
+        <w:pStyle w:val="PlainText"/>
+        <w:rPr>
+          <w:rFonts w:ascii="Courier New" w:hAnsi="Courier New" w:cs="Courier New"/>
+        </w:rPr>
+      </w:pPr>
+      <w:r>
+        <w:rPr>
+          <w:rFonts w:ascii="Courier New" w:hAnsi="Courier New" w:cs="Courier New"/>
+        </w:rPr>
+        <w:t>Bill number</w:t>
+      </w:r>
+      <w:r>
+        <w:rPr>
+          <w:rFonts w:ascii="Courier New" w:hAnsi="Courier New" w:cs="Courier New"/>
+        </w:rPr>
+        <w:tab/>
+      </w:r>
+      <w:r>
+        <w:rPr>
+          <w:rFonts w:ascii="Courier New" w:hAnsi="Courier New" w:cs="Courier New"/>
+        </w:rPr>
+        <w:tab/>
+      </w:r>
+      <w:r>
+        <w:rPr>
+          <w:rFonts w:ascii="Courier New" w:hAnsi="Courier New" w:cs="Courier New"/>
+        </w:rPr>
+        <w:tab/>
+      </w:r>
+      <w:r>
+        <w:rPr>
+          <w:rFonts w:ascii="Courier New" w:hAnsi="Courier New" w:cs="Courier New"/>
+        </w:rPr>
+        <w:tab/>
+        <w:t>- 6349</w:t>
+      </w:r>
+    </w:p>
+    <w:p>
+      <w:pPr>
+        <w:pStyle w:val="PlainText"/>
+        <w:rPr>
+          <w:rFonts w:ascii="Courier New" w:hAnsi="Courier New" w:cs="Courier New"/>
+        </w:rPr>
+      </w:pPr>
+      <w:r>
+        <w:rPr>
+          <w:rFonts w:ascii="Courier New" w:hAnsi="Courier New" w:cs="Courier New"/>
+        </w:rPr>
+        <w:t>---------------------------------------------------------------</w:t>
+      </w:r>
+    </w:p>
+    <w:p>
+      <w:pPr>
+        <w:pStyle w:val="PlainText"/>
+        <w:rPr>
+          <w:rFonts w:ascii="Courier New" w:hAnsi="Courier New" w:cs="Courier New"/>
+        </w:rPr>
+      </w:pPr>
+      <w:r>
+        <w:rPr>
+          <w:rFonts w:ascii="Courier New" w:hAnsi="Courier New" w:cs="Courier New"/>
+        </w:rPr>
+        <w:t>Item Name</w:t>
+      </w:r>
+      <w:r>
+        <w:rPr>
+          <w:rFonts w:ascii="Courier New" w:hAnsi="Courier New" w:cs="Courier New"/>
+        </w:rPr>
+        <w:tab/>
+      </w:r>
+      <w:r>
+        <w:rPr>
+          <w:rFonts w:ascii="Courier New" w:hAnsi="Courier New" w:cs="Courier New"/>
+        </w:rPr>
+        <w:tab/>
+      </w:r>
+      <w:r>
+        <w:rPr>
+          <w:rFonts w:ascii="Courier New" w:hAnsi="Courier New" w:cs="Courier New"/>
+        </w:rPr>
+        <w:tab/>
+      </w:r>
+      <w:r>
+        <w:rPr>
+          <w:rFonts w:ascii="Courier New" w:hAnsi="Courier New" w:cs="Courier New"/>
+        </w:rPr>
+        <w:tab/>
+        <w:t>- CARROT</w:t>
+      </w:r>
+    </w:p>
+    <w:p>
+      <w:pPr>
+        <w:pStyle w:val="PlainText"/>
+        <w:rPr>
+          <w:rFonts w:ascii="Courier New" w:hAnsi="Courier New" w:cs="Courier New"/>
+        </w:rPr>
+      </w:pPr>
+      <w:r>
+        <w:rPr>
+          <w:rFonts w:ascii="Courier New" w:hAnsi="Courier New" w:cs="Courier New"/>
+        </w:rPr>
+        <w:t>Number of Pockets</w:t>
+      </w:r>
+      <w:r>
+        <w:rPr>
+          <w:rFonts w:ascii="Courier New" w:hAnsi="Courier New" w:cs="Courier New"/>
+        </w:rPr>
+        <w:tab/>
+      </w:r>
+      <w:r>
+        <w:rPr>
+          <w:rFonts w:ascii="Courier New" w:hAnsi="Courier New" w:cs="Courier New"/>
+        </w:rPr>
+        <w:tab/>
+      </w:r>
+      <w:r>
+        <w:rPr>
+          <w:rFonts w:ascii="Courier New" w:hAnsi="Courier New" w:cs="Courier New"/>
+        </w:rPr>
+        <w:tab/>
+        <w:t>- 3</w:t>
+      </w:r>
+    </w:p>
+    <w:p>
+      <w:pPr>
+        <w:pStyle w:val="PlainText"/>
+        <w:rPr>
+          <w:rFonts w:ascii="Courier New" w:hAnsi="Courier New" w:cs="Courier New"/>
+        </w:rPr>
+      </w:pPr>
+      <w:r>
+        <w:rPr>
+          <w:rFonts w:ascii="Courier New" w:hAnsi="Courier New" w:cs="Courier New"/>
+        </w:rPr>
+        <w:t>Number of KGs</w:t>
+      </w:r>
+      <w:r>
+        <w:rPr>
+          <w:rFonts w:ascii="Courier New" w:hAnsi="Courier New" w:cs="Courier New"/>
+        </w:rPr>
+        <w:tab/>
+      </w:r>
+      <w:r>
+        <w:rPr>
+          <w:rFonts w:ascii="Courier New" w:hAnsi="Courier New" w:cs="Courier New"/>
+        </w:rPr>
+        <w:tab/>
+      </w:r>
+      <w:r>
+        <w:rPr>
+          <w:rFonts w:ascii="Courier New" w:hAnsi="Courier New" w:cs="Courier New"/>
+        </w:rPr>
+        <w:tab/>
+        <w:t>- 167</w:t>
+      </w:r>
+    </w:p>
+    <w:p>
+      <w:pPr>
+        <w:pStyle w:val="PlainText"/>
+        <w:rPr>
+          <w:rFonts w:ascii="Courier New" w:hAnsi="Courier New" w:cs="Courier New"/>
+        </w:rPr>
+      </w:pPr>
+      <w:r>
+        <w:rPr>
+          <w:rFonts w:ascii="Courier New" w:hAnsi="Courier New" w:cs="Courier New"/>
+        </w:rPr>
+        <w:t>Rate</w:t>
+      </w:r>
+      <w:r>
+        <w:rPr>
+          <w:rFonts w:ascii="Courier New" w:hAnsi="Courier New" w:cs="Courier New"/>
+        </w:rPr>
+        <w:tab/>
+      </w:r>
+      <w:r>
+        <w:rPr>
+          <w:rFonts w:ascii="Courier New" w:hAnsi="Courier New" w:cs="Courier New"/>
+        </w:rPr>
+        <w:tab/>
+      </w:r>
+      <w:r>
+        <w:rPr>
+          <w:rFonts w:ascii="Courier New" w:hAnsi="Courier New" w:cs="Courier New"/>
+        </w:rPr>
+        <w:tab/>
+      </w:r>
+      <w:r>
+        <w:rPr>
+          <w:rFonts w:ascii="Courier New" w:hAnsi="Courier New" w:cs="Courier New"/>
+        </w:rPr>
+        <w:tab/>
+      </w:r>
+      <w:r>
+        <w:rPr>
+          <w:rFonts w:ascii="Courier New" w:hAnsi="Courier New" w:cs="Courier New"/>
+        </w:rPr>
+        <w:tab/>
+        <w:t>- 30</w:t>
+      </w:r>
+    </w:p>
+    <w:p>
+      <w:pPr>
+        <w:pStyle w:val="PlainText"/>
+        <w:rPr>
+          <w:rFonts w:ascii="Courier New" w:hAnsi="Courier New" w:cs="Courier New"/>
+        </w:rPr>
+      </w:pPr>
+      <w:r>
+        <w:rPr>
+          <w:rFonts w:ascii="Courier New" w:hAnsi="Courier New" w:cs="Courier New"/>
+        </w:rPr>
+        <w:t>Total Price</w:t>
+      </w:r>
+      <w:r>
+        <w:rPr>
+          <w:rFonts w:ascii="Courier New" w:hAnsi="Courier New" w:cs="Courier New"/>
+        </w:rPr>
+        <w:tab/>
+      </w:r>
+      <w:r>
+        <w:rPr>
+          <w:rFonts w:ascii="Courier New" w:hAnsi="Courier New" w:cs="Courier New"/>
+        </w:rPr>
+        <w:tab/>
+      </w:r>
+      <w:r>
+        <w:rPr>
+          <w:rFonts w:ascii="Courier New" w:hAnsi="Courier New" w:cs="Courier New"/>
+        </w:rPr>
+        <w:tab/>
+      </w:r>
+      <w:r>
+        <w:rPr>
+          <w:rFonts w:ascii="Courier New" w:hAnsi="Courier New" w:cs="Courier New"/>
+        </w:rPr>
+        <w:tab/>
+        <w:t>- 5010.0</w:t>
+      </w:r>
+    </w:p>
+    <w:p>
+      <w:pPr>
+        <w:pStyle w:val="PlainText"/>
+        <w:rPr>
+          <w:rFonts w:ascii="Courier New" w:hAnsi="Courier New" w:cs="Courier New"/>
+          <w:b/>
+        </w:rPr>
+      </w:pPr>
+      <w:r>
+        <w:rPr>
+          <w:rFonts w:ascii="Courier New" w:hAnsi="Courier New" w:cs="Courier New"/>
+          <w:b/>
+        </w:rPr>
+        <w:t>Amount balance</w:t>
+      </w:r>
+      <w:r>
+        <w:rPr>
+          <w:rFonts w:ascii="Courier New" w:hAnsi="Courier New" w:cs="Courier New"/>
+          <w:b/>
+        </w:rPr>
+        <w:tab/>
+      </w:r>
+      <w:r>
+        <w:rPr>
+          <w:rFonts w:ascii="Courier New" w:hAnsi="Courier New" w:cs="Courier New"/>
+          <w:b/>
+        </w:rPr>
+        <w:tab/>
+      </w:r>
+      <w:r>
+        <w:rPr>
+          <w:rFonts w:ascii="Courier New" w:hAnsi="Courier New" w:cs="Courier New"/>
+          <w:b/>
+        </w:rPr>
+        <w:tab/>
+        <w:t>- 11767.0</w:t>
+      </w:r>
+    </w:p>
+    <w:p>
+      <w:pPr>
+        <w:pStyle w:val="PlainText"/>
+        <w:rPr>
+          <w:rFonts w:ascii="Courier New" w:hAnsi="Courier New" w:cs="Courier New"/>
+        </w:rPr>
+      </w:pPr>
+    </w:p>
+    <w:p>
+      <w:pPr>
+        <w:pStyle w:val="PlainText"/>
+        <w:rPr>
+          <w:rFonts w:ascii="Courier New" w:hAnsi="Courier New" w:cs="Courier New"/>
+        </w:rPr>
+      </w:pPr>
     </w:p>
     <w:p>
       <w:pPr>

</xml_diff>

<commit_message>
19/10/2018 MAMATHA CHICK IN
</commit_message>
<xml_diff>
--- a/customer _details/GANGAMMA/SEP/TUMKUR/CG/PURCHASE DETAILS.docx
+++ b/customer _details/GANGAMMA/SEP/TUMKUR/CG/PURCHASE DETAILS.docx
@@ -53499,13 +53499,7 @@
         <w:rPr>
           <w:rFonts w:ascii="Courier New" w:hAnsi="Courier New" w:cs="Courier New"/>
         </w:rPr>
-        <w:t>SUN Oct 14</w:t>
-      </w:r>
-      <w:r>
-        <w:rPr>
-          <w:rFonts w:ascii="Courier New" w:hAnsi="Courier New" w:cs="Courier New"/>
-        </w:rPr>
-        <w:t xml:space="preserve"> 13:18:09 IST 2018</w:t>
+        <w:t>SUN Oct 14 13:18:09 IST 2018</w:t>
       </w:r>
     </w:p>
     <w:p>
@@ -53826,6 +53820,247 @@
         <w:tab/>
         <w:t>- 30787.0</w:t>
       </w:r>
+    </w:p>
+    <w:p>
+      <w:pPr>
+        <w:pStyle w:val="PlainText"/>
+        <w:rPr>
+          <w:rFonts w:ascii="Courier New" w:hAnsi="Courier New" w:cs="Courier New"/>
+          <w:b/>
+        </w:rPr>
+      </w:pPr>
+    </w:p>
+    <w:p>
+      <w:pPr>
+        <w:pStyle w:val="PlainText"/>
+        <w:rPr>
+          <w:rFonts w:ascii="Courier New" w:hAnsi="Courier New" w:cs="Courier New"/>
+        </w:rPr>
+      </w:pPr>
+      <w:r>
+        <w:rPr>
+          <w:rFonts w:ascii="Courier New" w:hAnsi="Courier New" w:cs="Courier New"/>
+        </w:rPr>
+        <w:t>TUE Oct 16</w:t>
+      </w:r>
+      <w:r>
+        <w:rPr>
+          <w:rFonts w:ascii="Courier New" w:hAnsi="Courier New" w:cs="Courier New"/>
+        </w:rPr>
+        <w:t xml:space="preserve"> 12:23:37 IST 2018</w:t>
+      </w:r>
+    </w:p>
+    <w:p>
+      <w:pPr>
+        <w:pStyle w:val="PlainText"/>
+        <w:rPr>
+          <w:rFonts w:ascii="Courier New" w:hAnsi="Courier New" w:cs="Courier New"/>
+        </w:rPr>
+      </w:pPr>
+      <w:r>
+        <w:rPr>
+          <w:rFonts w:ascii="Courier New" w:hAnsi="Courier New" w:cs="Courier New"/>
+        </w:rPr>
+        <w:t>Person Name</w:t>
+      </w:r>
+      <w:r>
+        <w:rPr>
+          <w:rFonts w:ascii="Courier New" w:hAnsi="Courier New" w:cs="Courier New"/>
+        </w:rPr>
+        <w:tab/>
+      </w:r>
+      <w:r>
+        <w:rPr>
+          <w:rFonts w:ascii="Courier New" w:hAnsi="Courier New" w:cs="Courier New"/>
+        </w:rPr>
+        <w:tab/>
+      </w:r>
+      <w:r>
+        <w:rPr>
+          <w:rFonts w:ascii="Courier New" w:hAnsi="Courier New" w:cs="Courier New"/>
+        </w:rPr>
+        <w:tab/>
+      </w:r>
+      <w:r>
+        <w:rPr>
+          <w:rFonts w:ascii="Courier New" w:hAnsi="Courier New" w:cs="Courier New"/>
+        </w:rPr>
+        <w:tab/>
+        <w:t>- CG</w:t>
+      </w:r>
+    </w:p>
+    <w:p>
+      <w:pPr>
+        <w:pStyle w:val="PlainText"/>
+        <w:rPr>
+          <w:rFonts w:ascii="Courier New" w:hAnsi="Courier New" w:cs="Courier New"/>
+        </w:rPr>
+      </w:pPr>
+      <w:r>
+        <w:rPr>
+          <w:rFonts w:ascii="Courier New" w:hAnsi="Courier New" w:cs="Courier New"/>
+        </w:rPr>
+        <w:t>---------------------------------------------------------------</w:t>
+      </w:r>
+    </w:p>
+    <w:p>
+      <w:pPr>
+        <w:pStyle w:val="PlainText"/>
+        <w:rPr>
+          <w:rFonts w:ascii="Courier New" w:hAnsi="Courier New" w:cs="Courier New"/>
+        </w:rPr>
+      </w:pPr>
+      <w:r>
+        <w:rPr>
+          <w:rFonts w:ascii="Courier New" w:hAnsi="Courier New" w:cs="Courier New"/>
+        </w:rPr>
+        <w:t>Item Name</w:t>
+      </w:r>
+      <w:r>
+        <w:rPr>
+          <w:rFonts w:ascii="Courier New" w:hAnsi="Courier New" w:cs="Courier New"/>
+        </w:rPr>
+        <w:tab/>
+      </w:r>
+      <w:r>
+        <w:rPr>
+          <w:rFonts w:ascii="Courier New" w:hAnsi="Courier New" w:cs="Courier New"/>
+        </w:rPr>
+        <w:tab/>
+      </w:r>
+      <w:r>
+        <w:rPr>
+          <w:rFonts w:ascii="Courier New" w:hAnsi="Courier New" w:cs="Courier New"/>
+        </w:rPr>
+        <w:tab/>
+      </w:r>
+      <w:r>
+        <w:rPr>
+          <w:rFonts w:ascii="Courier New" w:hAnsi="Courier New" w:cs="Courier New"/>
+        </w:rPr>
+        <w:tab/>
+        <w:t>- CHOWCHOW</w:t>
+      </w:r>
+    </w:p>
+    <w:p>
+      <w:pPr>
+        <w:pStyle w:val="PlainText"/>
+        <w:rPr>
+          <w:rFonts w:ascii="Courier New" w:hAnsi="Courier New" w:cs="Courier New"/>
+          <w:color w:val="FF0000"/>
+        </w:rPr>
+      </w:pPr>
+      <w:r>
+        <w:rPr>
+          <w:rFonts w:ascii="Courier New" w:hAnsi="Courier New" w:cs="Courier New"/>
+          <w:color w:val="FF0000"/>
+        </w:rPr>
+        <w:t>Amount Received</w:t>
+      </w:r>
+      <w:r>
+        <w:rPr>
+          <w:rFonts w:ascii="Courier New" w:hAnsi="Courier New" w:cs="Courier New"/>
+          <w:color w:val="FF0000"/>
+        </w:rPr>
+        <w:tab/>
+      </w:r>
+      <w:r>
+        <w:rPr>
+          <w:rFonts w:ascii="Courier New" w:hAnsi="Courier New" w:cs="Courier New"/>
+          <w:color w:val="FF0000"/>
+        </w:rPr>
+        <w:tab/>
+      </w:r>
+      <w:r>
+        <w:rPr>
+          <w:rFonts w:ascii="Courier New" w:hAnsi="Courier New" w:cs="Courier New"/>
+          <w:color w:val="FF0000"/>
+        </w:rPr>
+        <w:tab/>
+        <w:t>- 15000</w:t>
+      </w:r>
+    </w:p>
+    <w:p>
+      <w:pPr>
+        <w:pStyle w:val="PlainText"/>
+        <w:rPr>
+          <w:rFonts w:ascii="Courier New" w:hAnsi="Courier New" w:cs="Courier New"/>
+          <w:b/>
+        </w:rPr>
+      </w:pPr>
+      <w:r>
+        <w:rPr>
+          <w:rFonts w:ascii="Courier New" w:hAnsi="Courier New" w:cs="Courier New"/>
+          <w:b/>
+        </w:rPr>
+        <w:t>Amount balance</w:t>
+      </w:r>
+      <w:r>
+        <w:rPr>
+          <w:rFonts w:ascii="Courier New" w:hAnsi="Courier New" w:cs="Courier New"/>
+          <w:b/>
+        </w:rPr>
+        <w:tab/>
+      </w:r>
+      <w:r>
+        <w:rPr>
+          <w:rFonts w:ascii="Courier New" w:hAnsi="Courier New" w:cs="Courier New"/>
+          <w:b/>
+        </w:rPr>
+        <w:tab/>
+      </w:r>
+      <w:r>
+        <w:rPr>
+          <w:rFonts w:ascii="Courier New" w:hAnsi="Courier New" w:cs="Courier New"/>
+          <w:b/>
+        </w:rPr>
+        <w:tab/>
+        <w:t>- 15787.0</w:t>
+      </w:r>
+    </w:p>
+    <w:p>
+      <w:pPr>
+        <w:pStyle w:val="PlainText"/>
+        <w:rPr>
+          <w:rFonts w:ascii="Courier New" w:hAnsi="Courier New" w:cs="Courier New"/>
+        </w:rPr>
+      </w:pPr>
+      <w:r>
+        <w:rPr>
+          <w:rFonts w:ascii="Courier New" w:hAnsi="Courier New" w:cs="Courier New"/>
+        </w:rPr>
+        <w:t>Amount Received mode</w:t>
+      </w:r>
+      <w:r>
+        <w:rPr>
+          <w:rFonts w:ascii="Courier New" w:hAnsi="Courier New" w:cs="Courier New"/>
+        </w:rPr>
+        <w:tab/>
+      </w:r>
+      <w:r>
+        <w:rPr>
+          <w:rFonts w:ascii="Courier New" w:hAnsi="Courier New" w:cs="Courier New"/>
+        </w:rPr>
+        <w:tab/>
+        <w:t>- CASH</w:t>
+      </w:r>
+    </w:p>
+    <w:p>
+      <w:pPr>
+        <w:pStyle w:val="PlainText"/>
+        <w:rPr>
+          <w:rFonts w:ascii="Courier New" w:hAnsi="Courier New" w:cs="Courier New"/>
+        </w:rPr>
+      </w:pPr>
+    </w:p>
+    <w:p>
+      <w:pPr>
+        <w:pStyle w:val="PlainText"/>
+        <w:rPr>
+          <w:rFonts w:ascii="Courier New" w:hAnsi="Courier New" w:cs="Courier New"/>
+          <w:b/>
+        </w:rPr>
+      </w:pPr>
     </w:p>
     <w:p>
       <w:pPr>

</xml_diff>

<commit_message>
23/10/2018 MAMATHA CHICK IN
</commit_message>
<xml_diff>
--- a/customer _details/GANGAMMA/SEP/TUMKUR/CG/PURCHASE DETAILS.docx
+++ b/customer _details/GANGAMMA/SEP/TUMKUR/CG/PURCHASE DETAILS.docx
@@ -54400,13 +54400,7 @@
         <w:rPr>
           <w:rFonts w:ascii="Courier New" w:hAnsi="Courier New" w:cs="Courier New"/>
         </w:rPr>
-        <w:t>SUN Oct 21</w:t>
-      </w:r>
-      <w:r>
-        <w:rPr>
-          <w:rFonts w:ascii="Courier New" w:hAnsi="Courier New" w:cs="Courier New"/>
-        </w:rPr>
-        <w:t xml:space="preserve"> 14:11:33 IST 2018</w:t>
+        <w:t>SUN Oct 21 14:11:33 IST 2018</w:t>
       </w:r>
     </w:p>
     <w:p>
@@ -54792,6 +54786,245 @@
         <w:tab/>
         <w:t>- CASH</w:t>
       </w:r>
+    </w:p>
+    <w:p>
+      <w:pPr>
+        <w:pStyle w:val="PlainText"/>
+        <w:rPr>
+          <w:rFonts w:ascii="Courier New" w:hAnsi="Courier New" w:cs="Courier New"/>
+        </w:rPr>
+      </w:pPr>
+    </w:p>
+    <w:p>
+      <w:pPr>
+        <w:pStyle w:val="PlainText"/>
+        <w:rPr>
+          <w:rFonts w:ascii="Courier New" w:hAnsi="Courier New" w:cs="Courier New"/>
+        </w:rPr>
+      </w:pPr>
+      <w:r>
+        <w:rPr>
+          <w:rFonts w:ascii="Courier New" w:hAnsi="Courier New" w:cs="Courier New"/>
+        </w:rPr>
+        <w:t>MON Oct 22</w:t>
+      </w:r>
+      <w:r>
+        <w:rPr>
+          <w:rFonts w:ascii="Courier New" w:hAnsi="Courier New" w:cs="Courier New"/>
+        </w:rPr>
+        <w:t xml:space="preserve"> 15:21:41 IST 2018</w:t>
+      </w:r>
+    </w:p>
+    <w:p>
+      <w:pPr>
+        <w:pStyle w:val="PlainText"/>
+        <w:rPr>
+          <w:rFonts w:ascii="Courier New" w:hAnsi="Courier New" w:cs="Courier New"/>
+        </w:rPr>
+      </w:pPr>
+      <w:r>
+        <w:rPr>
+          <w:rFonts w:ascii="Courier New" w:hAnsi="Courier New" w:cs="Courier New"/>
+        </w:rPr>
+        <w:t>Person Name</w:t>
+      </w:r>
+      <w:r>
+        <w:rPr>
+          <w:rFonts w:ascii="Courier New" w:hAnsi="Courier New" w:cs="Courier New"/>
+        </w:rPr>
+        <w:tab/>
+      </w:r>
+      <w:r>
+        <w:rPr>
+          <w:rFonts w:ascii="Courier New" w:hAnsi="Courier New" w:cs="Courier New"/>
+        </w:rPr>
+        <w:tab/>
+      </w:r>
+      <w:r>
+        <w:rPr>
+          <w:rFonts w:ascii="Courier New" w:hAnsi="Courier New" w:cs="Courier New"/>
+        </w:rPr>
+        <w:tab/>
+      </w:r>
+      <w:r>
+        <w:rPr>
+          <w:rFonts w:ascii="Courier New" w:hAnsi="Courier New" w:cs="Courier New"/>
+        </w:rPr>
+        <w:tab/>
+        <w:t>- CG</w:t>
+      </w:r>
+    </w:p>
+    <w:p>
+      <w:pPr>
+        <w:pStyle w:val="PlainText"/>
+        <w:rPr>
+          <w:rFonts w:ascii="Courier New" w:hAnsi="Courier New" w:cs="Courier New"/>
+        </w:rPr>
+      </w:pPr>
+      <w:r>
+        <w:rPr>
+          <w:rFonts w:ascii="Courier New" w:hAnsi="Courier New" w:cs="Courier New"/>
+        </w:rPr>
+        <w:t>---------------------------------------------------------------</w:t>
+      </w:r>
+    </w:p>
+    <w:p>
+      <w:pPr>
+        <w:pStyle w:val="PlainText"/>
+        <w:rPr>
+          <w:rFonts w:ascii="Courier New" w:hAnsi="Courier New" w:cs="Courier New"/>
+        </w:rPr>
+      </w:pPr>
+      <w:r>
+        <w:rPr>
+          <w:rFonts w:ascii="Courier New" w:hAnsi="Courier New" w:cs="Courier New"/>
+        </w:rPr>
+        <w:t>Item Name</w:t>
+      </w:r>
+      <w:r>
+        <w:rPr>
+          <w:rFonts w:ascii="Courier New" w:hAnsi="Courier New" w:cs="Courier New"/>
+        </w:rPr>
+        <w:tab/>
+      </w:r>
+      <w:r>
+        <w:rPr>
+          <w:rFonts w:ascii="Courier New" w:hAnsi="Courier New" w:cs="Courier New"/>
+        </w:rPr>
+        <w:tab/>
+      </w:r>
+      <w:r>
+        <w:rPr>
+          <w:rFonts w:ascii="Courier New" w:hAnsi="Courier New" w:cs="Courier New"/>
+        </w:rPr>
+        <w:tab/>
+      </w:r>
+      <w:r>
+        <w:rPr>
+          <w:rFonts w:ascii="Courier New" w:hAnsi="Courier New" w:cs="Courier New"/>
+        </w:rPr>
+        <w:tab/>
+        <w:t>- BEET</w:t>
+      </w:r>
+    </w:p>
+    <w:p>
+      <w:pPr>
+        <w:pStyle w:val="PlainText"/>
+        <w:rPr>
+          <w:rFonts w:ascii="Courier New" w:hAnsi="Courier New" w:cs="Courier New"/>
+          <w:color w:val="FF0000"/>
+        </w:rPr>
+      </w:pPr>
+      <w:r>
+        <w:rPr>
+          <w:rFonts w:ascii="Courier New" w:hAnsi="Courier New" w:cs="Courier New"/>
+          <w:color w:val="FF0000"/>
+        </w:rPr>
+        <w:t>Amount Received</w:t>
+      </w:r>
+      <w:r>
+        <w:rPr>
+          <w:rFonts w:ascii="Courier New" w:hAnsi="Courier New" w:cs="Courier New"/>
+          <w:color w:val="FF0000"/>
+        </w:rPr>
+        <w:tab/>
+      </w:r>
+      <w:r>
+        <w:rPr>
+          <w:rFonts w:ascii="Courier New" w:hAnsi="Courier New" w:cs="Courier New"/>
+          <w:color w:val="FF0000"/>
+        </w:rPr>
+        <w:tab/>
+      </w:r>
+      <w:r>
+        <w:rPr>
+          <w:rFonts w:ascii="Courier New" w:hAnsi="Courier New" w:cs="Courier New"/>
+          <w:color w:val="FF0000"/>
+        </w:rPr>
+        <w:tab/>
+        <w:t>- 10000</w:t>
+      </w:r>
+    </w:p>
+    <w:p>
+      <w:pPr>
+        <w:pStyle w:val="PlainText"/>
+        <w:rPr>
+          <w:rFonts w:ascii="Courier New" w:hAnsi="Courier New" w:cs="Courier New"/>
+          <w:b/>
+        </w:rPr>
+      </w:pPr>
+      <w:r>
+        <w:rPr>
+          <w:rFonts w:ascii="Courier New" w:hAnsi="Courier New" w:cs="Courier New"/>
+          <w:b/>
+        </w:rPr>
+        <w:t>Amount balance</w:t>
+      </w:r>
+      <w:r>
+        <w:rPr>
+          <w:rFonts w:ascii="Courier New" w:hAnsi="Courier New" w:cs="Courier New"/>
+          <w:b/>
+        </w:rPr>
+        <w:tab/>
+      </w:r>
+      <w:r>
+        <w:rPr>
+          <w:rFonts w:ascii="Courier New" w:hAnsi="Courier New" w:cs="Courier New"/>
+          <w:b/>
+        </w:rPr>
+        <w:tab/>
+      </w:r>
+      <w:r>
+        <w:rPr>
+          <w:rFonts w:ascii="Courier New" w:hAnsi="Courier New" w:cs="Courier New"/>
+          <w:b/>
+        </w:rPr>
+        <w:tab/>
+        <w:t>- 2397.0</w:t>
+      </w:r>
+    </w:p>
+    <w:p>
+      <w:pPr>
+        <w:pStyle w:val="PlainText"/>
+        <w:rPr>
+          <w:rFonts w:ascii="Courier New" w:hAnsi="Courier New" w:cs="Courier New"/>
+        </w:rPr>
+      </w:pPr>
+      <w:r>
+        <w:rPr>
+          <w:rFonts w:ascii="Courier New" w:hAnsi="Courier New" w:cs="Courier New"/>
+        </w:rPr>
+        <w:t>Amount Received mode</w:t>
+      </w:r>
+      <w:r>
+        <w:rPr>
+          <w:rFonts w:ascii="Courier New" w:hAnsi="Courier New" w:cs="Courier New"/>
+        </w:rPr>
+        <w:tab/>
+      </w:r>
+      <w:r>
+        <w:rPr>
+          <w:rFonts w:ascii="Courier New" w:hAnsi="Courier New" w:cs="Courier New"/>
+        </w:rPr>
+        <w:tab/>
+        <w:t>- CASH</w:t>
+      </w:r>
+    </w:p>
+    <w:p>
+      <w:pPr>
+        <w:pStyle w:val="PlainText"/>
+        <w:rPr>
+          <w:rFonts w:ascii="Courier New" w:hAnsi="Courier New" w:cs="Courier New"/>
+        </w:rPr>
+      </w:pPr>
+    </w:p>
+    <w:p>
+      <w:pPr>
+        <w:pStyle w:val="PlainText"/>
+        <w:rPr>
+          <w:rFonts w:ascii="Courier New" w:hAnsi="Courier New" w:cs="Courier New"/>
+        </w:rPr>
+      </w:pPr>
     </w:p>
     <w:p>
       <w:pPr>

</xml_diff>

<commit_message>
6/11/2018 MAMATHA CHICK IN
</commit_message>
<xml_diff>
--- a/customer _details/GANGAMMA/SEP/TUMKUR/CG/PURCHASE DETAILS.docx
+++ b/customer _details/GANGAMMA/SEP/TUMKUR/CG/PURCHASE DETAILS.docx
@@ -54806,13 +54806,7 @@
         <w:rPr>
           <w:rFonts w:ascii="Courier New" w:hAnsi="Courier New" w:cs="Courier New"/>
         </w:rPr>
-        <w:t>MON Oct 22</w:t>
-      </w:r>
-      <w:r>
-        <w:rPr>
-          <w:rFonts w:ascii="Courier New" w:hAnsi="Courier New" w:cs="Courier New"/>
-        </w:rPr>
-        <w:t xml:space="preserve"> 15:21:41 IST 2018</w:t>
+        <w:t>MON Oct 22 15:21:41 IST 2018</w:t>
       </w:r>
     </w:p>
     <w:p>
@@ -55009,6 +55003,377 @@
         <w:tab/>
         <w:t>- CASH</w:t>
       </w:r>
+    </w:p>
+    <w:p>
+      <w:pPr>
+        <w:pStyle w:val="PlainText"/>
+        <w:rPr>
+          <w:rFonts w:ascii="Courier New" w:hAnsi="Courier New" w:cs="Courier New"/>
+        </w:rPr>
+      </w:pPr>
+    </w:p>
+    <w:p>
+      <w:pPr>
+        <w:pStyle w:val="PlainText"/>
+        <w:rPr>
+          <w:rFonts w:ascii="Courier New" w:hAnsi="Courier New" w:cs="Courier New"/>
+        </w:rPr>
+      </w:pPr>
+    </w:p>
+    <w:p>
+      <w:pPr>
+        <w:pStyle w:val="PlainText"/>
+        <w:rPr>
+          <w:rFonts w:ascii="Courier New" w:hAnsi="Courier New" w:cs="Courier New"/>
+        </w:rPr>
+      </w:pPr>
+      <w:r>
+        <w:rPr>
+          <w:rFonts w:ascii="Courier New" w:hAnsi="Courier New" w:cs="Courier New"/>
+        </w:rPr>
+        <w:t>MON Nov 05</w:t>
+      </w:r>
+      <w:r>
+        <w:rPr>
+          <w:rFonts w:ascii="Courier New" w:hAnsi="Courier New" w:cs="Courier New"/>
+        </w:rPr>
+        <w:t xml:space="preserve"> 11:41:29 IST 2018</w:t>
+      </w:r>
+    </w:p>
+    <w:p>
+      <w:pPr>
+        <w:pStyle w:val="PlainText"/>
+        <w:rPr>
+          <w:rFonts w:ascii="Courier New" w:hAnsi="Courier New" w:cs="Courier New"/>
+        </w:rPr>
+      </w:pPr>
+      <w:r>
+        <w:rPr>
+          <w:rFonts w:ascii="Courier New" w:hAnsi="Courier New" w:cs="Courier New"/>
+        </w:rPr>
+        <w:t>Person Name</w:t>
+      </w:r>
+      <w:r>
+        <w:rPr>
+          <w:rFonts w:ascii="Courier New" w:hAnsi="Courier New" w:cs="Courier New"/>
+        </w:rPr>
+        <w:tab/>
+      </w:r>
+      <w:r>
+        <w:rPr>
+          <w:rFonts w:ascii="Courier New" w:hAnsi="Courier New" w:cs="Courier New"/>
+        </w:rPr>
+        <w:tab/>
+      </w:r>
+      <w:r>
+        <w:rPr>
+          <w:rFonts w:ascii="Courier New" w:hAnsi="Courier New" w:cs="Courier New"/>
+        </w:rPr>
+        <w:tab/>
+      </w:r>
+      <w:r>
+        <w:rPr>
+          <w:rFonts w:ascii="Courier New" w:hAnsi="Courier New" w:cs="Courier New"/>
+        </w:rPr>
+        <w:tab/>
+        <w:t>- CG</w:t>
+      </w:r>
+    </w:p>
+    <w:p>
+      <w:pPr>
+        <w:pStyle w:val="PlainText"/>
+        <w:rPr>
+          <w:rFonts w:ascii="Courier New" w:hAnsi="Courier New" w:cs="Courier New"/>
+        </w:rPr>
+      </w:pPr>
+      <w:r>
+        <w:rPr>
+          <w:rFonts w:ascii="Courier New" w:hAnsi="Courier New" w:cs="Courier New"/>
+        </w:rPr>
+        <w:t>Bill number</w:t>
+      </w:r>
+      <w:r>
+        <w:rPr>
+          <w:rFonts w:ascii="Courier New" w:hAnsi="Courier New" w:cs="Courier New"/>
+        </w:rPr>
+        <w:tab/>
+      </w:r>
+      <w:r>
+        <w:rPr>
+          <w:rFonts w:ascii="Courier New" w:hAnsi="Courier New" w:cs="Courier New"/>
+        </w:rPr>
+        <w:tab/>
+      </w:r>
+      <w:r>
+        <w:rPr>
+          <w:rFonts w:ascii="Courier New" w:hAnsi="Courier New" w:cs="Courier New"/>
+        </w:rPr>
+        <w:tab/>
+      </w:r>
+      <w:r>
+        <w:rPr>
+          <w:rFonts w:ascii="Courier New" w:hAnsi="Courier New" w:cs="Courier New"/>
+        </w:rPr>
+        <w:tab/>
+        <w:t>- 8784</w:t>
+      </w:r>
+    </w:p>
+    <w:p>
+      <w:pPr>
+        <w:pStyle w:val="PlainText"/>
+        <w:rPr>
+          <w:rFonts w:ascii="Courier New" w:hAnsi="Courier New" w:cs="Courier New"/>
+        </w:rPr>
+      </w:pPr>
+      <w:r>
+        <w:rPr>
+          <w:rFonts w:ascii="Courier New" w:hAnsi="Courier New" w:cs="Courier New"/>
+        </w:rPr>
+        <w:t>---------------------------------------------------------------</w:t>
+      </w:r>
+    </w:p>
+    <w:p>
+      <w:pPr>
+        <w:pStyle w:val="PlainText"/>
+        <w:rPr>
+          <w:rFonts w:ascii="Courier New" w:hAnsi="Courier New" w:cs="Courier New"/>
+        </w:rPr>
+      </w:pPr>
+      <w:r>
+        <w:rPr>
+          <w:rFonts w:ascii="Courier New" w:hAnsi="Courier New" w:cs="Courier New"/>
+        </w:rPr>
+        <w:t>Item Name</w:t>
+      </w:r>
+      <w:r>
+        <w:rPr>
+          <w:rFonts w:ascii="Courier New" w:hAnsi="Courier New" w:cs="Courier New"/>
+        </w:rPr>
+        <w:tab/>
+      </w:r>
+      <w:r>
+        <w:rPr>
+          <w:rFonts w:ascii="Courier New" w:hAnsi="Courier New" w:cs="Courier New"/>
+        </w:rPr>
+        <w:tab/>
+      </w:r>
+      <w:r>
+        <w:rPr>
+          <w:rFonts w:ascii="Courier New" w:hAnsi="Courier New" w:cs="Courier New"/>
+        </w:rPr>
+        <w:tab/>
+      </w:r>
+      <w:r>
+        <w:rPr>
+          <w:rFonts w:ascii="Courier New" w:hAnsi="Courier New" w:cs="Courier New"/>
+        </w:rPr>
+        <w:tab/>
+        <w:t>- CARROT</w:t>
+      </w:r>
+    </w:p>
+    <w:p>
+      <w:pPr>
+        <w:pStyle w:val="PlainText"/>
+        <w:rPr>
+          <w:rFonts w:ascii="Courier New" w:hAnsi="Courier New" w:cs="Courier New"/>
+        </w:rPr>
+      </w:pPr>
+      <w:r>
+        <w:rPr>
+          <w:rFonts w:ascii="Courier New" w:hAnsi="Courier New" w:cs="Courier New"/>
+        </w:rPr>
+        <w:t>Number of Pockets</w:t>
+      </w:r>
+      <w:r>
+        <w:rPr>
+          <w:rFonts w:ascii="Courier New" w:hAnsi="Courier New" w:cs="Courier New"/>
+        </w:rPr>
+        <w:tab/>
+      </w:r>
+      <w:r>
+        <w:rPr>
+          <w:rFonts w:ascii="Courier New" w:hAnsi="Courier New" w:cs="Courier New"/>
+        </w:rPr>
+        <w:tab/>
+      </w:r>
+      <w:r>
+        <w:rPr>
+          <w:rFonts w:ascii="Courier New" w:hAnsi="Courier New" w:cs="Courier New"/>
+        </w:rPr>
+        <w:tab/>
+        <w:t>- 1</w:t>
+      </w:r>
+    </w:p>
+    <w:p>
+      <w:pPr>
+        <w:pStyle w:val="PlainText"/>
+        <w:rPr>
+          <w:rFonts w:ascii="Courier New" w:hAnsi="Courier New" w:cs="Courier New"/>
+        </w:rPr>
+      </w:pPr>
+      <w:r>
+        <w:rPr>
+          <w:rFonts w:ascii="Courier New" w:hAnsi="Courier New" w:cs="Courier New"/>
+        </w:rPr>
+        <w:t>Number of KGs</w:t>
+      </w:r>
+      <w:r>
+        <w:rPr>
+          <w:rFonts w:ascii="Courier New" w:hAnsi="Courier New" w:cs="Courier New"/>
+        </w:rPr>
+        <w:tab/>
+      </w:r>
+      <w:r>
+        <w:rPr>
+          <w:rFonts w:ascii="Courier New" w:hAnsi="Courier New" w:cs="Courier New"/>
+        </w:rPr>
+        <w:tab/>
+      </w:r>
+      <w:r>
+        <w:rPr>
+          <w:rFonts w:ascii="Courier New" w:hAnsi="Courier New" w:cs="Courier New"/>
+        </w:rPr>
+        <w:tab/>
+        <w:t>- 57</w:t>
+      </w:r>
+    </w:p>
+    <w:p>
+      <w:pPr>
+        <w:pStyle w:val="PlainText"/>
+        <w:rPr>
+          <w:rFonts w:ascii="Courier New" w:hAnsi="Courier New" w:cs="Courier New"/>
+        </w:rPr>
+      </w:pPr>
+      <w:r>
+        <w:rPr>
+          <w:rFonts w:ascii="Courier New" w:hAnsi="Courier New" w:cs="Courier New"/>
+        </w:rPr>
+        <w:t>Rate</w:t>
+      </w:r>
+      <w:r>
+        <w:rPr>
+          <w:rFonts w:ascii="Courier New" w:hAnsi="Courier New" w:cs="Courier New"/>
+        </w:rPr>
+        <w:tab/>
+      </w:r>
+      <w:r>
+        <w:rPr>
+          <w:rFonts w:ascii="Courier New" w:hAnsi="Courier New" w:cs="Courier New"/>
+        </w:rPr>
+        <w:tab/>
+      </w:r>
+      <w:r>
+        <w:rPr>
+          <w:rFonts w:ascii="Courier New" w:hAnsi="Courier New" w:cs="Courier New"/>
+        </w:rPr>
+        <w:tab/>
+      </w:r>
+      <w:r>
+        <w:rPr>
+          <w:rFonts w:ascii="Courier New" w:hAnsi="Courier New" w:cs="Courier New"/>
+        </w:rPr>
+        <w:tab/>
+      </w:r>
+      <w:r>
+        <w:rPr>
+          <w:rFonts w:ascii="Courier New" w:hAnsi="Courier New" w:cs="Courier New"/>
+        </w:rPr>
+        <w:tab/>
+        <w:t>- 32</w:t>
+      </w:r>
+    </w:p>
+    <w:p>
+      <w:pPr>
+        <w:pStyle w:val="PlainText"/>
+        <w:rPr>
+          <w:rFonts w:ascii="Courier New" w:hAnsi="Courier New" w:cs="Courier New"/>
+        </w:rPr>
+      </w:pPr>
+      <w:r>
+        <w:rPr>
+          <w:rFonts w:ascii="Courier New" w:hAnsi="Courier New" w:cs="Courier New"/>
+        </w:rPr>
+        <w:t>Total Price</w:t>
+      </w:r>
+      <w:r>
+        <w:rPr>
+          <w:rFonts w:ascii="Courier New" w:hAnsi="Courier New" w:cs="Courier New"/>
+        </w:rPr>
+        <w:tab/>
+      </w:r>
+      <w:r>
+        <w:rPr>
+          <w:rFonts w:ascii="Courier New" w:hAnsi="Courier New" w:cs="Courier New"/>
+        </w:rPr>
+        <w:tab/>
+      </w:r>
+      <w:r>
+        <w:rPr>
+          <w:rFonts w:ascii="Courier New" w:hAnsi="Courier New" w:cs="Courier New"/>
+        </w:rPr>
+        <w:tab/>
+      </w:r>
+      <w:r>
+        <w:rPr>
+          <w:rFonts w:ascii="Courier New" w:hAnsi="Courier New" w:cs="Courier New"/>
+        </w:rPr>
+        <w:tab/>
+        <w:t>- 1824.0</w:t>
+      </w:r>
+    </w:p>
+    <w:p>
+      <w:pPr>
+        <w:pStyle w:val="PlainText"/>
+        <w:rPr>
+          <w:rFonts w:ascii="Courier New" w:hAnsi="Courier New" w:cs="Courier New"/>
+          <w:b/>
+        </w:rPr>
+      </w:pPr>
+      <w:r>
+        <w:rPr>
+          <w:rFonts w:ascii="Courier New" w:hAnsi="Courier New" w:cs="Courier New"/>
+          <w:b/>
+        </w:rPr>
+        <w:t>Amount balance</w:t>
+      </w:r>
+      <w:r>
+        <w:rPr>
+          <w:rFonts w:ascii="Courier New" w:hAnsi="Courier New" w:cs="Courier New"/>
+          <w:b/>
+        </w:rPr>
+        <w:tab/>
+      </w:r>
+      <w:r>
+        <w:rPr>
+          <w:rFonts w:ascii="Courier New" w:hAnsi="Courier New" w:cs="Courier New"/>
+          <w:b/>
+        </w:rPr>
+        <w:tab/>
+      </w:r>
+      <w:r>
+        <w:rPr>
+          <w:rFonts w:ascii="Courier New" w:hAnsi="Courier New" w:cs="Courier New"/>
+          <w:b/>
+        </w:rPr>
+        <w:tab/>
+        <w:t>- 8381.0</w:t>
+      </w:r>
+    </w:p>
+    <w:p>
+      <w:pPr>
+        <w:pStyle w:val="PlainText"/>
+        <w:rPr>
+          <w:rFonts w:ascii="Courier New" w:hAnsi="Courier New" w:cs="Courier New"/>
+        </w:rPr>
+      </w:pPr>
+    </w:p>
+    <w:p>
+      <w:pPr>
+        <w:pStyle w:val="PlainText"/>
+        <w:rPr>
+          <w:rFonts w:ascii="Courier New" w:hAnsi="Courier New" w:cs="Courier New"/>
+        </w:rPr>
+      </w:pPr>
     </w:p>
     <w:p>
       <w:pPr>

</xml_diff>

<commit_message>
17/11/2018 MAMATHA CHICK IN
</commit_message>
<xml_diff>
--- a/customer _details/GANGAMMA/SEP/TUMKUR/CG/PURCHASE DETAILS.docx
+++ b/customer _details/GANGAMMA/SEP/TUMKUR/CG/PURCHASE DETAILS.docx
@@ -55590,13 +55590,7 @@
         <w:rPr>
           <w:rFonts w:ascii="Courier New" w:hAnsi="Courier New" w:cs="Courier New"/>
         </w:rPr>
-        <w:t>TUE Nov 13</w:t>
-      </w:r>
-      <w:r>
-        <w:rPr>
-          <w:rFonts w:ascii="Courier New" w:hAnsi="Courier New" w:cs="Courier New"/>
-        </w:rPr>
-        <w:t xml:space="preserve"> 11:44:58 IST 2018</w:t>
+        <w:t>TUE Nov 13 11:44:58 IST 2018</w:t>
       </w:r>
     </w:p>
     <w:p>
@@ -55917,6 +55911,372 @@
         <w:tab/>
         <w:t>- 3655.0</w:t>
       </w:r>
+    </w:p>
+    <w:p>
+      <w:pPr>
+        <w:pStyle w:val="PlainText"/>
+        <w:rPr>
+          <w:rFonts w:ascii="Courier New" w:hAnsi="Courier New" w:cs="Courier New"/>
+          <w:b/>
+        </w:rPr>
+      </w:pPr>
+    </w:p>
+    <w:p>
+      <w:pPr>
+        <w:pStyle w:val="PlainText"/>
+        <w:rPr>
+          <w:rFonts w:ascii="Courier New" w:hAnsi="Courier New" w:cs="Courier New"/>
+        </w:rPr>
+      </w:pPr>
+      <w:r>
+        <w:rPr>
+          <w:rFonts w:ascii="Courier New" w:hAnsi="Courier New" w:cs="Courier New"/>
+        </w:rPr>
+        <w:t>FRI Nov 16</w:t>
+      </w:r>
+      <w:r>
+        <w:rPr>
+          <w:rFonts w:ascii="Courier New" w:hAnsi="Courier New" w:cs="Courier New"/>
+        </w:rPr>
+        <w:t xml:space="preserve"> 11:29:58 IST 2018</w:t>
+      </w:r>
+    </w:p>
+    <w:p>
+      <w:pPr>
+        <w:pStyle w:val="PlainText"/>
+        <w:rPr>
+          <w:rFonts w:ascii="Courier New" w:hAnsi="Courier New" w:cs="Courier New"/>
+        </w:rPr>
+      </w:pPr>
+      <w:r>
+        <w:rPr>
+          <w:rFonts w:ascii="Courier New" w:hAnsi="Courier New" w:cs="Courier New"/>
+        </w:rPr>
+        <w:t>Person Name</w:t>
+      </w:r>
+      <w:r>
+        <w:rPr>
+          <w:rFonts w:ascii="Courier New" w:hAnsi="Courier New" w:cs="Courier New"/>
+        </w:rPr>
+        <w:tab/>
+      </w:r>
+      <w:r>
+        <w:rPr>
+          <w:rFonts w:ascii="Courier New" w:hAnsi="Courier New" w:cs="Courier New"/>
+        </w:rPr>
+        <w:tab/>
+      </w:r>
+      <w:r>
+        <w:rPr>
+          <w:rFonts w:ascii="Courier New" w:hAnsi="Courier New" w:cs="Courier New"/>
+        </w:rPr>
+        <w:tab/>
+      </w:r>
+      <w:r>
+        <w:rPr>
+          <w:rFonts w:ascii="Courier New" w:hAnsi="Courier New" w:cs="Courier New"/>
+        </w:rPr>
+        <w:tab/>
+        <w:t>- CG</w:t>
+      </w:r>
+    </w:p>
+    <w:p>
+      <w:pPr>
+        <w:pStyle w:val="PlainText"/>
+        <w:rPr>
+          <w:rFonts w:ascii="Courier New" w:hAnsi="Courier New" w:cs="Courier New"/>
+        </w:rPr>
+      </w:pPr>
+      <w:r>
+        <w:rPr>
+          <w:rFonts w:ascii="Courier New" w:hAnsi="Courier New" w:cs="Courier New"/>
+        </w:rPr>
+        <w:t>Bill number</w:t>
+      </w:r>
+      <w:r>
+        <w:rPr>
+          <w:rFonts w:ascii="Courier New" w:hAnsi="Courier New" w:cs="Courier New"/>
+        </w:rPr>
+        <w:tab/>
+      </w:r>
+      <w:r>
+        <w:rPr>
+          <w:rFonts w:ascii="Courier New" w:hAnsi="Courier New" w:cs="Courier New"/>
+        </w:rPr>
+        <w:tab/>
+      </w:r>
+      <w:r>
+        <w:rPr>
+          <w:rFonts w:ascii="Courier New" w:hAnsi="Courier New" w:cs="Courier New"/>
+        </w:rPr>
+        <w:tab/>
+      </w:r>
+      <w:r>
+        <w:rPr>
+          <w:rFonts w:ascii="Courier New" w:hAnsi="Courier New" w:cs="Courier New"/>
+        </w:rPr>
+        <w:tab/>
+        <w:t>- 8949</w:t>
+      </w:r>
+    </w:p>
+    <w:p>
+      <w:pPr>
+        <w:pStyle w:val="PlainText"/>
+        <w:rPr>
+          <w:rFonts w:ascii="Courier New" w:hAnsi="Courier New" w:cs="Courier New"/>
+        </w:rPr>
+      </w:pPr>
+      <w:r>
+        <w:rPr>
+          <w:rFonts w:ascii="Courier New" w:hAnsi="Courier New" w:cs="Courier New"/>
+        </w:rPr>
+        <w:t>---------------------------------------------------------------</w:t>
+      </w:r>
+    </w:p>
+    <w:p>
+      <w:pPr>
+        <w:pStyle w:val="PlainText"/>
+        <w:rPr>
+          <w:rFonts w:ascii="Courier New" w:hAnsi="Courier New" w:cs="Courier New"/>
+        </w:rPr>
+      </w:pPr>
+      <w:r>
+        <w:rPr>
+          <w:rFonts w:ascii="Courier New" w:hAnsi="Courier New" w:cs="Courier New"/>
+        </w:rPr>
+        <w:t>Item Name</w:t>
+      </w:r>
+      <w:r>
+        <w:rPr>
+          <w:rFonts w:ascii="Courier New" w:hAnsi="Courier New" w:cs="Courier New"/>
+        </w:rPr>
+        <w:tab/>
+      </w:r>
+      <w:r>
+        <w:rPr>
+          <w:rFonts w:ascii="Courier New" w:hAnsi="Courier New" w:cs="Courier New"/>
+        </w:rPr>
+        <w:tab/>
+      </w:r>
+      <w:r>
+        <w:rPr>
+          <w:rFonts w:ascii="Courier New" w:hAnsi="Courier New" w:cs="Courier New"/>
+        </w:rPr>
+        <w:tab/>
+      </w:r>
+      <w:r>
+        <w:rPr>
+          <w:rFonts w:ascii="Courier New" w:hAnsi="Courier New" w:cs="Courier New"/>
+        </w:rPr>
+        <w:tab/>
+        <w:t>- CARROT</w:t>
+      </w:r>
+    </w:p>
+    <w:p>
+      <w:pPr>
+        <w:pStyle w:val="PlainText"/>
+        <w:rPr>
+          <w:rFonts w:ascii="Courier New" w:hAnsi="Courier New" w:cs="Courier New"/>
+        </w:rPr>
+      </w:pPr>
+      <w:r>
+        <w:rPr>
+          <w:rFonts w:ascii="Courier New" w:hAnsi="Courier New" w:cs="Courier New"/>
+        </w:rPr>
+        <w:t>Number of Pockets</w:t>
+      </w:r>
+      <w:r>
+        <w:rPr>
+          <w:rFonts w:ascii="Courier New" w:hAnsi="Courier New" w:cs="Courier New"/>
+        </w:rPr>
+        <w:tab/>
+      </w:r>
+      <w:r>
+        <w:rPr>
+          <w:rFonts w:ascii="Courier New" w:hAnsi="Courier New" w:cs="Courier New"/>
+        </w:rPr>
+        <w:tab/>
+      </w:r>
+      <w:r>
+        <w:rPr>
+          <w:rFonts w:ascii="Courier New" w:hAnsi="Courier New" w:cs="Courier New"/>
+        </w:rPr>
+        <w:tab/>
+        <w:t>- 1</w:t>
+      </w:r>
+    </w:p>
+    <w:p>
+      <w:pPr>
+        <w:pStyle w:val="PlainText"/>
+        <w:rPr>
+          <w:rFonts w:ascii="Courier New" w:hAnsi="Courier New" w:cs="Courier New"/>
+        </w:rPr>
+      </w:pPr>
+      <w:r>
+        <w:rPr>
+          <w:rFonts w:ascii="Courier New" w:hAnsi="Courier New" w:cs="Courier New"/>
+        </w:rPr>
+        <w:t>Number of KGs</w:t>
+      </w:r>
+      <w:r>
+        <w:rPr>
+          <w:rFonts w:ascii="Courier New" w:hAnsi="Courier New" w:cs="Courier New"/>
+        </w:rPr>
+        <w:tab/>
+      </w:r>
+      <w:r>
+        <w:rPr>
+          <w:rFonts w:ascii="Courier New" w:hAnsi="Courier New" w:cs="Courier New"/>
+        </w:rPr>
+        <w:tab/>
+      </w:r>
+      <w:r>
+        <w:rPr>
+          <w:rFonts w:ascii="Courier New" w:hAnsi="Courier New" w:cs="Courier New"/>
+        </w:rPr>
+        <w:tab/>
+        <w:t>- 86</w:t>
+      </w:r>
+    </w:p>
+    <w:p>
+      <w:pPr>
+        <w:pStyle w:val="PlainText"/>
+        <w:rPr>
+          <w:rFonts w:ascii="Courier New" w:hAnsi="Courier New" w:cs="Courier New"/>
+        </w:rPr>
+      </w:pPr>
+      <w:r>
+        <w:rPr>
+          <w:rFonts w:ascii="Courier New" w:hAnsi="Courier New" w:cs="Courier New"/>
+        </w:rPr>
+        <w:t>Rate</w:t>
+      </w:r>
+      <w:r>
+        <w:rPr>
+          <w:rFonts w:ascii="Courier New" w:hAnsi="Courier New" w:cs="Courier New"/>
+        </w:rPr>
+        <w:tab/>
+      </w:r>
+      <w:r>
+        <w:rPr>
+          <w:rFonts w:ascii="Courier New" w:hAnsi="Courier New" w:cs="Courier New"/>
+        </w:rPr>
+        <w:tab/>
+      </w:r>
+      <w:r>
+        <w:rPr>
+          <w:rFonts w:ascii="Courier New" w:hAnsi="Courier New" w:cs="Courier New"/>
+        </w:rPr>
+        <w:tab/>
+      </w:r>
+      <w:r>
+        <w:rPr>
+          <w:rFonts w:ascii="Courier New" w:hAnsi="Courier New" w:cs="Courier New"/>
+        </w:rPr>
+        <w:tab/>
+      </w:r>
+      <w:r>
+        <w:rPr>
+          <w:rFonts w:ascii="Courier New" w:hAnsi="Courier New" w:cs="Courier New"/>
+        </w:rPr>
+        <w:tab/>
+        <w:t>- 28</w:t>
+      </w:r>
+    </w:p>
+    <w:p>
+      <w:pPr>
+        <w:pStyle w:val="PlainText"/>
+        <w:rPr>
+          <w:rFonts w:ascii="Courier New" w:hAnsi="Courier New" w:cs="Courier New"/>
+        </w:rPr>
+      </w:pPr>
+      <w:r>
+        <w:rPr>
+          <w:rFonts w:ascii="Courier New" w:hAnsi="Courier New" w:cs="Courier New"/>
+        </w:rPr>
+        <w:t>Total Price</w:t>
+      </w:r>
+      <w:r>
+        <w:rPr>
+          <w:rFonts w:ascii="Courier New" w:hAnsi="Courier New" w:cs="Courier New"/>
+        </w:rPr>
+        <w:tab/>
+      </w:r>
+      <w:r>
+        <w:rPr>
+          <w:rFonts w:ascii="Courier New" w:hAnsi="Courier New" w:cs="Courier New"/>
+        </w:rPr>
+        <w:tab/>
+      </w:r>
+      <w:r>
+        <w:rPr>
+          <w:rFonts w:ascii="Courier New" w:hAnsi="Courier New" w:cs="Courier New"/>
+        </w:rPr>
+        <w:tab/>
+      </w:r>
+      <w:r>
+        <w:rPr>
+          <w:rFonts w:ascii="Courier New" w:hAnsi="Courier New" w:cs="Courier New"/>
+        </w:rPr>
+        <w:tab/>
+        <w:t>- 2408.0</w:t>
+      </w:r>
+    </w:p>
+    <w:p>
+      <w:pPr>
+        <w:pStyle w:val="PlainText"/>
+        <w:rPr>
+          <w:rFonts w:ascii="Courier New" w:hAnsi="Courier New" w:cs="Courier New"/>
+          <w:b/>
+        </w:rPr>
+      </w:pPr>
+      <w:r>
+        <w:rPr>
+          <w:rFonts w:ascii="Courier New" w:hAnsi="Courier New" w:cs="Courier New"/>
+          <w:b/>
+        </w:rPr>
+        <w:t>Amount balance</w:t>
+      </w:r>
+      <w:r>
+        <w:rPr>
+          <w:rFonts w:ascii="Courier New" w:hAnsi="Courier New" w:cs="Courier New"/>
+          <w:b/>
+        </w:rPr>
+        <w:tab/>
+      </w:r>
+      <w:r>
+        <w:rPr>
+          <w:rFonts w:ascii="Courier New" w:hAnsi="Courier New" w:cs="Courier New"/>
+          <w:b/>
+        </w:rPr>
+        <w:tab/>
+      </w:r>
+      <w:r>
+        <w:rPr>
+          <w:rFonts w:ascii="Courier New" w:hAnsi="Courier New" w:cs="Courier New"/>
+          <w:b/>
+        </w:rPr>
+        <w:tab/>
+        <w:t>- 6063.0</w:t>
+      </w:r>
+    </w:p>
+    <w:p>
+      <w:pPr>
+        <w:pStyle w:val="PlainText"/>
+        <w:rPr>
+          <w:rFonts w:ascii="Courier New" w:hAnsi="Courier New" w:cs="Courier New"/>
+          <w:b/>
+        </w:rPr>
+      </w:pPr>
+    </w:p>
+    <w:p>
+      <w:pPr>
+        <w:pStyle w:val="PlainText"/>
+        <w:rPr>
+          <w:rFonts w:ascii="Courier New" w:hAnsi="Courier New" w:cs="Courier New"/>
+          <w:b/>
+        </w:rPr>
+      </w:pPr>
     </w:p>
     <w:p>
       <w:pPr>

</xml_diff>

<commit_message>
07/12/2018 MAMATHA CHICK IN
</commit_message>
<xml_diff>
--- a/customer _details/GANGAMMA/SEP/TUMKUR/CG/PURCHASE DETAILS.docx
+++ b/customer _details/GANGAMMA/SEP/TUMKUR/CG/PURCHASE DETAILS.docx
@@ -60848,13 +60848,7 @@
         <w:rPr>
           <w:rFonts w:ascii="Courier New" w:hAnsi="Courier New" w:cs="Courier New"/>
         </w:rPr>
-        <w:t>TUE Dec 04</w:t>
-      </w:r>
-      <w:r>
-        <w:rPr>
-          <w:rFonts w:ascii="Courier New" w:hAnsi="Courier New" w:cs="Courier New"/>
-        </w:rPr>
-        <w:t xml:space="preserve"> 11:51:37 IST 2018</w:t>
+        <w:t>TUE Dec 04 11:51:37 IST 2018</w:t>
       </w:r>
     </w:p>
     <w:p>
@@ -61051,6 +61045,599 @@
         <w:tab/>
         <w:t>- CASH</w:t>
       </w:r>
+    </w:p>
+    <w:p>
+      <w:pPr>
+        <w:pStyle w:val="PlainText"/>
+        <w:rPr>
+          <w:rFonts w:ascii="Courier New" w:hAnsi="Courier New" w:cs="Courier New"/>
+        </w:rPr>
+      </w:pPr>
+    </w:p>
+    <w:p>
+      <w:pPr>
+        <w:pStyle w:val="PlainText"/>
+        <w:rPr>
+          <w:rFonts w:ascii="Courier New" w:hAnsi="Courier New" w:cs="Courier New"/>
+        </w:rPr>
+      </w:pPr>
+      <w:r>
+        <w:rPr>
+          <w:rFonts w:ascii="Courier New" w:hAnsi="Courier New" w:cs="Courier New"/>
+        </w:rPr>
+        <w:t>THU Dec 06</w:t>
+      </w:r>
+      <w:r>
+        <w:rPr>
+          <w:rFonts w:ascii="Courier New" w:hAnsi="Courier New" w:cs="Courier New"/>
+        </w:rPr>
+        <w:t xml:space="preserve"> 12:28:15 IST 2018</w:t>
+      </w:r>
+    </w:p>
+    <w:p>
+      <w:pPr>
+        <w:pStyle w:val="PlainText"/>
+        <w:rPr>
+          <w:rFonts w:ascii="Courier New" w:hAnsi="Courier New" w:cs="Courier New"/>
+        </w:rPr>
+      </w:pPr>
+      <w:r>
+        <w:rPr>
+          <w:rFonts w:ascii="Courier New" w:hAnsi="Courier New" w:cs="Courier New"/>
+        </w:rPr>
+        <w:t>Person Name</w:t>
+      </w:r>
+      <w:r>
+        <w:rPr>
+          <w:rFonts w:ascii="Courier New" w:hAnsi="Courier New" w:cs="Courier New"/>
+        </w:rPr>
+        <w:tab/>
+      </w:r>
+      <w:r>
+        <w:rPr>
+          <w:rFonts w:ascii="Courier New" w:hAnsi="Courier New" w:cs="Courier New"/>
+        </w:rPr>
+        <w:tab/>
+      </w:r>
+      <w:r>
+        <w:rPr>
+          <w:rFonts w:ascii="Courier New" w:hAnsi="Courier New" w:cs="Courier New"/>
+        </w:rPr>
+        <w:tab/>
+      </w:r>
+      <w:r>
+        <w:rPr>
+          <w:rFonts w:ascii="Courier New" w:hAnsi="Courier New" w:cs="Courier New"/>
+        </w:rPr>
+        <w:tab/>
+        <w:t>- CG</w:t>
+      </w:r>
+    </w:p>
+    <w:p>
+      <w:pPr>
+        <w:pStyle w:val="PlainText"/>
+        <w:rPr>
+          <w:rFonts w:ascii="Courier New" w:hAnsi="Courier New" w:cs="Courier New"/>
+        </w:rPr>
+      </w:pPr>
+      <w:r>
+        <w:rPr>
+          <w:rFonts w:ascii="Courier New" w:hAnsi="Courier New" w:cs="Courier New"/>
+        </w:rPr>
+        <w:t>Bill number</w:t>
+      </w:r>
+      <w:r>
+        <w:rPr>
+          <w:rFonts w:ascii="Courier New" w:hAnsi="Courier New" w:cs="Courier New"/>
+        </w:rPr>
+        <w:tab/>
+      </w:r>
+      <w:r>
+        <w:rPr>
+          <w:rFonts w:ascii="Courier New" w:hAnsi="Courier New" w:cs="Courier New"/>
+        </w:rPr>
+        <w:tab/>
+      </w:r>
+      <w:r>
+        <w:rPr>
+          <w:rFonts w:ascii="Courier New" w:hAnsi="Courier New" w:cs="Courier New"/>
+        </w:rPr>
+        <w:tab/>
+      </w:r>
+      <w:r>
+        <w:rPr>
+          <w:rFonts w:ascii="Courier New" w:hAnsi="Courier New" w:cs="Courier New"/>
+        </w:rPr>
+        <w:tab/>
+        <w:t>- 9340</w:t>
+      </w:r>
+    </w:p>
+    <w:p>
+      <w:pPr>
+        <w:pStyle w:val="PlainText"/>
+        <w:rPr>
+          <w:rFonts w:ascii="Courier New" w:hAnsi="Courier New" w:cs="Courier New"/>
+        </w:rPr>
+      </w:pPr>
+      <w:r>
+        <w:rPr>
+          <w:rFonts w:ascii="Courier New" w:hAnsi="Courier New" w:cs="Courier New"/>
+        </w:rPr>
+        <w:t>---------------------------------------------------------------</w:t>
+      </w:r>
+    </w:p>
+    <w:p>
+      <w:pPr>
+        <w:pStyle w:val="PlainText"/>
+        <w:rPr>
+          <w:rFonts w:ascii="Courier New" w:hAnsi="Courier New" w:cs="Courier New"/>
+        </w:rPr>
+      </w:pPr>
+      <w:r>
+        <w:rPr>
+          <w:rFonts w:ascii="Courier New" w:hAnsi="Courier New" w:cs="Courier New"/>
+        </w:rPr>
+        <w:t>Item Name</w:t>
+      </w:r>
+      <w:r>
+        <w:rPr>
+          <w:rFonts w:ascii="Courier New" w:hAnsi="Courier New" w:cs="Courier New"/>
+        </w:rPr>
+        <w:tab/>
+      </w:r>
+      <w:r>
+        <w:rPr>
+          <w:rFonts w:ascii="Courier New" w:hAnsi="Courier New" w:cs="Courier New"/>
+        </w:rPr>
+        <w:tab/>
+      </w:r>
+      <w:r>
+        <w:rPr>
+          <w:rFonts w:ascii="Courier New" w:hAnsi="Courier New" w:cs="Courier New"/>
+        </w:rPr>
+        <w:tab/>
+      </w:r>
+      <w:r>
+        <w:rPr>
+          <w:rFonts w:ascii="Courier New" w:hAnsi="Courier New" w:cs="Courier New"/>
+        </w:rPr>
+        <w:tab/>
+        <w:t>- CARROT</w:t>
+      </w:r>
+    </w:p>
+    <w:p>
+      <w:pPr>
+        <w:pStyle w:val="PlainText"/>
+        <w:rPr>
+          <w:rFonts w:ascii="Courier New" w:hAnsi="Courier New" w:cs="Courier New"/>
+        </w:rPr>
+      </w:pPr>
+      <w:r>
+        <w:rPr>
+          <w:rFonts w:ascii="Courier New" w:hAnsi="Courier New" w:cs="Courier New"/>
+        </w:rPr>
+        <w:t>Number of Pockets</w:t>
+      </w:r>
+      <w:r>
+        <w:rPr>
+          <w:rFonts w:ascii="Courier New" w:hAnsi="Courier New" w:cs="Courier New"/>
+        </w:rPr>
+        <w:tab/>
+      </w:r>
+      <w:r>
+        <w:rPr>
+          <w:rFonts w:ascii="Courier New" w:hAnsi="Courier New" w:cs="Courier New"/>
+        </w:rPr>
+        <w:tab/>
+      </w:r>
+      <w:r>
+        <w:rPr>
+          <w:rFonts w:ascii="Courier New" w:hAnsi="Courier New" w:cs="Courier New"/>
+        </w:rPr>
+        <w:tab/>
+        <w:t>- 2</w:t>
+      </w:r>
+    </w:p>
+    <w:p>
+      <w:pPr>
+        <w:pStyle w:val="PlainText"/>
+        <w:rPr>
+          <w:rFonts w:ascii="Courier New" w:hAnsi="Courier New" w:cs="Courier New"/>
+        </w:rPr>
+      </w:pPr>
+      <w:r>
+        <w:rPr>
+          <w:rFonts w:ascii="Courier New" w:hAnsi="Courier New" w:cs="Courier New"/>
+        </w:rPr>
+        <w:t>Number of KGs</w:t>
+      </w:r>
+      <w:r>
+        <w:rPr>
+          <w:rFonts w:ascii="Courier New" w:hAnsi="Courier New" w:cs="Courier New"/>
+        </w:rPr>
+        <w:tab/>
+      </w:r>
+      <w:r>
+        <w:rPr>
+          <w:rFonts w:ascii="Courier New" w:hAnsi="Courier New" w:cs="Courier New"/>
+        </w:rPr>
+        <w:tab/>
+      </w:r>
+      <w:r>
+        <w:rPr>
+          <w:rFonts w:ascii="Courier New" w:hAnsi="Courier New" w:cs="Courier New"/>
+        </w:rPr>
+        <w:tab/>
+        <w:t>- 198</w:t>
+      </w:r>
+    </w:p>
+    <w:p>
+      <w:pPr>
+        <w:pStyle w:val="PlainText"/>
+        <w:rPr>
+          <w:rFonts w:ascii="Courier New" w:hAnsi="Courier New" w:cs="Courier New"/>
+        </w:rPr>
+      </w:pPr>
+      <w:r>
+        <w:rPr>
+          <w:rFonts w:ascii="Courier New" w:hAnsi="Courier New" w:cs="Courier New"/>
+        </w:rPr>
+        <w:t>Rate</w:t>
+      </w:r>
+      <w:r>
+        <w:rPr>
+          <w:rFonts w:ascii="Courier New" w:hAnsi="Courier New" w:cs="Courier New"/>
+        </w:rPr>
+        <w:tab/>
+      </w:r>
+      <w:r>
+        <w:rPr>
+          <w:rFonts w:ascii="Courier New" w:hAnsi="Courier New" w:cs="Courier New"/>
+        </w:rPr>
+        <w:tab/>
+      </w:r>
+      <w:r>
+        <w:rPr>
+          <w:rFonts w:ascii="Courier New" w:hAnsi="Courier New" w:cs="Courier New"/>
+        </w:rPr>
+        <w:tab/>
+      </w:r>
+      <w:r>
+        <w:rPr>
+          <w:rFonts w:ascii="Courier New" w:hAnsi="Courier New" w:cs="Courier New"/>
+        </w:rPr>
+        <w:tab/>
+      </w:r>
+      <w:r>
+        <w:rPr>
+          <w:rFonts w:ascii="Courier New" w:hAnsi="Courier New" w:cs="Courier New"/>
+        </w:rPr>
+        <w:tab/>
+        <w:t>- 24</w:t>
+      </w:r>
+    </w:p>
+    <w:p>
+      <w:pPr>
+        <w:pStyle w:val="PlainText"/>
+        <w:rPr>
+          <w:rFonts w:ascii="Courier New" w:hAnsi="Courier New" w:cs="Courier New"/>
+        </w:rPr>
+      </w:pPr>
+      <w:r>
+        <w:rPr>
+          <w:rFonts w:ascii="Courier New" w:hAnsi="Courier New" w:cs="Courier New"/>
+        </w:rPr>
+        <w:t>Total Price</w:t>
+      </w:r>
+      <w:r>
+        <w:rPr>
+          <w:rFonts w:ascii="Courier New" w:hAnsi="Courier New" w:cs="Courier New"/>
+        </w:rPr>
+        <w:tab/>
+      </w:r>
+      <w:r>
+        <w:rPr>
+          <w:rFonts w:ascii="Courier New" w:hAnsi="Courier New" w:cs="Courier New"/>
+        </w:rPr>
+        <w:tab/>
+      </w:r>
+      <w:r>
+        <w:rPr>
+          <w:rFonts w:ascii="Courier New" w:hAnsi="Courier New" w:cs="Courier New"/>
+        </w:rPr>
+        <w:tab/>
+      </w:r>
+      <w:r>
+        <w:rPr>
+          <w:rFonts w:ascii="Courier New" w:hAnsi="Courier New" w:cs="Courier New"/>
+        </w:rPr>
+        <w:tab/>
+        <w:t>- 4752.0</w:t>
+      </w:r>
+    </w:p>
+    <w:p>
+      <w:pPr>
+        <w:pStyle w:val="PlainText"/>
+        <w:rPr>
+          <w:rFonts w:ascii="Courier New" w:hAnsi="Courier New" w:cs="Courier New"/>
+        </w:rPr>
+      </w:pPr>
+      <w:r>
+        <w:rPr>
+          <w:rFonts w:ascii="Courier New" w:hAnsi="Courier New" w:cs="Courier New"/>
+        </w:rPr>
+        <w:t>Amount balance</w:t>
+      </w:r>
+      <w:r>
+        <w:rPr>
+          <w:rFonts w:ascii="Courier New" w:hAnsi="Courier New" w:cs="Courier New"/>
+        </w:rPr>
+        <w:tab/>
+      </w:r>
+      <w:r>
+        <w:rPr>
+          <w:rFonts w:ascii="Courier New" w:hAnsi="Courier New" w:cs="Courier New"/>
+        </w:rPr>
+        <w:tab/>
+      </w:r>
+      <w:r>
+        <w:rPr>
+          <w:rFonts w:ascii="Courier New" w:hAnsi="Courier New" w:cs="Courier New"/>
+        </w:rPr>
+        <w:tab/>
+        <w:t>- 7877.0</w:t>
+      </w:r>
+    </w:p>
+    <w:p>
+      <w:pPr>
+        <w:pStyle w:val="PlainText"/>
+        <w:rPr>
+          <w:rFonts w:ascii="Courier New" w:hAnsi="Courier New" w:cs="Courier New"/>
+        </w:rPr>
+      </w:pPr>
+    </w:p>
+    <w:p>
+      <w:pPr>
+        <w:pStyle w:val="PlainText"/>
+        <w:rPr>
+          <w:rFonts w:ascii="Courier New" w:hAnsi="Courier New" w:cs="Courier New"/>
+        </w:rPr>
+      </w:pPr>
+      <w:r>
+        <w:rPr>
+          <w:rFonts w:ascii="Courier New" w:hAnsi="Courier New" w:cs="Courier New"/>
+        </w:rPr>
+        <w:t>Item Name</w:t>
+      </w:r>
+      <w:r>
+        <w:rPr>
+          <w:rFonts w:ascii="Courier New" w:hAnsi="Courier New" w:cs="Courier New"/>
+        </w:rPr>
+        <w:tab/>
+      </w:r>
+      <w:r>
+        <w:rPr>
+          <w:rFonts w:ascii="Courier New" w:hAnsi="Courier New" w:cs="Courier New"/>
+        </w:rPr>
+        <w:tab/>
+      </w:r>
+      <w:r>
+        <w:rPr>
+          <w:rFonts w:ascii="Courier New" w:hAnsi="Courier New" w:cs="Courier New"/>
+        </w:rPr>
+        <w:tab/>
+      </w:r>
+      <w:r>
+        <w:rPr>
+          <w:rFonts w:ascii="Courier New" w:hAnsi="Courier New" w:cs="Courier New"/>
+        </w:rPr>
+        <w:tab/>
+        <w:t>- CARROT</w:t>
+      </w:r>
+    </w:p>
+    <w:p>
+      <w:pPr>
+        <w:pStyle w:val="PlainText"/>
+        <w:rPr>
+          <w:rFonts w:ascii="Courier New" w:hAnsi="Courier New" w:cs="Courier New"/>
+        </w:rPr>
+      </w:pPr>
+      <w:r>
+        <w:rPr>
+          <w:rFonts w:ascii="Courier New" w:hAnsi="Courier New" w:cs="Courier New"/>
+        </w:rPr>
+        <w:t>Number of Pockets</w:t>
+      </w:r>
+      <w:r>
+        <w:rPr>
+          <w:rFonts w:ascii="Courier New" w:hAnsi="Courier New" w:cs="Courier New"/>
+        </w:rPr>
+        <w:tab/>
+      </w:r>
+      <w:r>
+        <w:rPr>
+          <w:rFonts w:ascii="Courier New" w:hAnsi="Courier New" w:cs="Courier New"/>
+        </w:rPr>
+        <w:tab/>
+      </w:r>
+      <w:r>
+        <w:rPr>
+          <w:rFonts w:ascii="Courier New" w:hAnsi="Courier New" w:cs="Courier New"/>
+        </w:rPr>
+        <w:tab/>
+        <w:t>- 1</w:t>
+      </w:r>
+    </w:p>
+    <w:p>
+      <w:pPr>
+        <w:pStyle w:val="PlainText"/>
+        <w:rPr>
+          <w:rFonts w:ascii="Courier New" w:hAnsi="Courier New" w:cs="Courier New"/>
+        </w:rPr>
+      </w:pPr>
+      <w:r>
+        <w:rPr>
+          <w:rFonts w:ascii="Courier New" w:hAnsi="Courier New" w:cs="Courier New"/>
+        </w:rPr>
+        <w:t>Number of KGs</w:t>
+      </w:r>
+      <w:r>
+        <w:rPr>
+          <w:rFonts w:ascii="Courier New" w:hAnsi="Courier New" w:cs="Courier New"/>
+        </w:rPr>
+        <w:tab/>
+      </w:r>
+      <w:r>
+        <w:rPr>
+          <w:rFonts w:ascii="Courier New" w:hAnsi="Courier New" w:cs="Courier New"/>
+        </w:rPr>
+        <w:tab/>
+      </w:r>
+      <w:r>
+        <w:rPr>
+          <w:rFonts w:ascii="Courier New" w:hAnsi="Courier New" w:cs="Courier New"/>
+        </w:rPr>
+        <w:tab/>
+        <w:t>- 73</w:t>
+      </w:r>
+    </w:p>
+    <w:p>
+      <w:pPr>
+        <w:pStyle w:val="PlainText"/>
+        <w:rPr>
+          <w:rFonts w:ascii="Courier New" w:hAnsi="Courier New" w:cs="Courier New"/>
+        </w:rPr>
+      </w:pPr>
+      <w:r>
+        <w:rPr>
+          <w:rFonts w:ascii="Courier New" w:hAnsi="Courier New" w:cs="Courier New"/>
+        </w:rPr>
+        <w:t>Rate</w:t>
+      </w:r>
+      <w:r>
+        <w:rPr>
+          <w:rFonts w:ascii="Courier New" w:hAnsi="Courier New" w:cs="Courier New"/>
+        </w:rPr>
+        <w:tab/>
+      </w:r>
+      <w:r>
+        <w:rPr>
+          <w:rFonts w:ascii="Courier New" w:hAnsi="Courier New" w:cs="Courier New"/>
+        </w:rPr>
+        <w:tab/>
+      </w:r>
+      <w:r>
+        <w:rPr>
+          <w:rFonts w:ascii="Courier New" w:hAnsi="Courier New" w:cs="Courier New"/>
+        </w:rPr>
+        <w:tab/>
+      </w:r>
+      <w:r>
+        <w:rPr>
+          <w:rFonts w:ascii="Courier New" w:hAnsi="Courier New" w:cs="Courier New"/>
+        </w:rPr>
+        <w:tab/>
+      </w:r>
+      <w:r>
+        <w:rPr>
+          <w:rFonts w:ascii="Courier New" w:hAnsi="Courier New" w:cs="Courier New"/>
+        </w:rPr>
+        <w:tab/>
+        <w:t>- 23</w:t>
+      </w:r>
+    </w:p>
+    <w:p>
+      <w:pPr>
+        <w:pStyle w:val="PlainText"/>
+        <w:rPr>
+          <w:rFonts w:ascii="Courier New" w:hAnsi="Courier New" w:cs="Courier New"/>
+        </w:rPr>
+      </w:pPr>
+      <w:r>
+        <w:rPr>
+          <w:rFonts w:ascii="Courier New" w:hAnsi="Courier New" w:cs="Courier New"/>
+        </w:rPr>
+        <w:t>Total Price</w:t>
+      </w:r>
+      <w:r>
+        <w:rPr>
+          <w:rFonts w:ascii="Courier New" w:hAnsi="Courier New" w:cs="Courier New"/>
+        </w:rPr>
+        <w:tab/>
+      </w:r>
+      <w:r>
+        <w:rPr>
+          <w:rFonts w:ascii="Courier New" w:hAnsi="Courier New" w:cs="Courier New"/>
+        </w:rPr>
+        <w:tab/>
+      </w:r>
+      <w:r>
+        <w:rPr>
+          <w:rFonts w:ascii="Courier New" w:hAnsi="Courier New" w:cs="Courier New"/>
+        </w:rPr>
+        <w:tab/>
+      </w:r>
+      <w:r>
+        <w:rPr>
+          <w:rFonts w:ascii="Courier New" w:hAnsi="Courier New" w:cs="Courier New"/>
+        </w:rPr>
+        <w:tab/>
+        <w:t>- 1679.0</w:t>
+      </w:r>
+    </w:p>
+    <w:p>
+      <w:pPr>
+        <w:pStyle w:val="PlainText"/>
+        <w:rPr>
+          <w:rFonts w:ascii="Courier New" w:hAnsi="Courier New" w:cs="Courier New"/>
+          <w:b/>
+        </w:rPr>
+      </w:pPr>
+      <w:r>
+        <w:rPr>
+          <w:rFonts w:ascii="Courier New" w:hAnsi="Courier New" w:cs="Courier New"/>
+          <w:b/>
+        </w:rPr>
+        <w:t>Amount balance</w:t>
+      </w:r>
+      <w:r>
+        <w:rPr>
+          <w:rFonts w:ascii="Courier New" w:hAnsi="Courier New" w:cs="Courier New"/>
+          <w:b/>
+        </w:rPr>
+        <w:tab/>
+      </w:r>
+      <w:r>
+        <w:rPr>
+          <w:rFonts w:ascii="Courier New" w:hAnsi="Courier New" w:cs="Courier New"/>
+          <w:b/>
+        </w:rPr>
+        <w:tab/>
+      </w:r>
+      <w:r>
+        <w:rPr>
+          <w:rFonts w:ascii="Courier New" w:hAnsi="Courier New" w:cs="Courier New"/>
+          <w:b/>
+        </w:rPr>
+        <w:tab/>
+        <w:t>- 9556.0</w:t>
+      </w:r>
+    </w:p>
+    <w:p>
+      <w:pPr>
+        <w:pStyle w:val="PlainText"/>
+        <w:rPr>
+          <w:rFonts w:ascii="Courier New" w:hAnsi="Courier New" w:cs="Courier New"/>
+        </w:rPr>
+      </w:pPr>
+    </w:p>
+    <w:p>
+      <w:pPr>
+        <w:pStyle w:val="PlainText"/>
+        <w:rPr>
+          <w:rFonts w:ascii="Courier New" w:hAnsi="Courier New" w:cs="Courier New"/>
+        </w:rPr>
+      </w:pPr>
     </w:p>
     <w:p>
       <w:pPr>

</xml_diff>

<commit_message>
15/12/2018 MAMATHA CHICK IN
</commit_message>
<xml_diff>
--- a/customer _details/GANGAMMA/SEP/TUMKUR/CG/PURCHASE DETAILS.docx
+++ b/customer _details/GANGAMMA/SEP/TUMKUR/CG/PURCHASE DETAILS.docx
@@ -62955,13 +62955,7 @@
         <w:rPr>
           <w:rFonts w:ascii="Courier New" w:hAnsi="Courier New" w:cs="Courier New"/>
         </w:rPr>
-        <w:t>THU Dec 13</w:t>
-      </w:r>
-      <w:r>
-        <w:rPr>
-          <w:rFonts w:ascii="Courier New" w:hAnsi="Courier New" w:cs="Courier New"/>
-        </w:rPr>
-        <w:t xml:space="preserve"> 14:30:28 IST 2018</w:t>
+        <w:t>THU Dec 13 14:30:28 IST 2018</w:t>
       </w:r>
     </w:p>
     <w:p>
@@ -63282,6 +63276,247 @@
         <w:tab/>
         <w:t>- 23953.0</w:t>
       </w:r>
+    </w:p>
+    <w:p>
+      <w:pPr>
+        <w:pStyle w:val="PlainText"/>
+        <w:rPr>
+          <w:rFonts w:ascii="Courier New" w:hAnsi="Courier New" w:cs="Courier New"/>
+          <w:b/>
+        </w:rPr>
+      </w:pPr>
+    </w:p>
+    <w:p>
+      <w:pPr>
+        <w:pStyle w:val="PlainText"/>
+        <w:rPr>
+          <w:rFonts w:ascii="Courier New" w:hAnsi="Courier New" w:cs="Courier New"/>
+        </w:rPr>
+      </w:pPr>
+      <w:r>
+        <w:rPr>
+          <w:rFonts w:ascii="Courier New" w:hAnsi="Courier New" w:cs="Courier New"/>
+        </w:rPr>
+        <w:t>FRI Dec 14</w:t>
+      </w:r>
+      <w:r>
+        <w:rPr>
+          <w:rFonts w:ascii="Courier New" w:hAnsi="Courier New" w:cs="Courier New"/>
+        </w:rPr>
+        <w:t xml:space="preserve"> 11:59:28 IST 2018</w:t>
+      </w:r>
+    </w:p>
+    <w:p>
+      <w:pPr>
+        <w:pStyle w:val="PlainText"/>
+        <w:rPr>
+          <w:rFonts w:ascii="Courier New" w:hAnsi="Courier New" w:cs="Courier New"/>
+        </w:rPr>
+      </w:pPr>
+      <w:r>
+        <w:rPr>
+          <w:rFonts w:ascii="Courier New" w:hAnsi="Courier New" w:cs="Courier New"/>
+        </w:rPr>
+        <w:t>Person Name</w:t>
+      </w:r>
+      <w:r>
+        <w:rPr>
+          <w:rFonts w:ascii="Courier New" w:hAnsi="Courier New" w:cs="Courier New"/>
+        </w:rPr>
+        <w:tab/>
+      </w:r>
+      <w:r>
+        <w:rPr>
+          <w:rFonts w:ascii="Courier New" w:hAnsi="Courier New" w:cs="Courier New"/>
+        </w:rPr>
+        <w:tab/>
+      </w:r>
+      <w:r>
+        <w:rPr>
+          <w:rFonts w:ascii="Courier New" w:hAnsi="Courier New" w:cs="Courier New"/>
+        </w:rPr>
+        <w:tab/>
+      </w:r>
+      <w:r>
+        <w:rPr>
+          <w:rFonts w:ascii="Courier New" w:hAnsi="Courier New" w:cs="Courier New"/>
+        </w:rPr>
+        <w:tab/>
+        <w:t>- CG</w:t>
+      </w:r>
+    </w:p>
+    <w:p>
+      <w:pPr>
+        <w:pStyle w:val="PlainText"/>
+        <w:rPr>
+          <w:rFonts w:ascii="Courier New" w:hAnsi="Courier New" w:cs="Courier New"/>
+        </w:rPr>
+      </w:pPr>
+      <w:r>
+        <w:rPr>
+          <w:rFonts w:ascii="Courier New" w:hAnsi="Courier New" w:cs="Courier New"/>
+        </w:rPr>
+        <w:t>---------------------------------------------------------------</w:t>
+      </w:r>
+    </w:p>
+    <w:p>
+      <w:pPr>
+        <w:pStyle w:val="PlainText"/>
+        <w:rPr>
+          <w:rFonts w:ascii="Courier New" w:hAnsi="Courier New" w:cs="Courier New"/>
+        </w:rPr>
+      </w:pPr>
+      <w:r>
+        <w:rPr>
+          <w:rFonts w:ascii="Courier New" w:hAnsi="Courier New" w:cs="Courier New"/>
+        </w:rPr>
+        <w:t>Item Name</w:t>
+      </w:r>
+      <w:r>
+        <w:rPr>
+          <w:rFonts w:ascii="Courier New" w:hAnsi="Courier New" w:cs="Courier New"/>
+        </w:rPr>
+        <w:tab/>
+      </w:r>
+      <w:r>
+        <w:rPr>
+          <w:rFonts w:ascii="Courier New" w:hAnsi="Courier New" w:cs="Courier New"/>
+        </w:rPr>
+        <w:tab/>
+      </w:r>
+      <w:r>
+        <w:rPr>
+          <w:rFonts w:ascii="Courier New" w:hAnsi="Courier New" w:cs="Courier New"/>
+        </w:rPr>
+        <w:tab/>
+      </w:r>
+      <w:r>
+        <w:rPr>
+          <w:rFonts w:ascii="Courier New" w:hAnsi="Courier New" w:cs="Courier New"/>
+        </w:rPr>
+        <w:tab/>
+        <w:t>- BEET</w:t>
+      </w:r>
+    </w:p>
+    <w:p>
+      <w:pPr>
+        <w:pStyle w:val="PlainText"/>
+        <w:rPr>
+          <w:rFonts w:ascii="Courier New" w:hAnsi="Courier New" w:cs="Courier New"/>
+          <w:color w:val="FF0000"/>
+        </w:rPr>
+      </w:pPr>
+      <w:r>
+        <w:rPr>
+          <w:rFonts w:ascii="Courier New" w:hAnsi="Courier New" w:cs="Courier New"/>
+          <w:color w:val="FF0000"/>
+        </w:rPr>
+        <w:t>Amount Received</w:t>
+      </w:r>
+      <w:r>
+        <w:rPr>
+          <w:rFonts w:ascii="Courier New" w:hAnsi="Courier New" w:cs="Courier New"/>
+          <w:color w:val="FF0000"/>
+        </w:rPr>
+        <w:tab/>
+      </w:r>
+      <w:r>
+        <w:rPr>
+          <w:rFonts w:ascii="Courier New" w:hAnsi="Courier New" w:cs="Courier New"/>
+          <w:color w:val="FF0000"/>
+        </w:rPr>
+        <w:tab/>
+      </w:r>
+      <w:r>
+        <w:rPr>
+          <w:rFonts w:ascii="Courier New" w:hAnsi="Courier New" w:cs="Courier New"/>
+          <w:color w:val="FF0000"/>
+        </w:rPr>
+        <w:tab/>
+        <w:t>- 10000</w:t>
+      </w:r>
+    </w:p>
+    <w:p>
+      <w:pPr>
+        <w:pStyle w:val="PlainText"/>
+        <w:rPr>
+          <w:rFonts w:ascii="Courier New" w:hAnsi="Courier New" w:cs="Courier New"/>
+          <w:b/>
+        </w:rPr>
+      </w:pPr>
+      <w:r>
+        <w:rPr>
+          <w:rFonts w:ascii="Courier New" w:hAnsi="Courier New" w:cs="Courier New"/>
+          <w:b/>
+        </w:rPr>
+        <w:t>Amount balance</w:t>
+      </w:r>
+      <w:r>
+        <w:rPr>
+          <w:rFonts w:ascii="Courier New" w:hAnsi="Courier New" w:cs="Courier New"/>
+          <w:b/>
+        </w:rPr>
+        <w:tab/>
+      </w:r>
+      <w:r>
+        <w:rPr>
+          <w:rFonts w:ascii="Courier New" w:hAnsi="Courier New" w:cs="Courier New"/>
+          <w:b/>
+        </w:rPr>
+        <w:tab/>
+      </w:r>
+      <w:r>
+        <w:rPr>
+          <w:rFonts w:ascii="Courier New" w:hAnsi="Courier New" w:cs="Courier New"/>
+          <w:b/>
+        </w:rPr>
+        <w:tab/>
+        <w:t>- 13953.0</w:t>
+      </w:r>
+    </w:p>
+    <w:p>
+      <w:pPr>
+        <w:pStyle w:val="PlainText"/>
+        <w:rPr>
+          <w:rFonts w:ascii="Courier New" w:hAnsi="Courier New" w:cs="Courier New"/>
+        </w:rPr>
+      </w:pPr>
+      <w:r>
+        <w:rPr>
+          <w:rFonts w:ascii="Courier New" w:hAnsi="Courier New" w:cs="Courier New"/>
+        </w:rPr>
+        <w:t>Amount Received mode</w:t>
+      </w:r>
+      <w:r>
+        <w:rPr>
+          <w:rFonts w:ascii="Courier New" w:hAnsi="Courier New" w:cs="Courier New"/>
+        </w:rPr>
+        <w:tab/>
+      </w:r>
+      <w:r>
+        <w:rPr>
+          <w:rFonts w:ascii="Courier New" w:hAnsi="Courier New" w:cs="Courier New"/>
+        </w:rPr>
+        <w:tab/>
+        <w:t>- CASH</w:t>
+      </w:r>
+    </w:p>
+    <w:p>
+      <w:pPr>
+        <w:pStyle w:val="PlainText"/>
+        <w:rPr>
+          <w:rFonts w:ascii="Courier New" w:hAnsi="Courier New" w:cs="Courier New"/>
+        </w:rPr>
+      </w:pPr>
+    </w:p>
+    <w:p>
+      <w:pPr>
+        <w:pStyle w:val="PlainText"/>
+        <w:rPr>
+          <w:rFonts w:ascii="Courier New" w:hAnsi="Courier New" w:cs="Courier New"/>
+          <w:b/>
+        </w:rPr>
+      </w:pPr>
     </w:p>
     <w:p>
       <w:pPr>

</xml_diff>

<commit_message>
23/12/2018 MAMATHA CHICK IN
</commit_message>
<xml_diff>
--- a/customer _details/GANGAMMA/SEP/TUMKUR/CG/PURCHASE DETAILS.docx
+++ b/customer _details/GANGAMMA/SEP/TUMKUR/CG/PURCHASE DETAILS.docx
@@ -64685,13 +64685,7 @@
         <w:rPr>
           <w:rFonts w:ascii="Courier New" w:hAnsi="Courier New" w:cs="Courier New"/>
         </w:rPr>
-        <w:t>THU Dec 20</w:t>
-      </w:r>
-      <w:r>
-        <w:rPr>
-          <w:rFonts w:ascii="Courier New" w:hAnsi="Courier New" w:cs="Courier New"/>
-        </w:rPr>
-        <w:t xml:space="preserve"> 12:33:28 IST 2018</w:t>
+        <w:t>THU Dec 20 12:33:28 IST 2018</w:t>
       </w:r>
     </w:p>
     <w:p>
@@ -65012,6 +65006,371 @@
         <w:tab/>
         <w:t>- 9640.0</w:t>
       </w:r>
+    </w:p>
+    <w:p>
+      <w:pPr>
+        <w:pStyle w:val="PlainText"/>
+        <w:rPr>
+          <w:rFonts w:ascii="Courier New" w:hAnsi="Courier New" w:cs="Courier New"/>
+          <w:b/>
+        </w:rPr>
+      </w:pPr>
+    </w:p>
+    <w:p>
+      <w:pPr>
+        <w:pStyle w:val="PlainText"/>
+        <w:rPr>
+          <w:rFonts w:ascii="Courier New" w:hAnsi="Courier New" w:cs="Courier New"/>
+        </w:rPr>
+      </w:pPr>
+      <w:r>
+        <w:rPr>
+          <w:rFonts w:ascii="Courier New" w:hAnsi="Courier New" w:cs="Courier New"/>
+        </w:rPr>
+        <w:t>SAT Dec 22</w:t>
+      </w:r>
+      <w:r>
+        <w:rPr>
+          <w:rFonts w:ascii="Courier New" w:hAnsi="Courier New" w:cs="Courier New"/>
+        </w:rPr>
+        <w:t xml:space="preserve"> 12:44:50 IST 2018</w:t>
+      </w:r>
+    </w:p>
+    <w:p>
+      <w:pPr>
+        <w:pStyle w:val="PlainText"/>
+        <w:rPr>
+          <w:rFonts w:ascii="Courier New" w:hAnsi="Courier New" w:cs="Courier New"/>
+        </w:rPr>
+      </w:pPr>
+      <w:r>
+        <w:rPr>
+          <w:rFonts w:ascii="Courier New" w:hAnsi="Courier New" w:cs="Courier New"/>
+        </w:rPr>
+        <w:t>Person Name</w:t>
+      </w:r>
+      <w:r>
+        <w:rPr>
+          <w:rFonts w:ascii="Courier New" w:hAnsi="Courier New" w:cs="Courier New"/>
+        </w:rPr>
+        <w:tab/>
+      </w:r>
+      <w:r>
+        <w:rPr>
+          <w:rFonts w:ascii="Courier New" w:hAnsi="Courier New" w:cs="Courier New"/>
+        </w:rPr>
+        <w:tab/>
+      </w:r>
+      <w:r>
+        <w:rPr>
+          <w:rFonts w:ascii="Courier New" w:hAnsi="Courier New" w:cs="Courier New"/>
+        </w:rPr>
+        <w:tab/>
+      </w:r>
+      <w:r>
+        <w:rPr>
+          <w:rFonts w:ascii="Courier New" w:hAnsi="Courier New" w:cs="Courier New"/>
+        </w:rPr>
+        <w:tab/>
+        <w:t>- CG</w:t>
+      </w:r>
+    </w:p>
+    <w:p>
+      <w:pPr>
+        <w:pStyle w:val="PlainText"/>
+        <w:rPr>
+          <w:rFonts w:ascii="Courier New" w:hAnsi="Courier New" w:cs="Courier New"/>
+        </w:rPr>
+      </w:pPr>
+      <w:r>
+        <w:rPr>
+          <w:rFonts w:ascii="Courier New" w:hAnsi="Courier New" w:cs="Courier New"/>
+        </w:rPr>
+        <w:t>Bill number</w:t>
+      </w:r>
+      <w:r>
+        <w:rPr>
+          <w:rFonts w:ascii="Courier New" w:hAnsi="Courier New" w:cs="Courier New"/>
+        </w:rPr>
+        <w:tab/>
+      </w:r>
+      <w:r>
+        <w:rPr>
+          <w:rFonts w:ascii="Courier New" w:hAnsi="Courier New" w:cs="Courier New"/>
+        </w:rPr>
+        <w:tab/>
+      </w:r>
+      <w:r>
+        <w:rPr>
+          <w:rFonts w:ascii="Courier New" w:hAnsi="Courier New" w:cs="Courier New"/>
+        </w:rPr>
+        <w:tab/>
+      </w:r>
+      <w:r>
+        <w:rPr>
+          <w:rFonts w:ascii="Courier New" w:hAnsi="Courier New" w:cs="Courier New"/>
+        </w:rPr>
+        <w:tab/>
+        <w:t>- 9681</w:t>
+      </w:r>
+    </w:p>
+    <w:p>
+      <w:pPr>
+        <w:pStyle w:val="PlainText"/>
+        <w:rPr>
+          <w:rFonts w:ascii="Courier New" w:hAnsi="Courier New" w:cs="Courier New"/>
+        </w:rPr>
+      </w:pPr>
+      <w:r>
+        <w:rPr>
+          <w:rFonts w:ascii="Courier New" w:hAnsi="Courier New" w:cs="Courier New"/>
+        </w:rPr>
+        <w:t>---------------------------------------------------------------</w:t>
+      </w:r>
+    </w:p>
+    <w:p>
+      <w:pPr>
+        <w:pStyle w:val="PlainText"/>
+        <w:rPr>
+          <w:rFonts w:ascii="Courier New" w:hAnsi="Courier New" w:cs="Courier New"/>
+        </w:rPr>
+      </w:pPr>
+      <w:r>
+        <w:rPr>
+          <w:rFonts w:ascii="Courier New" w:hAnsi="Courier New" w:cs="Courier New"/>
+        </w:rPr>
+        <w:t>Item Name</w:t>
+      </w:r>
+      <w:r>
+        <w:rPr>
+          <w:rFonts w:ascii="Courier New" w:hAnsi="Courier New" w:cs="Courier New"/>
+        </w:rPr>
+        <w:tab/>
+      </w:r>
+      <w:r>
+        <w:rPr>
+          <w:rFonts w:ascii="Courier New" w:hAnsi="Courier New" w:cs="Courier New"/>
+        </w:rPr>
+        <w:tab/>
+      </w:r>
+      <w:r>
+        <w:rPr>
+          <w:rFonts w:ascii="Courier New" w:hAnsi="Courier New" w:cs="Courier New"/>
+        </w:rPr>
+        <w:tab/>
+      </w:r>
+      <w:r>
+        <w:rPr>
+          <w:rFonts w:ascii="Courier New" w:hAnsi="Courier New" w:cs="Courier New"/>
+        </w:rPr>
+        <w:tab/>
+        <w:t>- CARROT</w:t>
+      </w:r>
+    </w:p>
+    <w:p>
+      <w:pPr>
+        <w:pStyle w:val="PlainText"/>
+        <w:rPr>
+          <w:rFonts w:ascii="Courier New" w:hAnsi="Courier New" w:cs="Courier New"/>
+        </w:rPr>
+      </w:pPr>
+      <w:r>
+        <w:rPr>
+          <w:rFonts w:ascii="Courier New" w:hAnsi="Courier New" w:cs="Courier New"/>
+        </w:rPr>
+        <w:t>Number of Pockets</w:t>
+      </w:r>
+      <w:r>
+        <w:rPr>
+          <w:rFonts w:ascii="Courier New" w:hAnsi="Courier New" w:cs="Courier New"/>
+        </w:rPr>
+        <w:tab/>
+      </w:r>
+      <w:r>
+        <w:rPr>
+          <w:rFonts w:ascii="Courier New" w:hAnsi="Courier New" w:cs="Courier New"/>
+        </w:rPr>
+        <w:tab/>
+      </w:r>
+      <w:r>
+        <w:rPr>
+          <w:rFonts w:ascii="Courier New" w:hAnsi="Courier New" w:cs="Courier New"/>
+        </w:rPr>
+        <w:tab/>
+        <w:t>- 2</w:t>
+      </w:r>
+    </w:p>
+    <w:p>
+      <w:pPr>
+        <w:pStyle w:val="PlainText"/>
+        <w:rPr>
+          <w:rFonts w:ascii="Courier New" w:hAnsi="Courier New" w:cs="Courier New"/>
+        </w:rPr>
+      </w:pPr>
+      <w:r>
+        <w:rPr>
+          <w:rFonts w:ascii="Courier New" w:hAnsi="Courier New" w:cs="Courier New"/>
+        </w:rPr>
+        <w:t>Number of KGs</w:t>
+      </w:r>
+      <w:r>
+        <w:rPr>
+          <w:rFonts w:ascii="Courier New" w:hAnsi="Courier New" w:cs="Courier New"/>
+        </w:rPr>
+        <w:tab/>
+      </w:r>
+      <w:r>
+        <w:rPr>
+          <w:rFonts w:ascii="Courier New" w:hAnsi="Courier New" w:cs="Courier New"/>
+        </w:rPr>
+        <w:tab/>
+      </w:r>
+      <w:r>
+        <w:rPr>
+          <w:rFonts w:ascii="Courier New" w:hAnsi="Courier New" w:cs="Courier New"/>
+        </w:rPr>
+        <w:tab/>
+        <w:t>- 204</w:t>
+      </w:r>
+    </w:p>
+    <w:p>
+      <w:pPr>
+        <w:pStyle w:val="PlainText"/>
+        <w:rPr>
+          <w:rFonts w:ascii="Courier New" w:hAnsi="Courier New" w:cs="Courier New"/>
+        </w:rPr>
+      </w:pPr>
+      <w:r>
+        <w:rPr>
+          <w:rFonts w:ascii="Courier New" w:hAnsi="Courier New" w:cs="Courier New"/>
+        </w:rPr>
+        <w:t>Rate</w:t>
+      </w:r>
+      <w:r>
+        <w:rPr>
+          <w:rFonts w:ascii="Courier New" w:hAnsi="Courier New" w:cs="Courier New"/>
+        </w:rPr>
+        <w:tab/>
+      </w:r>
+      <w:r>
+        <w:rPr>
+          <w:rFonts w:ascii="Courier New" w:hAnsi="Courier New" w:cs="Courier New"/>
+        </w:rPr>
+        <w:tab/>
+      </w:r>
+      <w:r>
+        <w:rPr>
+          <w:rFonts w:ascii="Courier New" w:hAnsi="Courier New" w:cs="Courier New"/>
+        </w:rPr>
+        <w:tab/>
+      </w:r>
+      <w:r>
+        <w:rPr>
+          <w:rFonts w:ascii="Courier New" w:hAnsi="Courier New" w:cs="Courier New"/>
+        </w:rPr>
+        <w:tab/>
+      </w:r>
+      <w:r>
+        <w:rPr>
+          <w:rFonts w:ascii="Courier New" w:hAnsi="Courier New" w:cs="Courier New"/>
+        </w:rPr>
+        <w:tab/>
+        <w:t>- 26</w:t>
+      </w:r>
+    </w:p>
+    <w:p>
+      <w:pPr>
+        <w:pStyle w:val="PlainText"/>
+        <w:rPr>
+          <w:rFonts w:ascii="Courier New" w:hAnsi="Courier New" w:cs="Courier New"/>
+        </w:rPr>
+      </w:pPr>
+      <w:r>
+        <w:rPr>
+          <w:rFonts w:ascii="Courier New" w:hAnsi="Courier New" w:cs="Courier New"/>
+        </w:rPr>
+        <w:t>Total Price</w:t>
+      </w:r>
+      <w:r>
+        <w:rPr>
+          <w:rFonts w:ascii="Courier New" w:hAnsi="Courier New" w:cs="Courier New"/>
+        </w:rPr>
+        <w:tab/>
+      </w:r>
+      <w:r>
+        <w:rPr>
+          <w:rFonts w:ascii="Courier New" w:hAnsi="Courier New" w:cs="Courier New"/>
+        </w:rPr>
+        <w:tab/>
+      </w:r>
+      <w:r>
+        <w:rPr>
+          <w:rFonts w:ascii="Courier New" w:hAnsi="Courier New" w:cs="Courier New"/>
+        </w:rPr>
+        <w:tab/>
+      </w:r>
+      <w:r>
+        <w:rPr>
+          <w:rFonts w:ascii="Courier New" w:hAnsi="Courier New" w:cs="Courier New"/>
+        </w:rPr>
+        <w:tab/>
+        <w:t>- 5304.0</w:t>
+      </w:r>
+    </w:p>
+    <w:p>
+      <w:pPr>
+        <w:pStyle w:val="PlainText"/>
+        <w:rPr>
+          <w:rFonts w:ascii="Courier New" w:hAnsi="Courier New" w:cs="Courier New"/>
+          <w:b/>
+        </w:rPr>
+      </w:pPr>
+      <w:r>
+        <w:rPr>
+          <w:rFonts w:ascii="Courier New" w:hAnsi="Courier New" w:cs="Courier New"/>
+          <w:b/>
+        </w:rPr>
+        <w:t>Amount balance</w:t>
+      </w:r>
+      <w:r>
+        <w:rPr>
+          <w:rFonts w:ascii="Courier New" w:hAnsi="Courier New" w:cs="Courier New"/>
+          <w:b/>
+        </w:rPr>
+        <w:tab/>
+      </w:r>
+      <w:r>
+        <w:rPr>
+          <w:rFonts w:ascii="Courier New" w:hAnsi="Courier New" w:cs="Courier New"/>
+          <w:b/>
+        </w:rPr>
+        <w:tab/>
+      </w:r>
+      <w:r>
+        <w:rPr>
+          <w:rFonts w:ascii="Courier New" w:hAnsi="Courier New" w:cs="Courier New"/>
+          <w:b/>
+        </w:rPr>
+        <w:tab/>
+        <w:t>- 14944.0</w:t>
+      </w:r>
+    </w:p>
+    <w:p>
+      <w:pPr>
+        <w:pStyle w:val="PlainText"/>
+        <w:rPr>
+          <w:rFonts w:ascii="Courier New" w:hAnsi="Courier New" w:cs="Courier New"/>
+        </w:rPr>
+      </w:pPr>
+    </w:p>
+    <w:p>
+      <w:pPr>
+        <w:pStyle w:val="PlainText"/>
+        <w:rPr>
+          <w:rFonts w:ascii="Courier New" w:hAnsi="Courier New" w:cs="Courier New"/>
+          <w:b/>
+        </w:rPr>
+      </w:pPr>
     </w:p>
     <w:p>
       <w:pPr>

</xml_diff>

<commit_message>
25/12/2018 MAMATHA CHICK IN
</commit_message>
<xml_diff>
--- a/customer _details/GANGAMMA/SEP/TUMKUR/CG/PURCHASE DETAILS.docx
+++ b/customer _details/GANGAMMA/SEP/TUMKUR/CG/PURCHASE DETAILS.docx
@@ -65369,13 +65369,7 @@
         <w:rPr>
           <w:rFonts w:ascii="Courier New" w:hAnsi="Courier New" w:cs="Courier New"/>
         </w:rPr>
-        <w:t>SUN Dec 23</w:t>
-      </w:r>
-      <w:r>
-        <w:rPr>
-          <w:rFonts w:ascii="Courier New" w:hAnsi="Courier New" w:cs="Courier New"/>
-        </w:rPr>
-        <w:t xml:space="preserve"> 13:34:54 IST 2018</w:t>
+        <w:t>SUN Dec 23 13:34:54 IST 2018</w:t>
       </w:r>
     </w:p>
     <w:p>
@@ -65991,6 +65985,369 @@
         <w:tab/>
         <w:t>- CASH</w:t>
       </w:r>
+    </w:p>
+    <w:p>
+      <w:pPr>
+        <w:pStyle w:val="PlainText"/>
+        <w:rPr>
+          <w:rFonts w:ascii="Courier New" w:hAnsi="Courier New" w:cs="Courier New"/>
+        </w:rPr>
+      </w:pPr>
+    </w:p>
+    <w:p>
+      <w:pPr>
+        <w:pStyle w:val="PlainText"/>
+        <w:rPr>
+          <w:rFonts w:ascii="Courier New" w:hAnsi="Courier New" w:cs="Courier New"/>
+        </w:rPr>
+      </w:pPr>
+      <w:r>
+        <w:rPr>
+          <w:rFonts w:ascii="Courier New" w:hAnsi="Courier New" w:cs="Courier New"/>
+        </w:rPr>
+        <w:t>MON Dec 24</w:t>
+      </w:r>
+      <w:r>
+        <w:rPr>
+          <w:rFonts w:ascii="Courier New" w:hAnsi="Courier New" w:cs="Courier New"/>
+        </w:rPr>
+        <w:t xml:space="preserve"> 16:46:22 IST 2018</w:t>
+      </w:r>
+    </w:p>
+    <w:p>
+      <w:pPr>
+        <w:pStyle w:val="PlainText"/>
+        <w:rPr>
+          <w:rFonts w:ascii="Courier New" w:hAnsi="Courier New" w:cs="Courier New"/>
+        </w:rPr>
+      </w:pPr>
+      <w:r>
+        <w:rPr>
+          <w:rFonts w:ascii="Courier New" w:hAnsi="Courier New" w:cs="Courier New"/>
+        </w:rPr>
+        <w:t>Person Name</w:t>
+      </w:r>
+      <w:r>
+        <w:rPr>
+          <w:rFonts w:ascii="Courier New" w:hAnsi="Courier New" w:cs="Courier New"/>
+        </w:rPr>
+        <w:tab/>
+      </w:r>
+      <w:r>
+        <w:rPr>
+          <w:rFonts w:ascii="Courier New" w:hAnsi="Courier New" w:cs="Courier New"/>
+        </w:rPr>
+        <w:tab/>
+      </w:r>
+      <w:r>
+        <w:rPr>
+          <w:rFonts w:ascii="Courier New" w:hAnsi="Courier New" w:cs="Courier New"/>
+        </w:rPr>
+        <w:tab/>
+      </w:r>
+      <w:r>
+        <w:rPr>
+          <w:rFonts w:ascii="Courier New" w:hAnsi="Courier New" w:cs="Courier New"/>
+        </w:rPr>
+        <w:tab/>
+        <w:t>- CG</w:t>
+      </w:r>
+    </w:p>
+    <w:p>
+      <w:pPr>
+        <w:pStyle w:val="PlainText"/>
+        <w:rPr>
+          <w:rFonts w:ascii="Courier New" w:hAnsi="Courier New" w:cs="Courier New"/>
+        </w:rPr>
+      </w:pPr>
+      <w:r>
+        <w:rPr>
+          <w:rFonts w:ascii="Courier New" w:hAnsi="Courier New" w:cs="Courier New"/>
+        </w:rPr>
+        <w:t>Bill number</w:t>
+      </w:r>
+      <w:r>
+        <w:rPr>
+          <w:rFonts w:ascii="Courier New" w:hAnsi="Courier New" w:cs="Courier New"/>
+        </w:rPr>
+        <w:tab/>
+      </w:r>
+      <w:r>
+        <w:rPr>
+          <w:rFonts w:ascii="Courier New" w:hAnsi="Courier New" w:cs="Courier New"/>
+        </w:rPr>
+        <w:tab/>
+      </w:r>
+      <w:r>
+        <w:rPr>
+          <w:rFonts w:ascii="Courier New" w:hAnsi="Courier New" w:cs="Courier New"/>
+        </w:rPr>
+        <w:tab/>
+      </w:r>
+      <w:r>
+        <w:rPr>
+          <w:rFonts w:ascii="Courier New" w:hAnsi="Courier New" w:cs="Courier New"/>
+        </w:rPr>
+        <w:tab/>
+        <w:t>- 9729</w:t>
+      </w:r>
+    </w:p>
+    <w:p>
+      <w:pPr>
+        <w:pStyle w:val="PlainText"/>
+        <w:rPr>
+          <w:rFonts w:ascii="Courier New" w:hAnsi="Courier New" w:cs="Courier New"/>
+        </w:rPr>
+      </w:pPr>
+      <w:r>
+        <w:rPr>
+          <w:rFonts w:ascii="Courier New" w:hAnsi="Courier New" w:cs="Courier New"/>
+        </w:rPr>
+        <w:t>---------------------------------------------------------------</w:t>
+      </w:r>
+    </w:p>
+    <w:p>
+      <w:pPr>
+        <w:pStyle w:val="PlainText"/>
+        <w:rPr>
+          <w:rFonts w:ascii="Courier New" w:hAnsi="Courier New" w:cs="Courier New"/>
+        </w:rPr>
+      </w:pPr>
+      <w:r>
+        <w:rPr>
+          <w:rFonts w:ascii="Courier New" w:hAnsi="Courier New" w:cs="Courier New"/>
+        </w:rPr>
+        <w:t>Item Name</w:t>
+      </w:r>
+      <w:r>
+        <w:rPr>
+          <w:rFonts w:ascii="Courier New" w:hAnsi="Courier New" w:cs="Courier New"/>
+        </w:rPr>
+        <w:tab/>
+      </w:r>
+      <w:r>
+        <w:rPr>
+          <w:rFonts w:ascii="Courier New" w:hAnsi="Courier New" w:cs="Courier New"/>
+        </w:rPr>
+        <w:tab/>
+      </w:r>
+      <w:r>
+        <w:rPr>
+          <w:rFonts w:ascii="Courier New" w:hAnsi="Courier New" w:cs="Courier New"/>
+        </w:rPr>
+        <w:tab/>
+      </w:r>
+      <w:r>
+        <w:rPr>
+          <w:rFonts w:ascii="Courier New" w:hAnsi="Courier New" w:cs="Courier New"/>
+        </w:rPr>
+        <w:tab/>
+        <w:t>- CARROT</w:t>
+      </w:r>
+    </w:p>
+    <w:p>
+      <w:pPr>
+        <w:pStyle w:val="PlainText"/>
+        <w:rPr>
+          <w:rFonts w:ascii="Courier New" w:hAnsi="Courier New" w:cs="Courier New"/>
+        </w:rPr>
+      </w:pPr>
+      <w:r>
+        <w:rPr>
+          <w:rFonts w:ascii="Courier New" w:hAnsi="Courier New" w:cs="Courier New"/>
+        </w:rPr>
+        <w:t>Number of Pockets</w:t>
+      </w:r>
+      <w:r>
+        <w:rPr>
+          <w:rFonts w:ascii="Courier New" w:hAnsi="Courier New" w:cs="Courier New"/>
+        </w:rPr>
+        <w:tab/>
+      </w:r>
+      <w:r>
+        <w:rPr>
+          <w:rFonts w:ascii="Courier New" w:hAnsi="Courier New" w:cs="Courier New"/>
+        </w:rPr>
+        <w:tab/>
+      </w:r>
+      <w:r>
+        <w:rPr>
+          <w:rFonts w:ascii="Courier New" w:hAnsi="Courier New" w:cs="Courier New"/>
+        </w:rPr>
+        <w:tab/>
+        <w:t>- 1</w:t>
+      </w:r>
+    </w:p>
+    <w:p>
+      <w:pPr>
+        <w:pStyle w:val="PlainText"/>
+        <w:rPr>
+          <w:rFonts w:ascii="Courier New" w:hAnsi="Courier New" w:cs="Courier New"/>
+        </w:rPr>
+      </w:pPr>
+      <w:r>
+        <w:rPr>
+          <w:rFonts w:ascii="Courier New" w:hAnsi="Courier New" w:cs="Courier New"/>
+        </w:rPr>
+        <w:t>Number of KGs</w:t>
+      </w:r>
+      <w:r>
+        <w:rPr>
+          <w:rFonts w:ascii="Courier New" w:hAnsi="Courier New" w:cs="Courier New"/>
+        </w:rPr>
+        <w:tab/>
+      </w:r>
+      <w:r>
+        <w:rPr>
+          <w:rFonts w:ascii="Courier New" w:hAnsi="Courier New" w:cs="Courier New"/>
+        </w:rPr>
+        <w:tab/>
+      </w:r>
+      <w:r>
+        <w:rPr>
+          <w:rFonts w:ascii="Courier New" w:hAnsi="Courier New" w:cs="Courier New"/>
+        </w:rPr>
+        <w:tab/>
+        <w:t>- 86</w:t>
+      </w:r>
+    </w:p>
+    <w:p>
+      <w:pPr>
+        <w:pStyle w:val="PlainText"/>
+        <w:rPr>
+          <w:rFonts w:ascii="Courier New" w:hAnsi="Courier New" w:cs="Courier New"/>
+        </w:rPr>
+      </w:pPr>
+      <w:r>
+        <w:rPr>
+          <w:rFonts w:ascii="Courier New" w:hAnsi="Courier New" w:cs="Courier New"/>
+        </w:rPr>
+        <w:t>Rate</w:t>
+      </w:r>
+      <w:r>
+        <w:rPr>
+          <w:rFonts w:ascii="Courier New" w:hAnsi="Courier New" w:cs="Courier New"/>
+        </w:rPr>
+        <w:tab/>
+      </w:r>
+      <w:r>
+        <w:rPr>
+          <w:rFonts w:ascii="Courier New" w:hAnsi="Courier New" w:cs="Courier New"/>
+        </w:rPr>
+        <w:tab/>
+      </w:r>
+      <w:r>
+        <w:rPr>
+          <w:rFonts w:ascii="Courier New" w:hAnsi="Courier New" w:cs="Courier New"/>
+        </w:rPr>
+        <w:tab/>
+      </w:r>
+      <w:r>
+        <w:rPr>
+          <w:rFonts w:ascii="Courier New" w:hAnsi="Courier New" w:cs="Courier New"/>
+        </w:rPr>
+        <w:tab/>
+      </w:r>
+      <w:r>
+        <w:rPr>
+          <w:rFonts w:ascii="Courier New" w:hAnsi="Courier New" w:cs="Courier New"/>
+        </w:rPr>
+        <w:tab/>
+        <w:t>- 25</w:t>
+      </w:r>
+    </w:p>
+    <w:p>
+      <w:pPr>
+        <w:pStyle w:val="PlainText"/>
+        <w:rPr>
+          <w:rFonts w:ascii="Courier New" w:hAnsi="Courier New" w:cs="Courier New"/>
+        </w:rPr>
+      </w:pPr>
+      <w:r>
+        <w:rPr>
+          <w:rFonts w:ascii="Courier New" w:hAnsi="Courier New" w:cs="Courier New"/>
+        </w:rPr>
+        <w:t>Total Price</w:t>
+      </w:r>
+      <w:r>
+        <w:rPr>
+          <w:rFonts w:ascii="Courier New" w:hAnsi="Courier New" w:cs="Courier New"/>
+        </w:rPr>
+        <w:tab/>
+      </w:r>
+      <w:r>
+        <w:rPr>
+          <w:rFonts w:ascii="Courier New" w:hAnsi="Courier New" w:cs="Courier New"/>
+        </w:rPr>
+        <w:tab/>
+      </w:r>
+      <w:r>
+        <w:rPr>
+          <w:rFonts w:ascii="Courier New" w:hAnsi="Courier New" w:cs="Courier New"/>
+        </w:rPr>
+        <w:tab/>
+      </w:r>
+      <w:r>
+        <w:rPr>
+          <w:rFonts w:ascii="Courier New" w:hAnsi="Courier New" w:cs="Courier New"/>
+        </w:rPr>
+        <w:tab/>
+        <w:t>- 2150.0</w:t>
+      </w:r>
+    </w:p>
+    <w:p>
+      <w:pPr>
+        <w:pStyle w:val="PlainText"/>
+        <w:rPr>
+          <w:rFonts w:ascii="Courier New" w:hAnsi="Courier New" w:cs="Courier New"/>
+          <w:b/>
+        </w:rPr>
+      </w:pPr>
+      <w:r>
+        <w:rPr>
+          <w:rFonts w:ascii="Courier New" w:hAnsi="Courier New" w:cs="Courier New"/>
+          <w:b/>
+        </w:rPr>
+        <w:t>Amount balance</w:t>
+      </w:r>
+      <w:r>
+        <w:rPr>
+          <w:rFonts w:ascii="Courier New" w:hAnsi="Courier New" w:cs="Courier New"/>
+          <w:b/>
+        </w:rPr>
+        <w:tab/>
+      </w:r>
+      <w:r>
+        <w:rPr>
+          <w:rFonts w:ascii="Courier New" w:hAnsi="Courier New" w:cs="Courier New"/>
+          <w:b/>
+        </w:rPr>
+        <w:tab/>
+      </w:r>
+      <w:r>
+        <w:rPr>
+          <w:rFonts w:ascii="Courier New" w:hAnsi="Courier New" w:cs="Courier New"/>
+          <w:b/>
+        </w:rPr>
+        <w:tab/>
+        <w:t>- 14696.0</w:t>
+      </w:r>
+    </w:p>
+    <w:p>
+      <w:pPr>
+        <w:pStyle w:val="PlainText"/>
+        <w:rPr>
+          <w:rFonts w:ascii="Courier New" w:hAnsi="Courier New" w:cs="Courier New"/>
+        </w:rPr>
+      </w:pPr>
+    </w:p>
+    <w:p>
+      <w:pPr>
+        <w:pStyle w:val="PlainText"/>
+        <w:rPr>
+          <w:rFonts w:ascii="Courier New" w:hAnsi="Courier New" w:cs="Courier New"/>
+        </w:rPr>
+      </w:pPr>
     </w:p>
     <w:p>
       <w:pPr>

</xml_diff>

<commit_message>
28/12/2018 MAMATHA CHICK IN
</commit_message>
<xml_diff>
--- a/customer _details/GANGAMMA/SEP/TUMKUR/CG/PURCHASE DETAILS.docx
+++ b/customer _details/GANGAMMA/SEP/TUMKUR/CG/PURCHASE DETAILS.docx
@@ -66347,13 +66347,7 @@
         <w:rPr>
           <w:rFonts w:ascii="Courier New" w:hAnsi="Courier New" w:cs="Courier New"/>
         </w:rPr>
-        <w:t>TUE Dec 26</w:t>
-      </w:r>
-      <w:r>
-        <w:rPr>
-          <w:rFonts w:ascii="Courier New" w:hAnsi="Courier New" w:cs="Courier New"/>
-        </w:rPr>
-        <w:t xml:space="preserve"> 12:41:04 IST 2018</w:t>
+        <w:t>TUE Dec 26 12:41:04 IST 2018</w:t>
       </w:r>
     </w:p>
     <w:p>
@@ -66550,6 +66544,442 @@
         <w:tab/>
         <w:t>- CASH</w:t>
       </w:r>
+    </w:p>
+    <w:p>
+      <w:pPr>
+        <w:pStyle w:val="PlainText"/>
+        <w:rPr>
+          <w:rFonts w:ascii="Courier New" w:hAnsi="Courier New" w:cs="Courier New"/>
+        </w:rPr>
+      </w:pPr>
+    </w:p>
+    <w:p>
+      <w:pPr>
+        <w:pStyle w:val="PlainText"/>
+        <w:rPr>
+          <w:rFonts w:ascii="Courier New" w:hAnsi="Courier New" w:cs="Courier New"/>
+        </w:rPr>
+      </w:pPr>
+    </w:p>
+    <w:p>
+      <w:pPr>
+        <w:pStyle w:val="PlainText"/>
+        <w:rPr>
+          <w:rFonts w:ascii="Courier New" w:hAnsi="Courier New" w:cs="Courier New"/>
+        </w:rPr>
+      </w:pPr>
+      <w:r>
+        <w:rPr>
+          <w:rFonts w:ascii="Courier New" w:hAnsi="Courier New" w:cs="Courier New"/>
+        </w:rPr>
+        <w:t>THU Dec 27</w:t>
+      </w:r>
+      <w:r>
+        <w:rPr>
+          <w:rFonts w:ascii="Courier New" w:hAnsi="Courier New" w:cs="Courier New"/>
+        </w:rPr>
+        <w:t xml:space="preserve"> 12:26:11 IST 2018</w:t>
+      </w:r>
+    </w:p>
+    <w:p>
+      <w:pPr>
+        <w:pStyle w:val="PlainText"/>
+        <w:rPr>
+          <w:rFonts w:ascii="Courier New" w:hAnsi="Courier New" w:cs="Courier New"/>
+        </w:rPr>
+      </w:pPr>
+      <w:r>
+        <w:rPr>
+          <w:rFonts w:ascii="Courier New" w:hAnsi="Courier New" w:cs="Courier New"/>
+        </w:rPr>
+        <w:t>Person Name</w:t>
+      </w:r>
+      <w:r>
+        <w:rPr>
+          <w:rFonts w:ascii="Courier New" w:hAnsi="Courier New" w:cs="Courier New"/>
+        </w:rPr>
+        <w:tab/>
+      </w:r>
+      <w:r>
+        <w:rPr>
+          <w:rFonts w:ascii="Courier New" w:hAnsi="Courier New" w:cs="Courier New"/>
+        </w:rPr>
+        <w:tab/>
+      </w:r>
+      <w:r>
+        <w:rPr>
+          <w:rFonts w:ascii="Courier New" w:hAnsi="Courier New" w:cs="Courier New"/>
+        </w:rPr>
+        <w:tab/>
+      </w:r>
+      <w:r>
+        <w:rPr>
+          <w:rFonts w:ascii="Courier New" w:hAnsi="Courier New" w:cs="Courier New"/>
+        </w:rPr>
+        <w:tab/>
+        <w:t>- CG</w:t>
+      </w:r>
+    </w:p>
+    <w:p>
+      <w:pPr>
+        <w:pStyle w:val="PlainText"/>
+        <w:rPr>
+          <w:rFonts w:ascii="Courier New" w:hAnsi="Courier New" w:cs="Courier New"/>
+        </w:rPr>
+      </w:pPr>
+      <w:r>
+        <w:rPr>
+          <w:rFonts w:ascii="Courier New" w:hAnsi="Courier New" w:cs="Courier New"/>
+        </w:rPr>
+        <w:t>Bill number</w:t>
+      </w:r>
+      <w:r>
+        <w:rPr>
+          <w:rFonts w:ascii="Courier New" w:hAnsi="Courier New" w:cs="Courier New"/>
+        </w:rPr>
+        <w:tab/>
+      </w:r>
+      <w:r>
+        <w:rPr>
+          <w:rFonts w:ascii="Courier New" w:hAnsi="Courier New" w:cs="Courier New"/>
+        </w:rPr>
+        <w:tab/>
+      </w:r>
+      <w:r>
+        <w:rPr>
+          <w:rFonts w:ascii="Courier New" w:hAnsi="Courier New" w:cs="Courier New"/>
+        </w:rPr>
+        <w:tab/>
+      </w:r>
+      <w:r>
+        <w:rPr>
+          <w:rFonts w:ascii="Courier New" w:hAnsi="Courier New" w:cs="Courier New"/>
+        </w:rPr>
+        <w:tab/>
+        <w:t>- 9767</w:t>
+      </w:r>
+    </w:p>
+    <w:p>
+      <w:pPr>
+        <w:pStyle w:val="PlainText"/>
+        <w:rPr>
+          <w:rFonts w:ascii="Courier New" w:hAnsi="Courier New" w:cs="Courier New"/>
+        </w:rPr>
+      </w:pPr>
+      <w:r>
+        <w:rPr>
+          <w:rFonts w:ascii="Courier New" w:hAnsi="Courier New" w:cs="Courier New"/>
+        </w:rPr>
+        <w:t>---------------------------------------------------------------</w:t>
+      </w:r>
+    </w:p>
+    <w:p>
+      <w:pPr>
+        <w:pStyle w:val="PlainText"/>
+        <w:rPr>
+          <w:rFonts w:ascii="Courier New" w:hAnsi="Courier New" w:cs="Courier New"/>
+        </w:rPr>
+      </w:pPr>
+      <w:r>
+        <w:rPr>
+          <w:rFonts w:ascii="Courier New" w:hAnsi="Courier New" w:cs="Courier New"/>
+        </w:rPr>
+        <w:t>Item Name</w:t>
+      </w:r>
+      <w:r>
+        <w:rPr>
+          <w:rFonts w:ascii="Courier New" w:hAnsi="Courier New" w:cs="Courier New"/>
+        </w:rPr>
+        <w:tab/>
+      </w:r>
+      <w:r>
+        <w:rPr>
+          <w:rFonts w:ascii="Courier New" w:hAnsi="Courier New" w:cs="Courier New"/>
+        </w:rPr>
+        <w:tab/>
+      </w:r>
+      <w:r>
+        <w:rPr>
+          <w:rFonts w:ascii="Courier New" w:hAnsi="Courier New" w:cs="Courier New"/>
+        </w:rPr>
+        <w:tab/>
+      </w:r>
+      <w:r>
+        <w:rPr>
+          <w:rFonts w:ascii="Courier New" w:hAnsi="Courier New" w:cs="Courier New"/>
+        </w:rPr>
+        <w:tab/>
+        <w:t>- CARROT</w:t>
+      </w:r>
+    </w:p>
+    <w:p>
+      <w:pPr>
+        <w:pStyle w:val="PlainText"/>
+        <w:rPr>
+          <w:rFonts w:ascii="Courier New" w:hAnsi="Courier New" w:cs="Courier New"/>
+        </w:rPr>
+      </w:pPr>
+      <w:r>
+        <w:rPr>
+          <w:rFonts w:ascii="Courier New" w:hAnsi="Courier New" w:cs="Courier New"/>
+        </w:rPr>
+        <w:t>Number of Pockets</w:t>
+      </w:r>
+      <w:r>
+        <w:rPr>
+          <w:rFonts w:ascii="Courier New" w:hAnsi="Courier New" w:cs="Courier New"/>
+        </w:rPr>
+        <w:tab/>
+      </w:r>
+      <w:r>
+        <w:rPr>
+          <w:rFonts w:ascii="Courier New" w:hAnsi="Courier New" w:cs="Courier New"/>
+        </w:rPr>
+        <w:tab/>
+      </w:r>
+      <w:r>
+        <w:rPr>
+          <w:rFonts w:ascii="Courier New" w:hAnsi="Courier New" w:cs="Courier New"/>
+        </w:rPr>
+        <w:tab/>
+        <w:t>- 2</w:t>
+      </w:r>
+    </w:p>
+    <w:p>
+      <w:pPr>
+        <w:pStyle w:val="PlainText"/>
+        <w:rPr>
+          <w:rFonts w:ascii="Courier New" w:hAnsi="Courier New" w:cs="Courier New"/>
+        </w:rPr>
+      </w:pPr>
+      <w:r>
+        <w:rPr>
+          <w:rFonts w:ascii="Courier New" w:hAnsi="Courier New" w:cs="Courier New"/>
+        </w:rPr>
+        <w:t>Number of KGs</w:t>
+      </w:r>
+      <w:r>
+        <w:rPr>
+          <w:rFonts w:ascii="Courier New" w:hAnsi="Courier New" w:cs="Courier New"/>
+        </w:rPr>
+        <w:tab/>
+      </w:r>
+      <w:r>
+        <w:rPr>
+          <w:rFonts w:ascii="Courier New" w:hAnsi="Courier New" w:cs="Courier New"/>
+        </w:rPr>
+        <w:tab/>
+      </w:r>
+      <w:r>
+        <w:rPr>
+          <w:rFonts w:ascii="Courier New" w:hAnsi="Courier New" w:cs="Courier New"/>
+        </w:rPr>
+        <w:tab/>
+        <w:t>- 164</w:t>
+      </w:r>
+    </w:p>
+    <w:p>
+      <w:pPr>
+        <w:pStyle w:val="PlainText"/>
+        <w:rPr>
+          <w:rFonts w:ascii="Courier New" w:hAnsi="Courier New" w:cs="Courier New"/>
+        </w:rPr>
+      </w:pPr>
+      <w:r>
+        <w:rPr>
+          <w:rFonts w:ascii="Courier New" w:hAnsi="Courier New" w:cs="Courier New"/>
+        </w:rPr>
+        <w:t>Rate</w:t>
+      </w:r>
+      <w:r>
+        <w:rPr>
+          <w:rFonts w:ascii="Courier New" w:hAnsi="Courier New" w:cs="Courier New"/>
+        </w:rPr>
+        <w:tab/>
+      </w:r>
+      <w:r>
+        <w:rPr>
+          <w:rFonts w:ascii="Courier New" w:hAnsi="Courier New" w:cs="Courier New"/>
+        </w:rPr>
+        <w:tab/>
+      </w:r>
+      <w:r>
+        <w:rPr>
+          <w:rFonts w:ascii="Courier New" w:hAnsi="Courier New" w:cs="Courier New"/>
+        </w:rPr>
+        <w:tab/>
+      </w:r>
+      <w:r>
+        <w:rPr>
+          <w:rFonts w:ascii="Courier New" w:hAnsi="Courier New" w:cs="Courier New"/>
+        </w:rPr>
+        <w:tab/>
+      </w:r>
+      <w:r>
+        <w:rPr>
+          <w:rFonts w:ascii="Courier New" w:hAnsi="Courier New" w:cs="Courier New"/>
+        </w:rPr>
+        <w:tab/>
+        <w:t>- 26</w:t>
+      </w:r>
+    </w:p>
+    <w:p>
+      <w:pPr>
+        <w:pStyle w:val="PlainText"/>
+        <w:rPr>
+          <w:rFonts w:ascii="Courier New" w:hAnsi="Courier New" w:cs="Courier New"/>
+        </w:rPr>
+      </w:pPr>
+      <w:r>
+        <w:rPr>
+          <w:rFonts w:ascii="Courier New" w:hAnsi="Courier New" w:cs="Courier New"/>
+        </w:rPr>
+        <w:t>Total Price</w:t>
+      </w:r>
+      <w:r>
+        <w:rPr>
+          <w:rFonts w:ascii="Courier New" w:hAnsi="Courier New" w:cs="Courier New"/>
+        </w:rPr>
+        <w:tab/>
+      </w:r>
+      <w:r>
+        <w:rPr>
+          <w:rFonts w:ascii="Courier New" w:hAnsi="Courier New" w:cs="Courier New"/>
+        </w:rPr>
+        <w:tab/>
+      </w:r>
+      <w:r>
+        <w:rPr>
+          <w:rFonts w:ascii="Courier New" w:hAnsi="Courier New" w:cs="Courier New"/>
+        </w:rPr>
+        <w:tab/>
+      </w:r>
+      <w:r>
+        <w:rPr>
+          <w:rFonts w:ascii="Courier New" w:hAnsi="Courier New" w:cs="Courier New"/>
+        </w:rPr>
+        <w:tab/>
+        <w:t>- 4264.0</w:t>
+      </w:r>
+    </w:p>
+    <w:p>
+      <w:pPr>
+        <w:pStyle w:val="PlainText"/>
+        <w:rPr>
+          <w:rFonts w:ascii="Courier New" w:hAnsi="Courier New" w:cs="Courier New"/>
+          <w:color w:val="FF0000"/>
+        </w:rPr>
+      </w:pPr>
+      <w:r>
+        <w:rPr>
+          <w:rFonts w:ascii="Courier New" w:hAnsi="Courier New" w:cs="Courier New"/>
+          <w:color w:val="FF0000"/>
+        </w:rPr>
+        <w:t>Amount Received</w:t>
+      </w:r>
+      <w:r>
+        <w:rPr>
+          <w:rFonts w:ascii="Courier New" w:hAnsi="Courier New" w:cs="Courier New"/>
+          <w:color w:val="FF0000"/>
+        </w:rPr>
+        <w:tab/>
+      </w:r>
+      <w:r>
+        <w:rPr>
+          <w:rFonts w:ascii="Courier New" w:hAnsi="Courier New" w:cs="Courier New"/>
+          <w:color w:val="FF0000"/>
+        </w:rPr>
+        <w:tab/>
+      </w:r>
+      <w:r>
+        <w:rPr>
+          <w:rFonts w:ascii="Courier New" w:hAnsi="Courier New" w:cs="Courier New"/>
+          <w:color w:val="FF0000"/>
+        </w:rPr>
+        <w:tab/>
+        <w:t>- 4696</w:t>
+      </w:r>
+    </w:p>
+    <w:p>
+      <w:pPr>
+        <w:pStyle w:val="PlainText"/>
+        <w:rPr>
+          <w:rFonts w:ascii="Courier New" w:hAnsi="Courier New" w:cs="Courier New"/>
+          <w:b/>
+        </w:rPr>
+      </w:pPr>
+      <w:r>
+        <w:rPr>
+          <w:rFonts w:ascii="Courier New" w:hAnsi="Courier New" w:cs="Courier New"/>
+          <w:b/>
+        </w:rPr>
+        <w:t>Amount balance</w:t>
+      </w:r>
+      <w:r>
+        <w:rPr>
+          <w:rFonts w:ascii="Courier New" w:hAnsi="Courier New" w:cs="Courier New"/>
+          <w:b/>
+        </w:rPr>
+        <w:tab/>
+      </w:r>
+      <w:r>
+        <w:rPr>
+          <w:rFonts w:ascii="Courier New" w:hAnsi="Courier New" w:cs="Courier New"/>
+          <w:b/>
+        </w:rPr>
+        <w:tab/>
+      </w:r>
+      <w:r>
+        <w:rPr>
+          <w:rFonts w:ascii="Courier New" w:hAnsi="Courier New" w:cs="Courier New"/>
+          <w:b/>
+        </w:rPr>
+        <w:tab/>
+        <w:t>- 4264.0</w:t>
+      </w:r>
+    </w:p>
+    <w:p>
+      <w:pPr>
+        <w:pStyle w:val="PlainText"/>
+        <w:rPr>
+          <w:rFonts w:ascii="Courier New" w:hAnsi="Courier New" w:cs="Courier New"/>
+        </w:rPr>
+      </w:pPr>
+      <w:r>
+        <w:rPr>
+          <w:rFonts w:ascii="Courier New" w:hAnsi="Courier New" w:cs="Courier New"/>
+        </w:rPr>
+        <w:t>Amount Received mode</w:t>
+      </w:r>
+      <w:r>
+        <w:rPr>
+          <w:rFonts w:ascii="Courier New" w:hAnsi="Courier New" w:cs="Courier New"/>
+        </w:rPr>
+        <w:tab/>
+      </w:r>
+      <w:r>
+        <w:rPr>
+          <w:rFonts w:ascii="Courier New" w:hAnsi="Courier New" w:cs="Courier New"/>
+        </w:rPr>
+        <w:tab/>
+        <w:t>- CASH</w:t>
+      </w:r>
+    </w:p>
+    <w:p>
+      <w:pPr>
+        <w:pStyle w:val="PlainText"/>
+        <w:rPr>
+          <w:rFonts w:ascii="Courier New" w:hAnsi="Courier New" w:cs="Courier New"/>
+        </w:rPr>
+      </w:pPr>
+    </w:p>
+    <w:p>
+      <w:pPr>
+        <w:pStyle w:val="PlainText"/>
+        <w:rPr>
+          <w:rFonts w:ascii="Courier New" w:hAnsi="Courier New" w:cs="Courier New"/>
+        </w:rPr>
+      </w:pPr>
     </w:p>
     <w:p>
       <w:pPr>

</xml_diff>

<commit_message>
04/01/2019 MAMATHA CHICK IN
</commit_message>
<xml_diff>
--- a/customer _details/GANGAMMA/SEP/TUMKUR/CG/PURCHASE DETAILS.docx
+++ b/customer _details/GANGAMMA/SEP/TUMKUR/CG/PURCHASE DETAILS.docx
@@ -67956,13 +67956,7 @@
         <w:rPr>
           <w:rFonts w:ascii="Courier New" w:hAnsi="Courier New" w:cs="Courier New"/>
         </w:rPr>
-        <w:t>MON DEC 31</w:t>
-      </w:r>
-      <w:r>
-        <w:rPr>
-          <w:rFonts w:ascii="Courier New" w:hAnsi="Courier New" w:cs="Courier New"/>
-        </w:rPr>
-        <w:t xml:space="preserve"> 13:32:05 IST 2019</w:t>
+        <w:t>MON DEC 31 13:32:05 IST 2019</w:t>
       </w:r>
     </w:p>
     <w:p>
@@ -68283,6 +68277,362 @@
         <w:tab/>
         <w:t>- 12361.0</w:t>
       </w:r>
+    </w:p>
+    <w:p>
+      <w:pPr>
+        <w:pStyle w:val="PlainText"/>
+        <w:rPr>
+          <w:rFonts w:ascii="Courier New" w:hAnsi="Courier New" w:cs="Courier New"/>
+        </w:rPr>
+      </w:pPr>
+      <w:r>
+        <w:rPr>
+          <w:rFonts w:ascii="Courier New" w:hAnsi="Courier New" w:cs="Courier New"/>
+        </w:rPr>
+        <w:t>THU Jan 03</w:t>
+      </w:r>
+      <w:r>
+        <w:rPr>
+          <w:rFonts w:ascii="Courier New" w:hAnsi="Courier New" w:cs="Courier New"/>
+        </w:rPr>
+        <w:t xml:space="preserve"> 12:25:40 IST 2019</w:t>
+      </w:r>
+    </w:p>
+    <w:p>
+      <w:pPr>
+        <w:pStyle w:val="PlainText"/>
+        <w:rPr>
+          <w:rFonts w:ascii="Courier New" w:hAnsi="Courier New" w:cs="Courier New"/>
+        </w:rPr>
+      </w:pPr>
+      <w:r>
+        <w:rPr>
+          <w:rFonts w:ascii="Courier New" w:hAnsi="Courier New" w:cs="Courier New"/>
+        </w:rPr>
+        <w:t>Person Name</w:t>
+      </w:r>
+      <w:r>
+        <w:rPr>
+          <w:rFonts w:ascii="Courier New" w:hAnsi="Courier New" w:cs="Courier New"/>
+        </w:rPr>
+        <w:tab/>
+      </w:r>
+      <w:r>
+        <w:rPr>
+          <w:rFonts w:ascii="Courier New" w:hAnsi="Courier New" w:cs="Courier New"/>
+        </w:rPr>
+        <w:tab/>
+      </w:r>
+      <w:r>
+        <w:rPr>
+          <w:rFonts w:ascii="Courier New" w:hAnsi="Courier New" w:cs="Courier New"/>
+        </w:rPr>
+        <w:tab/>
+      </w:r>
+      <w:r>
+        <w:rPr>
+          <w:rFonts w:ascii="Courier New" w:hAnsi="Courier New" w:cs="Courier New"/>
+        </w:rPr>
+        <w:tab/>
+        <w:t>- CG</w:t>
+      </w:r>
+    </w:p>
+    <w:p>
+      <w:pPr>
+        <w:pStyle w:val="PlainText"/>
+        <w:rPr>
+          <w:rFonts w:ascii="Courier New" w:hAnsi="Courier New" w:cs="Courier New"/>
+        </w:rPr>
+      </w:pPr>
+      <w:r>
+        <w:rPr>
+          <w:rFonts w:ascii="Courier New" w:hAnsi="Courier New" w:cs="Courier New"/>
+        </w:rPr>
+        <w:t>Bill number</w:t>
+      </w:r>
+      <w:r>
+        <w:rPr>
+          <w:rFonts w:ascii="Courier New" w:hAnsi="Courier New" w:cs="Courier New"/>
+        </w:rPr>
+        <w:tab/>
+      </w:r>
+      <w:r>
+        <w:rPr>
+          <w:rFonts w:ascii="Courier New" w:hAnsi="Courier New" w:cs="Courier New"/>
+        </w:rPr>
+        <w:tab/>
+      </w:r>
+      <w:r>
+        <w:rPr>
+          <w:rFonts w:ascii="Courier New" w:hAnsi="Courier New" w:cs="Courier New"/>
+        </w:rPr>
+        <w:tab/>
+      </w:r>
+      <w:r>
+        <w:rPr>
+          <w:rFonts w:ascii="Courier New" w:hAnsi="Courier New" w:cs="Courier New"/>
+        </w:rPr>
+        <w:tab/>
+        <w:t>- 9934</w:t>
+      </w:r>
+    </w:p>
+    <w:p>
+      <w:pPr>
+        <w:pStyle w:val="PlainText"/>
+        <w:rPr>
+          <w:rFonts w:ascii="Courier New" w:hAnsi="Courier New" w:cs="Courier New"/>
+        </w:rPr>
+      </w:pPr>
+      <w:r>
+        <w:rPr>
+          <w:rFonts w:ascii="Courier New" w:hAnsi="Courier New" w:cs="Courier New"/>
+        </w:rPr>
+        <w:t>---------------------------------------------------------------</w:t>
+      </w:r>
+    </w:p>
+    <w:p>
+      <w:pPr>
+        <w:pStyle w:val="PlainText"/>
+        <w:rPr>
+          <w:rFonts w:ascii="Courier New" w:hAnsi="Courier New" w:cs="Courier New"/>
+        </w:rPr>
+      </w:pPr>
+      <w:r>
+        <w:rPr>
+          <w:rFonts w:ascii="Courier New" w:hAnsi="Courier New" w:cs="Courier New"/>
+        </w:rPr>
+        <w:t>Item Name</w:t>
+      </w:r>
+      <w:r>
+        <w:rPr>
+          <w:rFonts w:ascii="Courier New" w:hAnsi="Courier New" w:cs="Courier New"/>
+        </w:rPr>
+        <w:tab/>
+      </w:r>
+      <w:r>
+        <w:rPr>
+          <w:rFonts w:ascii="Courier New" w:hAnsi="Courier New" w:cs="Courier New"/>
+        </w:rPr>
+        <w:tab/>
+      </w:r>
+      <w:r>
+        <w:rPr>
+          <w:rFonts w:ascii="Courier New" w:hAnsi="Courier New" w:cs="Courier New"/>
+        </w:rPr>
+        <w:tab/>
+      </w:r>
+      <w:r>
+        <w:rPr>
+          <w:rFonts w:ascii="Courier New" w:hAnsi="Courier New" w:cs="Courier New"/>
+        </w:rPr>
+        <w:tab/>
+        <w:t>- CARROT</w:t>
+      </w:r>
+    </w:p>
+    <w:p>
+      <w:pPr>
+        <w:pStyle w:val="PlainText"/>
+        <w:rPr>
+          <w:rFonts w:ascii="Courier New" w:hAnsi="Courier New" w:cs="Courier New"/>
+        </w:rPr>
+      </w:pPr>
+      <w:r>
+        <w:rPr>
+          <w:rFonts w:ascii="Courier New" w:hAnsi="Courier New" w:cs="Courier New"/>
+        </w:rPr>
+        <w:t>Number of Pockets</w:t>
+      </w:r>
+      <w:r>
+        <w:rPr>
+          <w:rFonts w:ascii="Courier New" w:hAnsi="Courier New" w:cs="Courier New"/>
+        </w:rPr>
+        <w:tab/>
+      </w:r>
+      <w:r>
+        <w:rPr>
+          <w:rFonts w:ascii="Courier New" w:hAnsi="Courier New" w:cs="Courier New"/>
+        </w:rPr>
+        <w:tab/>
+      </w:r>
+      <w:r>
+        <w:rPr>
+          <w:rFonts w:ascii="Courier New" w:hAnsi="Courier New" w:cs="Courier New"/>
+        </w:rPr>
+        <w:tab/>
+        <w:t>- 3</w:t>
+      </w:r>
+    </w:p>
+    <w:p>
+      <w:pPr>
+        <w:pStyle w:val="PlainText"/>
+        <w:rPr>
+          <w:rFonts w:ascii="Courier New" w:hAnsi="Courier New" w:cs="Courier New"/>
+        </w:rPr>
+      </w:pPr>
+      <w:r>
+        <w:rPr>
+          <w:rFonts w:ascii="Courier New" w:hAnsi="Courier New" w:cs="Courier New"/>
+        </w:rPr>
+        <w:t>Number of KGs</w:t>
+      </w:r>
+      <w:r>
+        <w:rPr>
+          <w:rFonts w:ascii="Courier New" w:hAnsi="Courier New" w:cs="Courier New"/>
+        </w:rPr>
+        <w:tab/>
+      </w:r>
+      <w:r>
+        <w:rPr>
+          <w:rFonts w:ascii="Courier New" w:hAnsi="Courier New" w:cs="Courier New"/>
+        </w:rPr>
+        <w:tab/>
+      </w:r>
+      <w:r>
+        <w:rPr>
+          <w:rFonts w:ascii="Courier New" w:hAnsi="Courier New" w:cs="Courier New"/>
+        </w:rPr>
+        <w:tab/>
+        <w:t>- 239</w:t>
+      </w:r>
+    </w:p>
+    <w:p>
+      <w:pPr>
+        <w:pStyle w:val="PlainText"/>
+        <w:rPr>
+          <w:rFonts w:ascii="Courier New" w:hAnsi="Courier New" w:cs="Courier New"/>
+        </w:rPr>
+      </w:pPr>
+      <w:r>
+        <w:rPr>
+          <w:rFonts w:ascii="Courier New" w:hAnsi="Courier New" w:cs="Courier New"/>
+        </w:rPr>
+        <w:t>Rate</w:t>
+      </w:r>
+      <w:r>
+        <w:rPr>
+          <w:rFonts w:ascii="Courier New" w:hAnsi="Courier New" w:cs="Courier New"/>
+        </w:rPr>
+        <w:tab/>
+      </w:r>
+      <w:r>
+        <w:rPr>
+          <w:rFonts w:ascii="Courier New" w:hAnsi="Courier New" w:cs="Courier New"/>
+        </w:rPr>
+        <w:tab/>
+      </w:r>
+      <w:r>
+        <w:rPr>
+          <w:rFonts w:ascii="Courier New" w:hAnsi="Courier New" w:cs="Courier New"/>
+        </w:rPr>
+        <w:tab/>
+      </w:r>
+      <w:r>
+        <w:rPr>
+          <w:rFonts w:ascii="Courier New" w:hAnsi="Courier New" w:cs="Courier New"/>
+        </w:rPr>
+        <w:tab/>
+      </w:r>
+      <w:r>
+        <w:rPr>
+          <w:rFonts w:ascii="Courier New" w:hAnsi="Courier New" w:cs="Courier New"/>
+        </w:rPr>
+        <w:tab/>
+        <w:t>- 12</w:t>
+      </w:r>
+    </w:p>
+    <w:p>
+      <w:pPr>
+        <w:pStyle w:val="PlainText"/>
+        <w:rPr>
+          <w:rFonts w:ascii="Courier New" w:hAnsi="Courier New" w:cs="Courier New"/>
+        </w:rPr>
+      </w:pPr>
+      <w:r>
+        <w:rPr>
+          <w:rFonts w:ascii="Courier New" w:hAnsi="Courier New" w:cs="Courier New"/>
+        </w:rPr>
+        <w:t>Total Price</w:t>
+      </w:r>
+      <w:r>
+        <w:rPr>
+          <w:rFonts w:ascii="Courier New" w:hAnsi="Courier New" w:cs="Courier New"/>
+        </w:rPr>
+        <w:tab/>
+      </w:r>
+      <w:r>
+        <w:rPr>
+          <w:rFonts w:ascii="Courier New" w:hAnsi="Courier New" w:cs="Courier New"/>
+        </w:rPr>
+        <w:tab/>
+      </w:r>
+      <w:r>
+        <w:rPr>
+          <w:rFonts w:ascii="Courier New" w:hAnsi="Courier New" w:cs="Courier New"/>
+        </w:rPr>
+        <w:tab/>
+      </w:r>
+      <w:r>
+        <w:rPr>
+          <w:rFonts w:ascii="Courier New" w:hAnsi="Courier New" w:cs="Courier New"/>
+        </w:rPr>
+        <w:tab/>
+        <w:t>- 2868.0</w:t>
+      </w:r>
+    </w:p>
+    <w:p>
+      <w:pPr>
+        <w:pStyle w:val="PlainText"/>
+        <w:rPr>
+          <w:rFonts w:ascii="Courier New" w:hAnsi="Courier New" w:cs="Courier New"/>
+          <w:b/>
+        </w:rPr>
+      </w:pPr>
+      <w:r>
+        <w:rPr>
+          <w:rFonts w:ascii="Courier New" w:hAnsi="Courier New" w:cs="Courier New"/>
+          <w:b/>
+        </w:rPr>
+        <w:t>Amount balance</w:t>
+      </w:r>
+      <w:r>
+        <w:rPr>
+          <w:rFonts w:ascii="Courier New" w:hAnsi="Courier New" w:cs="Courier New"/>
+          <w:b/>
+        </w:rPr>
+        <w:tab/>
+      </w:r>
+      <w:r>
+        <w:rPr>
+          <w:rFonts w:ascii="Courier New" w:hAnsi="Courier New" w:cs="Courier New"/>
+          <w:b/>
+        </w:rPr>
+        <w:tab/>
+      </w:r>
+      <w:r>
+        <w:rPr>
+          <w:rFonts w:ascii="Courier New" w:hAnsi="Courier New" w:cs="Courier New"/>
+          <w:b/>
+        </w:rPr>
+        <w:tab/>
+        <w:t>- 15229.0</w:t>
+      </w:r>
+    </w:p>
+    <w:p>
+      <w:pPr>
+        <w:pStyle w:val="PlainText"/>
+        <w:rPr>
+          <w:rFonts w:ascii="Courier New" w:hAnsi="Courier New" w:cs="Courier New"/>
+        </w:rPr>
+      </w:pPr>
+    </w:p>
+    <w:p>
+      <w:pPr>
+        <w:pStyle w:val="PlainText"/>
+        <w:rPr>
+          <w:rFonts w:ascii="Courier New" w:hAnsi="Courier New" w:cs="Courier New"/>
+          <w:b/>
+        </w:rPr>
+      </w:pPr>
     </w:p>
     <w:p>
       <w:pPr>

</xml_diff>